<commit_message>
LUO-025: conclusion and future of Luo
</commit_message>
<xml_diff>
--- a/paper/Paper_Luo-Pieter-Jan_De_Ridder.docx
+++ b/paper/Paper_Luo-Pieter-Jan_De_Ridder.docx
@@ -284,13 +284,7 @@
     </w:p>
     <w:p>
       <w:pPr>
-        <w:jc w:val="center"/>
-        <w:rPr>
-          <w:b/>
-          <w:bCs/>
-          <w:color w:val="333333"/>
-          <w:sz w:val="28"/>
-          <w:szCs w:val="28"/>
+        <w:rPr>
           <w:lang w:val="nl-BE"/>
         </w:rPr>
       </w:pPr>
@@ -312,28 +306,28 @@
           <w:szCs w:val="28"/>
           <w:lang w:val="nl-BE"/>
         </w:rPr>
-        <w:t>Multimedia Technology</w:t>
-      </w:r>
-      <w:r>
+        <w:t>juni 2019</w:t>
+      </w:r>
+    </w:p>
+    <w:p>
+      <w:pPr>
+        <w:jc w:val="center"/>
         <w:rPr>
           <w:color w:val="747474"/>
           <w:sz w:val="28"/>
           <w:szCs w:val="28"/>
           <w:lang w:val="nl-BE"/>
         </w:rPr>
-        <w:t xml:space="preserve"> 2018 - 2019</w:t>
-      </w:r>
-    </w:p>
-    <w:p>
-      <w:pPr>
-        <w:jc w:val="center"/>
+      </w:pPr>
+      <w:r>
         <w:rPr>
           <w:color w:val="747474"/>
           <w:sz w:val="28"/>
           <w:szCs w:val="28"/>
           <w:lang w:val="nl-BE"/>
         </w:rPr>
-      </w:pPr>
+        <w:t>Opleiding NxT Media Technology (MCT)</w:t>
+      </w:r>
       <w:r>
         <w:rPr>
           <w:color w:val="747474"/>
@@ -341,8 +335,30 @@
           <w:szCs w:val="28"/>
           <w:lang w:val="nl-BE"/>
         </w:rPr>
+        <w:t xml:space="preserve"> </w:t>
+      </w:r>
+    </w:p>
+    <w:p>
+      <w:pPr>
+        <w:jc w:val="center"/>
+        <w:rPr>
+          <w:color w:val="747474"/>
+          <w:sz w:val="28"/>
+          <w:szCs w:val="28"/>
+          <w:lang w:val="nl-BE"/>
+        </w:rPr>
+      </w:pPr>
+      <w:r>
+        <w:rPr>
+          <w:color w:val="747474"/>
+          <w:sz w:val="28"/>
+          <w:szCs w:val="28"/>
+          <w:lang w:val="nl-BE"/>
+        </w:rPr>
         <w:t>Karel de Grote hogeschool Antwerpen</w:t>
       </w:r>
+      <w:bookmarkStart w:id="0" w:name="_GoBack"/>
+      <w:bookmarkEnd w:id="0"/>
     </w:p>
     <w:p>
       <w:pPr>
@@ -433,7 +449,7 @@
             </w:rPr>
             <w:fldChar w:fldCharType="separate"/>
           </w:r>
-          <w:hyperlink w:anchor="_Toc11151864" w:history="1">
+          <w:hyperlink w:anchor="_Toc11413081" w:history="1">
             <w:r>
               <w:rPr>
                 <w:rStyle w:val="Hyperlink"/>
@@ -461,7 +477,7 @@
                 <w:noProof/>
                 <w:webHidden/>
               </w:rPr>
-              <w:instrText xml:space="preserve"> PAGEREF _Toc11151864 \h </w:instrText>
+              <w:instrText xml:space="preserve"> PAGEREF _Toc11413081 \h </w:instrText>
             </w:r>
             <w:r>
               <w:rPr>
@@ -507,7 +523,7 @@
               <w:noProof/>
             </w:rPr>
           </w:pPr>
-          <w:hyperlink w:anchor="_Toc11151865" w:history="1">
+          <w:hyperlink w:anchor="_Toc11413082" w:history="1">
             <w:r>
               <w:rPr>
                 <w:rStyle w:val="Hyperlink"/>
@@ -535,7 +551,7 @@
                 <w:noProof/>
                 <w:webHidden/>
               </w:rPr>
-              <w:instrText xml:space="preserve"> PAGEREF _Toc11151865 \h </w:instrText>
+              <w:instrText xml:space="preserve"> PAGEREF _Toc11413082 \h </w:instrText>
             </w:r>
             <w:r>
               <w:rPr>
@@ -581,7 +597,7 @@
               <w:noProof/>
             </w:rPr>
           </w:pPr>
-          <w:hyperlink w:anchor="_Toc11151866" w:history="1">
+          <w:hyperlink w:anchor="_Toc11413083" w:history="1">
             <w:r>
               <w:rPr>
                 <w:rStyle w:val="Hyperlink"/>
@@ -609,7 +625,7 @@
                 <w:noProof/>
                 <w:webHidden/>
               </w:rPr>
-              <w:instrText xml:space="preserve"> PAGEREF _Toc11151866 \h </w:instrText>
+              <w:instrText xml:space="preserve"> PAGEREF _Toc11413083 \h </w:instrText>
             </w:r>
             <w:r>
               <w:rPr>
@@ -655,7 +671,7 @@
               <w:noProof/>
             </w:rPr>
           </w:pPr>
-          <w:hyperlink w:anchor="_Toc11151867" w:history="1">
+          <w:hyperlink w:anchor="_Toc11413084" w:history="1">
             <w:r>
               <w:rPr>
                 <w:rStyle w:val="Hyperlink"/>
@@ -683,7 +699,7 @@
                 <w:noProof/>
                 <w:webHidden/>
               </w:rPr>
-              <w:instrText xml:space="preserve"> PAGEREF _Toc11151867 \h </w:instrText>
+              <w:instrText xml:space="preserve"> PAGEREF _Toc11413084 \h </w:instrText>
             </w:r>
             <w:r>
               <w:rPr>
@@ -729,7 +745,7 @@
               <w:szCs w:val="24"/>
             </w:rPr>
           </w:pPr>
-          <w:hyperlink w:anchor="_Toc11151868" w:history="1">
+          <w:hyperlink w:anchor="_Toc11413085" w:history="1">
             <w:r>
               <w:rPr>
                 <w:rStyle w:val="Hyperlink"/>
@@ -757,7 +773,7 @@
                 <w:noProof/>
                 <w:webHidden/>
               </w:rPr>
-              <w:instrText xml:space="preserve"> PAGEREF _Toc11151868 \h </w:instrText>
+              <w:instrText xml:space="preserve"> PAGEREF _Toc11413085 \h </w:instrText>
             </w:r>
             <w:r>
               <w:rPr>
@@ -803,7 +819,7 @@
               <w:szCs w:val="24"/>
             </w:rPr>
           </w:pPr>
-          <w:hyperlink w:anchor="_Toc11151869" w:history="1">
+          <w:hyperlink w:anchor="_Toc11413086" w:history="1">
             <w:r>
               <w:rPr>
                 <w:rStyle w:val="Hyperlink"/>
@@ -831,7 +847,7 @@
                 <w:noProof/>
                 <w:webHidden/>
               </w:rPr>
-              <w:instrText xml:space="preserve"> PAGEREF _Toc11151869 \h </w:instrText>
+              <w:instrText xml:space="preserve"> PAGEREF _Toc11413086 \h </w:instrText>
             </w:r>
             <w:r>
               <w:rPr>
@@ -877,7 +893,7 @@
               <w:noProof/>
             </w:rPr>
           </w:pPr>
-          <w:hyperlink w:anchor="_Toc11151870" w:history="1">
+          <w:hyperlink w:anchor="_Toc11413087" w:history="1">
             <w:r>
               <w:rPr>
                 <w:rStyle w:val="Hyperlink"/>
@@ -905,7 +921,7 @@
                 <w:noProof/>
                 <w:webHidden/>
               </w:rPr>
-              <w:instrText xml:space="preserve"> PAGEREF _Toc11151870 \h </w:instrText>
+              <w:instrText xml:space="preserve"> PAGEREF _Toc11413087 \h </w:instrText>
             </w:r>
             <w:r>
               <w:rPr>
@@ -951,7 +967,7 @@
               <w:szCs w:val="24"/>
             </w:rPr>
           </w:pPr>
-          <w:hyperlink w:anchor="_Toc11151871" w:history="1">
+          <w:hyperlink w:anchor="_Toc11413088" w:history="1">
             <w:r>
               <w:rPr>
                 <w:rStyle w:val="Hyperlink"/>
@@ -979,7 +995,7 @@
                 <w:noProof/>
                 <w:webHidden/>
               </w:rPr>
-              <w:instrText xml:space="preserve"> PAGEREF _Toc11151871 \h </w:instrText>
+              <w:instrText xml:space="preserve"> PAGEREF _Toc11413088 \h </w:instrText>
             </w:r>
             <w:r>
               <w:rPr>
@@ -1025,14 +1041,14 @@
               <w:szCs w:val="24"/>
             </w:rPr>
           </w:pPr>
-          <w:hyperlink w:anchor="_Toc11151872" w:history="1">
+          <w:hyperlink w:anchor="_Toc11413089" w:history="1">
             <w:r>
               <w:rPr>
                 <w:rStyle w:val="Hyperlink"/>
                 <w:noProof/>
                 <w:lang w:val="nl-BE"/>
               </w:rPr>
-              <w:t>Kleuren</w:t>
+              <w:t>Primaire Kleuren</w:t>
             </w:r>
             <w:r>
               <w:rPr>
@@ -1053,7 +1069,7 @@
                 <w:noProof/>
                 <w:webHidden/>
               </w:rPr>
-              <w:instrText xml:space="preserve"> PAGEREF _Toc11151872 \h </w:instrText>
+              <w:instrText xml:space="preserve"> PAGEREF _Toc11413089 \h </w:instrText>
             </w:r>
             <w:r>
               <w:rPr>
@@ -1099,7 +1115,15 @@
               <w:szCs w:val="24"/>
             </w:rPr>
           </w:pPr>
-          <w:hyperlink w:anchor="_Toc11151873" w:history="1">
+          <w:hyperlink w:anchor="_Toc11413090" w:history="1">
+            <w:r>
+              <w:rPr>
+                <w:rStyle w:val="Hyperlink"/>
+                <w:noProof/>
+                <w:lang w:val="nl-BE"/>
+              </w:rPr>
+              <w:t>Fonts</w:t>
+            </w:r>
             <w:r>
               <w:rPr>
                 <w:noProof/>
@@ -1119,7 +1143,7 @@
                 <w:noProof/>
                 <w:webHidden/>
               </w:rPr>
-              <w:instrText xml:space="preserve"> PAGEREF _Toc11151873 \h </w:instrText>
+              <w:instrText xml:space="preserve"> PAGEREF _Toc11413090 \h </w:instrText>
             </w:r>
             <w:r>
               <w:rPr>
@@ -1165,14 +1189,14 @@
               <w:noProof/>
             </w:rPr>
           </w:pPr>
-          <w:hyperlink w:anchor="_Toc11151874" w:history="1">
+          <w:hyperlink w:anchor="_Toc11413091" w:history="1">
             <w:r>
               <w:rPr>
                 <w:rStyle w:val="Hyperlink"/>
                 <w:noProof/>
                 <w:lang w:val="nl-BE"/>
               </w:rPr>
-              <w:t>6 Technologieën</w:t>
+              <w:t>6 Screenshots</w:t>
             </w:r>
             <w:r>
               <w:rPr>
@@ -1193,7 +1217,7 @@
                 <w:noProof/>
                 <w:webHidden/>
               </w:rPr>
-              <w:instrText xml:space="preserve"> PAGEREF _Toc11151874 \h </w:instrText>
+              <w:instrText xml:space="preserve"> PAGEREF _Toc11413091 \h </w:instrText>
             </w:r>
             <w:r>
               <w:rPr>
@@ -1214,6 +1238,80 @@
                 <w:webHidden/>
               </w:rPr>
               <w:t>6</w:t>
+            </w:r>
+            <w:r>
+              <w:rPr>
+                <w:noProof/>
+                <w:webHidden/>
+              </w:rPr>
+              <w:fldChar w:fldCharType="end"/>
+            </w:r>
+          </w:hyperlink>
+        </w:p>
+        <w:p>
+          <w:pPr>
+            <w:pStyle w:val="TOC1"/>
+            <w:tabs>
+              <w:tab w:val="right" w:leader="dot" w:pos="9010"/>
+            </w:tabs>
+            <w:rPr>
+              <w:rFonts w:eastAsiaTheme="minorEastAsia"/>
+              <w:b w:val="0"/>
+              <w:bCs w:val="0"/>
+              <w:i w:val="0"/>
+              <w:iCs w:val="0"/>
+              <w:noProof/>
+            </w:rPr>
+          </w:pPr>
+          <w:hyperlink w:anchor="_Toc11413092" w:history="1">
+            <w:r>
+              <w:rPr>
+                <w:rStyle w:val="Hyperlink"/>
+                <w:noProof/>
+                <w:lang w:val="nl-BE"/>
+              </w:rPr>
+              <w:t>7 Technologieën</w:t>
+            </w:r>
+            <w:r>
+              <w:rPr>
+                <w:noProof/>
+                <w:webHidden/>
+              </w:rPr>
+              <w:tab/>
+            </w:r>
+            <w:r>
+              <w:rPr>
+                <w:noProof/>
+                <w:webHidden/>
+              </w:rPr>
+              <w:fldChar w:fldCharType="begin"/>
+            </w:r>
+            <w:r>
+              <w:rPr>
+                <w:noProof/>
+                <w:webHidden/>
+              </w:rPr>
+              <w:instrText xml:space="preserve"> PAGEREF _Toc11413092 \h </w:instrText>
+            </w:r>
+            <w:r>
+              <w:rPr>
+                <w:noProof/>
+                <w:webHidden/>
+              </w:rPr>
+            </w:r>
+            <w:r>
+              <w:rPr>
+                <w:noProof/>
+                <w:webHidden/>
+              </w:rPr>
+              <w:fldChar w:fldCharType="separate"/>
+            </w:r>
+            <w:r>
+              <w:rPr>
+                <w:noProof/>
+                <w:webHidden/>
+              </w:rPr>
+              <w:t>8</w:t>
             </w:r>
             <w:r>
               <w:rPr>
@@ -1239,7 +1337,7 @@
               <w:szCs w:val="24"/>
             </w:rPr>
           </w:pPr>
-          <w:hyperlink w:anchor="_Toc11151875" w:history="1">
+          <w:hyperlink w:anchor="_Toc11413093" w:history="1">
             <w:r>
               <w:rPr>
                 <w:rStyle w:val="Hyperlink"/>
@@ -1267,7 +1365,7 @@
                 <w:noProof/>
                 <w:webHidden/>
               </w:rPr>
-              <w:instrText xml:space="preserve"> PAGEREF _Toc11151875 \h </w:instrText>
+              <w:instrText xml:space="preserve"> PAGEREF _Toc11413093 \h </w:instrText>
             </w:r>
             <w:r>
               <w:rPr>
@@ -1287,7 +1385,7 @@
                 <w:noProof/>
                 <w:webHidden/>
               </w:rPr>
-              <w:t>6</w:t>
+              <w:t>8</w:t>
             </w:r>
             <w:r>
               <w:rPr>
@@ -1313,7 +1411,7 @@
               <w:szCs w:val="24"/>
             </w:rPr>
           </w:pPr>
-          <w:hyperlink w:anchor="_Toc11151876" w:history="1">
+          <w:hyperlink w:anchor="_Toc11413094" w:history="1">
             <w:r>
               <w:rPr>
                 <w:rStyle w:val="Hyperlink"/>
@@ -1341,7 +1439,7 @@
                 <w:noProof/>
                 <w:webHidden/>
               </w:rPr>
-              <w:instrText xml:space="preserve"> PAGEREF _Toc11151876 \h </w:instrText>
+              <w:instrText xml:space="preserve"> PAGEREF _Toc11413094 \h </w:instrText>
             </w:r>
             <w:r>
               <w:rPr>
@@ -1361,7 +1459,7 @@
                 <w:noProof/>
                 <w:webHidden/>
               </w:rPr>
-              <w:t>6</w:t>
+              <w:t>8</w:t>
             </w:r>
             <w:r>
               <w:rPr>
@@ -1387,7 +1485,7 @@
               <w:szCs w:val="24"/>
             </w:rPr>
           </w:pPr>
-          <w:hyperlink w:anchor="_Toc11151877" w:history="1">
+          <w:hyperlink w:anchor="_Toc11413095" w:history="1">
             <w:r>
               <w:rPr>
                 <w:rStyle w:val="Hyperlink"/>
@@ -1415,7 +1513,7 @@
                 <w:noProof/>
                 <w:webHidden/>
               </w:rPr>
-              <w:instrText xml:space="preserve"> PAGEREF _Toc11151877 \h </w:instrText>
+              <w:instrText xml:space="preserve"> PAGEREF _Toc11413095 \h </w:instrText>
             </w:r>
             <w:r>
               <w:rPr>
@@ -1435,7 +1533,7 @@
                 <w:noProof/>
                 <w:webHidden/>
               </w:rPr>
-              <w:t>7</w:t>
+              <w:t>9</w:t>
             </w:r>
             <w:r>
               <w:rPr>
@@ -1461,7 +1559,7 @@
               <w:szCs w:val="24"/>
             </w:rPr>
           </w:pPr>
-          <w:hyperlink w:anchor="_Toc11151878" w:history="1">
+          <w:hyperlink w:anchor="_Toc11413096" w:history="1">
             <w:r>
               <w:rPr>
                 <w:rStyle w:val="Hyperlink"/>
@@ -1489,7 +1587,7 @@
                 <w:noProof/>
                 <w:webHidden/>
               </w:rPr>
-              <w:instrText xml:space="preserve"> PAGEREF _Toc11151878 \h </w:instrText>
+              <w:instrText xml:space="preserve"> PAGEREF _Toc11413096 \h </w:instrText>
             </w:r>
             <w:r>
               <w:rPr>
@@ -1509,7 +1607,450 @@
                 <w:noProof/>
                 <w:webHidden/>
               </w:rPr>
-              <w:t>8</w:t>
+              <w:t>10</w:t>
+            </w:r>
+            <w:r>
+              <w:rPr>
+                <w:noProof/>
+                <w:webHidden/>
+              </w:rPr>
+              <w:fldChar w:fldCharType="end"/>
+            </w:r>
+          </w:hyperlink>
+        </w:p>
+        <w:p>
+          <w:pPr>
+            <w:pStyle w:val="TOC1"/>
+            <w:tabs>
+              <w:tab w:val="right" w:leader="dot" w:pos="9010"/>
+            </w:tabs>
+            <w:rPr>
+              <w:rFonts w:eastAsiaTheme="minorEastAsia"/>
+              <w:b w:val="0"/>
+              <w:bCs w:val="0"/>
+              <w:i w:val="0"/>
+              <w:iCs w:val="0"/>
+              <w:noProof/>
+            </w:rPr>
+          </w:pPr>
+          <w:hyperlink w:anchor="_Toc11413097" w:history="1">
+            <w:r>
+              <w:rPr>
+                <w:rStyle w:val="Hyperlink"/>
+                <w:noProof/>
+              </w:rPr>
+              <w:t>8 Usability tests</w:t>
+            </w:r>
+            <w:r>
+              <w:rPr>
+                <w:noProof/>
+                <w:webHidden/>
+              </w:rPr>
+              <w:tab/>
+            </w:r>
+            <w:r>
+              <w:rPr>
+                <w:noProof/>
+                <w:webHidden/>
+              </w:rPr>
+              <w:fldChar w:fldCharType="begin"/>
+            </w:r>
+            <w:r>
+              <w:rPr>
+                <w:noProof/>
+                <w:webHidden/>
+              </w:rPr>
+              <w:instrText xml:space="preserve"> PAGEREF _Toc11413097 \h </w:instrText>
+            </w:r>
+            <w:r>
+              <w:rPr>
+                <w:noProof/>
+                <w:webHidden/>
+              </w:rPr>
+            </w:r>
+            <w:r>
+              <w:rPr>
+                <w:noProof/>
+                <w:webHidden/>
+              </w:rPr>
+              <w:fldChar w:fldCharType="separate"/>
+            </w:r>
+            <w:r>
+              <w:rPr>
+                <w:noProof/>
+                <w:webHidden/>
+              </w:rPr>
+              <w:t>11</w:t>
+            </w:r>
+            <w:r>
+              <w:rPr>
+                <w:noProof/>
+                <w:webHidden/>
+              </w:rPr>
+              <w:fldChar w:fldCharType="end"/>
+            </w:r>
+          </w:hyperlink>
+        </w:p>
+        <w:p>
+          <w:pPr>
+            <w:pStyle w:val="TOC1"/>
+            <w:tabs>
+              <w:tab w:val="right" w:leader="dot" w:pos="9010"/>
+            </w:tabs>
+            <w:rPr>
+              <w:rFonts w:eastAsiaTheme="minorEastAsia"/>
+              <w:b w:val="0"/>
+              <w:bCs w:val="0"/>
+              <w:i w:val="0"/>
+              <w:iCs w:val="0"/>
+              <w:noProof/>
+            </w:rPr>
+          </w:pPr>
+          <w:hyperlink w:anchor="_Toc11413098" w:history="1">
+            <w:r>
+              <w:rPr>
+                <w:rStyle w:val="Hyperlink"/>
+                <w:noProof/>
+                <w:lang w:val="nl-BE"/>
+              </w:rPr>
+              <w:t>9 Eigen ondervindingen</w:t>
+            </w:r>
+            <w:r>
+              <w:rPr>
+                <w:noProof/>
+                <w:webHidden/>
+              </w:rPr>
+              <w:tab/>
+            </w:r>
+            <w:r>
+              <w:rPr>
+                <w:noProof/>
+                <w:webHidden/>
+              </w:rPr>
+              <w:fldChar w:fldCharType="begin"/>
+            </w:r>
+            <w:r>
+              <w:rPr>
+                <w:noProof/>
+                <w:webHidden/>
+              </w:rPr>
+              <w:instrText xml:space="preserve"> PAGEREF _Toc11413098 \h </w:instrText>
+            </w:r>
+            <w:r>
+              <w:rPr>
+                <w:noProof/>
+                <w:webHidden/>
+              </w:rPr>
+            </w:r>
+            <w:r>
+              <w:rPr>
+                <w:noProof/>
+                <w:webHidden/>
+              </w:rPr>
+              <w:fldChar w:fldCharType="separate"/>
+            </w:r>
+            <w:r>
+              <w:rPr>
+                <w:noProof/>
+                <w:webHidden/>
+              </w:rPr>
+              <w:t>13</w:t>
+            </w:r>
+            <w:r>
+              <w:rPr>
+                <w:noProof/>
+                <w:webHidden/>
+              </w:rPr>
+              <w:fldChar w:fldCharType="end"/>
+            </w:r>
+          </w:hyperlink>
+        </w:p>
+        <w:p>
+          <w:pPr>
+            <w:pStyle w:val="TOC1"/>
+            <w:tabs>
+              <w:tab w:val="right" w:leader="dot" w:pos="9010"/>
+            </w:tabs>
+            <w:rPr>
+              <w:rFonts w:eastAsiaTheme="minorEastAsia"/>
+              <w:b w:val="0"/>
+              <w:bCs w:val="0"/>
+              <w:i w:val="0"/>
+              <w:iCs w:val="0"/>
+              <w:noProof/>
+            </w:rPr>
+          </w:pPr>
+          <w:hyperlink w:anchor="_Toc11413099" w:history="1">
+            <w:r>
+              <w:rPr>
+                <w:rStyle w:val="Hyperlink"/>
+                <w:noProof/>
+                <w:lang w:val="nl-BE"/>
+              </w:rPr>
+              <w:t>10 GitHub</w:t>
+            </w:r>
+            <w:r>
+              <w:rPr>
+                <w:noProof/>
+                <w:webHidden/>
+              </w:rPr>
+              <w:tab/>
+            </w:r>
+            <w:r>
+              <w:rPr>
+                <w:noProof/>
+                <w:webHidden/>
+              </w:rPr>
+              <w:fldChar w:fldCharType="begin"/>
+            </w:r>
+            <w:r>
+              <w:rPr>
+                <w:noProof/>
+                <w:webHidden/>
+              </w:rPr>
+              <w:instrText xml:space="preserve"> PAGEREF _Toc11413099 \h </w:instrText>
+            </w:r>
+            <w:r>
+              <w:rPr>
+                <w:noProof/>
+                <w:webHidden/>
+              </w:rPr>
+            </w:r>
+            <w:r>
+              <w:rPr>
+                <w:noProof/>
+                <w:webHidden/>
+              </w:rPr>
+              <w:fldChar w:fldCharType="separate"/>
+            </w:r>
+            <w:r>
+              <w:rPr>
+                <w:noProof/>
+                <w:webHidden/>
+              </w:rPr>
+              <w:t>14</w:t>
+            </w:r>
+            <w:r>
+              <w:rPr>
+                <w:noProof/>
+                <w:webHidden/>
+              </w:rPr>
+              <w:fldChar w:fldCharType="end"/>
+            </w:r>
+          </w:hyperlink>
+        </w:p>
+        <w:p>
+          <w:pPr>
+            <w:pStyle w:val="TOC1"/>
+            <w:tabs>
+              <w:tab w:val="right" w:leader="dot" w:pos="9010"/>
+            </w:tabs>
+            <w:rPr>
+              <w:rFonts w:eastAsiaTheme="minorEastAsia"/>
+              <w:b w:val="0"/>
+              <w:bCs w:val="0"/>
+              <w:i w:val="0"/>
+              <w:iCs w:val="0"/>
+              <w:noProof/>
+            </w:rPr>
+          </w:pPr>
+          <w:hyperlink w:anchor="_Toc11413100" w:history="1">
+            <w:r>
+              <w:rPr>
+                <w:rStyle w:val="Hyperlink"/>
+                <w:noProof/>
+                <w:lang w:val="nl-BE"/>
+              </w:rPr>
+              <w:t>11 toekomst van Luo</w:t>
+            </w:r>
+            <w:r>
+              <w:rPr>
+                <w:noProof/>
+                <w:webHidden/>
+              </w:rPr>
+              <w:tab/>
+            </w:r>
+            <w:r>
+              <w:rPr>
+                <w:noProof/>
+                <w:webHidden/>
+              </w:rPr>
+              <w:fldChar w:fldCharType="begin"/>
+            </w:r>
+            <w:r>
+              <w:rPr>
+                <w:noProof/>
+                <w:webHidden/>
+              </w:rPr>
+              <w:instrText xml:space="preserve"> PAGEREF _Toc11413100 \h </w:instrText>
+            </w:r>
+            <w:r>
+              <w:rPr>
+                <w:noProof/>
+                <w:webHidden/>
+              </w:rPr>
+            </w:r>
+            <w:r>
+              <w:rPr>
+                <w:noProof/>
+                <w:webHidden/>
+              </w:rPr>
+              <w:fldChar w:fldCharType="separate"/>
+            </w:r>
+            <w:r>
+              <w:rPr>
+                <w:noProof/>
+                <w:webHidden/>
+              </w:rPr>
+              <w:t>15</w:t>
+            </w:r>
+            <w:r>
+              <w:rPr>
+                <w:noProof/>
+                <w:webHidden/>
+              </w:rPr>
+              <w:fldChar w:fldCharType="end"/>
+            </w:r>
+          </w:hyperlink>
+        </w:p>
+        <w:p>
+          <w:pPr>
+            <w:pStyle w:val="TOC1"/>
+            <w:tabs>
+              <w:tab w:val="right" w:leader="dot" w:pos="9010"/>
+            </w:tabs>
+            <w:rPr>
+              <w:rFonts w:eastAsiaTheme="minorEastAsia"/>
+              <w:b w:val="0"/>
+              <w:bCs w:val="0"/>
+              <w:i w:val="0"/>
+              <w:iCs w:val="0"/>
+              <w:noProof/>
+            </w:rPr>
+          </w:pPr>
+          <w:hyperlink w:anchor="_Toc11413101" w:history="1">
+            <w:r>
+              <w:rPr>
+                <w:rStyle w:val="Hyperlink"/>
+                <w:noProof/>
+                <w:lang w:val="nl-BE"/>
+              </w:rPr>
+              <w:t>11 Timesheet</w:t>
+            </w:r>
+            <w:r>
+              <w:rPr>
+                <w:noProof/>
+                <w:webHidden/>
+              </w:rPr>
+              <w:tab/>
+            </w:r>
+            <w:r>
+              <w:rPr>
+                <w:noProof/>
+                <w:webHidden/>
+              </w:rPr>
+              <w:fldChar w:fldCharType="begin"/>
+            </w:r>
+            <w:r>
+              <w:rPr>
+                <w:noProof/>
+                <w:webHidden/>
+              </w:rPr>
+              <w:instrText xml:space="preserve"> PAGEREF _Toc11413101 \h </w:instrText>
+            </w:r>
+            <w:r>
+              <w:rPr>
+                <w:noProof/>
+                <w:webHidden/>
+              </w:rPr>
+            </w:r>
+            <w:r>
+              <w:rPr>
+                <w:noProof/>
+                <w:webHidden/>
+              </w:rPr>
+              <w:fldChar w:fldCharType="separate"/>
+            </w:r>
+            <w:r>
+              <w:rPr>
+                <w:noProof/>
+                <w:webHidden/>
+              </w:rPr>
+              <w:t>16</w:t>
+            </w:r>
+            <w:r>
+              <w:rPr>
+                <w:noProof/>
+                <w:webHidden/>
+              </w:rPr>
+              <w:fldChar w:fldCharType="end"/>
+            </w:r>
+          </w:hyperlink>
+        </w:p>
+        <w:p>
+          <w:pPr>
+            <w:pStyle w:val="TOC1"/>
+            <w:tabs>
+              <w:tab w:val="right" w:leader="dot" w:pos="9010"/>
+            </w:tabs>
+            <w:rPr>
+              <w:rFonts w:eastAsiaTheme="minorEastAsia"/>
+              <w:b w:val="0"/>
+              <w:bCs w:val="0"/>
+              <w:i w:val="0"/>
+              <w:iCs w:val="0"/>
+              <w:noProof/>
+            </w:rPr>
+          </w:pPr>
+          <w:hyperlink w:anchor="_Toc11413102" w:history="1">
+            <w:r>
+              <w:rPr>
+                <w:rStyle w:val="Hyperlink"/>
+                <w:noProof/>
+                <w:lang w:val="nl-BE"/>
+              </w:rPr>
+              <w:t>12 Conclusie</w:t>
+            </w:r>
+            <w:r>
+              <w:rPr>
+                <w:noProof/>
+                <w:webHidden/>
+              </w:rPr>
+              <w:tab/>
+            </w:r>
+            <w:r>
+              <w:rPr>
+                <w:noProof/>
+                <w:webHidden/>
+              </w:rPr>
+              <w:fldChar w:fldCharType="begin"/>
+            </w:r>
+            <w:r>
+              <w:rPr>
+                <w:noProof/>
+                <w:webHidden/>
+              </w:rPr>
+              <w:instrText xml:space="preserve"> PAGEREF _Toc11413102 \h </w:instrText>
+            </w:r>
+            <w:r>
+              <w:rPr>
+                <w:noProof/>
+                <w:webHidden/>
+              </w:rPr>
+            </w:r>
+            <w:r>
+              <w:rPr>
+                <w:noProof/>
+                <w:webHidden/>
+              </w:rPr>
+              <w:fldChar w:fldCharType="separate"/>
+            </w:r>
+            <w:r>
+              <w:rPr>
+                <w:noProof/>
+                <w:webHidden/>
+              </w:rPr>
+              <w:t>21</w:t>
             </w:r>
             <w:r>
               <w:rPr>
@@ -1556,7 +2097,7 @@
         </w:rPr>
         <w:br w:type="page"/>
       </w:r>
-      <w:bookmarkStart w:id="0" w:name="_Toc11151864"/>
+      <w:bookmarkStart w:id="1" w:name="_Toc11413081"/>
       <w:r>
         <w:rPr>
           <w:lang w:val="nl-BE"/>
@@ -1570,7 +2111,7 @@
         </w:rPr>
         <w:t>Concept</w:t>
       </w:r>
-      <w:bookmarkEnd w:id="0"/>
+      <w:bookmarkEnd w:id="1"/>
     </w:p>
     <w:p>
       <w:pPr>
@@ -1600,13 +2141,37 @@
         <w:rPr>
           <w:lang w:val="nl-BE"/>
         </w:rPr>
-        <w:t xml:space="preserve"> zo mijn kennis over dat bepaald onderwerp </w:t>
-      </w:r>
-      <w:r>
-        <w:rPr>
-          <w:lang w:val="nl-BE"/>
-        </w:rPr>
-        <w:t>op te frissen en te verbeteren. Ik heb dus geen bepaalde doelgroep waar ik mij specifief op focus. Iedereen die nieuwigheden wilt bijleren en zijn ervaringen delen met anderen, kan dat doen door gebruik te maken van Luo.</w:t>
+        <w:t xml:space="preserve"> zo mijn</w:t>
+      </w:r>
+      <w:r>
+        <w:rPr>
+          <w:lang w:val="nl-BE"/>
+        </w:rPr>
+        <w:t xml:space="preserve"> geheugen</w:t>
+      </w:r>
+      <w:r>
+        <w:rPr>
+          <w:lang w:val="nl-BE"/>
+        </w:rPr>
+        <w:t xml:space="preserve"> over dat bepaald onderwerp </w:t>
+      </w:r>
+      <w:r>
+        <w:rPr>
+          <w:lang w:val="nl-BE"/>
+        </w:rPr>
+        <w:t xml:space="preserve">op te frissen. Ik heb dus geen bepaalde doelgroep waar ik mij specifief op focus. Iedereen die nieuwigheden wilt bijleren en zijn ervaringen </w:t>
+      </w:r>
+      <w:r>
+        <w:rPr>
+          <w:lang w:val="nl-BE"/>
+        </w:rPr>
+        <w:t xml:space="preserve">wil </w:t>
+      </w:r>
+      <w:r>
+        <w:rPr>
+          <w:lang w:val="nl-BE"/>
+        </w:rPr>
+        <w:t>delen met anderen, kan dat doen door gebruik te maken van Luo.</w:t>
       </w:r>
     </w:p>
     <w:p>
@@ -1630,14 +2195,14 @@
           <w:lang w:val="nl-BE"/>
         </w:rPr>
       </w:pPr>
-      <w:bookmarkStart w:id="1" w:name="_Toc11151865"/>
+      <w:bookmarkStart w:id="2" w:name="_Toc11413082"/>
       <w:r>
         <w:rPr>
           <w:lang w:val="nl-BE"/>
         </w:rPr>
         <w:t>2 Planning</w:t>
       </w:r>
-      <w:bookmarkEnd w:id="1"/>
+      <w:bookmarkEnd w:id="2"/>
     </w:p>
     <w:p>
       <w:pPr>
@@ -1655,19 +2220,79 @@
         <w:rPr>
           <w:lang w:val="nl-BE"/>
         </w:rPr>
-        <w:t xml:space="preserve"> pen en een notietieblokje. Ik vind dit zeer handig om snel feedback op te schrijven die je hebt verkregen van personen rondom je en ideeën die je plots binnen komen te schieten snel op te kunnen schrijven. Zo heb ik mijn brainstorm process, de functionaliteiten en de grote lijnen van de applicatie hoe deze in elkaar komt te zitten verwerkt.</w:t>
-      </w:r>
-      <w:r>
-        <w:rPr>
-          <w:lang w:val="nl-BE"/>
-        </w:rPr>
-        <w:t xml:space="preserve"> Toen ik dit had uitgewerkt heb ik via GitHub board mijn planning daar neergezet in de vorm van issues. Elk issue heeft een eigen nummer</w:t>
-      </w:r>
-      <w:r>
-        <w:rPr>
-          <w:lang w:val="nl-BE"/>
-        </w:rPr>
-        <w:t xml:space="preserve"> bv LUO-022.</w:t>
+        <w:t xml:space="preserve"> pen en een notietieblokje. Ik vind dit zeer handig om snel feedback op te schrijven die je hebt verkregen van personen rondom je en ideeën die je plots binnen komen te schieten snel op te kunnen schrijven. Zo heb ik mijn brainstorm process, de functionaliteiten en de grote lijnen van de applicatie</w:t>
+      </w:r>
+      <w:r>
+        <w:rPr>
+          <w:lang w:val="nl-BE"/>
+        </w:rPr>
+        <w:t>,</w:t>
+      </w:r>
+      <w:r>
+        <w:rPr>
+          <w:lang w:val="nl-BE"/>
+        </w:rPr>
+        <w:t xml:space="preserve"> hoe deze in elkaar komt te zitten</w:t>
+      </w:r>
+      <w:r>
+        <w:rPr>
+          <w:lang w:val="nl-BE"/>
+        </w:rPr>
+        <w:t>,</w:t>
+      </w:r>
+      <w:r>
+        <w:rPr>
+          <w:lang w:val="nl-BE"/>
+        </w:rPr>
+        <w:t xml:space="preserve"> verwerkt.</w:t>
+      </w:r>
+      <w:r>
+        <w:rPr>
+          <w:lang w:val="nl-BE"/>
+        </w:rPr>
+        <w:t xml:space="preserve"> Toen ik dit had uitgewerkt heb ik via GitHub </w:t>
+      </w:r>
+      <w:r>
+        <w:rPr>
+          <w:lang w:val="nl-BE"/>
+        </w:rPr>
+        <w:t>Projects</w:t>
+      </w:r>
+      <w:r>
+        <w:rPr>
+          <w:lang w:val="nl-BE"/>
+        </w:rPr>
+        <w:t xml:space="preserve"> mijn planning daar neergezet in de vorm van issues. Elk issue heeft een eigen nummer</w:t>
+      </w:r>
+      <w:r>
+        <w:rPr>
+          <w:lang w:val="nl-BE"/>
+        </w:rPr>
+        <w:t xml:space="preserve"> bv </w:t>
+      </w:r>
+      <w:r>
+        <w:rPr>
+          <w:lang w:val="nl-BE"/>
+        </w:rPr>
+        <w:t>“</w:t>
+      </w:r>
+      <w:r>
+        <w:rPr>
+          <w:lang w:val="nl-BE"/>
+        </w:rPr>
+        <w:t>LUO-022</w:t>
+      </w:r>
+      <w:r>
+        <w:rPr>
+          <w:lang w:val="nl-BE"/>
+        </w:rPr>
+        <w:t>”</w:t>
+      </w:r>
+      <w:r>
+        <w:rPr>
+          <w:lang w:val="nl-BE"/>
+        </w:rPr>
+        <w:t>.</w:t>
       </w:r>
       <w:r>
         <w:rPr>
@@ -1679,7 +2304,19 @@
         <w:rPr>
           <w:lang w:val="nl-BE"/>
         </w:rPr>
-        <w:t>Wanneer ik commit naar GitHub verwerk ik deze nummer mee in mijn commit.</w:t>
+        <w:t xml:space="preserve">Wanneer ik commit naar GitHub verwerk ik deze nummer </w:t>
+      </w:r>
+      <w:r>
+        <w:rPr>
+          <w:lang w:val="nl-BE"/>
+        </w:rPr>
+        <w:t xml:space="preserve">steeds </w:t>
+      </w:r>
+      <w:r>
+        <w:rPr>
+          <w:lang w:val="nl-BE"/>
+        </w:rPr>
+        <w:t>mee in mijn commit.</w:t>
       </w:r>
       <w:r>
         <w:rPr>
@@ -1708,7 +2345,7 @@
           <w:lang w:val="nl-BE"/>
         </w:rPr>
       </w:pPr>
-      <w:bookmarkStart w:id="2" w:name="_Toc11151866"/>
+      <w:bookmarkStart w:id="3" w:name="_Toc11413083"/>
       <w:r>
         <w:rPr>
           <w:lang w:val="nl-BE"/>
@@ -1716,7 +2353,7 @@
         <w:lastRenderedPageBreak/>
         <w:t>3 Functionaliteiten</w:t>
       </w:r>
-      <w:bookmarkEnd w:id="2"/>
+      <w:bookmarkEnd w:id="3"/>
     </w:p>
     <w:p>
       <w:pPr>
@@ -1800,7 +2437,19 @@
         <w:rPr>
           <w:lang w:val="nl-BE"/>
         </w:rPr>
-        <w:t>Het moet mogelijk zijn om multiple choice quizzes aan te kunnen maken. In de toekomst ga ik er meer voorzien.</w:t>
+        <w:t xml:space="preserve">Het moet mogelijk zijn om multiple choice quizzes aan te kunnen maken. In de toekomst ga ik </w:t>
+      </w:r>
+      <w:r>
+        <w:rPr>
+          <w:lang w:val="nl-BE"/>
+        </w:rPr>
+        <w:t>meer speelmodussen voorzien</w:t>
+      </w:r>
+      <w:r>
+        <w:rPr>
+          <w:lang w:val="nl-BE"/>
+        </w:rPr>
+        <w:t>.</w:t>
       </w:r>
     </w:p>
     <w:p>
@@ -1836,7 +2485,19 @@
         <w:rPr>
           <w:lang w:val="nl-BE"/>
         </w:rPr>
-        <w:t>Elke gebruiken moet een quiz kunnen reporten indien deze de regels overtreed.</w:t>
+        <w:t>Elke gebruike</w:t>
+      </w:r>
+      <w:r>
+        <w:rPr>
+          <w:lang w:val="nl-BE"/>
+        </w:rPr>
+        <w:t>r</w:t>
+      </w:r>
+      <w:r>
+        <w:rPr>
+          <w:lang w:val="nl-BE"/>
+        </w:rPr>
+        <w:t xml:space="preserve"> moet een quiz kunnen reporten indien deze de regels overtreed.</w:t>
       </w:r>
     </w:p>
     <w:p>
@@ -1955,7 +2616,7 @@
           <w:lang w:val="nl-BE"/>
         </w:rPr>
       </w:pPr>
-      <w:bookmarkStart w:id="3" w:name="_Toc11151867"/>
+      <w:bookmarkStart w:id="4" w:name="_Toc11413084"/>
       <w:r>
         <w:rPr>
           <w:lang w:val="nl-BE"/>
@@ -1963,7 +2624,7 @@
         <w:lastRenderedPageBreak/>
         <w:t>4 User cases</w:t>
       </w:r>
-      <w:bookmarkEnd w:id="3"/>
+      <w:bookmarkEnd w:id="4"/>
     </w:p>
     <w:p>
       <w:pPr>
@@ -1992,26 +2653,38 @@
           <w:lang w:val="nl-BE"/>
         </w:rPr>
       </w:pPr>
-      <w:bookmarkStart w:id="4" w:name="_Toc11151868"/>
+      <w:bookmarkStart w:id="5" w:name="_Toc11413085"/>
       <w:r>
         <w:rPr>
           <w:lang w:val="nl-BE"/>
         </w:rPr>
         <w:t>Case 1</w:t>
       </w:r>
-      <w:bookmarkEnd w:id="4"/>
-    </w:p>
-    <w:p>
-      <w:pPr>
-        <w:rPr>
-          <w:lang w:val="nl-BE"/>
-        </w:rPr>
-      </w:pPr>
-      <w:r>
-        <w:rPr>
-          <w:lang w:val="nl-BE"/>
-        </w:rPr>
-        <w:t xml:space="preserve">Een werkneemster van een museum wil haar bezoekers een leukere ervaring laten beleven. Ze besluit om haar kennis die ze doorheen de jaren heeft vergaard om te zetten in leuke quizzes. Door de handige QR code functie die in Luo te vinden is kan ze deze </w:t>
+      <w:bookmarkEnd w:id="5"/>
+    </w:p>
+    <w:p>
+      <w:pPr>
+        <w:rPr>
+          <w:lang w:val="nl-BE"/>
+        </w:rPr>
+      </w:pPr>
+      <w:r>
+        <w:rPr>
+          <w:lang w:val="nl-BE"/>
+        </w:rPr>
+        <w:t xml:space="preserve">Een werkneemster van een museum wil haar bezoekers een leukere ervaring laten beleven. </w:t>
+      </w:r>
+      <w:r>
+        <w:rPr>
+          <w:lang w:val="nl-BE"/>
+        </w:rPr>
+        <w:t>Ze besluit om een quiz te maken met de kennis die ze doorheen de jaren heeft opgedaan</w:t>
+      </w:r>
+      <w:r>
+        <w:rPr>
+          <w:lang w:val="nl-BE"/>
+        </w:rPr>
+        <w:t xml:space="preserve">. Door de handige QR code functie die in Luo te vinden is kan ze deze </w:t>
       </w:r>
       <w:r>
         <w:rPr>
@@ -2029,7 +2702,19 @@
         <w:rPr>
           <w:lang w:val="nl-BE"/>
         </w:rPr>
-        <w:t xml:space="preserve"> en op verschillende plaatsen in haar museum ophangen. Hierdoor kunnen bezoekers tijdens hun rondleiding deze QR codes scannen om meer informatie over dat bepaald onderwerp </w:t>
+        <w:t xml:space="preserve"> en op verschillende plaatsen in haar museum ophangen. Hierdoor kunnen bezoekers tijdens hun rondleiding deze QR codes</w:t>
+      </w:r>
+      <w:r>
+        <w:rPr>
+          <w:lang w:val="nl-BE"/>
+        </w:rPr>
+        <w:t xml:space="preserve"> met de Luo app</w:t>
+      </w:r>
+      <w:r>
+        <w:rPr>
+          <w:lang w:val="nl-BE"/>
+        </w:rPr>
+        <w:t xml:space="preserve"> scannen om meer informatie over dat bepaald onderwerp </w:t>
       </w:r>
       <w:r>
         <w:rPr>
@@ -2058,14 +2743,14 @@
           <w:lang w:val="nl-BE"/>
         </w:rPr>
       </w:pPr>
-      <w:bookmarkStart w:id="5" w:name="_Toc11151869"/>
+      <w:bookmarkStart w:id="6" w:name="_Toc11413086"/>
       <w:r>
         <w:rPr>
           <w:lang w:val="nl-BE"/>
         </w:rPr>
         <w:t>Case 2</w:t>
       </w:r>
-      <w:bookmarkEnd w:id="5"/>
+      <w:bookmarkEnd w:id="6"/>
     </w:p>
     <w:p>
       <w:pPr>
@@ -2100,7 +2785,7 @@
           <w:lang w:val="nl-BE"/>
         </w:rPr>
       </w:pPr>
-      <w:bookmarkStart w:id="6" w:name="_Toc11151870"/>
+      <w:bookmarkStart w:id="7" w:name="_Toc11413087"/>
       <w:r>
         <w:rPr>
           <w:lang w:val="nl-BE"/>
@@ -2108,7 +2793,7 @@
         <w:lastRenderedPageBreak/>
         <w:t>5 Branding</w:t>
       </w:r>
-      <w:bookmarkEnd w:id="6"/>
+      <w:bookmarkEnd w:id="7"/>
     </w:p>
     <w:p>
       <w:pPr>
@@ -2137,14 +2822,14 @@
           <w:lang w:val="nl-BE"/>
         </w:rPr>
       </w:pPr>
-      <w:bookmarkStart w:id="7" w:name="_Toc11151871"/>
+      <w:bookmarkStart w:id="8" w:name="_Toc11413088"/>
       <w:r>
         <w:rPr>
           <w:lang w:val="nl-BE"/>
         </w:rPr>
         <w:t>Logo</w:t>
       </w:r>
-      <w:bookmarkEnd w:id="7"/>
+      <w:bookmarkEnd w:id="8"/>
     </w:p>
     <w:p>
       <w:pPr>
@@ -2305,7 +2990,7 @@
           <w:lang w:val="nl-BE"/>
         </w:rPr>
       </w:pPr>
-      <w:bookmarkStart w:id="8" w:name="_Toc11151872"/>
+      <w:bookmarkStart w:id="9" w:name="_Toc11413089"/>
       <w:r>
         <w:rPr>
           <w:lang w:val="nl-BE"/>
@@ -2318,7 +3003,7 @@
         </w:rPr>
         <w:t>Kleuren</w:t>
       </w:r>
-      <w:bookmarkEnd w:id="8"/>
+      <w:bookmarkEnd w:id="9"/>
     </w:p>
     <w:p>
       <w:pPr>
@@ -2668,12 +3353,10 @@
     </w:p>
     <w:p>
       <w:pPr>
-        <w:pStyle w:val="Heading2"/>
-        <w:rPr>
-          <w:lang w:val="nl-BE"/>
-        </w:rPr>
-      </w:pPr>
-      <w:bookmarkStart w:id="9" w:name="_Toc11151873"/>
+        <w:rPr>
+          <w:lang w:val="nl-BE"/>
+        </w:rPr>
+      </w:pPr>
       <w:r>
         <w:rPr>
           <w:noProof/>
@@ -3208,7 +3891,6 @@
           </mc:Fallback>
         </mc:AlternateContent>
       </w:r>
-      <w:bookmarkEnd w:id="9"/>
     </w:p>
     <w:p>
       <w:pPr>
@@ -3231,12 +3913,14 @@
           <w:lang w:val="nl-BE"/>
         </w:rPr>
       </w:pPr>
+      <w:bookmarkStart w:id="10" w:name="_Toc11413090"/>
       <w:r>
         <w:rPr>
           <w:lang w:val="nl-BE"/>
         </w:rPr>
         <w:t>Fonts</w:t>
       </w:r>
+      <w:bookmarkEnd w:id="10"/>
     </w:p>
     <w:p>
       <w:pPr>
@@ -3365,7 +4049,560 @@
         </w:rPr>
         <w:t xml:space="preserve">10px </w:t>
       </w:r>
-      <w:bookmarkStart w:id="10" w:name="_Toc11151874"/>
+    </w:p>
+    <w:p>
+      <w:pPr>
+        <w:pStyle w:val="Heading1"/>
+        <w:rPr>
+          <w:lang w:val="nl-BE"/>
+        </w:rPr>
+      </w:pPr>
+      <w:bookmarkStart w:id="11" w:name="_Toc11413091"/>
+      <w:r>
+        <w:rPr>
+          <w:lang w:val="nl-BE"/>
+        </w:rPr>
+        <w:lastRenderedPageBreak/>
+        <w:t>6 Screenshots</w:t>
+      </w:r>
+      <w:bookmarkEnd w:id="11"/>
+    </w:p>
+    <w:p>
+      <w:pPr>
+        <w:spacing w:line="240" w:lineRule="auto"/>
+        <w:rPr>
+          <w:rFonts w:eastAsiaTheme="majorEastAsia" w:cstheme="majorBidi"/>
+          <w:b/>
+          <w:color w:val="BA42CC"/>
+          <w:sz w:val="36"/>
+          <w:szCs w:val="32"/>
+          <w:lang w:val="nl-BE"/>
+        </w:rPr>
+      </w:pPr>
+      <w:r>
+        <w:rPr>
+          <w:noProof/>
+          <w:lang w:val="nl-BE"/>
+        </w:rPr>
+        <w:drawing>
+          <wp:anchor distT="0" distB="0" distL="114300" distR="114300" simplePos="0" relativeHeight="251683840" behindDoc="1" locked="0" layoutInCell="1" allowOverlap="1" wp14:anchorId="49DAB8D5" wp14:editId="0923B5C9">
+            <wp:simplePos x="0" y="0"/>
+            <wp:positionH relativeFrom="column">
+              <wp:posOffset>3106669</wp:posOffset>
+            </wp:positionH>
+            <wp:positionV relativeFrom="paragraph">
+              <wp:posOffset>4457065</wp:posOffset>
+            </wp:positionV>
+            <wp:extent cx="2205899" cy="3909897"/>
+            <wp:effectExtent l="0" t="0" r="4445" b="1905"/>
+            <wp:wrapNone/>
+            <wp:docPr id="23" name="Picture 23"/>
+            <wp:cNvGraphicFramePr>
+              <a:graphicFrameLocks xmlns:a="http://schemas.openxmlformats.org/drawingml/2006/main" noChangeAspect="1"/>
+            </wp:cNvGraphicFramePr>
+            <a:graphic xmlns:a="http://schemas.openxmlformats.org/drawingml/2006/main">
+              <a:graphicData uri="http://schemas.openxmlformats.org/drawingml/2006/picture">
+                <pic:pic xmlns:pic="http://schemas.openxmlformats.org/drawingml/2006/picture">
+                  <pic:nvPicPr>
+                    <pic:cNvPr id="23" name="Screenshot 2019-06-14 at 04.33.21.png"/>
+                    <pic:cNvPicPr/>
+                  </pic:nvPicPr>
+                  <pic:blipFill>
+                    <a:blip r:embed="rId10">
+                      <a:extLst>
+                        <a:ext uri="{28A0092B-C50C-407E-A947-70E740481C1C}">
+                          <a14:useLocalDpi xmlns:a14="http://schemas.microsoft.com/office/drawing/2010/main" val="0"/>
+                        </a:ext>
+                      </a:extLst>
+                    </a:blip>
+                    <a:stretch>
+                      <a:fillRect/>
+                    </a:stretch>
+                  </pic:blipFill>
+                  <pic:spPr>
+                    <a:xfrm>
+                      <a:off x="0" y="0"/>
+                      <a:ext cx="2205899" cy="3909897"/>
+                    </a:xfrm>
+                    <a:prstGeom prst="rect">
+                      <a:avLst/>
+                    </a:prstGeom>
+                  </pic:spPr>
+                </pic:pic>
+              </a:graphicData>
+            </a:graphic>
+            <wp14:sizeRelH relativeFrom="page">
+              <wp14:pctWidth>0</wp14:pctWidth>
+            </wp14:sizeRelH>
+            <wp14:sizeRelV relativeFrom="page">
+              <wp14:pctHeight>0</wp14:pctHeight>
+            </wp14:sizeRelV>
+          </wp:anchor>
+        </w:drawing>
+      </w:r>
+      <w:r>
+        <w:rPr>
+          <w:noProof/>
+          <w:lang w:val="nl-BE"/>
+        </w:rPr>
+        <w:drawing>
+          <wp:anchor distT="0" distB="0" distL="114300" distR="114300" simplePos="0" relativeHeight="251682816" behindDoc="1" locked="0" layoutInCell="1" allowOverlap="1" wp14:anchorId="13027B68" wp14:editId="4B59F881">
+            <wp:simplePos x="0" y="0"/>
+            <wp:positionH relativeFrom="column">
+              <wp:posOffset>369570</wp:posOffset>
+            </wp:positionH>
+            <wp:positionV relativeFrom="paragraph">
+              <wp:posOffset>4450258</wp:posOffset>
+            </wp:positionV>
+            <wp:extent cx="2183765" cy="3870665"/>
+            <wp:effectExtent l="0" t="0" r="635" b="3175"/>
+            <wp:wrapNone/>
+            <wp:docPr id="22" name="Picture 22"/>
+            <wp:cNvGraphicFramePr>
+              <a:graphicFrameLocks xmlns:a="http://schemas.openxmlformats.org/drawingml/2006/main" noChangeAspect="1"/>
+            </wp:cNvGraphicFramePr>
+            <a:graphic xmlns:a="http://schemas.openxmlformats.org/drawingml/2006/main">
+              <a:graphicData uri="http://schemas.openxmlformats.org/drawingml/2006/picture">
+                <pic:pic xmlns:pic="http://schemas.openxmlformats.org/drawingml/2006/picture">
+                  <pic:nvPicPr>
+                    <pic:cNvPr id="22" name="Screenshot 2019-06-14 at 04.30.52.png"/>
+                    <pic:cNvPicPr/>
+                  </pic:nvPicPr>
+                  <pic:blipFill>
+                    <a:blip r:embed="rId11">
+                      <a:extLst>
+                        <a:ext uri="{28A0092B-C50C-407E-A947-70E740481C1C}">
+                          <a14:useLocalDpi xmlns:a14="http://schemas.microsoft.com/office/drawing/2010/main" val="0"/>
+                        </a:ext>
+                      </a:extLst>
+                    </a:blip>
+                    <a:stretch>
+                      <a:fillRect/>
+                    </a:stretch>
+                  </pic:blipFill>
+                  <pic:spPr>
+                    <a:xfrm>
+                      <a:off x="0" y="0"/>
+                      <a:ext cx="2183765" cy="3870665"/>
+                    </a:xfrm>
+                    <a:prstGeom prst="rect">
+                      <a:avLst/>
+                    </a:prstGeom>
+                  </pic:spPr>
+                </pic:pic>
+              </a:graphicData>
+            </a:graphic>
+            <wp14:sizeRelH relativeFrom="page">
+              <wp14:pctWidth>0</wp14:pctWidth>
+            </wp14:sizeRelH>
+            <wp14:sizeRelV relativeFrom="page">
+              <wp14:pctHeight>0</wp14:pctHeight>
+            </wp14:sizeRelV>
+          </wp:anchor>
+        </w:drawing>
+      </w:r>
+      <w:r>
+        <w:rPr>
+          <w:noProof/>
+          <w:lang w:val="nl-BE"/>
+        </w:rPr>
+        <w:drawing>
+          <wp:anchor distT="0" distB="0" distL="114300" distR="114300" simplePos="0" relativeHeight="251681792" behindDoc="1" locked="0" layoutInCell="1" allowOverlap="1" wp14:anchorId="6425BC65" wp14:editId="3C489071">
+            <wp:simplePos x="0" y="0"/>
+            <wp:positionH relativeFrom="column">
+              <wp:posOffset>3099435</wp:posOffset>
+            </wp:positionH>
+            <wp:positionV relativeFrom="paragraph">
+              <wp:posOffset>150495</wp:posOffset>
+            </wp:positionV>
+            <wp:extent cx="2206625" cy="3910965"/>
+            <wp:effectExtent l="0" t="0" r="3175" b="635"/>
+            <wp:wrapNone/>
+            <wp:docPr id="21" name="Picture 21"/>
+            <wp:cNvGraphicFramePr>
+              <a:graphicFrameLocks xmlns:a="http://schemas.openxmlformats.org/drawingml/2006/main" noChangeAspect="1"/>
+            </wp:cNvGraphicFramePr>
+            <a:graphic xmlns:a="http://schemas.openxmlformats.org/drawingml/2006/main">
+              <a:graphicData uri="http://schemas.openxmlformats.org/drawingml/2006/picture">
+                <pic:pic xmlns:pic="http://schemas.openxmlformats.org/drawingml/2006/picture">
+                  <pic:nvPicPr>
+                    <pic:cNvPr id="21" name="Screenshot 2019-06-14 at 04.28.57.png"/>
+                    <pic:cNvPicPr/>
+                  </pic:nvPicPr>
+                  <pic:blipFill>
+                    <a:blip r:embed="rId12">
+                      <a:extLst>
+                        <a:ext uri="{28A0092B-C50C-407E-A947-70E740481C1C}">
+                          <a14:useLocalDpi xmlns:a14="http://schemas.microsoft.com/office/drawing/2010/main" val="0"/>
+                        </a:ext>
+                      </a:extLst>
+                    </a:blip>
+                    <a:stretch>
+                      <a:fillRect/>
+                    </a:stretch>
+                  </pic:blipFill>
+                  <pic:spPr>
+                    <a:xfrm>
+                      <a:off x="0" y="0"/>
+                      <a:ext cx="2206625" cy="3910965"/>
+                    </a:xfrm>
+                    <a:prstGeom prst="rect">
+                      <a:avLst/>
+                    </a:prstGeom>
+                  </pic:spPr>
+                </pic:pic>
+              </a:graphicData>
+            </a:graphic>
+            <wp14:sizeRelH relativeFrom="page">
+              <wp14:pctWidth>0</wp14:pctWidth>
+            </wp14:sizeRelH>
+            <wp14:sizeRelV relativeFrom="page">
+              <wp14:pctHeight>0</wp14:pctHeight>
+            </wp14:sizeRelV>
+          </wp:anchor>
+        </w:drawing>
+      </w:r>
+      <w:r>
+        <w:rPr>
+          <w:noProof/>
+          <w:lang w:val="nl-BE"/>
+        </w:rPr>
+        <w:drawing>
+          <wp:anchor distT="0" distB="0" distL="114300" distR="114300" simplePos="0" relativeHeight="251680768" behindDoc="1" locked="0" layoutInCell="1" allowOverlap="1" wp14:anchorId="4D8C0771" wp14:editId="2B5FBC30">
+            <wp:simplePos x="0" y="0"/>
+            <wp:positionH relativeFrom="column">
+              <wp:posOffset>367030</wp:posOffset>
+            </wp:positionH>
+            <wp:positionV relativeFrom="paragraph">
+              <wp:posOffset>148049</wp:posOffset>
+            </wp:positionV>
+            <wp:extent cx="2206625" cy="3911600"/>
+            <wp:effectExtent l="0" t="0" r="3175" b="0"/>
+            <wp:wrapNone/>
+            <wp:docPr id="20" name="Picture 20"/>
+            <wp:cNvGraphicFramePr>
+              <a:graphicFrameLocks xmlns:a="http://schemas.openxmlformats.org/drawingml/2006/main" noChangeAspect="1"/>
+            </wp:cNvGraphicFramePr>
+            <a:graphic xmlns:a="http://schemas.openxmlformats.org/drawingml/2006/main">
+              <a:graphicData uri="http://schemas.openxmlformats.org/drawingml/2006/picture">
+                <pic:pic xmlns:pic="http://schemas.openxmlformats.org/drawingml/2006/picture">
+                  <pic:nvPicPr>
+                    <pic:cNvPr id="20" name="Screenshot 2019-06-14 at 04.27.46.png"/>
+                    <pic:cNvPicPr/>
+                  </pic:nvPicPr>
+                  <pic:blipFill>
+                    <a:blip r:embed="rId13">
+                      <a:extLst>
+                        <a:ext uri="{28A0092B-C50C-407E-A947-70E740481C1C}">
+                          <a14:useLocalDpi xmlns:a14="http://schemas.microsoft.com/office/drawing/2010/main" val="0"/>
+                        </a:ext>
+                      </a:extLst>
+                    </a:blip>
+                    <a:stretch>
+                      <a:fillRect/>
+                    </a:stretch>
+                  </pic:blipFill>
+                  <pic:spPr>
+                    <a:xfrm>
+                      <a:off x="0" y="0"/>
+                      <a:ext cx="2206625" cy="3911600"/>
+                    </a:xfrm>
+                    <a:prstGeom prst="rect">
+                      <a:avLst/>
+                    </a:prstGeom>
+                  </pic:spPr>
+                </pic:pic>
+              </a:graphicData>
+            </a:graphic>
+            <wp14:sizeRelH relativeFrom="page">
+              <wp14:pctWidth>0</wp14:pctWidth>
+            </wp14:sizeRelH>
+            <wp14:sizeRelV relativeFrom="page">
+              <wp14:pctHeight>0</wp14:pctHeight>
+            </wp14:sizeRelV>
+          </wp:anchor>
+        </w:drawing>
+      </w:r>
+      <w:r>
+        <w:rPr>
+          <w:lang w:val="nl-BE"/>
+        </w:rPr>
+        <w:br w:type="page"/>
+      </w:r>
+    </w:p>
+    <w:p>
+      <w:pPr>
+        <w:spacing w:line="240" w:lineRule="auto"/>
+        <w:rPr>
+          <w:rFonts w:eastAsiaTheme="majorEastAsia" w:cstheme="majorBidi"/>
+          <w:b/>
+          <w:color w:val="BA42CC"/>
+          <w:sz w:val="36"/>
+          <w:szCs w:val="32"/>
+          <w:lang w:val="nl-BE"/>
+        </w:rPr>
+      </w:pPr>
+      <w:r>
+        <w:rPr>
+          <w:rFonts w:eastAsiaTheme="majorEastAsia" w:cstheme="majorBidi"/>
+          <w:b/>
+          <w:noProof/>
+          <w:color w:val="BA42CC"/>
+          <w:sz w:val="36"/>
+          <w:szCs w:val="32"/>
+          <w:lang w:val="nl-BE"/>
+        </w:rPr>
+        <w:lastRenderedPageBreak/>
+        <w:drawing>
+          <wp:anchor distT="0" distB="0" distL="114300" distR="114300" simplePos="0" relativeHeight="251687936" behindDoc="1" locked="0" layoutInCell="1" allowOverlap="1" wp14:anchorId="1901A7F3" wp14:editId="524DB2A2">
+            <wp:simplePos x="0" y="0"/>
+            <wp:positionH relativeFrom="column">
+              <wp:posOffset>3102610</wp:posOffset>
+            </wp:positionH>
+            <wp:positionV relativeFrom="paragraph">
+              <wp:posOffset>4365510</wp:posOffset>
+            </wp:positionV>
+            <wp:extent cx="2183573" cy="3870325"/>
+            <wp:effectExtent l="0" t="0" r="1270" b="3175"/>
+            <wp:wrapNone/>
+            <wp:docPr id="27" name="Picture 27"/>
+            <wp:cNvGraphicFramePr>
+              <a:graphicFrameLocks xmlns:a="http://schemas.openxmlformats.org/drawingml/2006/main" noChangeAspect="1"/>
+            </wp:cNvGraphicFramePr>
+            <a:graphic xmlns:a="http://schemas.openxmlformats.org/drawingml/2006/main">
+              <a:graphicData uri="http://schemas.openxmlformats.org/drawingml/2006/picture">
+                <pic:pic xmlns:pic="http://schemas.openxmlformats.org/drawingml/2006/picture">
+                  <pic:nvPicPr>
+                    <pic:cNvPr id="27" name="Screenshot 2019-06-14 at 13.23.26.png"/>
+                    <pic:cNvPicPr/>
+                  </pic:nvPicPr>
+                  <pic:blipFill>
+                    <a:blip r:embed="rId14">
+                      <a:extLst>
+                        <a:ext uri="{28A0092B-C50C-407E-A947-70E740481C1C}">
+                          <a14:useLocalDpi xmlns:a14="http://schemas.microsoft.com/office/drawing/2010/main" val="0"/>
+                        </a:ext>
+                      </a:extLst>
+                    </a:blip>
+                    <a:stretch>
+                      <a:fillRect/>
+                    </a:stretch>
+                  </pic:blipFill>
+                  <pic:spPr>
+                    <a:xfrm>
+                      <a:off x="0" y="0"/>
+                      <a:ext cx="2183573" cy="3870325"/>
+                    </a:xfrm>
+                    <a:prstGeom prst="rect">
+                      <a:avLst/>
+                    </a:prstGeom>
+                  </pic:spPr>
+                </pic:pic>
+              </a:graphicData>
+            </a:graphic>
+            <wp14:sizeRelH relativeFrom="page">
+              <wp14:pctWidth>0</wp14:pctWidth>
+            </wp14:sizeRelH>
+            <wp14:sizeRelV relativeFrom="page">
+              <wp14:pctHeight>0</wp14:pctHeight>
+            </wp14:sizeRelV>
+          </wp:anchor>
+        </w:drawing>
+      </w:r>
+      <w:r>
+        <w:rPr>
+          <w:rFonts w:eastAsiaTheme="majorEastAsia" w:cstheme="majorBidi"/>
+          <w:b/>
+          <w:noProof/>
+          <w:color w:val="BA42CC"/>
+          <w:sz w:val="36"/>
+          <w:szCs w:val="32"/>
+          <w:lang w:val="nl-BE"/>
+        </w:rPr>
+        <w:drawing>
+          <wp:anchor distT="0" distB="0" distL="114300" distR="114300" simplePos="0" relativeHeight="251686912" behindDoc="1" locked="0" layoutInCell="1" allowOverlap="1" wp14:anchorId="7AB4BF33" wp14:editId="22D44DB7">
+            <wp:simplePos x="0" y="0"/>
+            <wp:positionH relativeFrom="column">
+              <wp:posOffset>338455</wp:posOffset>
+            </wp:positionH>
+            <wp:positionV relativeFrom="paragraph">
+              <wp:posOffset>4139392</wp:posOffset>
+            </wp:positionV>
+            <wp:extent cx="2204711" cy="3907790"/>
+            <wp:effectExtent l="0" t="0" r="5715" b="3810"/>
+            <wp:wrapNone/>
+            <wp:docPr id="26" name="Picture 26"/>
+            <wp:cNvGraphicFramePr>
+              <a:graphicFrameLocks xmlns:a="http://schemas.openxmlformats.org/drawingml/2006/main" noChangeAspect="1"/>
+            </wp:cNvGraphicFramePr>
+            <a:graphic xmlns:a="http://schemas.openxmlformats.org/drawingml/2006/main">
+              <a:graphicData uri="http://schemas.openxmlformats.org/drawingml/2006/picture">
+                <pic:pic xmlns:pic="http://schemas.openxmlformats.org/drawingml/2006/picture">
+                  <pic:nvPicPr>
+                    <pic:cNvPr id="26" name="Screenshot 2019-06-14 at 13.23.12.png"/>
+                    <pic:cNvPicPr/>
+                  </pic:nvPicPr>
+                  <pic:blipFill>
+                    <a:blip r:embed="rId15">
+                      <a:extLst>
+                        <a:ext uri="{28A0092B-C50C-407E-A947-70E740481C1C}">
+                          <a14:useLocalDpi xmlns:a14="http://schemas.microsoft.com/office/drawing/2010/main" val="0"/>
+                        </a:ext>
+                      </a:extLst>
+                    </a:blip>
+                    <a:stretch>
+                      <a:fillRect/>
+                    </a:stretch>
+                  </pic:blipFill>
+                  <pic:spPr>
+                    <a:xfrm>
+                      <a:off x="0" y="0"/>
+                      <a:ext cx="2204711" cy="3907790"/>
+                    </a:xfrm>
+                    <a:prstGeom prst="rect">
+                      <a:avLst/>
+                    </a:prstGeom>
+                  </pic:spPr>
+                </pic:pic>
+              </a:graphicData>
+            </a:graphic>
+            <wp14:sizeRelH relativeFrom="page">
+              <wp14:pctWidth>0</wp14:pctWidth>
+            </wp14:sizeRelH>
+            <wp14:sizeRelV relativeFrom="page">
+              <wp14:pctHeight>0</wp14:pctHeight>
+            </wp14:sizeRelV>
+          </wp:anchor>
+        </w:drawing>
+      </w:r>
+      <w:r>
+        <w:rPr>
+          <w:noProof/>
+          <w:lang w:val="nl-BE"/>
+        </w:rPr>
+        <w:drawing>
+          <wp:anchor distT="0" distB="0" distL="114300" distR="114300" simplePos="0" relativeHeight="251685888" behindDoc="1" locked="0" layoutInCell="1" allowOverlap="1" wp14:anchorId="73BBDADF" wp14:editId="2939B042">
+            <wp:simplePos x="0" y="0"/>
+            <wp:positionH relativeFrom="column">
+              <wp:posOffset>3101975</wp:posOffset>
+            </wp:positionH>
+            <wp:positionV relativeFrom="paragraph">
+              <wp:posOffset>-116015</wp:posOffset>
+            </wp:positionV>
+            <wp:extent cx="2183130" cy="3870325"/>
+            <wp:effectExtent l="0" t="0" r="1270" b="3175"/>
+            <wp:wrapNone/>
+            <wp:docPr id="25" name="Picture 25"/>
+            <wp:cNvGraphicFramePr>
+              <a:graphicFrameLocks xmlns:a="http://schemas.openxmlformats.org/drawingml/2006/main" noChangeAspect="1"/>
+            </wp:cNvGraphicFramePr>
+            <a:graphic xmlns:a="http://schemas.openxmlformats.org/drawingml/2006/main">
+              <a:graphicData uri="http://schemas.openxmlformats.org/drawingml/2006/picture">
+                <pic:pic xmlns:pic="http://schemas.openxmlformats.org/drawingml/2006/picture">
+                  <pic:nvPicPr>
+                    <pic:cNvPr id="25" name="Screenshot 2019-06-14 at 13.21.49.png"/>
+                    <pic:cNvPicPr/>
+                  </pic:nvPicPr>
+                  <pic:blipFill>
+                    <a:blip r:embed="rId16">
+                      <a:extLst>
+                        <a:ext uri="{28A0092B-C50C-407E-A947-70E740481C1C}">
+                          <a14:useLocalDpi xmlns:a14="http://schemas.microsoft.com/office/drawing/2010/main" val="0"/>
+                        </a:ext>
+                      </a:extLst>
+                    </a:blip>
+                    <a:stretch>
+                      <a:fillRect/>
+                    </a:stretch>
+                  </pic:blipFill>
+                  <pic:spPr>
+                    <a:xfrm>
+                      <a:off x="0" y="0"/>
+                      <a:ext cx="2183130" cy="3870325"/>
+                    </a:xfrm>
+                    <a:prstGeom prst="rect">
+                      <a:avLst/>
+                    </a:prstGeom>
+                  </pic:spPr>
+                </pic:pic>
+              </a:graphicData>
+            </a:graphic>
+            <wp14:sizeRelH relativeFrom="page">
+              <wp14:pctWidth>0</wp14:pctWidth>
+            </wp14:sizeRelH>
+            <wp14:sizeRelV relativeFrom="page">
+              <wp14:pctHeight>0</wp14:pctHeight>
+            </wp14:sizeRelV>
+          </wp:anchor>
+        </w:drawing>
+      </w:r>
+      <w:r>
+        <w:rPr>
+          <w:noProof/>
+          <w:lang w:val="nl-BE"/>
+        </w:rPr>
+        <w:drawing>
+          <wp:anchor distT="0" distB="0" distL="114300" distR="114300" simplePos="0" relativeHeight="251684864" behindDoc="1" locked="0" layoutInCell="1" allowOverlap="1" wp14:anchorId="5BDE2DA9" wp14:editId="0D297C75">
+            <wp:simplePos x="0" y="0"/>
+            <wp:positionH relativeFrom="column">
+              <wp:posOffset>367030</wp:posOffset>
+            </wp:positionH>
+            <wp:positionV relativeFrom="paragraph">
+              <wp:posOffset>-114953</wp:posOffset>
+            </wp:positionV>
+            <wp:extent cx="2183573" cy="3870325"/>
+            <wp:effectExtent l="0" t="0" r="1270" b="3175"/>
+            <wp:wrapNone/>
+            <wp:docPr id="24" name="Picture 24"/>
+            <wp:cNvGraphicFramePr>
+              <a:graphicFrameLocks xmlns:a="http://schemas.openxmlformats.org/drawingml/2006/main" noChangeAspect="1"/>
+            </wp:cNvGraphicFramePr>
+            <a:graphic xmlns:a="http://schemas.openxmlformats.org/drawingml/2006/main">
+              <a:graphicData uri="http://schemas.openxmlformats.org/drawingml/2006/picture">
+                <pic:pic xmlns:pic="http://schemas.openxmlformats.org/drawingml/2006/picture">
+                  <pic:nvPicPr>
+                    <pic:cNvPr id="24" name="Screenshot 2019-06-14 at 13.20.45.png"/>
+                    <pic:cNvPicPr/>
+                  </pic:nvPicPr>
+                  <pic:blipFill>
+                    <a:blip r:embed="rId17">
+                      <a:extLst>
+                        <a:ext uri="{28A0092B-C50C-407E-A947-70E740481C1C}">
+                          <a14:useLocalDpi xmlns:a14="http://schemas.microsoft.com/office/drawing/2010/main" val="0"/>
+                        </a:ext>
+                      </a:extLst>
+                    </a:blip>
+                    <a:stretch>
+                      <a:fillRect/>
+                    </a:stretch>
+                  </pic:blipFill>
+                  <pic:spPr>
+                    <a:xfrm>
+                      <a:off x="0" y="0"/>
+                      <a:ext cx="2183573" cy="3870325"/>
+                    </a:xfrm>
+                    <a:prstGeom prst="rect">
+                      <a:avLst/>
+                    </a:prstGeom>
+                  </pic:spPr>
+                </pic:pic>
+              </a:graphicData>
+            </a:graphic>
+            <wp14:sizeRelH relativeFrom="page">
+              <wp14:pctWidth>0</wp14:pctWidth>
+            </wp14:sizeRelH>
+            <wp14:sizeRelV relativeFrom="page">
+              <wp14:pctHeight>0</wp14:pctHeight>
+            </wp14:sizeRelV>
+          </wp:anchor>
+        </w:drawing>
+      </w:r>
+      <w:r>
+        <w:rPr>
+          <w:lang w:val="nl-BE"/>
+        </w:rPr>
+        <w:br w:type="page"/>
+      </w:r>
     </w:p>
     <w:p>
       <w:pPr>
@@ -3376,14 +4613,21 @@
           <w:lang w:val="nl-BE"/>
         </w:rPr>
       </w:pPr>
+      <w:bookmarkStart w:id="12" w:name="_Toc11413092"/>
       <w:r>
         <w:rPr>
           <w:lang w:val="nl-BE"/>
         </w:rPr>
         <w:lastRenderedPageBreak/>
-        <w:t>6 Technologieën</w:t>
-      </w:r>
-      <w:bookmarkEnd w:id="10"/>
+        <w:t>7</w:t>
+      </w:r>
+      <w:r>
+        <w:rPr>
+          <w:lang w:val="nl-BE"/>
+        </w:rPr>
+        <w:t xml:space="preserve"> Technologieën</w:t>
+      </w:r>
+      <w:bookmarkEnd w:id="12"/>
     </w:p>
     <w:p>
       <w:pPr>
@@ -3442,14 +4686,14 @@
           <w:lang w:val="nl-BE"/>
         </w:rPr>
       </w:pPr>
-      <w:bookmarkStart w:id="11" w:name="_Toc11151875"/>
+      <w:bookmarkStart w:id="13" w:name="_Toc11413093"/>
       <w:r>
         <w:rPr>
           <w:lang w:val="nl-BE"/>
         </w:rPr>
         <w:t>Vue</w:t>
       </w:r>
-      <w:bookmarkEnd w:id="11"/>
+      <w:bookmarkEnd w:id="13"/>
     </w:p>
     <w:p>
       <w:pPr>
@@ -3508,26 +4752,38 @@
           <w:lang w:val="nl-BE"/>
         </w:rPr>
       </w:pPr>
-      <w:bookmarkStart w:id="12" w:name="_Toc11151876"/>
+      <w:bookmarkStart w:id="14" w:name="_Toc11413094"/>
       <w:r>
         <w:rPr>
           <w:lang w:val="nl-BE"/>
         </w:rPr>
         <w:t>Firestore</w:t>
       </w:r>
-      <w:bookmarkEnd w:id="12"/>
-    </w:p>
-    <w:p>
-      <w:pPr>
-        <w:rPr>
-          <w:lang w:val="nl-BE"/>
-        </w:rPr>
-      </w:pPr>
-      <w:r>
-        <w:rPr>
-          <w:lang w:val="nl-BE"/>
-        </w:rPr>
-        <w:t>Ik heb dit al enkele keren gebruikt en vind het heel fijn om mee te werken. Het leukste aan Firestore vind ik de real time updates, je hebt toegang tot de onSnapshot() functie die continue gaat “luisteren“ naar updates. Door het reactivity system van Vue zal je applicatie dus ook live worden bijgewerkt. Naast Firestore heb je ook de mogelijkheid om gebruik te maken van cloud functions</w:t>
+      <w:bookmarkEnd w:id="14"/>
+    </w:p>
+    <w:p>
+      <w:pPr>
+        <w:rPr>
+          <w:lang w:val="nl-BE"/>
+        </w:rPr>
+      </w:pPr>
+      <w:r>
+        <w:rPr>
+          <w:lang w:val="nl-BE"/>
+        </w:rPr>
+        <w:t xml:space="preserve">Ik heb dit al enkele keren gebruikt en vind het heel fijn om mee te werken. Het leukste aan Firestore vind ik de real time updates, je hebt toegang tot de onSnapshot() functie die continue gaat “luisteren“ naar </w:t>
+      </w:r>
+      <w:r>
+        <w:rPr>
+          <w:lang w:val="nl-BE"/>
+        </w:rPr>
+        <w:t>aanpassingen in de database en deze via websockets gaat pushen naar de client</w:t>
+      </w:r>
+      <w:r>
+        <w:rPr>
+          <w:lang w:val="nl-BE"/>
+        </w:rPr>
+        <w:t>. Door het reactivity system van Vue zal je applicatie dus ook live worden bijgewerkt. Naast Firestore heb je ook de mogelijkheid om gebruik te maken van cloud functions</w:t>
       </w:r>
       <w:r>
         <w:rPr>
@@ -3574,7 +4830,7 @@
     </w:p>
     <w:p>
       <w:pPr>
-        <w:spacing w:line="240" w:lineRule="auto"/>
+        <w:pStyle w:val="Heading2"/>
         <w:rPr>
           <w:lang w:val="nl-BE"/>
         </w:rPr>
@@ -3585,15 +4841,7 @@
         </w:rPr>
         <w:br w:type="page"/>
       </w:r>
-    </w:p>
-    <w:p>
-      <w:pPr>
-        <w:pStyle w:val="Heading2"/>
-        <w:rPr>
-          <w:lang w:val="nl-BE"/>
-        </w:rPr>
-      </w:pPr>
-      <w:bookmarkStart w:id="13" w:name="_Toc11151877"/>
+      <w:bookmarkStart w:id="15" w:name="_Toc11413095"/>
       <w:r>
         <w:rPr>
           <w:lang w:val="nl-BE"/>
@@ -3601,7 +4849,7 @@
         <w:lastRenderedPageBreak/>
         <w:t>Vue Router</w:t>
       </w:r>
-      <w:bookmarkEnd w:id="13"/>
+      <w:bookmarkEnd w:id="15"/>
     </w:p>
     <w:p>
       <w:pPr>
@@ -3721,7 +4969,7 @@
                               <w:rPr>
                                 <w:noProof/>
                               </w:rPr>
-                              <w:t>1</w:t>
+                              <w:t>2</w:t>
                             </w:r>
                             <w:r>
                               <w:rPr>
@@ -3777,7 +5025,7 @@
                         <w:rPr>
                           <w:noProof/>
                         </w:rPr>
-                        <w:t>1</w:t>
+                        <w:t>2</w:t>
                       </w:r>
                       <w:r>
                         <w:rPr>
@@ -3822,7 +5070,7 @@
                     <pic:cNvPicPr/>
                   </pic:nvPicPr>
                   <pic:blipFill>
-                    <a:blip r:embed="rId10">
+                    <a:blip r:embed="rId18">
                       <a:extLst>
                         <a:ext uri="{28A0092B-C50C-407E-A947-70E740481C1C}">
                           <a14:useLocalDpi xmlns:a14="http://schemas.microsoft.com/office/drawing/2010/main" val="0"/>
@@ -3923,7 +5171,7 @@
                               <w:rPr>
                                 <w:noProof/>
                               </w:rPr>
-                              <w:t>2</w:t>
+                              <w:t>3</w:t>
                             </w:r>
                             <w:r>
                               <w:rPr>
@@ -3979,7 +5227,7 @@
                         <w:rPr>
                           <w:noProof/>
                         </w:rPr>
-                        <w:t>2</w:t>
+                        <w:t>3</w:t>
                       </w:r>
                       <w:r>
                         <w:rPr>
@@ -4024,7 +5272,7 @@
                     <pic:cNvPicPr/>
                   </pic:nvPicPr>
                   <pic:blipFill>
-                    <a:blip r:embed="rId11">
+                    <a:blip r:embed="rId19">
                       <a:extLst>
                         <a:ext uri="{28A0092B-C50C-407E-A947-70E740481C1C}">
                           <a14:useLocalDpi xmlns:a14="http://schemas.microsoft.com/office/drawing/2010/main" val="0"/>
@@ -4279,7 +5527,7 @@
           <w:lang w:val="nl-BE"/>
         </w:rPr>
       </w:pPr>
-      <w:bookmarkStart w:id="14" w:name="_Toc11151878"/>
+      <w:bookmarkStart w:id="16" w:name="_Toc11413096"/>
       <w:r>
         <w:rPr>
           <w:lang w:val="nl-BE"/>
@@ -4287,7 +5535,7 @@
         <w:lastRenderedPageBreak/>
         <w:t>Vuex</w:t>
       </w:r>
-      <w:bookmarkEnd w:id="14"/>
+      <w:bookmarkEnd w:id="16"/>
     </w:p>
     <w:p>
       <w:pPr>
@@ -4312,6 +5560,12 @@
           <w:lang w:val="nl-BE"/>
         </w:rPr>
         <w:t>, heeft elk component dit ter beschikking.</w:t>
+      </w:r>
+      <w:r>
+        <w:rPr>
+          <w:lang w:val="nl-BE"/>
+        </w:rPr>
+        <w:t xml:space="preserve"> Hieronder zie je een klein schema hoe Vuex te werk gaat.</w:t>
       </w:r>
     </w:p>
     <w:p>
@@ -4356,7 +5610,7 @@
                     <pic:cNvPicPr/>
                   </pic:nvPicPr>
                   <pic:blipFill>
-                    <a:blip r:embed="rId12" cstate="print">
+                    <a:blip r:embed="rId20" cstate="print">
                       <a:extLst>
                         <a:ext uri="{28A0092B-C50C-407E-A947-70E740481C1C}">
                           <a14:useLocalDpi xmlns:a14="http://schemas.microsoft.com/office/drawing/2010/main" val="0"/>
@@ -4493,16 +5747,10 @@
           <w:lang w:val="nl-BE"/>
         </w:rPr>
       </w:pPr>
-      <w:r>
-        <w:rPr>
-          <w:lang w:val="nl-BE"/>
-        </w:rPr>
-        <w:t>Netfliy</w:t>
-      </w:r>
-    </w:p>
-    <w:p>
-      <w:pPr>
-        <w:spacing w:line="240" w:lineRule="auto"/>
+    </w:p>
+    <w:p>
+      <w:pPr>
+        <w:pStyle w:val="Heading1"/>
         <w:rPr>
           <w:lang w:val="nl-BE"/>
         </w:rPr>
@@ -4517,17 +5765,16 @@
     <w:p>
       <w:pPr>
         <w:pStyle w:val="Heading1"/>
-        <w:rPr>
-          <w:lang w:val="nl-BE"/>
-        </w:rPr>
-      </w:pPr>
-      <w:r>
-        <w:rPr>
-          <w:lang w:val="nl-BE"/>
-        </w:rPr>
+      </w:pPr>
+      <w:bookmarkStart w:id="17" w:name="_Toc11413097"/>
+      <w:r>
         <w:lastRenderedPageBreak/>
-        <w:t>8 Usability tests</w:t>
-      </w:r>
+        <w:t>8</w:t>
+      </w:r>
+      <w:r>
+        <w:t xml:space="preserve"> Usability tests</w:t>
+      </w:r>
+      <w:bookmarkEnd w:id="17"/>
     </w:p>
     <w:p>
       <w:pPr>
@@ -4825,50 +6072,158 @@
           <w:lang w:val="nl-BE"/>
         </w:rPr>
       </w:pPr>
+      <w:bookmarkStart w:id="18" w:name="_Toc11413098"/>
       <w:r>
         <w:rPr>
           <w:lang w:val="nl-BE"/>
         </w:rPr>
         <w:lastRenderedPageBreak/>
-        <w:t>9 Timesheet</w:t>
-      </w:r>
-    </w:p>
-    <w:p>
-      <w:pPr>
-        <w:pStyle w:val="ListParagraph"/>
-        <w:numPr>
-          <w:ilvl w:val="0"/>
-          <w:numId w:val="2"/>
-        </w:numPr>
-        <w:rPr>
-          <w:lang w:val="nl-BE"/>
-        </w:rPr>
-      </w:pPr>
-      <w:r>
-        <w:rPr>
-          <w:lang w:val="nl-BE"/>
-        </w:rPr>
-        <w:t>4 april 2019</w:t>
-      </w:r>
-    </w:p>
-    <w:p>
-      <w:pPr>
-        <w:pStyle w:val="ListParagraph"/>
-        <w:numPr>
-          <w:ilvl w:val="1"/>
-          <w:numId w:val="2"/>
-        </w:numPr>
-        <w:rPr>
-          <w:lang w:val="nl-BE"/>
-        </w:rPr>
-      </w:pPr>
-      <w:r>
-        <w:rPr>
-          <w:lang w:val="nl-BE"/>
-        </w:rPr>
-        <w:t xml:space="preserve">Aanmaken GitHub repository. </w:t>
-      </w:r>
-      <w:hyperlink r:id="rId13" w:history="1">
+        <w:t>9 Eigen ondervindingen</w:t>
+      </w:r>
+      <w:bookmarkEnd w:id="18"/>
+    </w:p>
+    <w:p>
+      <w:pPr>
+        <w:rPr>
+          <w:lang w:val="nl-BE"/>
+        </w:rPr>
+      </w:pPr>
+      <w:r>
+        <w:rPr>
+          <w:lang w:val="nl-BE"/>
+        </w:rPr>
+        <w:t>Tijdens de ontwikkeling zijn er enkele puntjes naar boven gekomen waar ik extra aandacht aan wou besteden</w:t>
+      </w:r>
+      <w:r>
+        <w:rPr>
+          <w:lang w:val="nl-BE"/>
+        </w:rPr>
+        <w:t>. Zo is de report functie voor mij een van de belangrijkste feature in de applicatie. Omdat echt iedereen zelf quizzes kan aanmaken wou ik voorkomen dat er onjuiste informatie rond ging of dat er gebruikers met slechte bedoelingen hier dingen kunnen plaatsen die hier niet thuis horen. De report functie is dan ook zeer belangrijk en zou er voor kunnen zorgen dat de community elkaar controleert. Indien er een report zou gemeld worden kunnen de “beheerders” hier direct op in springen en de des betreffende quiz blokkeren/verwijderen.</w:t>
+      </w:r>
+    </w:p>
+    <w:p>
+      <w:pPr>
+        <w:rPr>
+          <w:lang w:val="nl-BE"/>
+        </w:rPr>
+      </w:pPr>
+    </w:p>
+    <w:p>
+      <w:pPr>
+        <w:rPr>
+          <w:lang w:val="nl-BE"/>
+        </w:rPr>
+      </w:pPr>
+      <w:r>
+        <w:rPr>
+          <w:lang w:val="nl-BE"/>
+        </w:rPr>
+        <w:t>Nog een ander puntje dat naar boven kwam was het feit dat niet elke gebruiker bij het aanmaken van een quiz een foto wil toevoegen. I</w:t>
+      </w:r>
+      <w:r>
+        <w:rPr>
+          <w:lang w:val="nl-BE"/>
+        </w:rPr>
+        <w:t>k</w:t>
+      </w:r>
+      <w:r>
+        <w:rPr>
+          <w:lang w:val="nl-BE"/>
+        </w:rPr>
+        <w:t xml:space="preserve"> had dit zo voorzien in mijn design en wou deze per</w:t>
+      </w:r>
+      <w:r>
+        <w:rPr>
+          <w:lang w:val="nl-BE"/>
+        </w:rPr>
+        <w:t xml:space="preserve"> se </w:t>
+      </w:r>
+      <w:r>
+        <w:rPr>
+          <w:lang w:val="nl-BE"/>
+        </w:rPr>
+        <w:t xml:space="preserve">volgen. Doordat elke quiz minstens 1 categorie moet bevatten heb ik besloten om minstens 2 voorbeeld afbeeldingen te voorzien per categorie. Wanneer een gebruiker een quiz </w:t>
+      </w:r>
+      <w:r>
+        <w:rPr>
+          <w:lang w:val="nl-BE"/>
+        </w:rPr>
+        <w:t>aanmaakt</w:t>
+      </w:r>
+      <w:r>
+        <w:rPr>
+          <w:lang w:val="nl-BE"/>
+        </w:rPr>
+        <w:t xml:space="preserve"> zal er automatisch een van deze 2 afbeeldingen gekozen worden.</w:t>
+      </w:r>
+      <w:r>
+        <w:rPr>
+          <w:lang w:val="nl-BE"/>
+        </w:rPr>
+        <w:br w:type="page"/>
+      </w:r>
+    </w:p>
+    <w:p>
+      <w:pPr>
+        <w:pStyle w:val="Heading1"/>
+        <w:rPr>
+          <w:lang w:val="nl-BE"/>
+        </w:rPr>
+      </w:pPr>
+      <w:bookmarkStart w:id="19" w:name="_Toc11413099"/>
+      <w:r>
+        <w:rPr>
+          <w:lang w:val="nl-BE"/>
+        </w:rPr>
+        <w:lastRenderedPageBreak/>
+        <w:t>10</w:t>
+      </w:r>
+      <w:r>
+        <w:rPr>
+          <w:lang w:val="nl-BE"/>
+        </w:rPr>
+        <w:t xml:space="preserve"> GitHub</w:t>
+      </w:r>
+      <w:bookmarkEnd w:id="19"/>
+    </w:p>
+    <w:p>
+      <w:pPr>
+        <w:rPr>
+          <w:lang w:val="nl-BE"/>
+        </w:rPr>
+      </w:pPr>
+      <w:r>
+        <w:rPr>
+          <w:lang w:val="nl-BE"/>
+        </w:rPr>
+        <w:t>Alle files en code kan je terug vinden in m</w:t>
+      </w:r>
+      <w:r>
+        <w:rPr>
+          <w:lang w:val="nl-BE"/>
+        </w:rPr>
+        <w:t>ijn GitHub</w:t>
+      </w:r>
+      <w:r>
+        <w:rPr>
+          <w:lang w:val="nl-BE"/>
+        </w:rPr>
+        <w:t xml:space="preserve"> repository. Deze kan je terug vinden op de volgende link.</w:t>
+      </w:r>
+      <w:r>
+        <w:rPr>
+          <w:noProof/>
+        </w:rPr>
+        <w:t xml:space="preserve"> </w:t>
+      </w:r>
+    </w:p>
+    <w:p>
+      <w:pPr>
+        <w:rPr>
+          <w:lang w:val="nl-BE"/>
+        </w:rPr>
+      </w:pPr>
+      <w:hyperlink r:id="rId21" w:history="1">
         <w:r>
           <w:rPr>
             <w:rStyle w:val="Hyperlink"/>
@@ -4880,9 +6235,558 @@
     </w:p>
     <w:p>
       <w:pPr>
+        <w:rPr>
+          <w:lang w:val="nl-BE"/>
+        </w:rPr>
+      </w:pPr>
+    </w:p>
+    <w:p>
+      <w:pPr>
+        <w:rPr>
+          <w:lang w:val="nl-BE"/>
+        </w:rPr>
+      </w:pPr>
+      <w:r>
+        <w:rPr>
+          <w:lang w:val="nl-BE"/>
+        </w:rPr>
+        <w:t>Zoals eerder vermeld heb via GitHub Projects gewerkt om mijn project te plannen. Elk issue heeft zijn eigen commit nummer zodat je in je commit history makkelijk kan terug wat je toen had gedaan. Het Kanban bord kan je terug vinden op de volgende link.</w:t>
+      </w:r>
+    </w:p>
+    <w:p>
+      <w:pPr>
+        <w:spacing w:line="240" w:lineRule="auto"/>
+        <w:rPr>
+          <w:lang w:val="nl-BE"/>
+        </w:rPr>
+      </w:pPr>
+      <w:r>
+        <w:rPr>
+          <w:lang w:val="nl-BE"/>
+        </w:rPr>
+        <w:fldChar w:fldCharType="begin"/>
+      </w:r>
+      <w:r>
+        <w:rPr>
+          <w:lang w:val="nl-BE"/>
+        </w:rPr>
+        <w:instrText xml:space="preserve"> HYPERLINK "https://github.com/PeeJeeDR/luo/projects/6" </w:instrText>
+      </w:r>
+      <w:r>
+        <w:rPr>
+          <w:lang w:val="nl-BE"/>
+        </w:rPr>
+      </w:r>
+      <w:r>
+        <w:rPr>
+          <w:lang w:val="nl-BE"/>
+        </w:rPr>
+        <w:fldChar w:fldCharType="separate"/>
+      </w:r>
+      <w:r>
+        <w:rPr>
+          <w:rStyle w:val="Hyperlink"/>
+          <w:lang w:val="nl-BE"/>
+        </w:rPr>
+        <w:t>https://github.com/PeeJeeDR/luo/projects/6</w:t>
+      </w:r>
+      <w:r>
+        <w:rPr>
+          <w:lang w:val="nl-BE"/>
+        </w:rPr>
+        <w:fldChar w:fldCharType="end"/>
+      </w:r>
+    </w:p>
+    <w:p>
+      <w:pPr>
+        <w:spacing w:line="240" w:lineRule="auto"/>
+        <w:rPr>
+          <w:lang w:val="nl-BE"/>
+        </w:rPr>
+      </w:pPr>
+    </w:p>
+    <w:p>
+      <w:pPr>
+        <w:rPr>
+          <w:lang w:val="nl-BE"/>
+        </w:rPr>
+      </w:pPr>
+    </w:p>
+    <w:p>
+      <w:proofErr w:type="spellStart"/>
+      <w:r>
+        <w:t>Mappens</w:t>
+      </w:r>
+      <w:r>
+        <w:t>tructuur</w:t>
+      </w:r>
+      <w:proofErr w:type="spellEnd"/>
+      <w:r>
+        <w:t xml:space="preserve"> Git</w:t>
+      </w:r>
+      <w:r>
+        <w:t>H</w:t>
+      </w:r>
+      <w:r>
+        <w:t>ub reposit</w:t>
+      </w:r>
+      <w:r>
+        <w:t>ory:</w:t>
+      </w:r>
+    </w:p>
+    <w:p>
+      <w:r>
+        <w:t>/demo</w:t>
+      </w:r>
+    </w:p>
+    <w:p>
+      <w:pPr>
         <w:pStyle w:val="ListParagraph"/>
         <w:numPr>
           <w:ilvl w:val="0"/>
+          <w:numId w:val="4"/>
+        </w:numPr>
+        <w:rPr>
+          <w:lang w:val="nl-BE"/>
+        </w:rPr>
+      </w:pPr>
+      <w:r>
+        <w:rPr>
+          <w:lang w:val="nl-BE"/>
+        </w:rPr>
+        <w:t>Bevat het demo filmpje van m</w:t>
+      </w:r>
+      <w:r>
+        <w:rPr>
+          <w:lang w:val="nl-BE"/>
+        </w:rPr>
+        <w:t>ijn product.</w:t>
+      </w:r>
+    </w:p>
+    <w:p>
+      <w:pPr>
+        <w:rPr>
+          <w:lang w:val="nl-BE"/>
+        </w:rPr>
+      </w:pPr>
+      <w:r>
+        <w:rPr>
+          <w:lang w:val="nl-BE"/>
+        </w:rPr>
+        <w:t>/design</w:t>
+      </w:r>
+    </w:p>
+    <w:p>
+      <w:pPr>
+        <w:pStyle w:val="ListParagraph"/>
+        <w:numPr>
+          <w:ilvl w:val="0"/>
+          <w:numId w:val="5"/>
+        </w:numPr>
+        <w:rPr>
+          <w:lang w:val="nl-BE"/>
+        </w:rPr>
+      </w:pPr>
+      <w:r>
+        <w:rPr>
+          <w:lang w:val="nl-BE"/>
+        </w:rPr>
+        <w:t>Hierin vind je de designs van Luo terug.</w:t>
+      </w:r>
+    </w:p>
+    <w:p>
+      <w:pPr>
+        <w:rPr>
+          <w:lang w:val="nl-BE"/>
+        </w:rPr>
+      </w:pPr>
+      <w:r>
+        <w:rPr>
+          <w:lang w:val="nl-BE"/>
+        </w:rPr>
+        <w:t>/luo</w:t>
+      </w:r>
+    </w:p>
+    <w:p>
+      <w:pPr>
+        <w:pStyle w:val="ListParagraph"/>
+        <w:numPr>
+          <w:ilvl w:val="0"/>
+          <w:numId w:val="5"/>
+        </w:numPr>
+        <w:rPr>
+          <w:lang w:val="nl-BE"/>
+        </w:rPr>
+      </w:pPr>
+      <w:r>
+        <w:rPr>
+          <w:lang w:val="nl-BE"/>
+        </w:rPr>
+        <w:t>Dit is de Vue applicatie zelf. In deze folder zit een aparte README.md file voor de installatie.</w:t>
+      </w:r>
+    </w:p>
+    <w:p>
+      <w:pPr>
+        <w:rPr>
+          <w:lang w:val="nl-BE"/>
+        </w:rPr>
+      </w:pPr>
+      <w:r>
+        <w:rPr>
+          <w:lang w:val="nl-BE"/>
+        </w:rPr>
+        <w:t>/paper</w:t>
+      </w:r>
+    </w:p>
+    <w:p>
+      <w:pPr>
+        <w:pStyle w:val="ListParagraph"/>
+        <w:numPr>
+          <w:ilvl w:val="0"/>
+          <w:numId w:val="5"/>
+        </w:numPr>
+        <w:rPr>
+          <w:lang w:val="nl-BE"/>
+        </w:rPr>
+      </w:pPr>
+      <w:r>
+        <w:rPr>
+          <w:lang w:val="nl-BE"/>
+        </w:rPr>
+        <w:t>Hierin vind je deze paper terug.</w:t>
+      </w:r>
+    </w:p>
+    <w:p>
+      <w:pPr>
+        <w:rPr>
+          <w:lang w:val="nl-BE"/>
+        </w:rPr>
+      </w:pPr>
+      <w:r>
+        <w:rPr>
+          <w:lang w:val="nl-BE"/>
+        </w:rPr>
+        <w:t>/teaser</w:t>
+      </w:r>
+    </w:p>
+    <w:p>
+      <w:pPr>
+        <w:pStyle w:val="ListParagraph"/>
+        <w:numPr>
+          <w:ilvl w:val="0"/>
+          <w:numId w:val="5"/>
+        </w:numPr>
+        <w:rPr>
+          <w:lang w:val="nl-BE"/>
+        </w:rPr>
+      </w:pPr>
+      <w:r>
+        <w:rPr>
+          <w:lang w:val="nl-BE"/>
+        </w:rPr>
+        <w:t>Bevat het teaser filmpje van mijn product. (verkorte demo)</w:t>
+      </w:r>
+    </w:p>
+    <w:p>
+      <w:pPr>
+        <w:spacing w:line="240" w:lineRule="auto"/>
+        <w:rPr>
+          <w:lang w:val="nl-BE"/>
+        </w:rPr>
+      </w:pPr>
+    </w:p>
+    <w:p>
+      <w:pPr>
+        <w:spacing w:line="240" w:lineRule="auto"/>
+        <w:rPr>
+          <w:rFonts w:eastAsiaTheme="majorEastAsia" w:cstheme="majorBidi"/>
+          <w:b/>
+          <w:color w:val="BA42CC"/>
+          <w:sz w:val="36"/>
+          <w:szCs w:val="32"/>
+          <w:lang w:val="nl-BE"/>
+        </w:rPr>
+      </w:pPr>
+      <w:r>
+        <w:rPr>
+          <w:lang w:val="nl-BE"/>
+        </w:rPr>
+        <w:br w:type="page"/>
+      </w:r>
+    </w:p>
+    <w:p>
+      <w:pPr>
+        <w:pStyle w:val="Heading1"/>
+        <w:rPr>
+          <w:lang w:val="nl-BE"/>
+        </w:rPr>
+      </w:pPr>
+      <w:bookmarkStart w:id="20" w:name="_Toc11413100"/>
+      <w:r>
+        <w:rPr>
+          <w:lang w:val="nl-BE"/>
+        </w:rPr>
+        <w:lastRenderedPageBreak/>
+        <w:t>1</w:t>
+      </w:r>
+      <w:r>
+        <w:rPr>
+          <w:lang w:val="nl-BE"/>
+        </w:rPr>
+        <w:t>1</w:t>
+      </w:r>
+      <w:r>
+        <w:rPr>
+          <w:lang w:val="nl-BE"/>
+        </w:rPr>
+        <w:t xml:space="preserve"> toekomst van Luo</w:t>
+      </w:r>
+      <w:bookmarkEnd w:id="20"/>
+    </w:p>
+    <w:p>
+      <w:pPr>
+        <w:rPr>
+          <w:lang w:val="nl-BE"/>
+        </w:rPr>
+      </w:pPr>
+      <w:r>
+        <w:rPr>
+          <w:lang w:val="nl-BE"/>
+        </w:rPr>
+        <w:t xml:space="preserve">Ik ben niet van plan om te stoppen met dit project na mijn opleiding. Ik vind het zeer fijn om </w:t>
+      </w:r>
+      <w:r>
+        <w:rPr>
+          <w:lang w:val="nl-BE"/>
+        </w:rPr>
+        <w:t>te werken aan deze applicatie en heb van verschillende personen goede feedback gekregen dat ze zeker het nut inzien van Luo. De volgende features / issues zou ik graag willen toepassen in de toekomst.</w:t>
+      </w:r>
+    </w:p>
+    <w:p>
+      <w:pPr>
+        <w:pStyle w:val="ListParagraph"/>
+        <w:numPr>
+          <w:ilvl w:val="0"/>
+          <w:numId w:val="6"/>
+        </w:numPr>
+        <w:rPr>
+          <w:lang w:val="nl-BE"/>
+        </w:rPr>
+      </w:pPr>
+      <w:r>
+        <w:rPr>
+          <w:lang w:val="nl-BE"/>
+        </w:rPr>
+        <w:t>Op het einde van een quiz bekijken hoeveel procent van de gebruikers die de quiz hebben gespeeld de vraag juist of fout hadden.</w:t>
+      </w:r>
+    </w:p>
+    <w:p>
+      <w:pPr>
+        <w:pStyle w:val="ListParagraph"/>
+        <w:numPr>
+          <w:ilvl w:val="0"/>
+          <w:numId w:val="6"/>
+        </w:numPr>
+        <w:rPr>
+          <w:lang w:val="nl-BE"/>
+        </w:rPr>
+      </w:pPr>
+      <w:r>
+        <w:rPr>
+          <w:lang w:val="nl-BE"/>
+        </w:rPr>
+        <w:t>Ik zou de backend graag zelf gaan schrijven om zo nog meer vrijheid te hebben en hier op te werken.</w:t>
+      </w:r>
+    </w:p>
+    <w:p>
+      <w:pPr>
+        <w:pStyle w:val="ListParagraph"/>
+        <w:numPr>
+          <w:ilvl w:val="0"/>
+          <w:numId w:val="6"/>
+        </w:numPr>
+        <w:rPr>
+          <w:lang w:val="nl-BE"/>
+        </w:rPr>
+      </w:pPr>
+      <w:r>
+        <w:rPr>
+          <w:lang w:val="nl-BE"/>
+        </w:rPr>
+        <w:t>Om de realtime updates te behouden ga Pusher eens bekijken.</w:t>
+      </w:r>
+    </w:p>
+    <w:p>
+      <w:pPr>
+        <w:pStyle w:val="ListParagraph"/>
+        <w:numPr>
+          <w:ilvl w:val="0"/>
+          <w:numId w:val="6"/>
+        </w:numPr>
+        <w:rPr>
+          <w:lang w:val="nl-BE"/>
+        </w:rPr>
+      </w:pPr>
+      <w:r>
+        <w:rPr>
+          <w:lang w:val="nl-BE"/>
+        </w:rPr>
+        <w:t>Misschien een rebranding</w:t>
+      </w:r>
+      <w:r>
+        <w:rPr>
+          <w:lang w:val="nl-BE"/>
+        </w:rPr>
+        <w:t xml:space="preserve"> uitvoeren</w:t>
+      </w:r>
+      <w:r>
+        <w:rPr>
+          <w:lang w:val="nl-BE"/>
+        </w:rPr>
+        <w:t>.</w:t>
+      </w:r>
+    </w:p>
+    <w:p>
+      <w:pPr>
+        <w:pStyle w:val="ListParagraph"/>
+        <w:numPr>
+          <w:ilvl w:val="0"/>
+          <w:numId w:val="6"/>
+        </w:numPr>
+        <w:rPr>
+          <w:lang w:val="nl-BE"/>
+        </w:rPr>
+      </w:pPr>
+      <w:r>
+        <w:rPr>
+          <w:lang w:val="nl-BE"/>
+        </w:rPr>
+        <w:t>Nu kan iedereen een quiz maken in een taal naar keuze. Aangezien er gebruikers uit verschillende landen deze app kunnen gebruiken zou ik er misschien een filter in willen steken waarmee je kan filteren op taal.</w:t>
+      </w:r>
+    </w:p>
+    <w:p>
+      <w:pPr>
+        <w:pStyle w:val="ListParagraph"/>
+        <w:numPr>
+          <w:ilvl w:val="0"/>
+          <w:numId w:val="6"/>
+        </w:numPr>
+        <w:rPr>
+          <w:lang w:val="nl-BE"/>
+        </w:rPr>
+      </w:pPr>
+      <w:r>
+        <w:rPr>
+          <w:lang w:val="nl-BE"/>
+        </w:rPr>
+        <w:t>Momenteel is het enkel mogelijk om multiple choice vragen aan te maken. In de toekomst zou ik meer speelmodussen willen voorzien.</w:t>
+      </w:r>
+    </w:p>
+    <w:p>
+      <w:pPr>
+        <w:pStyle w:val="ListParagraph"/>
+        <w:numPr>
+          <w:ilvl w:val="0"/>
+          <w:numId w:val="6"/>
+        </w:numPr>
+        <w:rPr>
+          <w:lang w:val="nl-BE"/>
+        </w:rPr>
+      </w:pPr>
+      <w:r>
+        <w:rPr>
+          <w:lang w:val="nl-BE"/>
+        </w:rPr>
+        <w:br w:type="page"/>
+      </w:r>
+    </w:p>
+    <w:p>
+      <w:pPr>
+        <w:pStyle w:val="Heading1"/>
+        <w:rPr>
+          <w:lang w:val="nl-BE"/>
+        </w:rPr>
+      </w:pPr>
+      <w:bookmarkStart w:id="21" w:name="_Toc11413101"/>
+      <w:r>
+        <w:rPr>
+          <w:lang w:val="nl-BE"/>
+        </w:rPr>
+        <w:lastRenderedPageBreak/>
+        <w:t>11</w:t>
+      </w:r>
+      <w:r>
+        <w:rPr>
+          <w:lang w:val="nl-BE"/>
+        </w:rPr>
+        <w:t xml:space="preserve"> Timesheet</w:t>
+      </w:r>
+      <w:bookmarkEnd w:id="21"/>
+    </w:p>
+    <w:p>
+      <w:pPr>
+        <w:pStyle w:val="ListParagraph"/>
+        <w:numPr>
+          <w:ilvl w:val="0"/>
+          <w:numId w:val="2"/>
+        </w:numPr>
+        <w:rPr>
+          <w:lang w:val="nl-BE"/>
+        </w:rPr>
+      </w:pPr>
+      <w:r>
+        <w:rPr>
+          <w:lang w:val="nl-BE"/>
+        </w:rPr>
+        <w:t>4 april 2019</w:t>
+      </w:r>
+    </w:p>
+    <w:p>
+      <w:pPr>
+        <w:pStyle w:val="ListParagraph"/>
+        <w:numPr>
+          <w:ilvl w:val="1"/>
+          <w:numId w:val="2"/>
+        </w:numPr>
+        <w:rPr>
+          <w:lang w:val="nl-BE"/>
+        </w:rPr>
+      </w:pPr>
+      <w:r>
+        <w:rPr>
+          <w:lang w:val="nl-BE"/>
+        </w:rPr>
+        <w:t xml:space="preserve">Aanmaken GitHub repository. </w:t>
+      </w:r>
+      <w:r>
+        <w:fldChar w:fldCharType="begin"/>
+      </w:r>
+      <w:r>
+        <w:instrText xml:space="preserve"> HYPERLINK "https://github.com/PeeJeeDR/luo" </w:instrText>
+      </w:r>
+      <w:r>
+        <w:fldChar w:fldCharType="separate"/>
+      </w:r>
+      <w:r>
+        <w:rPr>
+          <w:rStyle w:val="Hyperlink"/>
+          <w:lang w:val="nl-BE"/>
+        </w:rPr>
+        <w:t>https://github.com/PeeJeeDR/luo</w:t>
+      </w:r>
+      <w:r>
+        <w:rPr>
+          <w:rStyle w:val="Hyperlink"/>
+          <w:lang w:val="nl-BE"/>
+        </w:rPr>
+        <w:fldChar w:fldCharType="end"/>
+      </w:r>
+    </w:p>
+    <w:p>
+      <w:pPr>
+        <w:pStyle w:val="ListParagraph"/>
+        <w:numPr>
+          <w:ilvl w:val="0"/>
           <w:numId w:val="2"/>
         </w:numPr>
         <w:rPr>
@@ -4995,7 +6899,15 @@
         </w:numPr>
       </w:pPr>
       <w:r>
-        <w:t>12 april 2019</w:t>
+        <w:t xml:space="preserve">12 </w:t>
+      </w:r>
+      <w:proofErr w:type="spellStart"/>
+      <w:r>
+        <w:t>april</w:t>
+      </w:r>
+      <w:proofErr w:type="spellEnd"/>
+      <w:r>
+        <w:t xml:space="preserve"> 2019</w:t>
       </w:r>
     </w:p>
     <w:p>
@@ -6861,20 +8773,54 @@
         </w:rPr>
         <w:t>Antwoorden door elkaar schudden wanneer we een quiz aan het spelen zijn.</w:t>
       </w:r>
-      <w:bookmarkStart w:id="15" w:name="_GoBack"/>
-      <w:bookmarkEnd w:id="15"/>
-    </w:p>
-    <w:p>
-      <w:pPr>
-        <w:ind w:left="720"/>
-        <w:rPr>
-          <w:lang w:val="nl-BE"/>
-        </w:rPr>
-      </w:pPr>
+    </w:p>
+    <w:p>
+      <w:pPr>
+        <w:spacing w:line="240" w:lineRule="auto"/>
+        <w:rPr>
+          <w:lang w:val="nl-BE"/>
+        </w:rPr>
+      </w:pPr>
+      <w:r>
+        <w:rPr>
+          <w:lang w:val="nl-BE"/>
+        </w:rPr>
+        <w:br w:type="page"/>
+      </w:r>
+    </w:p>
+    <w:p>
+      <w:pPr>
+        <w:pStyle w:val="Heading1"/>
+        <w:rPr>
+          <w:lang w:val="nl-BE"/>
+        </w:rPr>
+      </w:pPr>
+      <w:bookmarkStart w:id="22" w:name="_Toc11413102"/>
+      <w:r>
+        <w:rPr>
+          <w:lang w:val="nl-BE"/>
+        </w:rPr>
+        <w:lastRenderedPageBreak/>
+        <w:t>12 Conclusie</w:t>
+      </w:r>
+      <w:bookmarkEnd w:id="22"/>
+    </w:p>
+    <w:p>
+      <w:pPr>
+        <w:rPr>
+          <w:lang w:val="nl-BE"/>
+        </w:rPr>
+      </w:pPr>
+      <w:r>
+        <w:rPr>
+          <w:lang w:val="nl-BE"/>
+        </w:rPr>
+        <w:t>Na ongeveer 3 maanden gewerkt te hebben aan deze applicatie kan ik zeggen dat ik zowel tevreden als trots ben op mijn product. Ik heb tijdens mijn opleiding enorm veel ontdekt en bijgeleerd, al moet ik zeggen dat wat je ziet in school slechts het puntje van de ijsberg is. Je leert pas echt bij door je continue bij te scholen, opzoek werk te doen en te leren uit je fouten. Zoals eerder vermeld heb ik nog de intentie om door te gaan met Luo!</w:t>
+      </w:r>
     </w:p>
     <w:sectPr>
-      <w:footerReference w:type="even" r:id="rId14"/>
-      <w:footerReference w:type="default" r:id="rId15"/>
+      <w:footerReference w:type="even" r:id="rId22"/>
+      <w:footerReference w:type="default" r:id="rId23"/>
       <w:pgSz w:w="11900" w:h="16840"/>
       <w:pgMar w:top="1440" w:right="1440" w:bottom="1440" w:left="1440" w:header="708" w:footer="708" w:gutter="0"/>
       <w:pgNumType w:start="0"/>
@@ -6924,11 +8870,6 @@
         <w:docPartUnique/>
       </w:docPartObj>
     </w:sdtPr>
-    <w:sdtEndPr>
-      <w:rPr>
-        <w:rStyle w:val="PageNumber"/>
-      </w:rPr>
-    </w:sdtEndPr>
     <w:sdtContent>
       <w:p>
         <w:pPr>
@@ -6981,11 +8922,6 @@
         <w:docPartUnique/>
       </w:docPartObj>
     </w:sdtPr>
-    <w:sdtEndPr>
-      <w:rPr>
-        <w:rStyle w:val="PageNumber"/>
-      </w:rPr>
-    </w:sdtEndPr>
     <w:sdtContent>
       <w:p>
         <w:pPr>
@@ -7317,6 +9253,232 @@
     </w:lvl>
   </w:abstractNum>
   <w:abstractNum w:abstractNumId="2" w15:restartNumberingAfterBreak="0">
+    <w:nsid w:val="59473522"/>
+    <w:multiLevelType w:val="hybridMultilevel"/>
+    <w:tmpl w:val="96FA9262"/>
+    <w:lvl w:ilvl="0" w:tplc="04090001">
+      <w:start w:val="1"/>
+      <w:numFmt w:val="bullet"/>
+      <w:lvlText w:val=""/>
+      <w:lvlJc w:val="left"/>
+      <w:pPr>
+        <w:ind w:left="720" w:hanging="360"/>
+      </w:pPr>
+      <w:rPr>
+        <w:rFonts w:ascii="Symbol" w:hAnsi="Symbol" w:hint="default"/>
+      </w:rPr>
+    </w:lvl>
+    <w:lvl w:ilvl="1" w:tplc="04090003" w:tentative="1">
+      <w:start w:val="1"/>
+      <w:numFmt w:val="bullet"/>
+      <w:lvlText w:val="o"/>
+      <w:lvlJc w:val="left"/>
+      <w:pPr>
+        <w:ind w:left="1440" w:hanging="360"/>
+      </w:pPr>
+      <w:rPr>
+        <w:rFonts w:ascii="Courier New" w:hAnsi="Courier New" w:cs="Courier New" w:hint="default"/>
+      </w:rPr>
+    </w:lvl>
+    <w:lvl w:ilvl="2" w:tplc="04090005" w:tentative="1">
+      <w:start w:val="1"/>
+      <w:numFmt w:val="bullet"/>
+      <w:lvlText w:val=""/>
+      <w:lvlJc w:val="left"/>
+      <w:pPr>
+        <w:ind w:left="2160" w:hanging="360"/>
+      </w:pPr>
+      <w:rPr>
+        <w:rFonts w:ascii="Wingdings" w:hAnsi="Wingdings" w:hint="default"/>
+      </w:rPr>
+    </w:lvl>
+    <w:lvl w:ilvl="3" w:tplc="04090001" w:tentative="1">
+      <w:start w:val="1"/>
+      <w:numFmt w:val="bullet"/>
+      <w:lvlText w:val=""/>
+      <w:lvlJc w:val="left"/>
+      <w:pPr>
+        <w:ind w:left="2880" w:hanging="360"/>
+      </w:pPr>
+      <w:rPr>
+        <w:rFonts w:ascii="Symbol" w:hAnsi="Symbol" w:hint="default"/>
+      </w:rPr>
+    </w:lvl>
+    <w:lvl w:ilvl="4" w:tplc="04090003" w:tentative="1">
+      <w:start w:val="1"/>
+      <w:numFmt w:val="bullet"/>
+      <w:lvlText w:val="o"/>
+      <w:lvlJc w:val="left"/>
+      <w:pPr>
+        <w:ind w:left="3600" w:hanging="360"/>
+      </w:pPr>
+      <w:rPr>
+        <w:rFonts w:ascii="Courier New" w:hAnsi="Courier New" w:cs="Courier New" w:hint="default"/>
+      </w:rPr>
+    </w:lvl>
+    <w:lvl w:ilvl="5" w:tplc="04090005" w:tentative="1">
+      <w:start w:val="1"/>
+      <w:numFmt w:val="bullet"/>
+      <w:lvlText w:val=""/>
+      <w:lvlJc w:val="left"/>
+      <w:pPr>
+        <w:ind w:left="4320" w:hanging="360"/>
+      </w:pPr>
+      <w:rPr>
+        <w:rFonts w:ascii="Wingdings" w:hAnsi="Wingdings" w:hint="default"/>
+      </w:rPr>
+    </w:lvl>
+    <w:lvl w:ilvl="6" w:tplc="04090001" w:tentative="1">
+      <w:start w:val="1"/>
+      <w:numFmt w:val="bullet"/>
+      <w:lvlText w:val=""/>
+      <w:lvlJc w:val="left"/>
+      <w:pPr>
+        <w:ind w:left="5040" w:hanging="360"/>
+      </w:pPr>
+      <w:rPr>
+        <w:rFonts w:ascii="Symbol" w:hAnsi="Symbol" w:hint="default"/>
+      </w:rPr>
+    </w:lvl>
+    <w:lvl w:ilvl="7" w:tplc="04090003" w:tentative="1">
+      <w:start w:val="1"/>
+      <w:numFmt w:val="bullet"/>
+      <w:lvlText w:val="o"/>
+      <w:lvlJc w:val="left"/>
+      <w:pPr>
+        <w:ind w:left="5760" w:hanging="360"/>
+      </w:pPr>
+      <w:rPr>
+        <w:rFonts w:ascii="Courier New" w:hAnsi="Courier New" w:cs="Courier New" w:hint="default"/>
+      </w:rPr>
+    </w:lvl>
+    <w:lvl w:ilvl="8" w:tplc="04090005" w:tentative="1">
+      <w:start w:val="1"/>
+      <w:numFmt w:val="bullet"/>
+      <w:lvlText w:val=""/>
+      <w:lvlJc w:val="left"/>
+      <w:pPr>
+        <w:ind w:left="6480" w:hanging="360"/>
+      </w:pPr>
+      <w:rPr>
+        <w:rFonts w:ascii="Wingdings" w:hAnsi="Wingdings" w:hint="default"/>
+      </w:rPr>
+    </w:lvl>
+  </w:abstractNum>
+  <w:abstractNum w:abstractNumId="3" w15:restartNumberingAfterBreak="0">
+    <w:nsid w:val="596C5158"/>
+    <w:multiLevelType w:val="hybridMultilevel"/>
+    <w:tmpl w:val="C99853EE"/>
+    <w:lvl w:ilvl="0" w:tplc="9A764300">
+      <w:start w:val="10"/>
+      <w:numFmt w:val="bullet"/>
+      <w:lvlText w:val="-"/>
+      <w:lvlJc w:val="left"/>
+      <w:pPr>
+        <w:ind w:left="720" w:hanging="360"/>
+      </w:pPr>
+      <w:rPr>
+        <w:rFonts w:ascii="Montserrat" w:eastAsiaTheme="minorHAnsi" w:hAnsi="Montserrat" w:cstheme="minorBidi" w:hint="default"/>
+      </w:rPr>
+    </w:lvl>
+    <w:lvl w:ilvl="1" w:tplc="04090003" w:tentative="1">
+      <w:start w:val="1"/>
+      <w:numFmt w:val="bullet"/>
+      <w:lvlText w:val="o"/>
+      <w:lvlJc w:val="left"/>
+      <w:pPr>
+        <w:ind w:left="1440" w:hanging="360"/>
+      </w:pPr>
+      <w:rPr>
+        <w:rFonts w:ascii="Courier New" w:hAnsi="Courier New" w:cs="Courier New" w:hint="default"/>
+      </w:rPr>
+    </w:lvl>
+    <w:lvl w:ilvl="2" w:tplc="04090005" w:tentative="1">
+      <w:start w:val="1"/>
+      <w:numFmt w:val="bullet"/>
+      <w:lvlText w:val=""/>
+      <w:lvlJc w:val="left"/>
+      <w:pPr>
+        <w:ind w:left="2160" w:hanging="360"/>
+      </w:pPr>
+      <w:rPr>
+        <w:rFonts w:ascii="Wingdings" w:hAnsi="Wingdings" w:hint="default"/>
+      </w:rPr>
+    </w:lvl>
+    <w:lvl w:ilvl="3" w:tplc="04090001" w:tentative="1">
+      <w:start w:val="1"/>
+      <w:numFmt w:val="bullet"/>
+      <w:lvlText w:val=""/>
+      <w:lvlJc w:val="left"/>
+      <w:pPr>
+        <w:ind w:left="2880" w:hanging="360"/>
+      </w:pPr>
+      <w:rPr>
+        <w:rFonts w:ascii="Symbol" w:hAnsi="Symbol" w:hint="default"/>
+      </w:rPr>
+    </w:lvl>
+    <w:lvl w:ilvl="4" w:tplc="04090003" w:tentative="1">
+      <w:start w:val="1"/>
+      <w:numFmt w:val="bullet"/>
+      <w:lvlText w:val="o"/>
+      <w:lvlJc w:val="left"/>
+      <w:pPr>
+        <w:ind w:left="3600" w:hanging="360"/>
+      </w:pPr>
+      <w:rPr>
+        <w:rFonts w:ascii="Courier New" w:hAnsi="Courier New" w:cs="Courier New" w:hint="default"/>
+      </w:rPr>
+    </w:lvl>
+    <w:lvl w:ilvl="5" w:tplc="04090005" w:tentative="1">
+      <w:start w:val="1"/>
+      <w:numFmt w:val="bullet"/>
+      <w:lvlText w:val=""/>
+      <w:lvlJc w:val="left"/>
+      <w:pPr>
+        <w:ind w:left="4320" w:hanging="360"/>
+      </w:pPr>
+      <w:rPr>
+        <w:rFonts w:ascii="Wingdings" w:hAnsi="Wingdings" w:hint="default"/>
+      </w:rPr>
+    </w:lvl>
+    <w:lvl w:ilvl="6" w:tplc="04090001" w:tentative="1">
+      <w:start w:val="1"/>
+      <w:numFmt w:val="bullet"/>
+      <w:lvlText w:val=""/>
+      <w:lvlJc w:val="left"/>
+      <w:pPr>
+        <w:ind w:left="5040" w:hanging="360"/>
+      </w:pPr>
+      <w:rPr>
+        <w:rFonts w:ascii="Symbol" w:hAnsi="Symbol" w:hint="default"/>
+      </w:rPr>
+    </w:lvl>
+    <w:lvl w:ilvl="7" w:tplc="04090003" w:tentative="1">
+      <w:start w:val="1"/>
+      <w:numFmt w:val="bullet"/>
+      <w:lvlText w:val="o"/>
+      <w:lvlJc w:val="left"/>
+      <w:pPr>
+        <w:ind w:left="5760" w:hanging="360"/>
+      </w:pPr>
+      <w:rPr>
+        <w:rFonts w:ascii="Courier New" w:hAnsi="Courier New" w:cs="Courier New" w:hint="default"/>
+      </w:rPr>
+    </w:lvl>
+    <w:lvl w:ilvl="8" w:tplc="04090005" w:tentative="1">
+      <w:start w:val="1"/>
+      <w:numFmt w:val="bullet"/>
+      <w:lvlText w:val=""/>
+      <w:lvlJc w:val="left"/>
+      <w:pPr>
+        <w:ind w:left="6480" w:hanging="360"/>
+      </w:pPr>
+      <w:rPr>
+        <w:rFonts w:ascii="Wingdings" w:hAnsi="Wingdings" w:hint="default"/>
+      </w:rPr>
+    </w:lvl>
+  </w:abstractNum>
+  <w:abstractNum w:abstractNumId="4" w15:restartNumberingAfterBreak="0">
     <w:nsid w:val="62C43E38"/>
     <w:multiLevelType w:val="hybridMultilevel"/>
     <w:tmpl w:val="B33A3282"/>
@@ -7405,6 +9567,232 @@
       </w:pPr>
     </w:lvl>
   </w:abstractNum>
+  <w:abstractNum w:abstractNumId="5" w15:restartNumberingAfterBreak="0">
+    <w:nsid w:val="67D65AD6"/>
+    <w:multiLevelType w:val="hybridMultilevel"/>
+    <w:tmpl w:val="570E0A6E"/>
+    <w:lvl w:ilvl="0" w:tplc="04090001">
+      <w:start w:val="1"/>
+      <w:numFmt w:val="bullet"/>
+      <w:lvlText w:val=""/>
+      <w:lvlJc w:val="left"/>
+      <w:pPr>
+        <w:ind w:left="720" w:hanging="360"/>
+      </w:pPr>
+      <w:rPr>
+        <w:rFonts w:ascii="Symbol" w:hAnsi="Symbol" w:hint="default"/>
+      </w:rPr>
+    </w:lvl>
+    <w:lvl w:ilvl="1" w:tplc="04090003" w:tentative="1">
+      <w:start w:val="1"/>
+      <w:numFmt w:val="bullet"/>
+      <w:lvlText w:val="o"/>
+      <w:lvlJc w:val="left"/>
+      <w:pPr>
+        <w:ind w:left="1440" w:hanging="360"/>
+      </w:pPr>
+      <w:rPr>
+        <w:rFonts w:ascii="Courier New" w:hAnsi="Courier New" w:cs="Courier New" w:hint="default"/>
+      </w:rPr>
+    </w:lvl>
+    <w:lvl w:ilvl="2" w:tplc="04090005" w:tentative="1">
+      <w:start w:val="1"/>
+      <w:numFmt w:val="bullet"/>
+      <w:lvlText w:val=""/>
+      <w:lvlJc w:val="left"/>
+      <w:pPr>
+        <w:ind w:left="2160" w:hanging="360"/>
+      </w:pPr>
+      <w:rPr>
+        <w:rFonts w:ascii="Wingdings" w:hAnsi="Wingdings" w:hint="default"/>
+      </w:rPr>
+    </w:lvl>
+    <w:lvl w:ilvl="3" w:tplc="04090001" w:tentative="1">
+      <w:start w:val="1"/>
+      <w:numFmt w:val="bullet"/>
+      <w:lvlText w:val=""/>
+      <w:lvlJc w:val="left"/>
+      <w:pPr>
+        <w:ind w:left="2880" w:hanging="360"/>
+      </w:pPr>
+      <w:rPr>
+        <w:rFonts w:ascii="Symbol" w:hAnsi="Symbol" w:hint="default"/>
+      </w:rPr>
+    </w:lvl>
+    <w:lvl w:ilvl="4" w:tplc="04090003" w:tentative="1">
+      <w:start w:val="1"/>
+      <w:numFmt w:val="bullet"/>
+      <w:lvlText w:val="o"/>
+      <w:lvlJc w:val="left"/>
+      <w:pPr>
+        <w:ind w:left="3600" w:hanging="360"/>
+      </w:pPr>
+      <w:rPr>
+        <w:rFonts w:ascii="Courier New" w:hAnsi="Courier New" w:cs="Courier New" w:hint="default"/>
+      </w:rPr>
+    </w:lvl>
+    <w:lvl w:ilvl="5" w:tplc="04090005" w:tentative="1">
+      <w:start w:val="1"/>
+      <w:numFmt w:val="bullet"/>
+      <w:lvlText w:val=""/>
+      <w:lvlJc w:val="left"/>
+      <w:pPr>
+        <w:ind w:left="4320" w:hanging="360"/>
+      </w:pPr>
+      <w:rPr>
+        <w:rFonts w:ascii="Wingdings" w:hAnsi="Wingdings" w:hint="default"/>
+      </w:rPr>
+    </w:lvl>
+    <w:lvl w:ilvl="6" w:tplc="04090001" w:tentative="1">
+      <w:start w:val="1"/>
+      <w:numFmt w:val="bullet"/>
+      <w:lvlText w:val=""/>
+      <w:lvlJc w:val="left"/>
+      <w:pPr>
+        <w:ind w:left="5040" w:hanging="360"/>
+      </w:pPr>
+      <w:rPr>
+        <w:rFonts w:ascii="Symbol" w:hAnsi="Symbol" w:hint="default"/>
+      </w:rPr>
+    </w:lvl>
+    <w:lvl w:ilvl="7" w:tplc="04090003" w:tentative="1">
+      <w:start w:val="1"/>
+      <w:numFmt w:val="bullet"/>
+      <w:lvlText w:val="o"/>
+      <w:lvlJc w:val="left"/>
+      <w:pPr>
+        <w:ind w:left="5760" w:hanging="360"/>
+      </w:pPr>
+      <w:rPr>
+        <w:rFonts w:ascii="Courier New" w:hAnsi="Courier New" w:cs="Courier New" w:hint="default"/>
+      </w:rPr>
+    </w:lvl>
+    <w:lvl w:ilvl="8" w:tplc="04090005" w:tentative="1">
+      <w:start w:val="1"/>
+      <w:numFmt w:val="bullet"/>
+      <w:lvlText w:val=""/>
+      <w:lvlJc w:val="left"/>
+      <w:pPr>
+        <w:ind w:left="6480" w:hanging="360"/>
+      </w:pPr>
+      <w:rPr>
+        <w:rFonts w:ascii="Wingdings" w:hAnsi="Wingdings" w:hint="default"/>
+      </w:rPr>
+    </w:lvl>
+  </w:abstractNum>
+  <w:abstractNum w:abstractNumId="6" w15:restartNumberingAfterBreak="0">
+    <w:nsid w:val="689F6E79"/>
+    <w:multiLevelType w:val="hybridMultilevel"/>
+    <w:tmpl w:val="5008C6A2"/>
+    <w:lvl w:ilvl="0" w:tplc="04090001">
+      <w:start w:val="1"/>
+      <w:numFmt w:val="bullet"/>
+      <w:lvlText w:val=""/>
+      <w:lvlJc w:val="left"/>
+      <w:pPr>
+        <w:ind w:left="720" w:hanging="360"/>
+      </w:pPr>
+      <w:rPr>
+        <w:rFonts w:ascii="Symbol" w:hAnsi="Symbol" w:hint="default"/>
+      </w:rPr>
+    </w:lvl>
+    <w:lvl w:ilvl="1" w:tplc="04090003" w:tentative="1">
+      <w:start w:val="1"/>
+      <w:numFmt w:val="bullet"/>
+      <w:lvlText w:val="o"/>
+      <w:lvlJc w:val="left"/>
+      <w:pPr>
+        <w:ind w:left="1440" w:hanging="360"/>
+      </w:pPr>
+      <w:rPr>
+        <w:rFonts w:ascii="Courier New" w:hAnsi="Courier New" w:cs="Courier New" w:hint="default"/>
+      </w:rPr>
+    </w:lvl>
+    <w:lvl w:ilvl="2" w:tplc="04090005" w:tentative="1">
+      <w:start w:val="1"/>
+      <w:numFmt w:val="bullet"/>
+      <w:lvlText w:val=""/>
+      <w:lvlJc w:val="left"/>
+      <w:pPr>
+        <w:ind w:left="2160" w:hanging="360"/>
+      </w:pPr>
+      <w:rPr>
+        <w:rFonts w:ascii="Wingdings" w:hAnsi="Wingdings" w:hint="default"/>
+      </w:rPr>
+    </w:lvl>
+    <w:lvl w:ilvl="3" w:tplc="04090001" w:tentative="1">
+      <w:start w:val="1"/>
+      <w:numFmt w:val="bullet"/>
+      <w:lvlText w:val=""/>
+      <w:lvlJc w:val="left"/>
+      <w:pPr>
+        <w:ind w:left="2880" w:hanging="360"/>
+      </w:pPr>
+      <w:rPr>
+        <w:rFonts w:ascii="Symbol" w:hAnsi="Symbol" w:hint="default"/>
+      </w:rPr>
+    </w:lvl>
+    <w:lvl w:ilvl="4" w:tplc="04090003" w:tentative="1">
+      <w:start w:val="1"/>
+      <w:numFmt w:val="bullet"/>
+      <w:lvlText w:val="o"/>
+      <w:lvlJc w:val="left"/>
+      <w:pPr>
+        <w:ind w:left="3600" w:hanging="360"/>
+      </w:pPr>
+      <w:rPr>
+        <w:rFonts w:ascii="Courier New" w:hAnsi="Courier New" w:cs="Courier New" w:hint="default"/>
+      </w:rPr>
+    </w:lvl>
+    <w:lvl w:ilvl="5" w:tplc="04090005" w:tentative="1">
+      <w:start w:val="1"/>
+      <w:numFmt w:val="bullet"/>
+      <w:lvlText w:val=""/>
+      <w:lvlJc w:val="left"/>
+      <w:pPr>
+        <w:ind w:left="4320" w:hanging="360"/>
+      </w:pPr>
+      <w:rPr>
+        <w:rFonts w:ascii="Wingdings" w:hAnsi="Wingdings" w:hint="default"/>
+      </w:rPr>
+    </w:lvl>
+    <w:lvl w:ilvl="6" w:tplc="04090001" w:tentative="1">
+      <w:start w:val="1"/>
+      <w:numFmt w:val="bullet"/>
+      <w:lvlText w:val=""/>
+      <w:lvlJc w:val="left"/>
+      <w:pPr>
+        <w:ind w:left="5040" w:hanging="360"/>
+      </w:pPr>
+      <w:rPr>
+        <w:rFonts w:ascii="Symbol" w:hAnsi="Symbol" w:hint="default"/>
+      </w:rPr>
+    </w:lvl>
+    <w:lvl w:ilvl="7" w:tplc="04090003" w:tentative="1">
+      <w:start w:val="1"/>
+      <w:numFmt w:val="bullet"/>
+      <w:lvlText w:val="o"/>
+      <w:lvlJc w:val="left"/>
+      <w:pPr>
+        <w:ind w:left="5760" w:hanging="360"/>
+      </w:pPr>
+      <w:rPr>
+        <w:rFonts w:ascii="Courier New" w:hAnsi="Courier New" w:cs="Courier New" w:hint="default"/>
+      </w:rPr>
+    </w:lvl>
+    <w:lvl w:ilvl="8" w:tplc="04090005" w:tentative="1">
+      <w:start w:val="1"/>
+      <w:numFmt w:val="bullet"/>
+      <w:lvlText w:val=""/>
+      <w:lvlJc w:val="left"/>
+      <w:pPr>
+        <w:ind w:left="6480" w:hanging="360"/>
+      </w:pPr>
+      <w:rPr>
+        <w:rFonts w:ascii="Wingdings" w:hAnsi="Wingdings" w:hint="default"/>
+      </w:rPr>
+    </w:lvl>
+  </w:abstractNum>
   <w:num w:numId="1">
     <w:abstractNumId w:val="0"/>
   </w:num>
@@ -7412,7 +9800,19 @@
     <w:abstractNumId w:val="1"/>
   </w:num>
   <w:num w:numId="3">
+    <w:abstractNumId w:val="4"/>
+  </w:num>
+  <w:num w:numId="4">
     <w:abstractNumId w:val="2"/>
+  </w:num>
+  <w:num w:numId="5">
+    <w:abstractNumId w:val="6"/>
+  </w:num>
+  <w:num w:numId="6">
+    <w:abstractNumId w:val="5"/>
+  </w:num>
+  <w:num w:numId="7">
+    <w:abstractNumId w:val="3"/>
   </w:num>
 </w:numbering>
 </file>
@@ -8343,6 +10743,18 @@
       <w:shd w:val="clear" w:color="auto" w:fill="E1DFDD"/>
     </w:rPr>
   </w:style>
+  <w:style w:type="character" w:styleId="FollowedHyperlink">
+    <w:name w:val="FollowedHyperlink"/>
+    <w:basedOn w:val="DefaultParagraphFont"/>
+    <w:uiPriority w:val="99"/>
+    <w:semiHidden/>
+    <w:unhideWhenUsed/>
+    <w:rsid w:val="00C054A4"/>
+    <w:rPr>
+      <w:color w:val="954F72" w:themeColor="followedHyperlink"/>
+      <w:u w:val="single"/>
+    </w:rPr>
+  </w:style>
 </w:styles>
 </file>
 
@@ -8646,7 +11058,7 @@
 </file>
 
 <file path=customXml/itemProps1.xml><?xml version="1.0" encoding="utf-8"?>
-<ds:datastoreItem xmlns:ds="http://schemas.openxmlformats.org/officeDocument/2006/customXml" ds:itemID="{EFAF7BBE-BCD9-B94C-810A-FC76AB41B351}">
+<ds:datastoreItem xmlns:ds="http://schemas.openxmlformats.org/officeDocument/2006/customXml" ds:itemID="{1CFEA5C4-3290-6348-B14F-888C1E0EDF00}">
   <ds:schemaRefs>
     <ds:schemaRef ds:uri="http://schemas.openxmlformats.org/officeDocument/2006/bibliography"/>
   </ds:schemaRefs>

</xml_diff>

<commit_message>
LUO-024: teaser and demo update
</commit_message>
<xml_diff>
--- a/paper/Paper_Luo-Pieter-Jan_De_Ridder.docx
+++ b/paper/Paper_Luo-Pieter-Jan_De_Ridder.docx
@@ -357,8 +357,6 @@
         </w:rPr>
         <w:t>Karel de Grote hogeschool Antwerpen</w:t>
       </w:r>
-      <w:bookmarkStart w:id="0" w:name="_GoBack"/>
-      <w:bookmarkEnd w:id="0"/>
     </w:p>
     <w:p>
       <w:pPr>
@@ -398,14 +396,24 @@
         <w:p>
           <w:pPr>
             <w:pStyle w:val="TOCHeading"/>
+            <w:rPr>
+              <w:lang w:val="nl-BE"/>
+            </w:rPr>
           </w:pPr>
-          <w:proofErr w:type="spellStart"/>
           <w:r>
+            <w:rPr>
+              <w:lang w:val="nl-BE"/>
+            </w:rPr>
             <w:t>Inhoud</w:t>
           </w:r>
-          <w:proofErr w:type="spellEnd"/>
         </w:p>
-        <w:p/>
+        <w:p>
+          <w:pPr>
+            <w:rPr>
+              <w:lang w:val="nl-BE"/>
+            </w:rPr>
+          </w:pPr>
+        </w:p>
         <w:p>
           <w:pPr>
             <w:pStyle w:val="TOC1"/>
@@ -449,7 +457,7 @@
             </w:rPr>
             <w:fldChar w:fldCharType="separate"/>
           </w:r>
-          <w:hyperlink w:anchor="_Toc11413081" w:history="1">
+          <w:hyperlink w:anchor="_Toc11415235" w:history="1">
             <w:r>
               <w:rPr>
                 <w:rStyle w:val="Hyperlink"/>
@@ -477,7 +485,7 @@
                 <w:noProof/>
                 <w:webHidden/>
               </w:rPr>
-              <w:instrText xml:space="preserve"> PAGEREF _Toc11413081 \h </w:instrText>
+              <w:instrText xml:space="preserve"> PAGEREF _Toc11415235 \h </w:instrText>
             </w:r>
             <w:r>
               <w:rPr>
@@ -523,7 +531,7 @@
               <w:noProof/>
             </w:rPr>
           </w:pPr>
-          <w:hyperlink w:anchor="_Toc11413082" w:history="1">
+          <w:hyperlink w:anchor="_Toc11415236" w:history="1">
             <w:r>
               <w:rPr>
                 <w:rStyle w:val="Hyperlink"/>
@@ -551,7 +559,7 @@
                 <w:noProof/>
                 <w:webHidden/>
               </w:rPr>
-              <w:instrText xml:space="preserve"> PAGEREF _Toc11413082 \h </w:instrText>
+              <w:instrText xml:space="preserve"> PAGEREF _Toc11415236 \h </w:instrText>
             </w:r>
             <w:r>
               <w:rPr>
@@ -597,7 +605,7 @@
               <w:noProof/>
             </w:rPr>
           </w:pPr>
-          <w:hyperlink w:anchor="_Toc11413083" w:history="1">
+          <w:hyperlink w:anchor="_Toc11415237" w:history="1">
             <w:r>
               <w:rPr>
                 <w:rStyle w:val="Hyperlink"/>
@@ -625,7 +633,7 @@
                 <w:noProof/>
                 <w:webHidden/>
               </w:rPr>
-              <w:instrText xml:space="preserve"> PAGEREF _Toc11413083 \h </w:instrText>
+              <w:instrText xml:space="preserve"> PAGEREF _Toc11415237 \h </w:instrText>
             </w:r>
             <w:r>
               <w:rPr>
@@ -671,7 +679,7 @@
               <w:noProof/>
             </w:rPr>
           </w:pPr>
-          <w:hyperlink w:anchor="_Toc11413084" w:history="1">
+          <w:hyperlink w:anchor="_Toc11415238" w:history="1">
             <w:r>
               <w:rPr>
                 <w:rStyle w:val="Hyperlink"/>
@@ -699,7 +707,7 @@
                 <w:noProof/>
                 <w:webHidden/>
               </w:rPr>
-              <w:instrText xml:space="preserve"> PAGEREF _Toc11413084 \h </w:instrText>
+              <w:instrText xml:space="preserve"> PAGEREF _Toc11415238 \h </w:instrText>
             </w:r>
             <w:r>
               <w:rPr>
@@ -745,7 +753,7 @@
               <w:szCs w:val="24"/>
             </w:rPr>
           </w:pPr>
-          <w:hyperlink w:anchor="_Toc11413085" w:history="1">
+          <w:hyperlink w:anchor="_Toc11415239" w:history="1">
             <w:r>
               <w:rPr>
                 <w:rStyle w:val="Hyperlink"/>
@@ -773,7 +781,7 @@
                 <w:noProof/>
                 <w:webHidden/>
               </w:rPr>
-              <w:instrText xml:space="preserve"> PAGEREF _Toc11413085 \h </w:instrText>
+              <w:instrText xml:space="preserve"> PAGEREF _Toc11415239 \h </w:instrText>
             </w:r>
             <w:r>
               <w:rPr>
@@ -819,7 +827,7 @@
               <w:szCs w:val="24"/>
             </w:rPr>
           </w:pPr>
-          <w:hyperlink w:anchor="_Toc11413086" w:history="1">
+          <w:hyperlink w:anchor="_Toc11415240" w:history="1">
             <w:r>
               <w:rPr>
                 <w:rStyle w:val="Hyperlink"/>
@@ -847,7 +855,7 @@
                 <w:noProof/>
                 <w:webHidden/>
               </w:rPr>
-              <w:instrText xml:space="preserve"> PAGEREF _Toc11413086 \h </w:instrText>
+              <w:instrText xml:space="preserve"> PAGEREF _Toc11415240 \h </w:instrText>
             </w:r>
             <w:r>
               <w:rPr>
@@ -893,7 +901,7 @@
               <w:noProof/>
             </w:rPr>
           </w:pPr>
-          <w:hyperlink w:anchor="_Toc11413087" w:history="1">
+          <w:hyperlink w:anchor="_Toc11415241" w:history="1">
             <w:r>
               <w:rPr>
                 <w:rStyle w:val="Hyperlink"/>
@@ -921,7 +929,7 @@
                 <w:noProof/>
                 <w:webHidden/>
               </w:rPr>
-              <w:instrText xml:space="preserve"> PAGEREF _Toc11413087 \h </w:instrText>
+              <w:instrText xml:space="preserve"> PAGEREF _Toc11415241 \h </w:instrText>
             </w:r>
             <w:r>
               <w:rPr>
@@ -967,7 +975,7 @@
               <w:szCs w:val="24"/>
             </w:rPr>
           </w:pPr>
-          <w:hyperlink w:anchor="_Toc11413088" w:history="1">
+          <w:hyperlink w:anchor="_Toc11415242" w:history="1">
             <w:r>
               <w:rPr>
                 <w:rStyle w:val="Hyperlink"/>
@@ -995,7 +1003,7 @@
                 <w:noProof/>
                 <w:webHidden/>
               </w:rPr>
-              <w:instrText xml:space="preserve"> PAGEREF _Toc11413088 \h </w:instrText>
+              <w:instrText xml:space="preserve"> PAGEREF _Toc11415242 \h </w:instrText>
             </w:r>
             <w:r>
               <w:rPr>
@@ -1041,7 +1049,7 @@
               <w:szCs w:val="24"/>
             </w:rPr>
           </w:pPr>
-          <w:hyperlink w:anchor="_Toc11413089" w:history="1">
+          <w:hyperlink w:anchor="_Toc11415243" w:history="1">
             <w:r>
               <w:rPr>
                 <w:rStyle w:val="Hyperlink"/>
@@ -1069,7 +1077,7 @@
                 <w:noProof/>
                 <w:webHidden/>
               </w:rPr>
-              <w:instrText xml:space="preserve"> PAGEREF _Toc11413089 \h </w:instrText>
+              <w:instrText xml:space="preserve"> PAGEREF _Toc11415243 \h </w:instrText>
             </w:r>
             <w:r>
               <w:rPr>
@@ -1115,7 +1123,7 @@
               <w:szCs w:val="24"/>
             </w:rPr>
           </w:pPr>
-          <w:hyperlink w:anchor="_Toc11413090" w:history="1">
+          <w:hyperlink w:anchor="_Toc11415244" w:history="1">
             <w:r>
               <w:rPr>
                 <w:rStyle w:val="Hyperlink"/>
@@ -1143,7 +1151,7 @@
                 <w:noProof/>
                 <w:webHidden/>
               </w:rPr>
-              <w:instrText xml:space="preserve"> PAGEREF _Toc11413090 \h </w:instrText>
+              <w:instrText xml:space="preserve"> PAGEREF _Toc11415244 \h </w:instrText>
             </w:r>
             <w:r>
               <w:rPr>
@@ -1189,7 +1197,7 @@
               <w:noProof/>
             </w:rPr>
           </w:pPr>
-          <w:hyperlink w:anchor="_Toc11413091" w:history="1">
+          <w:hyperlink w:anchor="_Toc11415245" w:history="1">
             <w:r>
               <w:rPr>
                 <w:rStyle w:val="Hyperlink"/>
@@ -1217,7 +1225,7 @@
                 <w:noProof/>
                 <w:webHidden/>
               </w:rPr>
-              <w:instrText xml:space="preserve"> PAGEREF _Toc11413091 \h </w:instrText>
+              <w:instrText xml:space="preserve"> PAGEREF _Toc11415245 \h </w:instrText>
             </w:r>
             <w:r>
               <w:rPr>
@@ -1263,7 +1271,7 @@
               <w:noProof/>
             </w:rPr>
           </w:pPr>
-          <w:hyperlink w:anchor="_Toc11413092" w:history="1">
+          <w:hyperlink w:anchor="_Toc11415246" w:history="1">
             <w:r>
               <w:rPr>
                 <w:rStyle w:val="Hyperlink"/>
@@ -1291,7 +1299,7 @@
                 <w:noProof/>
                 <w:webHidden/>
               </w:rPr>
-              <w:instrText xml:space="preserve"> PAGEREF _Toc11413092 \h </w:instrText>
+              <w:instrText xml:space="preserve"> PAGEREF _Toc11415246 \h </w:instrText>
             </w:r>
             <w:r>
               <w:rPr>
@@ -1337,7 +1345,7 @@
               <w:szCs w:val="24"/>
             </w:rPr>
           </w:pPr>
-          <w:hyperlink w:anchor="_Toc11413093" w:history="1">
+          <w:hyperlink w:anchor="_Toc11415247" w:history="1">
             <w:r>
               <w:rPr>
                 <w:rStyle w:val="Hyperlink"/>
@@ -1365,7 +1373,7 @@
                 <w:noProof/>
                 <w:webHidden/>
               </w:rPr>
-              <w:instrText xml:space="preserve"> PAGEREF _Toc11413093 \h </w:instrText>
+              <w:instrText xml:space="preserve"> PAGEREF _Toc11415247 \h </w:instrText>
             </w:r>
             <w:r>
               <w:rPr>
@@ -1411,7 +1419,7 @@
               <w:szCs w:val="24"/>
             </w:rPr>
           </w:pPr>
-          <w:hyperlink w:anchor="_Toc11413094" w:history="1">
+          <w:hyperlink w:anchor="_Toc11415248" w:history="1">
             <w:r>
               <w:rPr>
                 <w:rStyle w:val="Hyperlink"/>
@@ -1439,7 +1447,7 @@
                 <w:noProof/>
                 <w:webHidden/>
               </w:rPr>
-              <w:instrText xml:space="preserve"> PAGEREF _Toc11413094 \h </w:instrText>
+              <w:instrText xml:space="preserve"> PAGEREF _Toc11415248 \h </w:instrText>
             </w:r>
             <w:r>
               <w:rPr>
@@ -1485,7 +1493,7 @@
               <w:szCs w:val="24"/>
             </w:rPr>
           </w:pPr>
-          <w:hyperlink w:anchor="_Toc11413095" w:history="1">
+          <w:hyperlink w:anchor="_Toc11415249" w:history="1">
             <w:r>
               <w:rPr>
                 <w:rStyle w:val="Hyperlink"/>
@@ -1513,7 +1521,7 @@
                 <w:noProof/>
                 <w:webHidden/>
               </w:rPr>
-              <w:instrText xml:space="preserve"> PAGEREF _Toc11413095 \h </w:instrText>
+              <w:instrText xml:space="preserve"> PAGEREF _Toc11415249 \h </w:instrText>
             </w:r>
             <w:r>
               <w:rPr>
@@ -1559,7 +1567,7 @@
               <w:szCs w:val="24"/>
             </w:rPr>
           </w:pPr>
-          <w:hyperlink w:anchor="_Toc11413096" w:history="1">
+          <w:hyperlink w:anchor="_Toc11415250" w:history="1">
             <w:r>
               <w:rPr>
                 <w:rStyle w:val="Hyperlink"/>
@@ -1587,7 +1595,7 @@
                 <w:noProof/>
                 <w:webHidden/>
               </w:rPr>
-              <w:instrText xml:space="preserve"> PAGEREF _Toc11413096 \h </w:instrText>
+              <w:instrText xml:space="preserve"> PAGEREF _Toc11415250 \h </w:instrText>
             </w:r>
             <w:r>
               <w:rPr>
@@ -1633,7 +1641,7 @@
               <w:noProof/>
             </w:rPr>
           </w:pPr>
-          <w:hyperlink w:anchor="_Toc11413097" w:history="1">
+          <w:hyperlink w:anchor="_Toc11415251" w:history="1">
             <w:r>
               <w:rPr>
                 <w:rStyle w:val="Hyperlink"/>
@@ -1660,7 +1668,7 @@
                 <w:noProof/>
                 <w:webHidden/>
               </w:rPr>
-              <w:instrText xml:space="preserve"> PAGEREF _Toc11413097 \h </w:instrText>
+              <w:instrText xml:space="preserve"> PAGEREF _Toc11415251 \h </w:instrText>
             </w:r>
             <w:r>
               <w:rPr>
@@ -1706,7 +1714,7 @@
               <w:noProof/>
             </w:rPr>
           </w:pPr>
-          <w:hyperlink w:anchor="_Toc11413098" w:history="1">
+          <w:hyperlink w:anchor="_Toc11415252" w:history="1">
             <w:r>
               <w:rPr>
                 <w:rStyle w:val="Hyperlink"/>
@@ -1734,7 +1742,7 @@
                 <w:noProof/>
                 <w:webHidden/>
               </w:rPr>
-              <w:instrText xml:space="preserve"> PAGEREF _Toc11413098 \h </w:instrText>
+              <w:instrText xml:space="preserve"> PAGEREF _Toc11415252 \h </w:instrText>
             </w:r>
             <w:r>
               <w:rPr>
@@ -1780,7 +1788,7 @@
               <w:noProof/>
             </w:rPr>
           </w:pPr>
-          <w:hyperlink w:anchor="_Toc11413099" w:history="1">
+          <w:hyperlink w:anchor="_Toc11415253" w:history="1">
             <w:r>
               <w:rPr>
                 <w:rStyle w:val="Hyperlink"/>
@@ -1808,7 +1816,7 @@
                 <w:noProof/>
                 <w:webHidden/>
               </w:rPr>
-              <w:instrText xml:space="preserve"> PAGEREF _Toc11413099 \h </w:instrText>
+              <w:instrText xml:space="preserve"> PAGEREF _Toc11415253 \h </w:instrText>
             </w:r>
             <w:r>
               <w:rPr>
@@ -1854,7 +1862,7 @@
               <w:noProof/>
             </w:rPr>
           </w:pPr>
-          <w:hyperlink w:anchor="_Toc11413100" w:history="1">
+          <w:hyperlink w:anchor="_Toc11415254" w:history="1">
             <w:r>
               <w:rPr>
                 <w:rStyle w:val="Hyperlink"/>
@@ -1882,7 +1890,7 @@
                 <w:noProof/>
                 <w:webHidden/>
               </w:rPr>
-              <w:instrText xml:space="preserve"> PAGEREF _Toc11413100 \h </w:instrText>
+              <w:instrText xml:space="preserve"> PAGEREF _Toc11415254 \h </w:instrText>
             </w:r>
             <w:r>
               <w:rPr>
@@ -1928,7 +1936,7 @@
               <w:noProof/>
             </w:rPr>
           </w:pPr>
-          <w:hyperlink w:anchor="_Toc11413101" w:history="1">
+          <w:hyperlink w:anchor="_Toc11415255" w:history="1">
             <w:r>
               <w:rPr>
                 <w:rStyle w:val="Hyperlink"/>
@@ -1956,7 +1964,7 @@
                 <w:noProof/>
                 <w:webHidden/>
               </w:rPr>
-              <w:instrText xml:space="preserve"> PAGEREF _Toc11413101 \h </w:instrText>
+              <w:instrText xml:space="preserve"> PAGEREF _Toc11415255 \h </w:instrText>
             </w:r>
             <w:r>
               <w:rPr>
@@ -2002,7 +2010,7 @@
               <w:noProof/>
             </w:rPr>
           </w:pPr>
-          <w:hyperlink w:anchor="_Toc11413102" w:history="1">
+          <w:hyperlink w:anchor="_Toc11415256" w:history="1">
             <w:r>
               <w:rPr>
                 <w:rStyle w:val="Hyperlink"/>
@@ -2030,7 +2038,7 @@
                 <w:noProof/>
                 <w:webHidden/>
               </w:rPr>
-              <w:instrText xml:space="preserve"> PAGEREF _Toc11413102 \h </w:instrText>
+              <w:instrText xml:space="preserve"> PAGEREF _Toc11415256 \h </w:instrText>
             </w:r>
             <w:r>
               <w:rPr>
@@ -2097,7 +2105,7 @@
         </w:rPr>
         <w:br w:type="page"/>
       </w:r>
-      <w:bookmarkStart w:id="1" w:name="_Toc11413081"/>
+      <w:bookmarkStart w:id="0" w:name="_Toc11415235"/>
       <w:r>
         <w:rPr>
           <w:lang w:val="nl-BE"/>
@@ -2111,6 +2119,97 @@
         </w:rPr>
         <w:t>Concept</w:t>
       </w:r>
+      <w:bookmarkEnd w:id="0"/>
+    </w:p>
+    <w:p>
+      <w:pPr>
+        <w:rPr>
+          <w:lang w:val="nl-BE"/>
+        </w:rPr>
+      </w:pPr>
+      <w:r>
+        <w:rPr>
+          <w:lang w:val="nl-BE"/>
+        </w:rPr>
+        <w:t xml:space="preserve">Luo is een leuke frisse quiz applicatie die aanleunt tegen de nieuwe PWA technologie. </w:t>
+      </w:r>
+      <w:r>
+        <w:rPr>
+          <w:lang w:val="nl-BE"/>
+        </w:rPr>
+        <w:t xml:space="preserve">Iedereen heeft de mogelijkheid om een quiz aan te maken en te delen op het overzicht zodat iedereen deze kan spelen. Ik zelf hou mij bezig met natuurfotografie en vind het leuk om hier continue over bij te leren. Om dit process wat eenvoudiger te maken kwam ik op het idee om de kennis die ik heb vergaard in een quiz vorm te steken zodat ik deze dagelijks terug kan spelen </w:t>
+      </w:r>
+      <w:r>
+        <w:rPr>
+          <w:lang w:val="nl-BE"/>
+        </w:rPr>
+        <w:t>om</w:t>
+      </w:r>
+      <w:r>
+        <w:rPr>
+          <w:lang w:val="nl-BE"/>
+        </w:rPr>
+        <w:t xml:space="preserve"> zo mijn</w:t>
+      </w:r>
+      <w:r>
+        <w:rPr>
+          <w:lang w:val="nl-BE"/>
+        </w:rPr>
+        <w:t xml:space="preserve"> geheugen</w:t>
+      </w:r>
+      <w:r>
+        <w:rPr>
+          <w:lang w:val="nl-BE"/>
+        </w:rPr>
+        <w:t xml:space="preserve"> over dat bepaald onderwerp </w:t>
+      </w:r>
+      <w:r>
+        <w:rPr>
+          <w:lang w:val="nl-BE"/>
+        </w:rPr>
+        <w:t xml:space="preserve">op te frissen. Ik heb dus geen bepaalde doelgroep waar ik mij specifief op focus. Iedereen die nieuwigheden wilt bijleren en zijn ervaringen </w:t>
+      </w:r>
+      <w:r>
+        <w:rPr>
+          <w:lang w:val="nl-BE"/>
+        </w:rPr>
+        <w:t xml:space="preserve">wil </w:t>
+      </w:r>
+      <w:r>
+        <w:rPr>
+          <w:lang w:val="nl-BE"/>
+        </w:rPr>
+        <w:t>delen met anderen, kan dat doen door gebruik te maken van Luo.</w:t>
+      </w:r>
+    </w:p>
+    <w:p>
+      <w:pPr>
+        <w:rPr>
+          <w:lang w:val="nl-BE"/>
+        </w:rPr>
+      </w:pPr>
+    </w:p>
+    <w:p>
+      <w:pPr>
+        <w:rPr>
+          <w:lang w:val="nl-BE"/>
+        </w:rPr>
+      </w:pPr>
+    </w:p>
+    <w:p>
+      <w:pPr>
+        <w:pStyle w:val="Heading1"/>
+        <w:rPr>
+          <w:lang w:val="nl-BE"/>
+        </w:rPr>
+      </w:pPr>
+      <w:bookmarkStart w:id="1" w:name="_Toc11415236"/>
+      <w:r>
+        <w:rPr>
+          <w:lang w:val="nl-BE"/>
+        </w:rPr>
+        <w:t>2 Planning</w:t>
+      </w:r>
       <w:bookmarkEnd w:id="1"/>
     </w:p>
     <w:p>
@@ -2123,70 +2222,129 @@
         <w:rPr>
           <w:lang w:val="nl-BE"/>
         </w:rPr>
-        <w:t xml:space="preserve">Luo is een leuke frisse quiz applicatie die aanleunt tegen de nieuwe PWA technologie. </w:t>
-      </w:r>
-      <w:r>
-        <w:rPr>
-          <w:lang w:val="nl-BE"/>
-        </w:rPr>
-        <w:t xml:space="preserve">Iedereen heeft de mogelijkheid om een quiz aan te maken en te delen op het overzicht zodat iedereen deze kan spelen. Ik zelf hou mij bezig met natuurfotografie en vind het leuk om hier continue over bij te leren. Om dit process wat eenvoudiger te maken kwam ik op het idee om de kennis die ik heb vergaard in een quiz vorm te steken zodat ik deze dagelijks terug kan spelen </w:t>
-      </w:r>
-      <w:r>
-        <w:rPr>
-          <w:lang w:val="nl-BE"/>
-        </w:rPr>
-        <w:t>om</w:t>
-      </w:r>
-      <w:r>
-        <w:rPr>
-          <w:lang w:val="nl-BE"/>
-        </w:rPr>
-        <w:t xml:space="preserve"> zo mijn</w:t>
-      </w:r>
-      <w:r>
-        <w:rPr>
-          <w:lang w:val="nl-BE"/>
-        </w:rPr>
-        <w:t xml:space="preserve"> geheugen</w:t>
-      </w:r>
-      <w:r>
-        <w:rPr>
-          <w:lang w:val="nl-BE"/>
-        </w:rPr>
-        <w:t xml:space="preserve"> over dat bepaald onderwerp </w:t>
-      </w:r>
-      <w:r>
-        <w:rPr>
-          <w:lang w:val="nl-BE"/>
-        </w:rPr>
-        <w:t xml:space="preserve">op te frissen. Ik heb dus geen bepaalde doelgroep waar ik mij specifief op focus. Iedereen die nieuwigheden wilt bijleren en zijn ervaringen </w:t>
-      </w:r>
-      <w:r>
-        <w:rPr>
-          <w:lang w:val="nl-BE"/>
-        </w:rPr>
-        <w:t xml:space="preserve">wil </w:t>
-      </w:r>
-      <w:r>
-        <w:rPr>
-          <w:lang w:val="nl-BE"/>
-        </w:rPr>
-        <w:t>delen met anderen, kan dat doen door gebruik te maken van Luo.</w:t>
-      </w:r>
-    </w:p>
-    <w:p>
-      <w:pPr>
-        <w:rPr>
-          <w:lang w:val="nl-BE"/>
-        </w:rPr>
-      </w:pPr>
-    </w:p>
-    <w:p>
-      <w:pPr>
-        <w:rPr>
-          <w:lang w:val="nl-BE"/>
-        </w:rPr>
-      </w:pPr>
+        <w:t>Voor mij gaat plannen met niets beter dan een</w:t>
+      </w:r>
+      <w:r>
+        <w:rPr>
+          <w:lang w:val="nl-BE"/>
+        </w:rPr>
+        <w:t xml:space="preserve"> pen en een notietieblokje. Ik vind dit zeer handig om snel feedback op te schrijven die je hebt verkregen van personen rondom je en ideeën die je plots binnen komen te schieten snel op te kunnen schrijven. Zo heb ik mijn brainstorm process, de functionaliteiten en de grote lijnen van de applicatie</w:t>
+      </w:r>
+      <w:r>
+        <w:rPr>
+          <w:lang w:val="nl-BE"/>
+        </w:rPr>
+        <w:t>,</w:t>
+      </w:r>
+      <w:r>
+        <w:rPr>
+          <w:lang w:val="nl-BE"/>
+        </w:rPr>
+        <w:t xml:space="preserve"> hoe deze in elkaar komt te zitten</w:t>
+      </w:r>
+      <w:r>
+        <w:rPr>
+          <w:lang w:val="nl-BE"/>
+        </w:rPr>
+        <w:t>,</w:t>
+      </w:r>
+      <w:r>
+        <w:rPr>
+          <w:lang w:val="nl-BE"/>
+        </w:rPr>
+        <w:t xml:space="preserve"> verwerkt.</w:t>
+      </w:r>
+      <w:r>
+        <w:rPr>
+          <w:lang w:val="nl-BE"/>
+        </w:rPr>
+        <w:t xml:space="preserve"> Toen ik dit had uitgewerkt heb ik via GitHub </w:t>
+      </w:r>
+      <w:r>
+        <w:rPr>
+          <w:lang w:val="nl-BE"/>
+        </w:rPr>
+        <w:t>Projects</w:t>
+      </w:r>
+      <w:r>
+        <w:rPr>
+          <w:lang w:val="nl-BE"/>
+        </w:rPr>
+        <w:t xml:space="preserve"> mijn planning daar neergezet in de vorm van issues. Elk issue heeft een eigen nummer</w:t>
+      </w:r>
+      <w:r>
+        <w:rPr>
+          <w:lang w:val="nl-BE"/>
+        </w:rPr>
+        <w:t xml:space="preserve"> bv </w:t>
+      </w:r>
+      <w:r>
+        <w:rPr>
+          <w:lang w:val="nl-BE"/>
+        </w:rPr>
+        <w:t>“</w:t>
+      </w:r>
+      <w:r>
+        <w:rPr>
+          <w:lang w:val="nl-BE"/>
+        </w:rPr>
+        <w:t>LUO-022</w:t>
+      </w:r>
+      <w:r>
+        <w:rPr>
+          <w:lang w:val="nl-BE"/>
+        </w:rPr>
+        <w:t>”</w:t>
+      </w:r>
+      <w:r>
+        <w:rPr>
+          <w:lang w:val="nl-BE"/>
+        </w:rPr>
+        <w:t>.</w:t>
+      </w:r>
+      <w:r>
+        <w:rPr>
+          <w:lang w:val="nl-BE"/>
+        </w:rPr>
+        <w:t xml:space="preserve"> </w:t>
+      </w:r>
+      <w:r>
+        <w:rPr>
+          <w:lang w:val="nl-BE"/>
+        </w:rPr>
+        <w:t xml:space="preserve">Wanneer ik commit naar GitHub verwerk ik deze nummer </w:t>
+      </w:r>
+      <w:r>
+        <w:rPr>
+          <w:lang w:val="nl-BE"/>
+        </w:rPr>
+        <w:t xml:space="preserve">steeds </w:t>
+      </w:r>
+      <w:r>
+        <w:rPr>
+          <w:lang w:val="nl-BE"/>
+        </w:rPr>
+        <w:t>mee in mijn commit.</w:t>
+      </w:r>
+      <w:r>
+        <w:rPr>
+          <w:lang w:val="nl-BE"/>
+        </w:rPr>
+        <w:t xml:space="preserve"> Indien je op een later punt iets wil contoleren kan je via deze nummer in je commit history makkelijk terug vinden wat je toen had gedaan.</w:t>
+      </w:r>
+    </w:p>
+    <w:p>
+      <w:pPr>
+        <w:rPr>
+          <w:lang w:val="nl-BE"/>
+        </w:rPr>
+      </w:pPr>
+      <w:r>
+        <w:rPr>
+          <w:lang w:val="nl-BE"/>
+        </w:rPr>
+        <w:br w:type="page"/>
+      </w:r>
     </w:p>
     <w:p>
       <w:pPr>
@@ -2195,157 +2353,7 @@
           <w:lang w:val="nl-BE"/>
         </w:rPr>
       </w:pPr>
-      <w:bookmarkStart w:id="2" w:name="_Toc11413082"/>
-      <w:r>
-        <w:rPr>
-          <w:lang w:val="nl-BE"/>
-        </w:rPr>
-        <w:t>2 Planning</w:t>
-      </w:r>
-      <w:bookmarkEnd w:id="2"/>
-    </w:p>
-    <w:p>
-      <w:pPr>
-        <w:rPr>
-          <w:lang w:val="nl-BE"/>
-        </w:rPr>
-      </w:pPr>
-      <w:r>
-        <w:rPr>
-          <w:lang w:val="nl-BE"/>
-        </w:rPr>
-        <w:t>Voor mij gaat plannen met niets beter dan een</w:t>
-      </w:r>
-      <w:r>
-        <w:rPr>
-          <w:lang w:val="nl-BE"/>
-        </w:rPr>
-        <w:t xml:space="preserve"> pen en een notietieblokje. Ik vind dit zeer handig om snel feedback op te schrijven die je hebt verkregen van personen rondom je en ideeën die je plots binnen komen te schieten snel op te kunnen schrijven. Zo heb ik mijn brainstorm process, de functionaliteiten en de grote lijnen van de applicatie</w:t>
-      </w:r>
-      <w:r>
-        <w:rPr>
-          <w:lang w:val="nl-BE"/>
-        </w:rPr>
-        <w:t>,</w:t>
-      </w:r>
-      <w:r>
-        <w:rPr>
-          <w:lang w:val="nl-BE"/>
-        </w:rPr>
-        <w:t xml:space="preserve"> hoe deze in elkaar komt te zitten</w:t>
-      </w:r>
-      <w:r>
-        <w:rPr>
-          <w:lang w:val="nl-BE"/>
-        </w:rPr>
-        <w:t>,</w:t>
-      </w:r>
-      <w:r>
-        <w:rPr>
-          <w:lang w:val="nl-BE"/>
-        </w:rPr>
-        <w:t xml:space="preserve"> verwerkt.</w:t>
-      </w:r>
-      <w:r>
-        <w:rPr>
-          <w:lang w:val="nl-BE"/>
-        </w:rPr>
-        <w:t xml:space="preserve"> Toen ik dit had uitgewerkt heb ik via GitHub </w:t>
-      </w:r>
-      <w:r>
-        <w:rPr>
-          <w:lang w:val="nl-BE"/>
-        </w:rPr>
-        <w:t>Projects</w:t>
-      </w:r>
-      <w:r>
-        <w:rPr>
-          <w:lang w:val="nl-BE"/>
-        </w:rPr>
-        <w:t xml:space="preserve"> mijn planning daar neergezet in de vorm van issues. Elk issue heeft een eigen nummer</w:t>
-      </w:r>
-      <w:r>
-        <w:rPr>
-          <w:lang w:val="nl-BE"/>
-        </w:rPr>
-        <w:t xml:space="preserve"> bv </w:t>
-      </w:r>
-      <w:r>
-        <w:rPr>
-          <w:lang w:val="nl-BE"/>
-        </w:rPr>
-        <w:t>“</w:t>
-      </w:r>
-      <w:r>
-        <w:rPr>
-          <w:lang w:val="nl-BE"/>
-        </w:rPr>
-        <w:t>LUO-022</w:t>
-      </w:r>
-      <w:r>
-        <w:rPr>
-          <w:lang w:val="nl-BE"/>
-        </w:rPr>
-        <w:t>”</w:t>
-      </w:r>
-      <w:r>
-        <w:rPr>
-          <w:lang w:val="nl-BE"/>
-        </w:rPr>
-        <w:t>.</w:t>
-      </w:r>
-      <w:r>
-        <w:rPr>
-          <w:lang w:val="nl-BE"/>
-        </w:rPr>
-        <w:t xml:space="preserve"> </w:t>
-      </w:r>
-      <w:r>
-        <w:rPr>
-          <w:lang w:val="nl-BE"/>
-        </w:rPr>
-        <w:t xml:space="preserve">Wanneer ik commit naar GitHub verwerk ik deze nummer </w:t>
-      </w:r>
-      <w:r>
-        <w:rPr>
-          <w:lang w:val="nl-BE"/>
-        </w:rPr>
-        <w:t xml:space="preserve">steeds </w:t>
-      </w:r>
-      <w:r>
-        <w:rPr>
-          <w:lang w:val="nl-BE"/>
-        </w:rPr>
-        <w:t>mee in mijn commit.</w:t>
-      </w:r>
-      <w:r>
-        <w:rPr>
-          <w:lang w:val="nl-BE"/>
-        </w:rPr>
-        <w:t xml:space="preserve"> Indien je op een later punt iets wil contoleren kan je via deze nummer in je commit history makkelijk terug vinden wat je toen had gedaan.</w:t>
-      </w:r>
-    </w:p>
-    <w:p>
-      <w:pPr>
-        <w:rPr>
-          <w:lang w:val="nl-BE"/>
-        </w:rPr>
-      </w:pPr>
-      <w:r>
-        <w:rPr>
-          <w:lang w:val="nl-BE"/>
-        </w:rPr>
-        <w:br w:type="page"/>
-      </w:r>
-    </w:p>
-    <w:p>
-      <w:pPr>
-        <w:pStyle w:val="Heading1"/>
-        <w:rPr>
-          <w:lang w:val="nl-BE"/>
-        </w:rPr>
-      </w:pPr>
-      <w:bookmarkStart w:id="3" w:name="_Toc11413083"/>
+      <w:bookmarkStart w:id="2" w:name="_Toc11415237"/>
       <w:r>
         <w:rPr>
           <w:lang w:val="nl-BE"/>
@@ -2353,7 +2361,7 @@
         <w:lastRenderedPageBreak/>
         <w:t>3 Functionaliteiten</w:t>
       </w:r>
-      <w:bookmarkEnd w:id="3"/>
+      <w:bookmarkEnd w:id="2"/>
     </w:p>
     <w:p>
       <w:pPr>
@@ -2616,7 +2624,7 @@
           <w:lang w:val="nl-BE"/>
         </w:rPr>
       </w:pPr>
-      <w:bookmarkStart w:id="4" w:name="_Toc11413084"/>
+      <w:bookmarkStart w:id="3" w:name="_Toc11415238"/>
       <w:r>
         <w:rPr>
           <w:lang w:val="nl-BE"/>
@@ -2624,6 +2632,42 @@
         <w:lastRenderedPageBreak/>
         <w:t>4 User cases</w:t>
       </w:r>
+      <w:bookmarkEnd w:id="3"/>
+    </w:p>
+    <w:p>
+      <w:pPr>
+        <w:rPr>
+          <w:lang w:val="nl-BE"/>
+        </w:rPr>
+      </w:pPr>
+      <w:r>
+        <w:rPr>
+          <w:lang w:val="nl-BE"/>
+        </w:rPr>
+        <w:t>Om een beter voorbeeld te geven waar Luo allemaal voor kan gebruikt worden som ik even enkele cases op.</w:t>
+      </w:r>
+    </w:p>
+    <w:p>
+      <w:pPr>
+        <w:rPr>
+          <w:lang w:val="nl-BE"/>
+        </w:rPr>
+      </w:pPr>
+    </w:p>
+    <w:p>
+      <w:pPr>
+        <w:pStyle w:val="Heading2"/>
+        <w:rPr>
+          <w:lang w:val="nl-BE"/>
+        </w:rPr>
+      </w:pPr>
+      <w:bookmarkStart w:id="4" w:name="_Toc11415239"/>
+      <w:r>
+        <w:rPr>
+          <w:lang w:val="nl-BE"/>
+        </w:rPr>
+        <w:t>Case 1</w:t>
+      </w:r>
       <w:bookmarkEnd w:id="4"/>
     </w:p>
     <w:p>
@@ -2636,7 +2680,61 @@
         <w:rPr>
           <w:lang w:val="nl-BE"/>
         </w:rPr>
-        <w:t>Om een beter voorbeeld te geven waar Luo allemaal voor kan gebruikt worden som ik even enkele cases op.</w:t>
+        <w:t xml:space="preserve">Een werkneemster van een museum wil haar bezoekers een leukere ervaring laten beleven. </w:t>
+      </w:r>
+      <w:r>
+        <w:rPr>
+          <w:lang w:val="nl-BE"/>
+        </w:rPr>
+        <w:t>Ze besluit om een quiz te maken met de kennis die ze doorheen de jaren heeft opgedaan</w:t>
+      </w:r>
+      <w:r>
+        <w:rPr>
+          <w:lang w:val="nl-BE"/>
+        </w:rPr>
+        <w:t xml:space="preserve">. Door de handige QR code functie die in Luo te vinden is kan ze deze </w:t>
+      </w:r>
+      <w:r>
+        <w:rPr>
+          <w:lang w:val="nl-BE"/>
+        </w:rPr>
+        <w:t xml:space="preserve">codes </w:t>
+      </w:r>
+      <w:r>
+        <w:rPr>
+          <w:lang w:val="nl-BE"/>
+        </w:rPr>
+        <w:t>af printen</w:t>
+      </w:r>
+      <w:r>
+        <w:rPr>
+          <w:lang w:val="nl-BE"/>
+        </w:rPr>
+        <w:t xml:space="preserve"> en op verschillende plaatsen in haar museum ophangen. Hierdoor kunnen bezoekers tijdens hun rondleiding deze QR codes</w:t>
+      </w:r>
+      <w:r>
+        <w:rPr>
+          <w:lang w:val="nl-BE"/>
+        </w:rPr>
+        <w:t xml:space="preserve"> met de Luo app</w:t>
+      </w:r>
+      <w:r>
+        <w:rPr>
+          <w:lang w:val="nl-BE"/>
+        </w:rPr>
+        <w:t xml:space="preserve"> scannen om meer informatie over dat bepaald onderwerp </w:t>
+      </w:r>
+      <w:r>
+        <w:rPr>
+          <w:lang w:val="nl-BE"/>
+        </w:rPr>
+        <w:t>te vergaren en de informatie op een leukere manier verwerken</w:t>
+      </w:r>
+      <w:r>
+        <w:rPr>
+          <w:lang w:val="nl-BE"/>
+        </w:rPr>
+        <w:t>.</w:t>
       </w:r>
     </w:p>
     <w:p>
@@ -2653,12 +2751,12 @@
           <w:lang w:val="nl-BE"/>
         </w:rPr>
       </w:pPr>
-      <w:bookmarkStart w:id="5" w:name="_Toc11413085"/>
-      <w:r>
-        <w:rPr>
-          <w:lang w:val="nl-BE"/>
-        </w:rPr>
-        <w:t>Case 1</w:t>
+      <w:bookmarkStart w:id="5" w:name="_Toc11415240"/>
+      <w:r>
+        <w:rPr>
+          <w:lang w:val="nl-BE"/>
+        </w:rPr>
+        <w:t>Case 2</w:t>
       </w:r>
       <w:bookmarkEnd w:id="5"/>
     </w:p>
@@ -2672,96 +2770,6 @@
         <w:rPr>
           <w:lang w:val="nl-BE"/>
         </w:rPr>
-        <w:t xml:space="preserve">Een werkneemster van een museum wil haar bezoekers een leukere ervaring laten beleven. </w:t>
-      </w:r>
-      <w:r>
-        <w:rPr>
-          <w:lang w:val="nl-BE"/>
-        </w:rPr>
-        <w:t>Ze besluit om een quiz te maken met de kennis die ze doorheen de jaren heeft opgedaan</w:t>
-      </w:r>
-      <w:r>
-        <w:rPr>
-          <w:lang w:val="nl-BE"/>
-        </w:rPr>
-        <w:t xml:space="preserve">. Door de handige QR code functie die in Luo te vinden is kan ze deze </w:t>
-      </w:r>
-      <w:r>
-        <w:rPr>
-          <w:lang w:val="nl-BE"/>
-        </w:rPr>
-        <w:t xml:space="preserve">codes </w:t>
-      </w:r>
-      <w:r>
-        <w:rPr>
-          <w:lang w:val="nl-BE"/>
-        </w:rPr>
-        <w:t>af printen</w:t>
-      </w:r>
-      <w:r>
-        <w:rPr>
-          <w:lang w:val="nl-BE"/>
-        </w:rPr>
-        <w:t xml:space="preserve"> en op verschillende plaatsen in haar museum ophangen. Hierdoor kunnen bezoekers tijdens hun rondleiding deze QR codes</w:t>
-      </w:r>
-      <w:r>
-        <w:rPr>
-          <w:lang w:val="nl-BE"/>
-        </w:rPr>
-        <w:t xml:space="preserve"> met de Luo app</w:t>
-      </w:r>
-      <w:r>
-        <w:rPr>
-          <w:lang w:val="nl-BE"/>
-        </w:rPr>
-        <w:t xml:space="preserve"> scannen om meer informatie over dat bepaald onderwerp </w:t>
-      </w:r>
-      <w:r>
-        <w:rPr>
-          <w:lang w:val="nl-BE"/>
-        </w:rPr>
-        <w:t>te vergaren en de informatie op een leukere manier verwerken</w:t>
-      </w:r>
-      <w:r>
-        <w:rPr>
-          <w:lang w:val="nl-BE"/>
-        </w:rPr>
-        <w:t>.</w:t>
-      </w:r>
-    </w:p>
-    <w:p>
-      <w:pPr>
-        <w:rPr>
-          <w:lang w:val="nl-BE"/>
-        </w:rPr>
-      </w:pPr>
-    </w:p>
-    <w:p>
-      <w:pPr>
-        <w:pStyle w:val="Heading2"/>
-        <w:rPr>
-          <w:lang w:val="nl-BE"/>
-        </w:rPr>
-      </w:pPr>
-      <w:bookmarkStart w:id="6" w:name="_Toc11413086"/>
-      <w:r>
-        <w:rPr>
-          <w:lang w:val="nl-BE"/>
-        </w:rPr>
-        <w:t>Case 2</w:t>
-      </w:r>
-      <w:bookmarkEnd w:id="6"/>
-    </w:p>
-    <w:p>
-      <w:pPr>
-        <w:rPr>
-          <w:lang w:val="nl-BE"/>
-        </w:rPr>
-      </w:pPr>
-      <w:r>
-        <w:rPr>
-          <w:lang w:val="nl-BE"/>
-        </w:rPr>
         <w:t>We volgen een klas die momenteel in hun examenperiode zitten. Tijdens deze periode worden er telkens  100’tal samenvattingen van de ene student naar de andere verstuurd. Dit is niet altijd even praktisch en de kans bestaat dat er foute informatie in staat waardoor iedereen op het examen wordt gebuisd. Luo kan hierbij helpen! Zo is het mogelijk voor de studenten om hun samenvattingen als quiz in de applicatie te steken. Via de QR code kunnen ze deze makkelijk delen met de rest van de klas. Indien er iemand niet akkoord is met bepaalde informatie die er in staat kunnen ze deze vraag reporten zodat de maker van de quiz op de hoogte wordt gesteld van zijn fout.</w:t>
       </w:r>
     </w:p>
@@ -2785,7 +2793,7 @@
           <w:lang w:val="nl-BE"/>
         </w:rPr>
       </w:pPr>
-      <w:bookmarkStart w:id="7" w:name="_Toc11413087"/>
+      <w:bookmarkStart w:id="6" w:name="_Toc11415241"/>
       <w:r>
         <w:rPr>
           <w:lang w:val="nl-BE"/>
@@ -2793,43 +2801,43 @@
         <w:lastRenderedPageBreak/>
         <w:t>5 Branding</w:t>
       </w:r>
+      <w:bookmarkEnd w:id="6"/>
+    </w:p>
+    <w:p>
+      <w:pPr>
+        <w:rPr>
+          <w:lang w:val="nl-BE"/>
+        </w:rPr>
+      </w:pPr>
+      <w:r>
+        <w:rPr>
+          <w:lang w:val="nl-BE"/>
+        </w:rPr>
+        <w:t>Voor ik begon aan Luo wou ik dat de applicatie zeer fris en strak overkwam. Vooral veel wit met hier en daar een accent kleur. Ik heb veel designs geprobeerd omdat ik niet echt iets kreeg gemaakt in combinatie met foto’s. In mijn definitieve design maak ik gebruik van cards, ik vind dat het design nu goed tot zijn recht komt.</w:t>
+      </w:r>
+    </w:p>
+    <w:p>
+      <w:pPr>
+        <w:rPr>
+          <w:lang w:val="nl-BE"/>
+        </w:rPr>
+      </w:pPr>
+    </w:p>
+    <w:p>
+      <w:pPr>
+        <w:pStyle w:val="Heading2"/>
+        <w:rPr>
+          <w:lang w:val="nl-BE"/>
+        </w:rPr>
+      </w:pPr>
+      <w:bookmarkStart w:id="7" w:name="_Toc11415242"/>
+      <w:r>
+        <w:rPr>
+          <w:lang w:val="nl-BE"/>
+        </w:rPr>
+        <w:t>Logo</w:t>
+      </w:r>
       <w:bookmarkEnd w:id="7"/>
-    </w:p>
-    <w:p>
-      <w:pPr>
-        <w:rPr>
-          <w:lang w:val="nl-BE"/>
-        </w:rPr>
-      </w:pPr>
-      <w:r>
-        <w:rPr>
-          <w:lang w:val="nl-BE"/>
-        </w:rPr>
-        <w:t>Voor ik begon aan Luo wou ik dat de applicatie zeer fris en strak overkwam. Vooral veel wit met hier en daar een accent kleur. Ik heb veel designs geprobeerd omdat ik niet echt iets kreeg gemaakt in combinatie met foto’s. In mijn definitieve design maak ik gebruik van cards, ik vind dat het design nu goed tot zijn recht komt.</w:t>
-      </w:r>
-    </w:p>
-    <w:p>
-      <w:pPr>
-        <w:rPr>
-          <w:lang w:val="nl-BE"/>
-        </w:rPr>
-      </w:pPr>
-    </w:p>
-    <w:p>
-      <w:pPr>
-        <w:pStyle w:val="Heading2"/>
-        <w:rPr>
-          <w:lang w:val="nl-BE"/>
-        </w:rPr>
-      </w:pPr>
-      <w:bookmarkStart w:id="8" w:name="_Toc11413088"/>
-      <w:r>
-        <w:rPr>
-          <w:lang w:val="nl-BE"/>
-        </w:rPr>
-        <w:t>Logo</w:t>
-      </w:r>
-      <w:bookmarkEnd w:id="8"/>
     </w:p>
     <w:p>
       <w:pPr>
@@ -2990,7 +2998,7 @@
           <w:lang w:val="nl-BE"/>
         </w:rPr>
       </w:pPr>
-      <w:bookmarkStart w:id="9" w:name="_Toc11413089"/>
+      <w:bookmarkStart w:id="8" w:name="_Toc11415243"/>
       <w:r>
         <w:rPr>
           <w:lang w:val="nl-BE"/>
@@ -3003,7 +3011,7 @@
         </w:rPr>
         <w:t>Kleuren</w:t>
       </w:r>
-      <w:bookmarkEnd w:id="9"/>
+      <w:bookmarkEnd w:id="8"/>
     </w:p>
     <w:p>
       <w:pPr>
@@ -3913,14 +3921,14 @@
           <w:lang w:val="nl-BE"/>
         </w:rPr>
       </w:pPr>
-      <w:bookmarkStart w:id="10" w:name="_Toc11413090"/>
+      <w:bookmarkStart w:id="9" w:name="_Toc11415244"/>
       <w:r>
         <w:rPr>
           <w:lang w:val="nl-BE"/>
         </w:rPr>
         <w:t>Fonts</w:t>
       </w:r>
-      <w:bookmarkEnd w:id="10"/>
+      <w:bookmarkEnd w:id="9"/>
     </w:p>
     <w:p>
       <w:pPr>
@@ -4057,7 +4065,7 @@
           <w:lang w:val="nl-BE"/>
         </w:rPr>
       </w:pPr>
-      <w:bookmarkStart w:id="11" w:name="_Toc11413091"/>
+      <w:bookmarkStart w:id="10" w:name="_Toc11415245"/>
       <w:r>
         <w:rPr>
           <w:lang w:val="nl-BE"/>
@@ -4065,7 +4073,7 @@
         <w:lastRenderedPageBreak/>
         <w:t>6 Screenshots</w:t>
       </w:r>
-      <w:bookmarkEnd w:id="11"/>
+      <w:bookmarkEnd w:id="10"/>
     </w:p>
     <w:p>
       <w:pPr>
@@ -4613,7 +4621,7 @@
           <w:lang w:val="nl-BE"/>
         </w:rPr>
       </w:pPr>
-      <w:bookmarkStart w:id="12" w:name="_Toc11413092"/>
+      <w:bookmarkStart w:id="11" w:name="_Toc11415246"/>
       <w:r>
         <w:rPr>
           <w:lang w:val="nl-BE"/>
@@ -4627,6 +4635,72 @@
         </w:rPr>
         <w:t xml:space="preserve"> Technologieën</w:t>
       </w:r>
+      <w:bookmarkEnd w:id="11"/>
+    </w:p>
+    <w:p>
+      <w:pPr>
+        <w:rPr>
+          <w:lang w:val="nl-BE"/>
+        </w:rPr>
+      </w:pPr>
+      <w:r>
+        <w:rPr>
+          <w:lang w:val="nl-BE"/>
+        </w:rPr>
+        <w:t>Voor Luo heb ik gebruik gemaakt van het front-end framework Vue in combinatie met Vue Router</w:t>
+      </w:r>
+      <w:r>
+        <w:rPr>
+          <w:lang w:val="nl-BE"/>
+        </w:rPr>
+        <w:t xml:space="preserve">, </w:t>
+      </w:r>
+      <w:r>
+        <w:rPr>
+          <w:lang w:val="nl-BE"/>
+        </w:rPr>
+        <w:t>Firestore</w:t>
+      </w:r>
+      <w:r>
+        <w:rPr>
+          <w:lang w:val="nl-BE"/>
+        </w:rPr>
+        <w:t xml:space="preserve"> en Vuex</w:t>
+      </w:r>
+      <w:r>
+        <w:rPr>
+          <w:lang w:val="nl-BE"/>
+        </w:rPr>
+        <w:t xml:space="preserve">. </w:t>
+      </w:r>
+      <w:r>
+        <w:rPr>
+          <w:lang w:val="nl-BE"/>
+        </w:rPr>
+        <w:t>Ik heb Firestore gebruikt als database omdat ik voornamelijk met front-end zaken bezig ben en mij daar volop op wou focussen.</w:t>
+      </w:r>
+    </w:p>
+    <w:p>
+      <w:pPr>
+        <w:rPr>
+          <w:lang w:val="nl-BE"/>
+        </w:rPr>
+      </w:pPr>
+    </w:p>
+    <w:p>
+      <w:pPr>
+        <w:pStyle w:val="Heading2"/>
+        <w:rPr>
+          <w:lang w:val="nl-BE"/>
+        </w:rPr>
+      </w:pPr>
+      <w:bookmarkStart w:id="12" w:name="_Toc11415247"/>
+      <w:r>
+        <w:rPr>
+          <w:lang w:val="nl-BE"/>
+        </w:rPr>
+        <w:t>Vue</w:t>
+      </w:r>
       <w:bookmarkEnd w:id="12"/>
     </w:p>
     <w:p>
@@ -4639,38 +4713,105 @@
         <w:rPr>
           <w:lang w:val="nl-BE"/>
         </w:rPr>
-        <w:t>Voor Luo heb ik gebruik gemaakt van het front-end framework Vue in combinatie met Vue Router</w:t>
-      </w:r>
-      <w:r>
-        <w:rPr>
-          <w:lang w:val="nl-BE"/>
-        </w:rPr>
-        <w:t xml:space="preserve">, </w:t>
-      </w:r>
+        <w:t xml:space="preserve">Vue is veruit mijn </w:t>
+      </w:r>
+      <w:r>
+        <w:rPr>
+          <w:lang w:val="nl-BE"/>
+        </w:rPr>
+        <w:t xml:space="preserve">favoriete framework om applicaties mee te ontwikkelen. Ik heb lang gebruik gemaakt van React maar heb mij uiteindelijk voorgenomen om Vue ook eens onder de </w:t>
+      </w:r>
+      <w:r>
+        <w:rPr>
+          <w:lang w:val="nl-BE"/>
+        </w:rPr>
+        <w:t>loep te nemen</w:t>
+      </w:r>
+      <w:r>
+        <w:rPr>
+          <w:lang w:val="nl-BE"/>
+        </w:rPr>
+        <w:t xml:space="preserve">. Ik gebruik het </w:t>
+      </w:r>
+      <w:r>
+        <w:rPr>
+          <w:lang w:val="nl-BE"/>
+        </w:rPr>
+        <w:t xml:space="preserve">nu bijna </w:t>
+      </w:r>
+      <w:r>
+        <w:rPr>
+          <w:lang w:val="nl-BE"/>
+        </w:rPr>
+        <w:t>voor elk project. Daarom was het voor mij geen moeilijke keuze om te beslissen wat ik ging gebruiken voor Luo. Ik ben hier het meest vertrouwd in.</w:t>
+      </w:r>
+    </w:p>
+    <w:p>
+      <w:pPr>
+        <w:rPr>
+          <w:lang w:val="nl-BE"/>
+        </w:rPr>
+      </w:pPr>
+    </w:p>
+    <w:p>
+      <w:pPr>
+        <w:pStyle w:val="Heading2"/>
+        <w:rPr>
+          <w:lang w:val="nl-BE"/>
+        </w:rPr>
+      </w:pPr>
+      <w:bookmarkStart w:id="13" w:name="_Toc11415248"/>
       <w:r>
         <w:rPr>
           <w:lang w:val="nl-BE"/>
         </w:rPr>
         <w:t>Firestore</w:t>
       </w:r>
-      <w:r>
-        <w:rPr>
-          <w:lang w:val="nl-BE"/>
-        </w:rPr>
-        <w:t xml:space="preserve"> en Vuex</w:t>
-      </w:r>
-      <w:r>
-        <w:rPr>
-          <w:lang w:val="nl-BE"/>
-        </w:rPr>
-        <w:t xml:space="preserve">. </w:t>
-      </w:r>
-      <w:r>
-        <w:rPr>
-          <w:lang w:val="nl-BE"/>
-        </w:rPr>
-        <w:t>Ik heb Firestore gebruikt als database omdat ik voornamelijk met front-end zaken bezig ben en mij daar volop op wou focussen.</w:t>
-      </w:r>
+      <w:bookmarkEnd w:id="13"/>
+    </w:p>
+    <w:p>
+      <w:pPr>
+        <w:rPr>
+          <w:lang w:val="nl-BE"/>
+        </w:rPr>
+      </w:pPr>
+      <w:r>
+        <w:rPr>
+          <w:lang w:val="nl-BE"/>
+        </w:rPr>
+        <w:t xml:space="preserve">Ik heb dit al enkele keren gebruikt en vind het heel fijn om mee te werken. Het leukste aan Firestore vind ik de real time updates, je hebt toegang tot de onSnapshot() functie die continue gaat “luisteren“ naar </w:t>
+      </w:r>
+      <w:r>
+        <w:rPr>
+          <w:lang w:val="nl-BE"/>
+        </w:rPr>
+        <w:t>aanpassingen in de database en deze via websockets gaat pushen naar de client</w:t>
+      </w:r>
+      <w:r>
+        <w:rPr>
+          <w:lang w:val="nl-BE"/>
+        </w:rPr>
+        <w:t>. Door het reactivity system van Vue zal je applicatie dus ook live worden bijgewerkt. Naast Firestore heb je ook de mogelijkheid om gebruik te maken van cloud functions</w:t>
+      </w:r>
+      <w:r>
+        <w:rPr>
+          <w:lang w:val="nl-BE"/>
+        </w:rPr>
+        <w:t>, dit zijn functies die op de servers van Firebase zelf worden uitgevoerd</w:t>
+      </w:r>
+      <w:r>
+        <w:rPr>
+          <w:lang w:val="nl-BE"/>
+        </w:rPr>
+        <w:t>. Ik gebruik deze om bepaalde calculaties te doen indien er een waarde in Firestore veranderd. Zo zal de variabele likes automatisch verhogen indien er een user id wordt opgeslagen in de likedBy array van een quiz.</w:t>
+      </w:r>
+    </w:p>
+    <w:p>
+      <w:pPr>
+        <w:rPr>
+          <w:lang w:val="nl-BE"/>
+        </w:rPr>
+      </w:pPr>
     </w:p>
     <w:p>
       <w:pPr>
@@ -4686,64 +4827,6 @@
           <w:lang w:val="nl-BE"/>
         </w:rPr>
       </w:pPr>
-      <w:bookmarkStart w:id="13" w:name="_Toc11413093"/>
-      <w:r>
-        <w:rPr>
-          <w:lang w:val="nl-BE"/>
-        </w:rPr>
-        <w:t>Vue</w:t>
-      </w:r>
-      <w:bookmarkEnd w:id="13"/>
-    </w:p>
-    <w:p>
-      <w:pPr>
-        <w:rPr>
-          <w:lang w:val="nl-BE"/>
-        </w:rPr>
-      </w:pPr>
-      <w:r>
-        <w:rPr>
-          <w:lang w:val="nl-BE"/>
-        </w:rPr>
-        <w:t xml:space="preserve">Vue is veruit mijn </w:t>
-      </w:r>
-      <w:r>
-        <w:rPr>
-          <w:lang w:val="nl-BE"/>
-        </w:rPr>
-        <w:t xml:space="preserve">favoriete framework om applicaties mee te ontwikkelen. Ik heb lang gebruik gemaakt van React maar heb mij uiteindelijk voorgenomen om Vue ook eens onder de </w:t>
-      </w:r>
-      <w:r>
-        <w:rPr>
-          <w:lang w:val="nl-BE"/>
-        </w:rPr>
-        <w:t>loep te nemen</w:t>
-      </w:r>
-      <w:r>
-        <w:rPr>
-          <w:lang w:val="nl-BE"/>
-        </w:rPr>
-        <w:t xml:space="preserve">. Ik gebruik het </w:t>
-      </w:r>
-      <w:r>
-        <w:rPr>
-          <w:lang w:val="nl-BE"/>
-        </w:rPr>
-        <w:t xml:space="preserve">nu bijna </w:t>
-      </w:r>
-      <w:r>
-        <w:rPr>
-          <w:lang w:val="nl-BE"/>
-        </w:rPr>
-        <w:t>voor elk project. Daarom was het voor mij geen moeilijke keuze om te beslissen wat ik ging gebruiken voor Luo. Ik ben hier het meest vertrouwd in.</w:t>
-      </w:r>
-    </w:p>
-    <w:p>
-      <w:pPr>
-        <w:rPr>
-          <w:lang w:val="nl-BE"/>
-        </w:rPr>
-      </w:pPr>
     </w:p>
     <w:p>
       <w:pPr>
@@ -4752,65 +4835,6 @@
           <w:lang w:val="nl-BE"/>
         </w:rPr>
       </w:pPr>
-      <w:bookmarkStart w:id="14" w:name="_Toc11413094"/>
-      <w:r>
-        <w:rPr>
-          <w:lang w:val="nl-BE"/>
-        </w:rPr>
-        <w:t>Firestore</w:t>
-      </w:r>
-      <w:bookmarkEnd w:id="14"/>
-    </w:p>
-    <w:p>
-      <w:pPr>
-        <w:rPr>
-          <w:lang w:val="nl-BE"/>
-        </w:rPr>
-      </w:pPr>
-      <w:r>
-        <w:rPr>
-          <w:lang w:val="nl-BE"/>
-        </w:rPr>
-        <w:t xml:space="preserve">Ik heb dit al enkele keren gebruikt en vind het heel fijn om mee te werken. Het leukste aan Firestore vind ik de real time updates, je hebt toegang tot de onSnapshot() functie die continue gaat “luisteren“ naar </w:t>
-      </w:r>
-      <w:r>
-        <w:rPr>
-          <w:lang w:val="nl-BE"/>
-        </w:rPr>
-        <w:t>aanpassingen in de database en deze via websockets gaat pushen naar de client</w:t>
-      </w:r>
-      <w:r>
-        <w:rPr>
-          <w:lang w:val="nl-BE"/>
-        </w:rPr>
-        <w:t>. Door het reactivity system van Vue zal je applicatie dus ook live worden bijgewerkt. Naast Firestore heb je ook de mogelijkheid om gebruik te maken van cloud functions</w:t>
-      </w:r>
-      <w:r>
-        <w:rPr>
-          <w:lang w:val="nl-BE"/>
-        </w:rPr>
-        <w:t>, dit zijn functies die op de servers van Firebase zelf worden uitgevoerd</w:t>
-      </w:r>
-      <w:r>
-        <w:rPr>
-          <w:lang w:val="nl-BE"/>
-        </w:rPr>
-        <w:t>. Ik gebruik deze om bepaalde calculaties te doen indien er een waarde in Firestore veranderd. Zo zal de variabele likes automatisch verhogen indien er een user id wordt opgeslagen in de likedBy array van een quiz.</w:t>
-      </w:r>
-    </w:p>
-    <w:p>
-      <w:pPr>
-        <w:rPr>
-          <w:lang w:val="nl-BE"/>
-        </w:rPr>
-      </w:pPr>
-    </w:p>
-    <w:p>
-      <w:pPr>
-        <w:rPr>
-          <w:lang w:val="nl-BE"/>
-        </w:rPr>
-      </w:pPr>
     </w:p>
     <w:p>
       <w:pPr>
@@ -4819,29 +4843,13 @@
           <w:lang w:val="nl-BE"/>
         </w:rPr>
       </w:pPr>
-    </w:p>
-    <w:p>
-      <w:pPr>
-        <w:pStyle w:val="Heading2"/>
-        <w:rPr>
-          <w:lang w:val="nl-BE"/>
-        </w:rPr>
-      </w:pPr>
-    </w:p>
-    <w:p>
-      <w:pPr>
-        <w:pStyle w:val="Heading2"/>
-        <w:rPr>
-          <w:lang w:val="nl-BE"/>
-        </w:rPr>
-      </w:pPr>
       <w:r>
         <w:rPr>
           <w:lang w:val="nl-BE"/>
         </w:rPr>
         <w:br w:type="page"/>
       </w:r>
-      <w:bookmarkStart w:id="15" w:name="_Toc11413095"/>
+      <w:bookmarkStart w:id="14" w:name="_Toc11415249"/>
       <w:r>
         <w:rPr>
           <w:lang w:val="nl-BE"/>
@@ -4849,7 +4857,7 @@
         <w:lastRenderedPageBreak/>
         <w:t>Vue Router</w:t>
       </w:r>
-      <w:bookmarkEnd w:id="15"/>
+      <w:bookmarkEnd w:id="14"/>
     </w:p>
     <w:p>
       <w:pPr>
@@ -4948,13 +4956,8 @@
                                 <w:lang w:val="nl-BE"/>
                               </w:rPr>
                             </w:pPr>
-                            <w:proofErr w:type="spellStart"/>
                             <w:r>
-                              <w:t>Figuur</w:t>
-                            </w:r>
-                            <w:proofErr w:type="spellEnd"/>
-                            <w:r>
-                              <w:t xml:space="preserve"> </w:t>
+                              <w:t xml:space="preserve">Figuur </w:t>
                             </w:r>
                             <w:r>
                               <w:fldChar w:fldCharType="begin"/>
@@ -5012,27 +5015,14 @@
                       <w:r>
                         <w:t xml:space="preserve"> </w:t>
                       </w:r>
-                      <w:r>
-                        <w:fldChar w:fldCharType="begin"/>
-                      </w:r>
-                      <w:r>
-                        <w:instrText xml:space="preserve"> SEQ Figuur \* ARABIC </w:instrText>
-                      </w:r>
-                      <w:r>
-                        <w:fldChar w:fldCharType="separate"/>
-                      </w:r>
-                      <w:r>
-                        <w:rPr>
-                          <w:noProof/>
-                        </w:rPr>
-                        <w:t>2</w:t>
-                      </w:r>
-                      <w:r>
-                        <w:rPr>
-                          <w:noProof/>
-                        </w:rPr>
-                        <w:fldChar w:fldCharType="end"/>
-                      </w:r>
+                      <w:fldSimple w:instr=" SEQ Figuur \* ARABIC ">
+                        <w:r>
+                          <w:rPr>
+                            <w:noProof/>
+                          </w:rPr>
+                          <w:t>2</w:t>
+                        </w:r>
+                      </w:fldSimple>
                     </w:p>
                   </w:txbxContent>
                 </v:textbox>
@@ -5150,13 +5140,8 @@
                                 <w:noProof/>
                               </w:rPr>
                             </w:pPr>
-                            <w:proofErr w:type="spellStart"/>
                             <w:r>
-                              <w:t>Figuur</w:t>
-                            </w:r>
-                            <w:proofErr w:type="spellEnd"/>
-                            <w:r>
-                              <w:t xml:space="preserve"> </w:t>
+                              <w:t xml:space="preserve">Figuur </w:t>
                             </w:r>
                             <w:r>
                               <w:fldChar w:fldCharType="begin"/>
@@ -5214,27 +5199,14 @@
                       <w:r>
                         <w:t xml:space="preserve"> </w:t>
                       </w:r>
-                      <w:r>
-                        <w:fldChar w:fldCharType="begin"/>
-                      </w:r>
-                      <w:r>
-                        <w:instrText xml:space="preserve"> SEQ Figuur \* ARABIC </w:instrText>
-                      </w:r>
-                      <w:r>
-                        <w:fldChar w:fldCharType="separate"/>
-                      </w:r>
-                      <w:r>
-                        <w:rPr>
-                          <w:noProof/>
-                        </w:rPr>
-                        <w:t>3</w:t>
-                      </w:r>
-                      <w:r>
-                        <w:rPr>
-                          <w:noProof/>
-                        </w:rPr>
-                        <w:fldChar w:fldCharType="end"/>
-                      </w:r>
+                      <w:fldSimple w:instr=" SEQ Figuur \* ARABIC ">
+                        <w:r>
+                          <w:rPr>
+                            <w:noProof/>
+                          </w:rPr>
+                          <w:t>3</w:t>
+                        </w:r>
+                      </w:fldSimple>
                     </w:p>
                   </w:txbxContent>
                 </v:textbox>
@@ -5527,7 +5499,7 @@
           <w:lang w:val="nl-BE"/>
         </w:rPr>
       </w:pPr>
-      <w:bookmarkStart w:id="16" w:name="_Toc11413096"/>
+      <w:bookmarkStart w:id="15" w:name="_Toc11415250"/>
       <w:r>
         <w:rPr>
           <w:lang w:val="nl-BE"/>
@@ -5535,7 +5507,7 @@
         <w:lastRenderedPageBreak/>
         <w:t>Vuex</w:t>
       </w:r>
-      <w:bookmarkEnd w:id="16"/>
+      <w:bookmarkEnd w:id="15"/>
     </w:p>
     <w:p>
       <w:pPr>
@@ -5765,16 +5737,25 @@
     <w:p>
       <w:pPr>
         <w:pStyle w:val="Heading1"/>
-      </w:pPr>
-      <w:bookmarkStart w:id="17" w:name="_Toc11413097"/>
-      <w:r>
+        <w:rPr>
+          <w:lang w:val="nl-BE"/>
+        </w:rPr>
+      </w:pPr>
+      <w:bookmarkStart w:id="16" w:name="_Toc11415251"/>
+      <w:r>
+        <w:rPr>
+          <w:lang w:val="nl-BE"/>
+        </w:rPr>
         <w:lastRenderedPageBreak/>
         <w:t>8</w:t>
       </w:r>
       <w:r>
+        <w:rPr>
+          <w:lang w:val="nl-BE"/>
+        </w:rPr>
         <w:t xml:space="preserve"> Usability tests</w:t>
       </w:r>
-      <w:bookmarkEnd w:id="17"/>
+      <w:bookmarkEnd w:id="16"/>
     </w:p>
     <w:p>
       <w:pPr>
@@ -6072,7 +6053,7 @@
           <w:lang w:val="nl-BE"/>
         </w:rPr>
       </w:pPr>
-      <w:bookmarkStart w:id="18" w:name="_Toc11413098"/>
+      <w:bookmarkStart w:id="17" w:name="_Toc11415252"/>
       <w:r>
         <w:rPr>
           <w:lang w:val="nl-BE"/>
@@ -6080,7 +6061,7 @@
         <w:lastRenderedPageBreak/>
         <w:t>9 Eigen ondervindingen</w:t>
       </w:r>
-      <w:bookmarkEnd w:id="18"/>
+      <w:bookmarkEnd w:id="17"/>
     </w:p>
     <w:p>
       <w:pPr>
@@ -6170,7 +6151,7 @@
           <w:lang w:val="nl-BE"/>
         </w:rPr>
       </w:pPr>
-      <w:bookmarkStart w:id="19" w:name="_Toc11413099"/>
+      <w:bookmarkStart w:id="18" w:name="_Toc11415253"/>
       <w:r>
         <w:rPr>
           <w:lang w:val="nl-BE"/>
@@ -6184,7 +6165,7 @@
         </w:rPr>
         <w:t xml:space="preserve"> GitHub</w:t>
       </w:r>
-      <w:bookmarkEnd w:id="19"/>
+      <w:bookmarkEnd w:id="18"/>
     </w:p>
     <w:p>
       <w:pPr>
@@ -6208,11 +6189,36 @@
         <w:rPr>
           <w:lang w:val="nl-BE"/>
         </w:rPr>
-        <w:t xml:space="preserve"> repository. Deze kan je terug vinden op de volgende link.</w:t>
+        <w:t xml:space="preserve"> repository. Deze </w:t>
+      </w:r>
+      <w:r>
+        <w:rPr>
+          <w:lang w:val="nl-BE"/>
+        </w:rPr>
+        <w:t>is terug</w:t>
+      </w:r>
+      <w:r>
+        <w:rPr>
+          <w:lang w:val="nl-BE"/>
+        </w:rPr>
+        <w:t xml:space="preserve"> </w:t>
+      </w:r>
+      <w:r>
+        <w:rPr>
+          <w:lang w:val="nl-BE"/>
+        </w:rPr>
+        <w:t>te</w:t>
+      </w:r>
+      <w:r>
+        <w:rPr>
+          <w:lang w:val="nl-BE"/>
+        </w:rPr>
+        <w:t xml:space="preserve"> vinden op de volgende link.</w:t>
       </w:r>
       <w:r>
         <w:rPr>
           <w:noProof/>
+          <w:lang w:val="nl-BE"/>
         </w:rPr>
         <w:t xml:space="preserve"> </w:t>
       </w:r>
@@ -6260,42 +6266,15 @@
           <w:lang w:val="nl-BE"/>
         </w:rPr>
       </w:pPr>
-      <w:r>
-        <w:rPr>
-          <w:lang w:val="nl-BE"/>
-        </w:rPr>
-        <w:fldChar w:fldCharType="begin"/>
-      </w:r>
-      <w:r>
-        <w:rPr>
-          <w:lang w:val="nl-BE"/>
-        </w:rPr>
-        <w:instrText xml:space="preserve"> HYPERLINK "https://github.com/PeeJeeDR/luo/projects/6" </w:instrText>
-      </w:r>
-      <w:r>
-        <w:rPr>
-          <w:lang w:val="nl-BE"/>
-        </w:rPr>
-      </w:r>
-      <w:r>
-        <w:rPr>
-          <w:lang w:val="nl-BE"/>
-        </w:rPr>
-        <w:fldChar w:fldCharType="separate"/>
-      </w:r>
-      <w:r>
-        <w:rPr>
-          <w:rStyle w:val="Hyperlink"/>
-          <w:lang w:val="nl-BE"/>
-        </w:rPr>
-        <w:t>https://github.com/PeeJeeDR/luo/projects/6</w:t>
-      </w:r>
-      <w:r>
-        <w:rPr>
-          <w:lang w:val="nl-BE"/>
-        </w:rPr>
-        <w:fldChar w:fldCharType="end"/>
-      </w:r>
+      <w:hyperlink r:id="rId22" w:history="1">
+        <w:r>
+          <w:rPr>
+            <w:rStyle w:val="Hyperlink"/>
+            <w:lang w:val="nl-BE"/>
+          </w:rPr>
+          <w:t>https://github.com/PeeJeeDR/luo/projects/6</w:t>
+        </w:r>
+      </w:hyperlink>
     </w:p>
     <w:p>
       <w:pPr>
@@ -6335,40 +6314,13 @@
       </w:r>
     </w:p>
     <w:p>
-      <w:r>
-        <w:t>/demo</w:t>
-      </w:r>
-    </w:p>
-    <w:p>
-      <w:pPr>
-        <w:pStyle w:val="ListParagraph"/>
-        <w:numPr>
-          <w:ilvl w:val="0"/>
-          <w:numId w:val="4"/>
-        </w:numPr>
-        <w:rPr>
-          <w:lang w:val="nl-BE"/>
-        </w:rPr>
-      </w:pPr>
-      <w:r>
-        <w:rPr>
-          <w:lang w:val="nl-BE"/>
-        </w:rPr>
-        <w:t>Bevat het demo filmpje van m</w:t>
-      </w:r>
-      <w:r>
-        <w:rPr>
-          <w:lang w:val="nl-BE"/>
-        </w:rPr>
-        <w:t>ijn product.</w:t>
-      </w:r>
-    </w:p>
-    <w:p>
-      <w:pPr>
-        <w:rPr>
-          <w:lang w:val="nl-BE"/>
-        </w:rPr>
-      </w:pPr>
+      <w:pPr>
+        <w:rPr>
+          <w:lang w:val="nl-BE"/>
+        </w:rPr>
+      </w:pPr>
+      <w:bookmarkStart w:id="19" w:name="_GoBack"/>
+      <w:bookmarkEnd w:id="19"/>
       <w:r>
         <w:rPr>
           <w:lang w:val="nl-BE"/>
@@ -6468,6 +6420,12 @@
         </w:rPr>
         <w:t>/teaser</w:t>
       </w:r>
+      <w:r>
+        <w:rPr>
+          <w:lang w:val="nl-BE"/>
+        </w:rPr>
+        <w:t>-demo</w:t>
+      </w:r>
     </w:p>
     <w:p>
       <w:pPr>
@@ -6484,7 +6442,7 @@
         <w:rPr>
           <w:lang w:val="nl-BE"/>
         </w:rPr>
-        <w:t>Bevat het teaser filmpje van mijn product. (verkorte demo)</w:t>
+        <w:t>Bevat het script en assets die nodig waren voor het teaser en het demo filmpje.</w:t>
       </w:r>
     </w:p>
     <w:p>
@@ -6521,7 +6479,7 @@
           <w:lang w:val="nl-BE"/>
         </w:rPr>
       </w:pPr>
-      <w:bookmarkStart w:id="20" w:name="_Toc11413100"/>
+      <w:bookmarkStart w:id="20" w:name="_Toc11415254"/>
       <w:r>
         <w:rPr>
           <w:lang w:val="nl-BE"/>
@@ -6707,7 +6665,7 @@
           <w:lang w:val="nl-BE"/>
         </w:rPr>
       </w:pPr>
-      <w:bookmarkStart w:id="21" w:name="_Toc11413101"/>
+      <w:bookmarkStart w:id="21" w:name="_Toc11415255"/>
       <w:r>
         <w:rPr>
           <w:lang w:val="nl-BE"/>
@@ -6758,29 +6716,15 @@
         </w:rPr>
         <w:t xml:space="preserve">Aanmaken GitHub repository. </w:t>
       </w:r>
-      <w:r>
-        <w:fldChar w:fldCharType="begin"/>
-      </w:r>
-      <w:r>
-        <w:instrText xml:space="preserve"> HYPERLINK "https://github.com/PeeJeeDR/luo" </w:instrText>
-      </w:r>
-      <w:r>
-        <w:fldChar w:fldCharType="separate"/>
-      </w:r>
-      <w:r>
-        <w:rPr>
-          <w:rStyle w:val="Hyperlink"/>
-          <w:lang w:val="nl-BE"/>
-        </w:rPr>
-        <w:t>https://github.com/PeeJeeDR/luo</w:t>
-      </w:r>
-      <w:r>
-        <w:rPr>
-          <w:rStyle w:val="Hyperlink"/>
-          <w:lang w:val="nl-BE"/>
-        </w:rPr>
-        <w:fldChar w:fldCharType="end"/>
-      </w:r>
+      <w:hyperlink r:id="rId23" w:history="1">
+        <w:r>
+          <w:rPr>
+            <w:rStyle w:val="Hyperlink"/>
+            <w:lang w:val="nl-BE"/>
+          </w:rPr>
+          <w:t>https://github.com/PeeJeeDR/luo</w:t>
+        </w:r>
+      </w:hyperlink>
     </w:p>
     <w:p>
       <w:pPr>
@@ -8795,7 +8739,7 @@
           <w:lang w:val="nl-BE"/>
         </w:rPr>
       </w:pPr>
-      <w:bookmarkStart w:id="22" w:name="_Toc11413102"/>
+      <w:bookmarkStart w:id="22" w:name="_Toc11415256"/>
       <w:r>
         <w:rPr>
           <w:lang w:val="nl-BE"/>
@@ -8819,8 +8763,8 @@
       </w:r>
     </w:p>
     <w:sectPr>
-      <w:footerReference w:type="even" r:id="rId22"/>
-      <w:footerReference w:type="default" r:id="rId23"/>
+      <w:footerReference w:type="even" r:id="rId24"/>
+      <w:footerReference w:type="default" r:id="rId25"/>
       <w:pgSz w:w="11900" w:h="16840"/>
       <w:pgMar w:top="1440" w:right="1440" w:bottom="1440" w:left="1440" w:header="708" w:footer="708" w:gutter="0"/>
       <w:pgNumType w:start="0"/>
@@ -8870,6 +8814,11 @@
         <w:docPartUnique/>
       </w:docPartObj>
     </w:sdtPr>
+    <w:sdtEndPr>
+      <w:rPr>
+        <w:rStyle w:val="PageNumber"/>
+      </w:rPr>
+    </w:sdtEndPr>
     <w:sdtContent>
       <w:p>
         <w:pPr>
@@ -8922,6 +8871,11 @@
         <w:docPartUnique/>
       </w:docPartObj>
     </w:sdtPr>
+    <w:sdtEndPr>
+      <w:rPr>
+        <w:rStyle w:val="PageNumber"/>
+      </w:rPr>
+    </w:sdtEndPr>
     <w:sdtContent>
       <w:p>
         <w:pPr>
@@ -11058,7 +11012,7 @@
 </file>
 
 <file path=customXml/itemProps1.xml><?xml version="1.0" encoding="utf-8"?>
-<ds:datastoreItem xmlns:ds="http://schemas.openxmlformats.org/officeDocument/2006/customXml" ds:itemID="{1CFEA5C4-3290-6348-B14F-888C1E0EDF00}">
+<ds:datastoreItem xmlns:ds="http://schemas.openxmlformats.org/officeDocument/2006/customXml" ds:itemID="{769355EE-B7ED-B549-A196-927FBA0A465F}">
   <ds:schemaRefs>
     <ds:schemaRef ds:uri="http://schemas.openxmlformats.org/officeDocument/2006/bibliography"/>
   </ds:schemaRefs>

</xml_diff>

<commit_message>
LUO-026: play quiz refactor and removed bug when answers where not noticed
</commit_message>
<xml_diff>
--- a/paper/Paper_Luo-Pieter-Jan_De_Ridder.docx
+++ b/paper/Paper_Luo-Pieter-Jan_De_Ridder.docx
@@ -12,7 +12,7 @@
           <w:color w:val="747474"/>
           <w:sz w:val="28"/>
           <w:szCs w:val="28"/>
-          <w:lang w:val="nl-BE"/>
+          <w:lang w:val="nl-BE" w:eastAsia="nl-BE"/>
         </w:rPr>
         <w:drawing>
           <wp:anchor distT="0" distB="0" distL="114300" distR="114300" simplePos="0" relativeHeight="251660288" behindDoc="1" locked="0" layoutInCell="1" allowOverlap="1" wp14:anchorId="7C0138EA" wp14:editId="55F15880">
@@ -163,6 +163,7 @@
           <w:color w:val="BA42CC"/>
           <w:sz w:val="40"/>
           <w:szCs w:val="40"/>
+          <w:lang w:val="nl-BE" w:eastAsia="nl-BE"/>
         </w:rPr>
         <w:drawing>
           <wp:anchor distT="0" distB="0" distL="114300" distR="114300" simplePos="0" relativeHeight="251659264" behindDoc="1" locked="0" layoutInCell="1" allowOverlap="1" wp14:anchorId="26DD0B21" wp14:editId="0900C8A8">
@@ -355,15 +356,77 @@
           <w:szCs w:val="28"/>
           <w:lang w:val="nl-BE"/>
         </w:rPr>
-        <w:t>Karel de Grote hogeschool Antwerpen</w:t>
-      </w:r>
-    </w:p>
-    <w:p>
-      <w:pPr>
-        <w:rPr>
-          <w:lang w:val="nl-BE"/>
-        </w:rPr>
-      </w:pPr>
+        <w:t xml:space="preserve">Karel de Grote </w:t>
+      </w:r>
+      <w:r>
+        <w:rPr>
+          <w:color w:val="747474"/>
+          <w:sz w:val="28"/>
+          <w:szCs w:val="28"/>
+          <w:lang w:val="nl-BE"/>
+        </w:rPr>
+        <w:t>H</w:t>
+      </w:r>
+      <w:r>
+        <w:rPr>
+          <w:color w:val="747474"/>
+          <w:sz w:val="28"/>
+          <w:szCs w:val="28"/>
+          <w:lang w:val="nl-BE"/>
+        </w:rPr>
+        <w:t>ogeschool Antwerpen</w:t>
+      </w:r>
+    </w:p>
+    <w:p>
+      <w:pPr>
+        <w:jc w:val="center"/>
+        <w:rPr>
+          <w:color w:val="747474"/>
+          <w:sz w:val="28"/>
+          <w:szCs w:val="28"/>
+          <w:lang w:val="nl-BE"/>
+        </w:rPr>
+      </w:pPr>
+    </w:p>
+    <w:p>
+      <w:pPr>
+        <w:jc w:val="center"/>
+        <w:rPr>
+          <w:color w:val="747474"/>
+          <w:sz w:val="28"/>
+          <w:szCs w:val="28"/>
+          <w:lang w:val="nl-BE"/>
+        </w:rPr>
+      </w:pPr>
+      <w:r>
+        <w:rPr>
+          <w:color w:val="747474"/>
+          <w:sz w:val="28"/>
+          <w:szCs w:val="28"/>
+          <w:lang w:val="nl-BE"/>
+        </w:rPr>
+        <w:t>Promotor</w:t>
+      </w:r>
+    </w:p>
+    <w:p>
+      <w:pPr>
+        <w:jc w:val="center"/>
+        <w:rPr>
+          <w:color w:val="747474"/>
+          <w:sz w:val="28"/>
+          <w:szCs w:val="28"/>
+          <w:lang w:val="nl-BE"/>
+        </w:rPr>
+      </w:pPr>
+      <w:r>
+        <w:rPr>
+          <w:color w:val="747474"/>
+          <w:sz w:val="28"/>
+          <w:szCs w:val="28"/>
+          <w:lang w:val="nl-BE"/>
+        </w:rPr>
+        <w:t>Sead Memic</w:t>
+      </w:r>
       <w:r>
         <w:rPr>
           <w:lang w:val="nl-BE"/>
@@ -427,6 +490,7 @@
               <w:i w:val="0"/>
               <w:iCs w:val="0"/>
               <w:noProof/>
+              <w:lang w:val="en-US"/>
             </w:rPr>
           </w:pPr>
           <w:r>
@@ -457,7 +521,7 @@
             </w:rPr>
             <w:fldChar w:fldCharType="separate"/>
           </w:r>
-          <w:hyperlink w:anchor="_Toc11415235" w:history="1">
+          <w:hyperlink w:anchor="_Toc11528463" w:history="1">
             <w:r>
               <w:rPr>
                 <w:rStyle w:val="Hyperlink"/>
@@ -485,7 +549,7 @@
                 <w:noProof/>
                 <w:webHidden/>
               </w:rPr>
-              <w:instrText xml:space="preserve"> PAGEREF _Toc11415235 \h </w:instrText>
+              <w:instrText xml:space="preserve"> PAGEREF _Toc11528463 \h </w:instrText>
             </w:r>
             <w:r>
               <w:rPr>
@@ -529,9 +593,10 @@
               <w:i w:val="0"/>
               <w:iCs w:val="0"/>
               <w:noProof/>
+              <w:lang w:val="en-US"/>
             </w:rPr>
           </w:pPr>
-          <w:hyperlink w:anchor="_Toc11415236" w:history="1">
+          <w:hyperlink w:anchor="_Toc11528464" w:history="1">
             <w:r>
               <w:rPr>
                 <w:rStyle w:val="Hyperlink"/>
@@ -559,7 +624,7 @@
                 <w:noProof/>
                 <w:webHidden/>
               </w:rPr>
-              <w:instrText xml:space="preserve"> PAGEREF _Toc11415236 \h </w:instrText>
+              <w:instrText xml:space="preserve"> PAGEREF _Toc11528464 \h </w:instrText>
             </w:r>
             <w:r>
               <w:rPr>
@@ -603,9 +668,10 @@
               <w:i w:val="0"/>
               <w:iCs w:val="0"/>
               <w:noProof/>
+              <w:lang w:val="en-US"/>
             </w:rPr>
           </w:pPr>
-          <w:hyperlink w:anchor="_Toc11415237" w:history="1">
+          <w:hyperlink w:anchor="_Toc11528465" w:history="1">
             <w:r>
               <w:rPr>
                 <w:rStyle w:val="Hyperlink"/>
@@ -633,7 +699,7 @@
                 <w:noProof/>
                 <w:webHidden/>
               </w:rPr>
-              <w:instrText xml:space="preserve"> PAGEREF _Toc11415237 \h </w:instrText>
+              <w:instrText xml:space="preserve"> PAGEREF _Toc11528465 \h </w:instrText>
             </w:r>
             <w:r>
               <w:rPr>
@@ -677,9 +743,10 @@
               <w:i w:val="0"/>
               <w:iCs w:val="0"/>
               <w:noProof/>
+              <w:lang w:val="en-US"/>
             </w:rPr>
           </w:pPr>
-          <w:hyperlink w:anchor="_Toc11415238" w:history="1">
+          <w:hyperlink w:anchor="_Toc11528466" w:history="1">
             <w:r>
               <w:rPr>
                 <w:rStyle w:val="Hyperlink"/>
@@ -707,7 +774,7 @@
                 <w:noProof/>
                 <w:webHidden/>
               </w:rPr>
-              <w:instrText xml:space="preserve"> PAGEREF _Toc11415238 \h </w:instrText>
+              <w:instrText xml:space="preserve"> PAGEREF _Toc11528466 \h </w:instrText>
             </w:r>
             <w:r>
               <w:rPr>
@@ -751,9 +818,10 @@
               <w:noProof/>
               <w:sz w:val="24"/>
               <w:szCs w:val="24"/>
+              <w:lang w:val="en-US"/>
             </w:rPr>
           </w:pPr>
-          <w:hyperlink w:anchor="_Toc11415239" w:history="1">
+          <w:hyperlink w:anchor="_Toc11528467" w:history="1">
             <w:r>
               <w:rPr>
                 <w:rStyle w:val="Hyperlink"/>
@@ -781,7 +849,7 @@
                 <w:noProof/>
                 <w:webHidden/>
               </w:rPr>
-              <w:instrText xml:space="preserve"> PAGEREF _Toc11415239 \h </w:instrText>
+              <w:instrText xml:space="preserve"> PAGEREF _Toc11528467 \h </w:instrText>
             </w:r>
             <w:r>
               <w:rPr>
@@ -825,9 +893,10 @@
               <w:noProof/>
               <w:sz w:val="24"/>
               <w:szCs w:val="24"/>
+              <w:lang w:val="en-US"/>
             </w:rPr>
           </w:pPr>
-          <w:hyperlink w:anchor="_Toc11415240" w:history="1">
+          <w:hyperlink w:anchor="_Toc11528468" w:history="1">
             <w:r>
               <w:rPr>
                 <w:rStyle w:val="Hyperlink"/>
@@ -855,7 +924,7 @@
                 <w:noProof/>
                 <w:webHidden/>
               </w:rPr>
-              <w:instrText xml:space="preserve"> PAGEREF _Toc11415240 \h </w:instrText>
+              <w:instrText xml:space="preserve"> PAGEREF _Toc11528468 \h </w:instrText>
             </w:r>
             <w:r>
               <w:rPr>
@@ -899,9 +968,10 @@
               <w:i w:val="0"/>
               <w:iCs w:val="0"/>
               <w:noProof/>
+              <w:lang w:val="en-US"/>
             </w:rPr>
           </w:pPr>
-          <w:hyperlink w:anchor="_Toc11415241" w:history="1">
+          <w:hyperlink w:anchor="_Toc11528469" w:history="1">
             <w:r>
               <w:rPr>
                 <w:rStyle w:val="Hyperlink"/>
@@ -929,7 +999,7 @@
                 <w:noProof/>
                 <w:webHidden/>
               </w:rPr>
-              <w:instrText xml:space="preserve"> PAGEREF _Toc11415241 \h </w:instrText>
+              <w:instrText xml:space="preserve"> PAGEREF _Toc11528469 \h </w:instrText>
             </w:r>
             <w:r>
               <w:rPr>
@@ -973,9 +1043,10 @@
               <w:noProof/>
               <w:sz w:val="24"/>
               <w:szCs w:val="24"/>
+              <w:lang w:val="en-US"/>
             </w:rPr>
           </w:pPr>
-          <w:hyperlink w:anchor="_Toc11415242" w:history="1">
+          <w:hyperlink w:anchor="_Toc11528470" w:history="1">
             <w:r>
               <w:rPr>
                 <w:rStyle w:val="Hyperlink"/>
@@ -1003,7 +1074,7 @@
                 <w:noProof/>
                 <w:webHidden/>
               </w:rPr>
-              <w:instrText xml:space="preserve"> PAGEREF _Toc11415242 \h </w:instrText>
+              <w:instrText xml:space="preserve"> PAGEREF _Toc11528470 \h </w:instrText>
             </w:r>
             <w:r>
               <w:rPr>
@@ -1047,9 +1118,10 @@
               <w:noProof/>
               <w:sz w:val="24"/>
               <w:szCs w:val="24"/>
+              <w:lang w:val="en-US"/>
             </w:rPr>
           </w:pPr>
-          <w:hyperlink w:anchor="_Toc11415243" w:history="1">
+          <w:hyperlink w:anchor="_Toc11528471" w:history="1">
             <w:r>
               <w:rPr>
                 <w:rStyle w:val="Hyperlink"/>
@@ -1077,7 +1149,7 @@
                 <w:noProof/>
                 <w:webHidden/>
               </w:rPr>
-              <w:instrText xml:space="preserve"> PAGEREF _Toc11415243 \h </w:instrText>
+              <w:instrText xml:space="preserve"> PAGEREF _Toc11528471 \h </w:instrText>
             </w:r>
             <w:r>
               <w:rPr>
@@ -1121,9 +1193,10 @@
               <w:noProof/>
               <w:sz w:val="24"/>
               <w:szCs w:val="24"/>
+              <w:lang w:val="en-US"/>
             </w:rPr>
           </w:pPr>
-          <w:hyperlink w:anchor="_Toc11415244" w:history="1">
+          <w:hyperlink w:anchor="_Toc11528472" w:history="1">
             <w:r>
               <w:rPr>
                 <w:rStyle w:val="Hyperlink"/>
@@ -1151,7 +1224,7 @@
                 <w:noProof/>
                 <w:webHidden/>
               </w:rPr>
-              <w:instrText xml:space="preserve"> PAGEREF _Toc11415244 \h </w:instrText>
+              <w:instrText xml:space="preserve"> PAGEREF _Toc11528472 \h </w:instrText>
             </w:r>
             <w:r>
               <w:rPr>
@@ -1195,9 +1268,10 @@
               <w:i w:val="0"/>
               <w:iCs w:val="0"/>
               <w:noProof/>
+              <w:lang w:val="en-US"/>
             </w:rPr>
           </w:pPr>
-          <w:hyperlink w:anchor="_Toc11415245" w:history="1">
+          <w:hyperlink w:anchor="_Toc11528473" w:history="1">
             <w:r>
               <w:rPr>
                 <w:rStyle w:val="Hyperlink"/>
@@ -1225,7 +1299,7 @@
                 <w:noProof/>
                 <w:webHidden/>
               </w:rPr>
-              <w:instrText xml:space="preserve"> PAGEREF _Toc11415245 \h </w:instrText>
+              <w:instrText xml:space="preserve"> PAGEREF _Toc11528473 \h </w:instrText>
             </w:r>
             <w:r>
               <w:rPr>
@@ -1269,9 +1343,10 @@
               <w:i w:val="0"/>
               <w:iCs w:val="0"/>
               <w:noProof/>
+              <w:lang w:val="en-US"/>
             </w:rPr>
           </w:pPr>
-          <w:hyperlink w:anchor="_Toc11415246" w:history="1">
+          <w:hyperlink w:anchor="_Toc11528474" w:history="1">
             <w:r>
               <w:rPr>
                 <w:rStyle w:val="Hyperlink"/>
@@ -1299,7 +1374,7 @@
                 <w:noProof/>
                 <w:webHidden/>
               </w:rPr>
-              <w:instrText xml:space="preserve"> PAGEREF _Toc11415246 \h </w:instrText>
+              <w:instrText xml:space="preserve"> PAGEREF _Toc11528474 \h </w:instrText>
             </w:r>
             <w:r>
               <w:rPr>
@@ -1343,9 +1418,10 @@
               <w:noProof/>
               <w:sz w:val="24"/>
               <w:szCs w:val="24"/>
+              <w:lang w:val="en-US"/>
             </w:rPr>
           </w:pPr>
-          <w:hyperlink w:anchor="_Toc11415247" w:history="1">
+          <w:hyperlink w:anchor="_Toc11528475" w:history="1">
             <w:r>
               <w:rPr>
                 <w:rStyle w:val="Hyperlink"/>
@@ -1373,7 +1449,7 @@
                 <w:noProof/>
                 <w:webHidden/>
               </w:rPr>
-              <w:instrText xml:space="preserve"> PAGEREF _Toc11415247 \h </w:instrText>
+              <w:instrText xml:space="preserve"> PAGEREF _Toc11528475 \h </w:instrText>
             </w:r>
             <w:r>
               <w:rPr>
@@ -1417,9 +1493,10 @@
               <w:noProof/>
               <w:sz w:val="24"/>
               <w:szCs w:val="24"/>
+              <w:lang w:val="en-US"/>
             </w:rPr>
           </w:pPr>
-          <w:hyperlink w:anchor="_Toc11415248" w:history="1">
+          <w:hyperlink w:anchor="_Toc11528476" w:history="1">
             <w:r>
               <w:rPr>
                 <w:rStyle w:val="Hyperlink"/>
@@ -1447,7 +1524,7 @@
                 <w:noProof/>
                 <w:webHidden/>
               </w:rPr>
-              <w:instrText xml:space="preserve"> PAGEREF _Toc11415248 \h </w:instrText>
+              <w:instrText xml:space="preserve"> PAGEREF _Toc11528476 \h </w:instrText>
             </w:r>
             <w:r>
               <w:rPr>
@@ -1491,9 +1568,10 @@
               <w:noProof/>
               <w:sz w:val="24"/>
               <w:szCs w:val="24"/>
+              <w:lang w:val="en-US"/>
             </w:rPr>
           </w:pPr>
-          <w:hyperlink w:anchor="_Toc11415249" w:history="1">
+          <w:hyperlink w:anchor="_Toc11528477" w:history="1">
             <w:r>
               <w:rPr>
                 <w:rStyle w:val="Hyperlink"/>
@@ -1521,7 +1599,7 @@
                 <w:noProof/>
                 <w:webHidden/>
               </w:rPr>
-              <w:instrText xml:space="preserve"> PAGEREF _Toc11415249 \h </w:instrText>
+              <w:instrText xml:space="preserve"> PAGEREF _Toc11528477 \h </w:instrText>
             </w:r>
             <w:r>
               <w:rPr>
@@ -1565,9 +1643,10 @@
               <w:noProof/>
               <w:sz w:val="24"/>
               <w:szCs w:val="24"/>
+              <w:lang w:val="en-US"/>
             </w:rPr>
           </w:pPr>
-          <w:hyperlink w:anchor="_Toc11415250" w:history="1">
+          <w:hyperlink w:anchor="_Toc11528478" w:history="1">
             <w:r>
               <w:rPr>
                 <w:rStyle w:val="Hyperlink"/>
@@ -1595,7 +1674,7 @@
                 <w:noProof/>
                 <w:webHidden/>
               </w:rPr>
-              <w:instrText xml:space="preserve"> PAGEREF _Toc11415250 \h </w:instrText>
+              <w:instrText xml:space="preserve"> PAGEREF _Toc11528478 \h </w:instrText>
             </w:r>
             <w:r>
               <w:rPr>
@@ -1639,13 +1718,15 @@
               <w:i w:val="0"/>
               <w:iCs w:val="0"/>
               <w:noProof/>
+              <w:lang w:val="en-US"/>
             </w:rPr>
           </w:pPr>
-          <w:hyperlink w:anchor="_Toc11415251" w:history="1">
+          <w:hyperlink w:anchor="_Toc11528479" w:history="1">
             <w:r>
               <w:rPr>
                 <w:rStyle w:val="Hyperlink"/>
                 <w:noProof/>
+                <w:lang w:val="nl-BE"/>
               </w:rPr>
               <w:t>8 Usability tests</w:t>
             </w:r>
@@ -1668,7 +1749,7 @@
                 <w:noProof/>
                 <w:webHidden/>
               </w:rPr>
-              <w:instrText xml:space="preserve"> PAGEREF _Toc11415251 \h </w:instrText>
+              <w:instrText xml:space="preserve"> PAGEREF _Toc11528479 \h </w:instrText>
             </w:r>
             <w:r>
               <w:rPr>
@@ -1712,9 +1793,10 @@
               <w:i w:val="0"/>
               <w:iCs w:val="0"/>
               <w:noProof/>
+              <w:lang w:val="en-US"/>
             </w:rPr>
           </w:pPr>
-          <w:hyperlink w:anchor="_Toc11415252" w:history="1">
+          <w:hyperlink w:anchor="_Toc11528480" w:history="1">
             <w:r>
               <w:rPr>
                 <w:rStyle w:val="Hyperlink"/>
@@ -1742,7 +1824,7 @@
                 <w:noProof/>
                 <w:webHidden/>
               </w:rPr>
-              <w:instrText xml:space="preserve"> PAGEREF _Toc11415252 \h </w:instrText>
+              <w:instrText xml:space="preserve"> PAGEREF _Toc11528480 \h </w:instrText>
             </w:r>
             <w:r>
               <w:rPr>
@@ -1786,9 +1868,10 @@
               <w:i w:val="0"/>
               <w:iCs w:val="0"/>
               <w:noProof/>
+              <w:lang w:val="en-US"/>
             </w:rPr>
           </w:pPr>
-          <w:hyperlink w:anchor="_Toc11415253" w:history="1">
+          <w:hyperlink w:anchor="_Toc11528481" w:history="1">
             <w:r>
               <w:rPr>
                 <w:rStyle w:val="Hyperlink"/>
@@ -1816,7 +1899,7 @@
                 <w:noProof/>
                 <w:webHidden/>
               </w:rPr>
-              <w:instrText xml:space="preserve"> PAGEREF _Toc11415253 \h </w:instrText>
+              <w:instrText xml:space="preserve"> PAGEREF _Toc11528481 \h </w:instrText>
             </w:r>
             <w:r>
               <w:rPr>
@@ -1860,16 +1943,17 @@
               <w:i w:val="0"/>
               <w:iCs w:val="0"/>
               <w:noProof/>
+              <w:lang w:val="en-US"/>
             </w:rPr>
           </w:pPr>
-          <w:hyperlink w:anchor="_Toc11415254" w:history="1">
+          <w:hyperlink w:anchor="_Toc11528482" w:history="1">
             <w:r>
               <w:rPr>
                 <w:rStyle w:val="Hyperlink"/>
                 <w:noProof/>
                 <w:lang w:val="nl-BE"/>
               </w:rPr>
-              <w:t>11 toekomst van Luo</w:t>
+              <w:t>11 Toekomst van Luo</w:t>
             </w:r>
             <w:r>
               <w:rPr>
@@ -1890,7 +1974,7 @@
                 <w:noProof/>
                 <w:webHidden/>
               </w:rPr>
-              <w:instrText xml:space="preserve"> PAGEREF _Toc11415254 \h </w:instrText>
+              <w:instrText xml:space="preserve"> PAGEREF _Toc11528482 \h </w:instrText>
             </w:r>
             <w:r>
               <w:rPr>
@@ -1934,9 +2018,10 @@
               <w:i w:val="0"/>
               <w:iCs w:val="0"/>
               <w:noProof/>
+              <w:lang w:val="en-US"/>
             </w:rPr>
           </w:pPr>
-          <w:hyperlink w:anchor="_Toc11415255" w:history="1">
+          <w:hyperlink w:anchor="_Toc11528483" w:history="1">
             <w:r>
               <w:rPr>
                 <w:rStyle w:val="Hyperlink"/>
@@ -1964,7 +2049,7 @@
                 <w:noProof/>
                 <w:webHidden/>
               </w:rPr>
-              <w:instrText xml:space="preserve"> PAGEREF _Toc11415255 \h </w:instrText>
+              <w:instrText xml:space="preserve"> PAGEREF _Toc11528483 \h </w:instrText>
             </w:r>
             <w:r>
               <w:rPr>
@@ -2008,9 +2093,10 @@
               <w:i w:val="0"/>
               <w:iCs w:val="0"/>
               <w:noProof/>
+              <w:lang w:val="en-US"/>
             </w:rPr>
           </w:pPr>
-          <w:hyperlink w:anchor="_Toc11415256" w:history="1">
+          <w:hyperlink w:anchor="_Toc11528484" w:history="1">
             <w:r>
               <w:rPr>
                 <w:rStyle w:val="Hyperlink"/>
@@ -2038,7 +2124,7 @@
                 <w:noProof/>
                 <w:webHidden/>
               </w:rPr>
-              <w:instrText xml:space="preserve"> PAGEREF _Toc11415256 \h </w:instrText>
+              <w:instrText xml:space="preserve"> PAGEREF _Toc11528484 \h </w:instrText>
             </w:r>
             <w:r>
               <w:rPr>
@@ -2105,7 +2191,7 @@
         </w:rPr>
         <w:br w:type="page"/>
       </w:r>
-      <w:bookmarkStart w:id="0" w:name="_Toc11415235"/>
+      <w:bookmarkStart w:id="0" w:name="_Toc11528463"/>
       <w:r>
         <w:rPr>
           <w:lang w:val="nl-BE"/>
@@ -2137,7 +2223,91 @@
         <w:rPr>
           <w:lang w:val="nl-BE"/>
         </w:rPr>
-        <w:t xml:space="preserve">Iedereen heeft de mogelijkheid om een quiz aan te maken en te delen op het overzicht zodat iedereen deze kan spelen. Ik zelf hou mij bezig met natuurfotografie en vind het leuk om hier continue over bij te leren. Om dit process wat eenvoudiger te maken kwam ik op het idee om de kennis die ik heb vergaard in een quiz vorm te steken zodat ik deze dagelijks terug kan spelen </w:t>
+        <w:t>Iedereen heeft de mogelijkheid om een quiz aan te maken en te delen op het overzicht</w:t>
+      </w:r>
+      <w:r>
+        <w:rPr>
+          <w:lang w:val="nl-BE"/>
+        </w:rPr>
+        <w:t>,</w:t>
+      </w:r>
+      <w:r>
+        <w:rPr>
+          <w:lang w:val="nl-BE"/>
+        </w:rPr>
+        <w:t xml:space="preserve"> zodat iedereen deze kan spelen. I</w:t>
+      </w:r>
+      <w:r>
+        <w:rPr>
+          <w:lang w:val="nl-BE"/>
+        </w:rPr>
+        <w:t xml:space="preserve">n mijn vrije tijd </w:t>
+      </w:r>
+      <w:r>
+        <w:rPr>
+          <w:lang w:val="nl-BE"/>
+        </w:rPr>
+        <w:t>verdiep</w:t>
+      </w:r>
+      <w:r>
+        <w:rPr>
+          <w:lang w:val="nl-BE"/>
+        </w:rPr>
+        <w:t xml:space="preserve"> ik m</w:t>
+      </w:r>
+      <w:r>
+        <w:rPr>
+          <w:lang w:val="nl-BE"/>
+        </w:rPr>
+        <w:t>ij</w:t>
+      </w:r>
+      <w:r>
+        <w:rPr>
+          <w:lang w:val="nl-BE"/>
+        </w:rPr>
+        <w:t xml:space="preserve"> </w:t>
+      </w:r>
+      <w:r>
+        <w:rPr>
+          <w:lang w:val="nl-BE"/>
+        </w:rPr>
+        <w:t>in</w:t>
+      </w:r>
+      <w:r>
+        <w:rPr>
+          <w:lang w:val="nl-BE"/>
+        </w:rPr>
+        <w:t xml:space="preserve"> natuurfotografie </w:t>
+      </w:r>
+      <w:r>
+        <w:rPr>
+          <w:lang w:val="nl-BE"/>
+        </w:rPr>
+        <w:t>en vind het leuk om hier continue over bij te leren. Om dit process wat eenvoudiger te maken</w:t>
+      </w:r>
+      <w:r>
+        <w:rPr>
+          <w:lang w:val="nl-BE"/>
+        </w:rPr>
+        <w:t>,</w:t>
+      </w:r>
+      <w:r>
+        <w:rPr>
+          <w:lang w:val="nl-BE"/>
+        </w:rPr>
+        <w:t xml:space="preserve"> kwam ik op het idee om de kennis die ik heb vergaard in een quiz vorm te steken</w:t>
+      </w:r>
+      <w:r>
+        <w:rPr>
+          <w:lang w:val="nl-BE"/>
+        </w:rPr>
+        <w:t>,</w:t>
+      </w:r>
+      <w:r>
+        <w:rPr>
+          <w:lang w:val="nl-BE"/>
+        </w:rPr>
+        <w:t xml:space="preserve"> zodat ik deze dagelijks terug kan spelen </w:t>
       </w:r>
       <w:r>
         <w:rPr>
@@ -2149,7 +2319,19 @@
         <w:rPr>
           <w:lang w:val="nl-BE"/>
         </w:rPr>
-        <w:t xml:space="preserve"> zo mijn</w:t>
+        <w:t xml:space="preserve"> </w:t>
+      </w:r>
+      <w:r>
+        <w:rPr>
+          <w:lang w:val="nl-BE"/>
+        </w:rPr>
+        <w:t>op deze manier</w:t>
+      </w:r>
+      <w:r>
+        <w:rPr>
+          <w:lang w:val="nl-BE"/>
+        </w:rPr>
+        <w:t xml:space="preserve"> mijn</w:t>
       </w:r>
       <w:r>
         <w:rPr>
@@ -2167,7 +2349,19 @@
         <w:rPr>
           <w:lang w:val="nl-BE"/>
         </w:rPr>
-        <w:t xml:space="preserve">op te frissen. Ik heb dus geen bepaalde doelgroep waar ik mij specifief op focus. Iedereen die nieuwigheden wilt bijleren en zijn ervaringen </w:t>
+        <w:t xml:space="preserve">op te frissen. Ik heb dus geen bepaalde doelgroep waar ik mij </w:t>
+      </w:r>
+      <w:r>
+        <w:rPr>
+          <w:lang w:val="nl-BE"/>
+        </w:rPr>
+        <w:t>specifiek</w:t>
+      </w:r>
+      <w:r>
+        <w:rPr>
+          <w:lang w:val="nl-BE"/>
+        </w:rPr>
+        <w:t xml:space="preserve"> op focus. Iedereen die nieuwigheden wilt bijleren en zijn ervaringen </w:t>
       </w:r>
       <w:r>
         <w:rPr>
@@ -2203,7 +2397,7 @@
           <w:lang w:val="nl-BE"/>
         </w:rPr>
       </w:pPr>
-      <w:bookmarkStart w:id="1" w:name="_Toc11415236"/>
+      <w:bookmarkStart w:id="1" w:name="_Toc11528464"/>
       <w:r>
         <w:rPr>
           <w:lang w:val="nl-BE"/>
@@ -2222,13 +2416,151 @@
         <w:rPr>
           <w:lang w:val="nl-BE"/>
         </w:rPr>
-        <w:t>Voor mij gaat plannen met niets beter dan een</w:t>
-      </w:r>
-      <w:r>
-        <w:rPr>
-          <w:lang w:val="nl-BE"/>
-        </w:rPr>
-        <w:t xml:space="preserve"> pen en een notietieblokje. Ik vind dit zeer handig om snel feedback op te schrijven die je hebt verkregen van personen rondom je en ideeën die je plots binnen komen te schieten snel op te kunnen schrijven. Zo heb ik mijn brainstorm process, de functionaliteiten en de grote lijnen van de applicatie</w:t>
+        <w:t xml:space="preserve">Voor mij gaat plannen </w:t>
+      </w:r>
+      <w:r>
+        <w:rPr>
+          <w:lang w:val="nl-BE"/>
+        </w:rPr>
+        <w:t>het beste met twee eenvoudige tools:</w:t>
+      </w:r>
+      <w:r>
+        <w:rPr>
+          <w:lang w:val="nl-BE"/>
+        </w:rPr>
+        <w:t xml:space="preserve"> een</w:t>
+      </w:r>
+      <w:r>
+        <w:rPr>
+          <w:lang w:val="nl-BE"/>
+        </w:rPr>
+        <w:t xml:space="preserve"> pen en een notietieblokje. Ik vind dit zeer handig om snel</w:t>
+      </w:r>
+      <w:r>
+        <w:rPr>
+          <w:lang w:val="nl-BE"/>
+        </w:rPr>
+        <w:t xml:space="preserve"> ideeën die je plots binnenschieten of feedback die je hebt verkregen van personen rondom je </w:t>
+      </w:r>
+      <w:r>
+        <w:rPr>
+          <w:lang w:val="nl-BE"/>
+        </w:rPr>
+        <w:t xml:space="preserve">op te schrijven. </w:t>
+      </w:r>
+      <w:r>
+        <w:rPr>
+          <w:lang w:val="nl-BE"/>
+        </w:rPr>
+        <w:t xml:space="preserve">Zo heb ik mijn brainstorm process, de functionaliteiten en de grote lijnen van de </w:t>
+      </w:r>
+      <w:r>
+        <w:t>applicatie</w:t>
+      </w:r>
+      <w:r>
+        <w:t xml:space="preserve"> </w:t>
+      </w:r>
+      <w:r>
+        <w:t>verwerkt</w:t>
+      </w:r>
+      <w:r>
+        <w:rPr>
+          <w:lang w:val="nl-BE"/>
+        </w:rPr>
+        <w:t>.</w:t>
+      </w:r>
+      <w:r>
+        <w:rPr>
+          <w:b/>
+          <w:color w:val="FF0000"/>
+          <w:lang w:val="nl-BE"/>
+        </w:rPr>
+        <w:t xml:space="preserve"> </w:t>
+      </w:r>
+    </w:p>
+    <w:p>
+      <w:pPr>
+        <w:rPr>
+          <w:lang w:val="nl-BE"/>
+        </w:rPr>
+      </w:pPr>
+      <w:r>
+        <w:rPr>
+          <w:lang w:val="nl-BE"/>
+        </w:rPr>
+        <w:t xml:space="preserve">Toen ik dit had uitgewerkt heb ik via GitHub </w:t>
+      </w:r>
+      <w:r>
+        <w:rPr>
+          <w:lang w:val="nl-BE"/>
+        </w:rPr>
+        <w:t>Projects</w:t>
+      </w:r>
+      <w:r>
+        <w:rPr>
+          <w:lang w:val="nl-BE"/>
+        </w:rPr>
+        <w:t xml:space="preserve"> mijn planning neergezet in de vorm van issues. Elk issue heeft een eigen nummer</w:t>
+      </w:r>
+      <w:r>
+        <w:rPr>
+          <w:lang w:val="nl-BE"/>
+        </w:rPr>
+        <w:t xml:space="preserve"> bv </w:t>
+      </w:r>
+      <w:r>
+        <w:rPr>
+          <w:lang w:val="nl-BE"/>
+        </w:rPr>
+        <w:t>“</w:t>
+      </w:r>
+      <w:r>
+        <w:rPr>
+          <w:lang w:val="nl-BE"/>
+        </w:rPr>
+        <w:t>LUO-022</w:t>
+      </w:r>
+      <w:r>
+        <w:rPr>
+          <w:lang w:val="nl-BE"/>
+        </w:rPr>
+        <w:t>”</w:t>
+      </w:r>
+      <w:r>
+        <w:rPr>
+          <w:lang w:val="nl-BE"/>
+        </w:rPr>
+        <w:t>.</w:t>
+      </w:r>
+      <w:r>
+        <w:rPr>
+          <w:lang w:val="nl-BE"/>
+        </w:rPr>
+        <w:t xml:space="preserve"> </w:t>
+      </w:r>
+      <w:r>
+        <w:rPr>
+          <w:lang w:val="nl-BE"/>
+        </w:rPr>
+        <w:t xml:space="preserve">Wanneer ik commit naar GitHub verwerk ik deze nummer </w:t>
+      </w:r>
+      <w:r>
+        <w:rPr>
+          <w:lang w:val="nl-BE"/>
+        </w:rPr>
+        <w:t xml:space="preserve">steeds </w:t>
+      </w:r>
+      <w:r>
+        <w:rPr>
+          <w:lang w:val="nl-BE"/>
+        </w:rPr>
+        <w:t>mee in mijn commit.</w:t>
+      </w:r>
+      <w:r>
+        <w:rPr>
+          <w:lang w:val="nl-BE"/>
+        </w:rPr>
+        <w:t xml:space="preserve"> Indien je op een later punt iets wil contoleren</w:t>
       </w:r>
       <w:r>
         <w:rPr>
@@ -2240,97 +2572,7 @@
         <w:rPr>
           <w:lang w:val="nl-BE"/>
         </w:rPr>
-        <w:t xml:space="preserve"> hoe deze in elkaar komt te zitten</w:t>
-      </w:r>
-      <w:r>
-        <w:rPr>
-          <w:lang w:val="nl-BE"/>
-        </w:rPr>
-        <w:t>,</w:t>
-      </w:r>
-      <w:r>
-        <w:rPr>
-          <w:lang w:val="nl-BE"/>
-        </w:rPr>
-        <w:t xml:space="preserve"> verwerkt.</w:t>
-      </w:r>
-      <w:r>
-        <w:rPr>
-          <w:lang w:val="nl-BE"/>
-        </w:rPr>
-        <w:t xml:space="preserve"> Toen ik dit had uitgewerkt heb ik via GitHub </w:t>
-      </w:r>
-      <w:r>
-        <w:rPr>
-          <w:lang w:val="nl-BE"/>
-        </w:rPr>
-        <w:t>Projects</w:t>
-      </w:r>
-      <w:r>
-        <w:rPr>
-          <w:lang w:val="nl-BE"/>
-        </w:rPr>
-        <w:t xml:space="preserve"> mijn planning daar neergezet in de vorm van issues. Elk issue heeft een eigen nummer</w:t>
-      </w:r>
-      <w:r>
-        <w:rPr>
-          <w:lang w:val="nl-BE"/>
-        </w:rPr>
-        <w:t xml:space="preserve"> bv </w:t>
-      </w:r>
-      <w:r>
-        <w:rPr>
-          <w:lang w:val="nl-BE"/>
-        </w:rPr>
-        <w:t>“</w:t>
-      </w:r>
-      <w:r>
-        <w:rPr>
-          <w:lang w:val="nl-BE"/>
-        </w:rPr>
-        <w:t>LUO-022</w:t>
-      </w:r>
-      <w:r>
-        <w:rPr>
-          <w:lang w:val="nl-BE"/>
-        </w:rPr>
-        <w:t>”</w:t>
-      </w:r>
-      <w:r>
-        <w:rPr>
-          <w:lang w:val="nl-BE"/>
-        </w:rPr>
-        <w:t>.</w:t>
-      </w:r>
-      <w:r>
-        <w:rPr>
-          <w:lang w:val="nl-BE"/>
-        </w:rPr>
-        <w:t xml:space="preserve"> </w:t>
-      </w:r>
-      <w:r>
-        <w:rPr>
-          <w:lang w:val="nl-BE"/>
-        </w:rPr>
-        <w:t xml:space="preserve">Wanneer ik commit naar GitHub verwerk ik deze nummer </w:t>
-      </w:r>
-      <w:r>
-        <w:rPr>
-          <w:lang w:val="nl-BE"/>
-        </w:rPr>
-        <w:t xml:space="preserve">steeds </w:t>
-      </w:r>
-      <w:r>
-        <w:rPr>
-          <w:lang w:val="nl-BE"/>
-        </w:rPr>
-        <w:t>mee in mijn commit.</w:t>
-      </w:r>
-      <w:r>
-        <w:rPr>
-          <w:lang w:val="nl-BE"/>
-        </w:rPr>
-        <w:t xml:space="preserve"> Indien je op een later punt iets wil contoleren kan je via deze nummer in je commit history makkelijk terug vinden wat je toen had gedaan.</w:t>
+        <w:t xml:space="preserve"> kan je via deze nummer in je commit history makkelijk terug vinden wat je toen had gedaan.</w:t>
       </w:r>
     </w:p>
     <w:p>
@@ -2353,7 +2595,7 @@
           <w:lang w:val="nl-BE"/>
         </w:rPr>
       </w:pPr>
-      <w:bookmarkStart w:id="2" w:name="_Toc11415237"/>
+      <w:bookmarkStart w:id="2" w:name="_Toc11528465"/>
       <w:r>
         <w:rPr>
           <w:lang w:val="nl-BE"/>
@@ -2396,6 +2638,13 @@
     </w:p>
     <w:p>
       <w:pPr>
+        <w:rPr>
+          <w:lang w:val="nl-BE"/>
+        </w:rPr>
+      </w:pPr>
+    </w:p>
+    <w:p>
+      <w:pPr>
         <w:pStyle w:val="ListParagraph"/>
         <w:numPr>
           <w:ilvl w:val="0"/>
@@ -2427,7 +2676,19 @@
         <w:rPr>
           <w:lang w:val="nl-BE"/>
         </w:rPr>
-        <w:t>Indien je quizzes wenst te maken zal je je moeten registreren.</w:t>
+        <w:t>Indien je quizzes wenst te maken</w:t>
+      </w:r>
+      <w:r>
+        <w:rPr>
+          <w:lang w:val="nl-BE"/>
+        </w:rPr>
+        <w:t>,</w:t>
+      </w:r>
+      <w:r>
+        <w:rPr>
+          <w:lang w:val="nl-BE"/>
+        </w:rPr>
+        <w:t xml:space="preserve"> zal je je moeten registreren.</w:t>
       </w:r>
     </w:p>
     <w:p>
@@ -2507,6 +2768,12 @@
         </w:rPr>
         <w:t xml:space="preserve"> moet een quiz kunnen reporten indien deze de regels overtreed.</w:t>
       </w:r>
+      <w:r>
+        <w:rPr>
+          <w:lang w:val="nl-BE"/>
+        </w:rPr>
+        <w:t xml:space="preserve"> Denk aan grof taalgebruik of discriminatie.</w:t>
+      </w:r>
     </w:p>
     <w:p>
       <w:pPr>
@@ -2624,7 +2891,7 @@
           <w:lang w:val="nl-BE"/>
         </w:rPr>
       </w:pPr>
-      <w:bookmarkStart w:id="3" w:name="_Toc11415238"/>
+      <w:bookmarkStart w:id="3" w:name="_Toc11528466"/>
       <w:r>
         <w:rPr>
           <w:lang w:val="nl-BE"/>
@@ -2644,7 +2911,19 @@
         <w:rPr>
           <w:lang w:val="nl-BE"/>
         </w:rPr>
-        <w:t>Om een beter voorbeeld te geven waar Luo allemaal voor kan gebruikt worden som ik even enkele cases op.</w:t>
+        <w:t>Om een beter voorbeeld te geven waar Luo allemaal voor kan gebruikt worden</w:t>
+      </w:r>
+      <w:r>
+        <w:rPr>
+          <w:lang w:val="nl-BE"/>
+        </w:rPr>
+        <w:t>,</w:t>
+      </w:r>
+      <w:r>
+        <w:rPr>
+          <w:lang w:val="nl-BE"/>
+        </w:rPr>
+        <w:t xml:space="preserve"> som ik even enkele cases op.</w:t>
       </w:r>
     </w:p>
     <w:p>
@@ -2661,7 +2940,7 @@
           <w:lang w:val="nl-BE"/>
         </w:rPr>
       </w:pPr>
-      <w:bookmarkStart w:id="4" w:name="_Toc11415239"/>
+      <w:bookmarkStart w:id="4" w:name="_Toc11528467"/>
       <w:r>
         <w:rPr>
           <w:lang w:val="nl-BE"/>
@@ -2692,7 +2971,19 @@
         <w:rPr>
           <w:lang w:val="nl-BE"/>
         </w:rPr>
-        <w:t xml:space="preserve">. Door de handige QR code functie die in Luo te vinden is kan ze deze </w:t>
+        <w:t>. Door de handige QR code functie die in Luo te vinden is</w:t>
+      </w:r>
+      <w:r>
+        <w:rPr>
+          <w:lang w:val="nl-BE"/>
+        </w:rPr>
+        <w:t>,</w:t>
+      </w:r>
+      <w:r>
+        <w:rPr>
+          <w:lang w:val="nl-BE"/>
+        </w:rPr>
+        <w:t xml:space="preserve"> kan ze deze </w:t>
       </w:r>
       <w:r>
         <w:rPr>
@@ -2704,7 +2995,13 @@
         <w:rPr>
           <w:lang w:val="nl-BE"/>
         </w:rPr>
-        <w:t>af printen</w:t>
+        <w:t>a</w:t>
+      </w:r>
+      <w:r>
+        <w:rPr>
+          <w:lang w:val="nl-BE"/>
+        </w:rPr>
+        <w:t>fdrukken</w:t>
       </w:r>
       <w:r>
         <w:rPr>
@@ -2728,7 +3025,19 @@
         <w:rPr>
           <w:lang w:val="nl-BE"/>
         </w:rPr>
-        <w:t>te vergaren en de informatie op een leukere manier verwerken</w:t>
+        <w:t xml:space="preserve">te vergaren en de informatie op een leukere manier </w:t>
+      </w:r>
+      <w:r>
+        <w:rPr>
+          <w:lang w:val="nl-BE"/>
+        </w:rPr>
+        <w:t xml:space="preserve">te </w:t>
+      </w:r>
+      <w:r>
+        <w:rPr>
+          <w:lang w:val="nl-BE"/>
+        </w:rPr>
+        <w:t>verwerken</w:t>
       </w:r>
       <w:r>
         <w:rPr>
@@ -2751,7 +3060,7 @@
           <w:lang w:val="nl-BE"/>
         </w:rPr>
       </w:pPr>
-      <w:bookmarkStart w:id="5" w:name="_Toc11415240"/>
+      <w:bookmarkStart w:id="5" w:name="_Toc11528468"/>
       <w:r>
         <w:rPr>
           <w:lang w:val="nl-BE"/>
@@ -2770,7 +3079,55 @@
         <w:rPr>
           <w:lang w:val="nl-BE"/>
         </w:rPr>
-        <w:t>We volgen een klas die momenteel in hun examenperiode zitten. Tijdens deze periode worden er telkens  100’tal samenvattingen van de ene student naar de andere verstuurd. Dit is niet altijd even praktisch en de kans bestaat dat er foute informatie in staat waardoor iedereen op het examen wordt gebuisd. Luo kan hierbij helpen! Zo is het mogelijk voor de studenten om hun samenvattingen als quiz in de applicatie te steken. Via de QR code kunnen ze deze makkelijk delen met de rest van de klas. Indien er iemand niet akkoord is met bepaalde informatie die er in staat kunnen ze deze vraag reporten zodat de maker van de quiz op de hoogte wordt gesteld van zijn fout.</w:t>
+        <w:t>We volgen een klas die momenteel in hun examenperiode zitten. Tijdens deze periode worden er</w:t>
+      </w:r>
+      <w:r>
+        <w:rPr>
+          <w:lang w:val="nl-BE"/>
+        </w:rPr>
+        <w:t xml:space="preserve"> vele </w:t>
+      </w:r>
+      <w:r>
+        <w:rPr>
+          <w:lang w:val="nl-BE"/>
+        </w:rPr>
+        <w:t>samenvattingen van de ene student naar de andere verstuurd. Dit is niet altijd even praktisch en de kans bestaat dat er foute informatie in staat</w:t>
+      </w:r>
+      <w:r>
+        <w:rPr>
+          <w:lang w:val="nl-BE"/>
+        </w:rPr>
+        <w:t>,</w:t>
+      </w:r>
+      <w:r>
+        <w:rPr>
+          <w:lang w:val="nl-BE"/>
+        </w:rPr>
+        <w:t xml:space="preserve"> waardoor iedereen op het examen </w:t>
+      </w:r>
+      <w:r>
+        <w:rPr>
+          <w:lang w:val="nl-BE"/>
+        </w:rPr>
+        <w:t>buist</w:t>
+      </w:r>
+      <w:r>
+        <w:rPr>
+          <w:lang w:val="nl-BE"/>
+        </w:rPr>
+        <w:t>. Luo kan hierbij helpen! Zo is het mogelijk voor de studenten om hun samenvattingen als quiz in de applicatie te steken. Via de QR code kunnen ze deze makkelijk delen met de rest van de klas. Indien er iemand niet akkoord is met bepaalde informatie die er in staat</w:t>
+      </w:r>
+      <w:r>
+        <w:rPr>
+          <w:lang w:val="nl-BE"/>
+        </w:rPr>
+        <w:t>,</w:t>
+      </w:r>
+      <w:r>
+        <w:rPr>
+          <w:lang w:val="nl-BE"/>
+        </w:rPr>
+        <w:t xml:space="preserve"> kunnen ze deze vraag reporten zodat de maker van de quiz op de hoogte wordt gesteld van zijn fout.</w:t>
       </w:r>
     </w:p>
     <w:p>
@@ -2793,7 +3150,7 @@
           <w:lang w:val="nl-BE"/>
         </w:rPr>
       </w:pPr>
-      <w:bookmarkStart w:id="6" w:name="_Toc11415241"/>
+      <w:bookmarkStart w:id="6" w:name="_Toc11528469"/>
       <w:r>
         <w:rPr>
           <w:lang w:val="nl-BE"/>
@@ -2813,7 +3170,49 @@
         <w:rPr>
           <w:lang w:val="nl-BE"/>
         </w:rPr>
-        <w:t>Voor ik begon aan Luo wou ik dat de applicatie zeer fris en strak overkwam. Vooral veel wit met hier en daar een accent kleur. Ik heb veel designs geprobeerd omdat ik niet echt iets kreeg gemaakt in combinatie met foto’s. In mijn definitieve design maak ik gebruik van cards, ik vind dat het design nu goed tot zijn recht komt.</w:t>
+        <w:t xml:space="preserve">Voor ik begon aan Luo wou ik dat de applicatie zeer fris en </w:t>
+      </w:r>
+      <w:r>
+        <w:t>duidelijk</w:t>
+      </w:r>
+      <w:r>
+        <w:rPr>
+          <w:lang w:val="nl-BE"/>
+        </w:rPr>
+        <w:t xml:space="preserve"> overkwam. Vooral veel wit met hier en daar een accent kleur. Ik heb veel designs geprobeerd</w:t>
+      </w:r>
+      <w:r>
+        <w:rPr>
+          <w:lang w:val="nl-BE"/>
+        </w:rPr>
+        <w:t>,</w:t>
+      </w:r>
+      <w:r>
+        <w:rPr>
+          <w:lang w:val="nl-BE"/>
+        </w:rPr>
+        <w:t xml:space="preserve"> omdat </w:t>
+      </w:r>
+      <w:r>
+        <w:t>ik problemen ondervond met het verwerken van de foto’s</w:t>
+      </w:r>
+      <w:r>
+        <w:rPr>
+          <w:lang w:val="nl-BE"/>
+        </w:rPr>
+        <w:t xml:space="preserve">. In mijn definitieve design maak ik gebruik van cards, </w:t>
+      </w:r>
+      <w:r>
+        <w:rPr>
+          <w:lang w:val="nl-BE"/>
+        </w:rPr>
+        <w:t xml:space="preserve">waardoor </w:t>
+      </w:r>
+      <w:r>
+        <w:rPr>
+          <w:lang w:val="nl-BE"/>
+        </w:rPr>
+        <w:t>het design nu goed tot zijn recht komt.</w:t>
       </w:r>
     </w:p>
     <w:p>
@@ -2830,7 +3229,7 @@
           <w:lang w:val="nl-BE"/>
         </w:rPr>
       </w:pPr>
-      <w:bookmarkStart w:id="7" w:name="_Toc11415242"/>
+      <w:bookmarkStart w:id="7" w:name="_Toc11528470"/>
       <w:r>
         <w:rPr>
           <w:lang w:val="nl-BE"/>
@@ -2858,17 +3257,10 @@
           <w:lang w:val="nl-BE"/>
         </w:rPr>
       </w:pPr>
-    </w:p>
-    <w:p>
-      <w:pPr>
-        <w:rPr>
-          <w:lang w:val="nl-BE"/>
-        </w:rPr>
-      </w:pPr>
       <w:r>
         <w:rPr>
           <w:noProof/>
-          <w:lang w:val="nl-BE"/>
+          <w:lang w:val="nl-BE" w:eastAsia="nl-BE"/>
         </w:rPr>
         <w:drawing>
           <wp:anchor distT="0" distB="0" distL="114300" distR="114300" simplePos="0" relativeHeight="251662336" behindDoc="1" locked="0" layoutInCell="1" allowOverlap="1" wp14:anchorId="7E1E9C6F" wp14:editId="7764527F">
@@ -2998,7 +3390,7 @@
           <w:lang w:val="nl-BE"/>
         </w:rPr>
       </w:pPr>
-      <w:bookmarkStart w:id="8" w:name="_Toc11415243"/>
+      <w:bookmarkStart w:id="8" w:name="_Toc11528471"/>
       <w:r>
         <w:rPr>
           <w:lang w:val="nl-BE"/>
@@ -3022,7 +3414,7 @@
       <w:r>
         <w:rPr>
           <w:noProof/>
-          <w:lang w:val="nl-BE"/>
+          <w:lang w:val="nl-BE" w:eastAsia="nl-BE"/>
         </w:rPr>
         <mc:AlternateContent>
           <mc:Choice Requires="wps">
@@ -3095,7 +3487,7 @@
           </mc:Choice>
           <mc:Fallback>
             <w:pict>
-              <v:roundrect w14:anchorId="0CF9D2A2" id="Rounded Rectangle 18" o:spid="_x0000_s1026" style="position:absolute;margin-left:271.15pt;margin-top:10.1pt;width:72.4pt;height:72.25pt;z-index:251672576;visibility:visible;mso-wrap-style:square;mso-width-percent:0;mso-height-percent:0;mso-wrap-distance-left:9pt;mso-wrap-distance-top:0;mso-wrap-distance-right:9pt;mso-wrap-distance-bottom:0;mso-position-horizontal:absolute;mso-position-horizontal-relative:text;mso-position-vertical:absolute;mso-position-vertical-relative:text;mso-width-percent:0;mso-height-percent:0;mso-width-relative:margin;mso-height-relative:margin;v-text-anchor:middle" arcsize="10923f" o:gfxdata="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" fillcolor="#09a129" stroked="f" strokeweight="1pt">
+              <v:roundrect w14:anchorId="0CF9D2A2" id="Rounded Rectangle 18" o:spid="_x0000_s1026" style="position:absolute;margin-left:271.15pt;margin-top:10.1pt;width:72.4pt;height:72.25pt;z-index:251672576;visibility:visible;mso-wrap-style:square;mso-width-percent:0;mso-height-percent:0;mso-wrap-distance-left:9pt;mso-wrap-distance-top:0;mso-wrap-distance-right:9pt;mso-wrap-distance-bottom:0;mso-position-horizontal:absolute;mso-position-horizontal-relative:text;mso-position-vertical:absolute;mso-position-vertical-relative:text;mso-width-percent:0;mso-height-percent:0;mso-width-relative:margin;mso-height-relative:margin;v-text-anchor:middle" arcsize="10923f" o:gfxdata="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" fillcolor="#09a129" stroked="f" strokeweight="1pt">
                 <v:stroke joinstyle="miter"/>
               </v:roundrect>
             </w:pict>
@@ -3105,7 +3497,7 @@
       <w:r>
         <w:rPr>
           <w:noProof/>
-          <w:lang w:val="nl-BE"/>
+          <w:lang w:val="nl-BE" w:eastAsia="nl-BE"/>
         </w:rPr>
         <mc:AlternateContent>
           <mc:Choice Requires="wps">
@@ -3178,7 +3570,7 @@
           </mc:Choice>
           <mc:Fallback>
             <w:pict>
-              <v:roundrect w14:anchorId="40228CD2" id="Rounded Rectangle 15" o:spid="_x0000_s1026" style="position:absolute;margin-left:180.95pt;margin-top:9.75pt;width:72.4pt;height:72.25pt;z-index:251669504;visibility:visible;mso-wrap-style:square;mso-width-percent:0;mso-height-percent:0;mso-wrap-distance-left:9pt;mso-wrap-distance-top:0;mso-wrap-distance-right:9pt;mso-wrap-distance-bottom:0;mso-position-horizontal:absolute;mso-position-horizontal-relative:text;mso-position-vertical:absolute;mso-position-vertical-relative:text;mso-width-percent:0;mso-height-percent:0;mso-width-relative:margin;mso-height-relative:margin;v-text-anchor:middle" arcsize="10923f" o:gfxdata="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" fillcolor="#f21b3f" stroked="f" strokeweight="1pt">
+              <v:roundrect w14:anchorId="40228CD2" id="Rounded Rectangle 15" o:spid="_x0000_s1026" style="position:absolute;margin-left:180.95pt;margin-top:9.75pt;width:72.4pt;height:72.25pt;z-index:251669504;visibility:visible;mso-wrap-style:square;mso-width-percent:0;mso-height-percent:0;mso-wrap-distance-left:9pt;mso-wrap-distance-top:0;mso-wrap-distance-right:9pt;mso-wrap-distance-bottom:0;mso-position-horizontal:absolute;mso-position-horizontal-relative:text;mso-position-vertical:absolute;mso-position-vertical-relative:text;mso-width-percent:0;mso-height-percent:0;mso-width-relative:margin;mso-height-relative:margin;v-text-anchor:middle" arcsize="10923f" o:gfxdata="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" fillcolor="#f21b3f" stroked="f" strokeweight="1pt">
                 <v:stroke joinstyle="miter"/>
               </v:roundrect>
             </w:pict>
@@ -3188,7 +3580,7 @@
       <w:r>
         <w:rPr>
           <w:noProof/>
-          <w:lang w:val="nl-BE"/>
+          <w:lang w:val="nl-BE" w:eastAsia="nl-BE"/>
         </w:rPr>
         <mc:AlternateContent>
           <mc:Choice Requires="wps">
@@ -3261,7 +3653,7 @@
           </mc:Choice>
           <mc:Fallback>
             <w:pict>
-              <v:roundrect w14:anchorId="361089AE" id="Rounded Rectangle 13" o:spid="_x0000_s1026" style="position:absolute;margin-left:90.85pt;margin-top:10.25pt;width:72.4pt;height:72.25pt;z-index:251666432;visibility:visible;mso-wrap-style:square;mso-width-percent:0;mso-height-percent:0;mso-wrap-distance-left:9pt;mso-wrap-distance-top:0;mso-wrap-distance-right:9pt;mso-wrap-distance-bottom:0;mso-position-horizontal:absolute;mso-position-horizontal-relative:text;mso-position-vertical:absolute;mso-position-vertical-relative:text;mso-width-percent:0;mso-height-percent:0;mso-width-relative:margin;mso-height-relative:margin;v-text-anchor:middle" arcsize="10923f" o:gfxdata="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" fillcolor="#7326d6" stroked="f" strokeweight="1pt">
+              <v:roundrect w14:anchorId="361089AE" id="Rounded Rectangle 13" o:spid="_x0000_s1026" style="position:absolute;margin-left:90.85pt;margin-top:10.25pt;width:72.4pt;height:72.25pt;z-index:251666432;visibility:visible;mso-wrap-style:square;mso-width-percent:0;mso-height-percent:0;mso-wrap-distance-left:9pt;mso-wrap-distance-top:0;mso-wrap-distance-right:9pt;mso-wrap-distance-bottom:0;mso-position-horizontal:absolute;mso-position-horizontal-relative:text;mso-position-vertical:absolute;mso-position-vertical-relative:text;mso-width-percent:0;mso-height-percent:0;mso-width-relative:margin;mso-height-relative:margin;v-text-anchor:middle" arcsize="10923f" o:gfxdata="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" fillcolor="#7326d6" stroked="f" strokeweight="1pt">
                 <v:stroke joinstyle="miter"/>
               </v:roundrect>
             </w:pict>
@@ -3271,7 +3663,7 @@
       <w:r>
         <w:rPr>
           <w:noProof/>
-          <w:lang w:val="nl-BE"/>
+          <w:lang w:val="nl-BE" w:eastAsia="nl-BE"/>
         </w:rPr>
         <mc:AlternateContent>
           <mc:Choice Requires="wps">
@@ -3344,7 +3736,7 @@
           </mc:Choice>
           <mc:Fallback>
             <w:pict>
-              <v:roundrect w14:anchorId="11ABCC98" id="Rounded Rectangle 10" o:spid="_x0000_s1026" style="position:absolute;margin-left:0;margin-top:10pt;width:72.4pt;height:72.25pt;z-index:251663360;visibility:visible;mso-wrap-style:square;mso-width-percent:0;mso-height-percent:0;mso-wrap-distance-left:9pt;mso-wrap-distance-top:0;mso-wrap-distance-right:9pt;mso-wrap-distance-bottom:0;mso-position-horizontal:absolute;mso-position-horizontal-relative:text;mso-position-vertical:absolute;mso-position-vertical-relative:text;mso-width-percent:0;mso-height-percent:0;mso-width-relative:margin;mso-height-relative:margin;v-text-anchor:middle" arcsize="10923f" o:gfxdata="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" fillcolor="#ba42cc" stroked="f" strokeweight="1pt">
+              <v:roundrect w14:anchorId="11ABCC98" id="Rounded Rectangle 10" o:spid="_x0000_s1026" style="position:absolute;margin-left:0;margin-top:10pt;width:72.4pt;height:72.25pt;z-index:251663360;visibility:visible;mso-wrap-style:square;mso-width-percent:0;mso-height-percent:0;mso-wrap-distance-left:9pt;mso-wrap-distance-top:0;mso-wrap-distance-right:9pt;mso-wrap-distance-bottom:0;mso-position-horizontal:absolute;mso-position-horizontal-relative:text;mso-position-vertical:absolute;mso-position-vertical-relative:text;mso-width-percent:0;mso-height-percent:0;mso-width-relative:margin;mso-height-relative:margin;v-text-anchor:middle" arcsize="10923f" o:gfxdata="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" fillcolor="#ba42cc" stroked="f" strokeweight="1pt">
                 <v:stroke joinstyle="miter"/>
               </v:roundrect>
             </w:pict>
@@ -3368,7 +3760,7 @@
       <w:r>
         <w:rPr>
           <w:noProof/>
-          <w:lang w:val="nl-BE"/>
+          <w:lang w:val="nl-BE" w:eastAsia="nl-BE"/>
         </w:rPr>
         <mc:AlternateContent>
           <mc:Choice Requires="wps">
@@ -3510,7 +3902,7 @@
       <w:r>
         <w:rPr>
           <w:noProof/>
-          <w:lang w:val="nl-BE"/>
+          <w:lang w:val="nl-BE" w:eastAsia="nl-BE"/>
         </w:rPr>
         <mc:AlternateContent>
           <mc:Choice Requires="wps">
@@ -3648,7 +4040,7 @@
       <w:r>
         <w:rPr>
           <w:noProof/>
-          <w:lang w:val="nl-BE"/>
+          <w:lang w:val="nl-BE" w:eastAsia="nl-BE"/>
         </w:rPr>
         <mc:AlternateContent>
           <mc:Choice Requires="wps">
@@ -3786,7 +4178,7 @@
       <w:r>
         <w:rPr>
           <w:noProof/>
-          <w:lang w:val="nl-BE"/>
+          <w:lang w:val="nl-BE" w:eastAsia="nl-BE"/>
         </w:rPr>
         <mc:AlternateContent>
           <mc:Choice Requires="wps">
@@ -3921,7 +4313,7 @@
           <w:lang w:val="nl-BE"/>
         </w:rPr>
       </w:pPr>
-      <w:bookmarkStart w:id="9" w:name="_Toc11415244"/>
+      <w:bookmarkStart w:id="9" w:name="_Toc11528472"/>
       <w:r>
         <w:rPr>
           <w:lang w:val="nl-BE"/>
@@ -3995,7 +4387,7 @@
           <w:szCs w:val="64"/>
           <w:lang w:val="nl-BE"/>
         </w:rPr>
-        <w:t>2</w:t>
+        <w:t>3</w:t>
       </w:r>
       <w:r>
         <w:rPr>
@@ -4065,7 +4457,7 @@
           <w:lang w:val="nl-BE"/>
         </w:rPr>
       </w:pPr>
-      <w:bookmarkStart w:id="10" w:name="_Toc11415245"/>
+      <w:bookmarkStart w:id="10" w:name="_Toc11528473"/>
       <w:r>
         <w:rPr>
           <w:lang w:val="nl-BE"/>
@@ -4079,32 +4471,32 @@
       <w:pPr>
         <w:spacing w:line="240" w:lineRule="auto"/>
         <w:rPr>
+          <w:lang w:val="nl-BE"/>
+        </w:rPr>
+      </w:pPr>
+      <w:r>
+        <w:rPr>
           <w:rFonts w:eastAsiaTheme="majorEastAsia" w:cstheme="majorBidi"/>
           <w:b/>
+          <w:noProof/>
           <w:color w:val="BA42CC"/>
           <w:sz w:val="36"/>
           <w:szCs w:val="32"/>
-          <w:lang w:val="nl-BE"/>
-        </w:rPr>
-      </w:pPr>
-      <w:r>
-        <w:rPr>
-          <w:noProof/>
-          <w:lang w:val="nl-BE"/>
+          <w:lang w:val="nl-BE" w:eastAsia="nl-BE"/>
         </w:rPr>
         <w:drawing>
-          <wp:anchor distT="0" distB="0" distL="114300" distR="114300" simplePos="0" relativeHeight="251683840" behindDoc="1" locked="0" layoutInCell="1" allowOverlap="1" wp14:anchorId="49DAB8D5" wp14:editId="0923B5C9">
+          <wp:anchor distT="0" distB="0" distL="114300" distR="114300" simplePos="0" relativeHeight="251686912" behindDoc="1" locked="0" layoutInCell="1" allowOverlap="1" wp14:anchorId="7AB4BF33" wp14:editId="156BD33A">
             <wp:simplePos x="0" y="0"/>
             <wp:positionH relativeFrom="column">
-              <wp:posOffset>3106669</wp:posOffset>
+              <wp:posOffset>374015</wp:posOffset>
             </wp:positionH>
             <wp:positionV relativeFrom="paragraph">
-              <wp:posOffset>4457065</wp:posOffset>
+              <wp:posOffset>141224</wp:posOffset>
             </wp:positionV>
-            <wp:extent cx="2205899" cy="3909897"/>
-            <wp:effectExtent l="0" t="0" r="4445" b="1905"/>
+            <wp:extent cx="2016000" cy="3573305"/>
+            <wp:effectExtent l="0" t="0" r="3810" b="0"/>
             <wp:wrapNone/>
-            <wp:docPr id="23" name="Picture 23"/>
+            <wp:docPr id="26" name="Picture 26"/>
             <wp:cNvGraphicFramePr>
               <a:graphicFrameLocks xmlns:a="http://schemas.openxmlformats.org/drawingml/2006/main" noChangeAspect="1"/>
             </wp:cNvGraphicFramePr>
@@ -4112,7 +4504,7 @@
               <a:graphicData uri="http://schemas.openxmlformats.org/drawingml/2006/picture">
                 <pic:pic xmlns:pic="http://schemas.openxmlformats.org/drawingml/2006/picture">
                   <pic:nvPicPr>
-                    <pic:cNvPr id="23" name="Screenshot 2019-06-14 at 04.33.21.png"/>
+                    <pic:cNvPr id="26" name="Screenshot 2019-06-14 at 13.23.12.png"/>
                     <pic:cNvPicPr/>
                   </pic:nvPicPr>
                   <pic:blipFill>
@@ -4130,7 +4522,7 @@
                   <pic:spPr>
                     <a:xfrm>
                       <a:off x="0" y="0"/>
-                      <a:ext cx="2205899" cy="3909897"/>
+                      <a:ext cx="2016000" cy="3573305"/>
                     </a:xfrm>
                     <a:prstGeom prst="rect">
                       <a:avLst/>
@@ -4150,22 +4542,27 @@
       </w:r>
       <w:r>
         <w:rPr>
+          <w:rFonts w:eastAsiaTheme="majorEastAsia" w:cstheme="majorBidi"/>
+          <w:b/>
           <w:noProof/>
-          <w:lang w:val="nl-BE"/>
+          <w:color w:val="BA42CC"/>
+          <w:sz w:val="36"/>
+          <w:szCs w:val="32"/>
+          <w:lang w:val="nl-BE" w:eastAsia="nl-BE"/>
         </w:rPr>
         <w:drawing>
-          <wp:anchor distT="0" distB="0" distL="114300" distR="114300" simplePos="0" relativeHeight="251682816" behindDoc="1" locked="0" layoutInCell="1" allowOverlap="1" wp14:anchorId="13027B68" wp14:editId="4B59F881">
+          <wp:anchor distT="0" distB="0" distL="114300" distR="114300" simplePos="0" relativeHeight="251687936" behindDoc="1" locked="0" layoutInCell="1" allowOverlap="1" wp14:anchorId="1901A7F3" wp14:editId="58008756">
             <wp:simplePos x="0" y="0"/>
             <wp:positionH relativeFrom="column">
-              <wp:posOffset>369570</wp:posOffset>
+              <wp:posOffset>3331210</wp:posOffset>
             </wp:positionH>
             <wp:positionV relativeFrom="paragraph">
-              <wp:posOffset>4450258</wp:posOffset>
+              <wp:posOffset>160297</wp:posOffset>
             </wp:positionV>
-            <wp:extent cx="2183765" cy="3870665"/>
-            <wp:effectExtent l="0" t="0" r="635" b="3175"/>
+            <wp:extent cx="2016000" cy="3573306"/>
+            <wp:effectExtent l="0" t="0" r="3810" b="0"/>
             <wp:wrapNone/>
-            <wp:docPr id="22" name="Picture 22"/>
+            <wp:docPr id="27" name="Picture 27"/>
             <wp:cNvGraphicFramePr>
               <a:graphicFrameLocks xmlns:a="http://schemas.openxmlformats.org/drawingml/2006/main" noChangeAspect="1"/>
             </wp:cNvGraphicFramePr>
@@ -4173,7 +4570,7 @@
               <a:graphicData uri="http://schemas.openxmlformats.org/drawingml/2006/picture">
                 <pic:pic xmlns:pic="http://schemas.openxmlformats.org/drawingml/2006/picture">
                   <pic:nvPicPr>
-                    <pic:cNvPr id="22" name="Screenshot 2019-06-14 at 04.30.52.png"/>
+                    <pic:cNvPr id="27" name="Screenshot 2019-06-14 at 13.23.26.png"/>
                     <pic:cNvPicPr/>
                   </pic:nvPicPr>
                   <pic:blipFill>
@@ -4191,7 +4588,7 @@
                   <pic:spPr>
                     <a:xfrm>
                       <a:off x="0" y="0"/>
-                      <a:ext cx="2183765" cy="3870665"/>
+                      <a:ext cx="2016000" cy="3573306"/>
                     </a:xfrm>
                     <a:prstGeom prst="rect">
                       <a:avLst/>
@@ -4212,21 +4609,551 @@
       <w:r>
         <w:rPr>
           <w:noProof/>
-          <w:lang w:val="nl-BE"/>
+        </w:rPr>
+        <mc:AlternateContent>
+          <mc:Choice Requires="wps">
+            <w:drawing>
+              <wp:anchor distT="0" distB="0" distL="114300" distR="114300" simplePos="0" relativeHeight="251697152" behindDoc="1" locked="0" layoutInCell="1" allowOverlap="1" wp14:anchorId="39386FCD" wp14:editId="44059455">
+                <wp:simplePos x="0" y="0"/>
+                <wp:positionH relativeFrom="column">
+                  <wp:posOffset>344742</wp:posOffset>
+                </wp:positionH>
+                <wp:positionV relativeFrom="paragraph">
+                  <wp:posOffset>8166100</wp:posOffset>
+                </wp:positionV>
+                <wp:extent cx="1986915" cy="635"/>
+                <wp:effectExtent l="0" t="0" r="0" b="635"/>
+                <wp:wrapNone/>
+                <wp:docPr id="30" name="Text Box 30"/>
+                <wp:cNvGraphicFramePr/>
+                <a:graphic xmlns:a="http://schemas.openxmlformats.org/drawingml/2006/main">
+                  <a:graphicData uri="http://schemas.microsoft.com/office/word/2010/wordprocessingShape">
+                    <wps:wsp>
+                      <wps:cNvSpPr txBox="1"/>
+                      <wps:spPr>
+                        <a:xfrm>
+                          <a:off x="0" y="0"/>
+                          <a:ext cx="1986915" cy="635"/>
+                        </a:xfrm>
+                        <a:prstGeom prst="rect">
+                          <a:avLst/>
+                        </a:prstGeom>
+                        <a:solidFill>
+                          <a:prstClr val="white"/>
+                        </a:solidFill>
+                        <a:ln>
+                          <a:noFill/>
+                        </a:ln>
+                      </wps:spPr>
+                      <wps:txbx>
+                        <w:txbxContent>
+                          <w:p>
+                            <w:pPr>
+                              <w:pStyle w:val="Caption"/>
+                              <w:rPr>
+                                <w:noProof/>
+                              </w:rPr>
+                            </w:pPr>
+                            <w:r>
+                              <w:t xml:space="preserve">Screenshot </w:t>
+                            </w:r>
+                            <w:r>
+                              <w:fldChar w:fldCharType="begin"/>
+                            </w:r>
+                            <w:r>
+                              <w:instrText xml:space="preserve"> SEQ Screenshot \* ARABIC </w:instrText>
+                            </w:r>
+                            <w:r>
+                              <w:fldChar w:fldCharType="separate"/>
+                            </w:r>
+                            <w:r>
+                              <w:rPr>
+                                <w:noProof/>
+                              </w:rPr>
+                              <w:t>1</w:t>
+                            </w:r>
+                            <w:r>
+                              <w:fldChar w:fldCharType="end"/>
+                            </w:r>
+                            <w:r>
+                              <w:t xml:space="preserve"> - Quiz aanmaken.</w:t>
+                            </w:r>
+                          </w:p>
+                        </w:txbxContent>
+                      </wps:txbx>
+                      <wps:bodyPr rot="0" spcFirstLastPara="0" vertOverflow="overflow" horzOverflow="overflow" vert="horz" wrap="square" lIns="0" tIns="0" rIns="0" bIns="0" numCol="1" spcCol="0" rtlCol="0" fromWordArt="0" anchor="t" anchorCtr="0" forceAA="0" compatLnSpc="1">
+                        <a:prstTxWarp prst="textNoShape">
+                          <a:avLst/>
+                        </a:prstTxWarp>
+                        <a:spAutoFit/>
+                      </wps:bodyPr>
+                    </wps:wsp>
+                  </a:graphicData>
+                </a:graphic>
+                <wp14:sizeRelH relativeFrom="margin">
+                  <wp14:pctWidth>0</wp14:pctWidth>
+                </wp14:sizeRelH>
+              </wp:anchor>
+            </w:drawing>
+          </mc:Choice>
+          <mc:Fallback>
+            <w:pict>
+              <v:shape w14:anchorId="39386FCD" id="Text Box 30" o:spid="_x0000_s1030" type="#_x0000_t202" style="position:absolute;margin-left:27.15pt;margin-top:643pt;width:156.45pt;height:.05pt;z-index:-251619328;visibility:visible;mso-wrap-style:square;mso-width-percent:0;mso-wrap-distance-left:9pt;mso-wrap-distance-top:0;mso-wrap-distance-right:9pt;mso-wrap-distance-bottom:0;mso-position-horizontal:absolute;mso-position-horizontal-relative:text;mso-position-vertical:absolute;mso-position-vertical-relative:text;mso-width-percent:0;mso-width-relative:margin;v-text-anchor:top" o:gfxdata="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" stroked="f">
+                <v:textbox style="mso-fit-shape-to-text:t" inset="0,0,0,0">
+                  <w:txbxContent>
+                    <w:p>
+                      <w:pPr>
+                        <w:pStyle w:val="Caption"/>
+                        <w:rPr>
+                          <w:noProof/>
+                        </w:rPr>
+                      </w:pPr>
+                      <w:r>
+                        <w:t xml:space="preserve">Screenshot </w:t>
+                      </w:r>
+                      <w:r>
+                        <w:fldChar w:fldCharType="begin"/>
+                      </w:r>
+                      <w:r>
+                        <w:instrText xml:space="preserve"> SEQ Screenshot \* ARABIC </w:instrText>
+                      </w:r>
+                      <w:r>
+                        <w:fldChar w:fldCharType="separate"/>
+                      </w:r>
+                      <w:r>
+                        <w:rPr>
+                          <w:noProof/>
+                        </w:rPr>
+                        <w:t>1</w:t>
+                      </w:r>
+                      <w:r>
+                        <w:fldChar w:fldCharType="end"/>
+                      </w:r>
+                      <w:r>
+                        <w:t xml:space="preserve"> - Quiz aanmaken.</w:t>
+                      </w:r>
+                    </w:p>
+                  </w:txbxContent>
+                </v:textbox>
+              </v:shape>
+            </w:pict>
+          </mc:Fallback>
+        </mc:AlternateContent>
+      </w:r>
+      <w:r>
+        <w:rPr>
+          <w:noProof/>
+        </w:rPr>
+        <mc:AlternateContent>
+          <mc:Choice Requires="wps">
+            <w:drawing>
+              <wp:anchor distT="0" distB="0" distL="114300" distR="114300" simplePos="0" relativeHeight="251699200" behindDoc="1" locked="0" layoutInCell="1" allowOverlap="1" wp14:anchorId="5B5DD695" wp14:editId="58872083">
+                <wp:simplePos x="0" y="0"/>
+                <wp:positionH relativeFrom="column">
+                  <wp:posOffset>3355340</wp:posOffset>
+                </wp:positionH>
+                <wp:positionV relativeFrom="paragraph">
+                  <wp:posOffset>8170086</wp:posOffset>
+                </wp:positionV>
+                <wp:extent cx="2046605" cy="635"/>
+                <wp:effectExtent l="0" t="0" r="0" b="635"/>
+                <wp:wrapNone/>
+                <wp:docPr id="31" name="Text Box 31"/>
+                <wp:cNvGraphicFramePr/>
+                <a:graphic xmlns:a="http://schemas.openxmlformats.org/drawingml/2006/main">
+                  <a:graphicData uri="http://schemas.microsoft.com/office/word/2010/wordprocessingShape">
+                    <wps:wsp>
+                      <wps:cNvSpPr txBox="1"/>
+                      <wps:spPr>
+                        <a:xfrm>
+                          <a:off x="0" y="0"/>
+                          <a:ext cx="2046605" cy="635"/>
+                        </a:xfrm>
+                        <a:prstGeom prst="rect">
+                          <a:avLst/>
+                        </a:prstGeom>
+                        <a:solidFill>
+                          <a:prstClr val="white"/>
+                        </a:solidFill>
+                        <a:ln>
+                          <a:noFill/>
+                        </a:ln>
+                      </wps:spPr>
+                      <wps:txbx>
+                        <w:txbxContent>
+                          <w:p>
+                            <w:pPr>
+                              <w:pStyle w:val="Caption"/>
+                              <w:rPr>
+                                <w:noProof/>
+                              </w:rPr>
+                            </w:pPr>
+                            <w:r>
+                              <w:t xml:space="preserve">Screenshot </w:t>
+                            </w:r>
+                            <w:r>
+                              <w:fldChar w:fldCharType="begin"/>
+                            </w:r>
+                            <w:r>
+                              <w:instrText xml:space="preserve"> SEQ Screenshot \* ARABIC </w:instrText>
+                            </w:r>
+                            <w:r>
+                              <w:fldChar w:fldCharType="separate"/>
+                            </w:r>
+                            <w:r>
+                              <w:rPr>
+                                <w:noProof/>
+                              </w:rPr>
+                              <w:t>2</w:t>
+                            </w:r>
+                            <w:r>
+                              <w:fldChar w:fldCharType="end"/>
+                            </w:r>
+                            <w:r>
+                              <w:t xml:space="preserve"> - Quiz opslaan.</w:t>
+                            </w:r>
+                          </w:p>
+                        </w:txbxContent>
+                      </wps:txbx>
+                      <wps:bodyPr rot="0" spcFirstLastPara="0" vertOverflow="overflow" horzOverflow="overflow" vert="horz" wrap="square" lIns="0" tIns="0" rIns="0" bIns="0" numCol="1" spcCol="0" rtlCol="0" fromWordArt="0" anchor="t" anchorCtr="0" forceAA="0" compatLnSpc="1">
+                        <a:prstTxWarp prst="textNoShape">
+                          <a:avLst/>
+                        </a:prstTxWarp>
+                        <a:spAutoFit/>
+                      </wps:bodyPr>
+                    </wps:wsp>
+                  </a:graphicData>
+                </a:graphic>
+              </wp:anchor>
+            </w:drawing>
+          </mc:Choice>
+          <mc:Fallback>
+            <w:pict>
+              <v:shape w14:anchorId="5B5DD695" id="Text Box 31" o:spid="_x0000_s1031" type="#_x0000_t202" style="position:absolute;margin-left:264.2pt;margin-top:643.3pt;width:161.15pt;height:.05pt;z-index:-251617280;visibility:visible;mso-wrap-style:square;mso-wrap-distance-left:9pt;mso-wrap-distance-top:0;mso-wrap-distance-right:9pt;mso-wrap-distance-bottom:0;mso-position-horizontal:absolute;mso-position-horizontal-relative:text;mso-position-vertical:absolute;mso-position-vertical-relative:text;v-text-anchor:top" o:gfxdata="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" stroked="f">
+                <v:textbox style="mso-fit-shape-to-text:t" inset="0,0,0,0">
+                  <w:txbxContent>
+                    <w:p>
+                      <w:pPr>
+                        <w:pStyle w:val="Caption"/>
+                        <w:rPr>
+                          <w:noProof/>
+                        </w:rPr>
+                      </w:pPr>
+                      <w:r>
+                        <w:t xml:space="preserve">Screenshot </w:t>
+                      </w:r>
+                      <w:r>
+                        <w:fldChar w:fldCharType="begin"/>
+                      </w:r>
+                      <w:r>
+                        <w:instrText xml:space="preserve"> SEQ Screenshot \* ARABIC </w:instrText>
+                      </w:r>
+                      <w:r>
+                        <w:fldChar w:fldCharType="separate"/>
+                      </w:r>
+                      <w:r>
+                        <w:rPr>
+                          <w:noProof/>
+                        </w:rPr>
+                        <w:t>2</w:t>
+                      </w:r>
+                      <w:r>
+                        <w:fldChar w:fldCharType="end"/>
+                      </w:r>
+                      <w:r>
+                        <w:t xml:space="preserve"> - Quiz opslaan.</w:t>
+                      </w:r>
+                    </w:p>
+                  </w:txbxContent>
+                </v:textbox>
+              </v:shape>
+            </w:pict>
+          </mc:Fallback>
+        </mc:AlternateContent>
+      </w:r>
+      <w:r>
+        <w:rPr>
+          <w:noProof/>
+        </w:rPr>
+        <mc:AlternateContent>
+          <mc:Choice Requires="wps">
+            <w:drawing>
+              <wp:anchor distT="0" distB="0" distL="114300" distR="114300" simplePos="0" relativeHeight="251695104" behindDoc="1" locked="0" layoutInCell="1" allowOverlap="1" wp14:anchorId="3F237018" wp14:editId="2459DAFC">
+                <wp:simplePos x="0" y="0"/>
+                <wp:positionH relativeFrom="column">
+                  <wp:posOffset>3332480</wp:posOffset>
+                </wp:positionH>
+                <wp:positionV relativeFrom="paragraph">
+                  <wp:posOffset>3916504</wp:posOffset>
+                </wp:positionV>
+                <wp:extent cx="2075815" cy="635"/>
+                <wp:effectExtent l="0" t="0" r="0" b="635"/>
+                <wp:wrapNone/>
+                <wp:docPr id="29" name="Text Box 29"/>
+                <wp:cNvGraphicFramePr/>
+                <a:graphic xmlns:a="http://schemas.openxmlformats.org/drawingml/2006/main">
+                  <a:graphicData uri="http://schemas.microsoft.com/office/word/2010/wordprocessingShape">
+                    <wps:wsp>
+                      <wps:cNvSpPr txBox="1"/>
+                      <wps:spPr>
+                        <a:xfrm>
+                          <a:off x="0" y="0"/>
+                          <a:ext cx="2075815" cy="635"/>
+                        </a:xfrm>
+                        <a:prstGeom prst="rect">
+                          <a:avLst/>
+                        </a:prstGeom>
+                        <a:solidFill>
+                          <a:prstClr val="white"/>
+                        </a:solidFill>
+                        <a:ln>
+                          <a:noFill/>
+                        </a:ln>
+                      </wps:spPr>
+                      <wps:txbx>
+                        <w:txbxContent>
+                          <w:p>
+                            <w:pPr>
+                              <w:pStyle w:val="Caption"/>
+                              <w:rPr>
+                                <w:noProof/>
+                              </w:rPr>
+                            </w:pPr>
+                            <w:r>
+                              <w:t xml:space="preserve">Screenshot </w:t>
+                            </w:r>
+                            <w:r>
+                              <w:fldChar w:fldCharType="begin"/>
+                            </w:r>
+                            <w:r>
+                              <w:instrText xml:space="preserve"> SEQ Screenshot \* ARABIC </w:instrText>
+                            </w:r>
+                            <w:r>
+                              <w:fldChar w:fldCharType="separate"/>
+                            </w:r>
+                            <w:r>
+                              <w:rPr>
+                                <w:noProof/>
+                              </w:rPr>
+                              <w:t>3</w:t>
+                            </w:r>
+                            <w:r>
+                              <w:fldChar w:fldCharType="end"/>
+                            </w:r>
+                            <w:r>
+                              <w:t xml:space="preserve"> – Registreer scherm.</w:t>
+                            </w:r>
+                          </w:p>
+                        </w:txbxContent>
+                      </wps:txbx>
+                      <wps:bodyPr rot="0" spcFirstLastPara="0" vertOverflow="overflow" horzOverflow="overflow" vert="horz" wrap="square" lIns="0" tIns="0" rIns="0" bIns="0" numCol="1" spcCol="0" rtlCol="0" fromWordArt="0" anchor="t" anchorCtr="0" forceAA="0" compatLnSpc="1">
+                        <a:prstTxWarp prst="textNoShape">
+                          <a:avLst/>
+                        </a:prstTxWarp>
+                        <a:spAutoFit/>
+                      </wps:bodyPr>
+                    </wps:wsp>
+                  </a:graphicData>
+                </a:graphic>
+              </wp:anchor>
+            </w:drawing>
+          </mc:Choice>
+          <mc:Fallback>
+            <w:pict>
+              <v:shape w14:anchorId="3F237018" id="Text Box 29" o:spid="_x0000_s1032" type="#_x0000_t202" style="position:absolute;margin-left:262.4pt;margin-top:308.4pt;width:163.45pt;height:.05pt;z-index:-251621376;visibility:visible;mso-wrap-style:square;mso-wrap-distance-left:9pt;mso-wrap-distance-top:0;mso-wrap-distance-right:9pt;mso-wrap-distance-bottom:0;mso-position-horizontal:absolute;mso-position-horizontal-relative:text;mso-position-vertical:absolute;mso-position-vertical-relative:text;v-text-anchor:top" o:gfxdata="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" stroked="f">
+                <v:textbox style="mso-fit-shape-to-text:t" inset="0,0,0,0">
+                  <w:txbxContent>
+                    <w:p>
+                      <w:pPr>
+                        <w:pStyle w:val="Caption"/>
+                        <w:rPr>
+                          <w:noProof/>
+                        </w:rPr>
+                      </w:pPr>
+                      <w:r>
+                        <w:t xml:space="preserve">Screenshot </w:t>
+                      </w:r>
+                      <w:r>
+                        <w:fldChar w:fldCharType="begin"/>
+                      </w:r>
+                      <w:r>
+                        <w:instrText xml:space="preserve"> SEQ Screenshot \* ARABIC </w:instrText>
+                      </w:r>
+                      <w:r>
+                        <w:fldChar w:fldCharType="separate"/>
+                      </w:r>
+                      <w:r>
+                        <w:rPr>
+                          <w:noProof/>
+                        </w:rPr>
+                        <w:t>3</w:t>
+                      </w:r>
+                      <w:r>
+                        <w:fldChar w:fldCharType="end"/>
+                      </w:r>
+                      <w:r>
+                        <w:t xml:space="preserve"> – Registreer scherm.</w:t>
+                      </w:r>
+                    </w:p>
+                  </w:txbxContent>
+                </v:textbox>
+              </v:shape>
+            </w:pict>
+          </mc:Fallback>
+        </mc:AlternateContent>
+      </w:r>
+      <w:r>
+        <w:rPr>
+          <w:noProof/>
+        </w:rPr>
+        <mc:AlternateContent>
+          <mc:Choice Requires="wps">
+            <w:drawing>
+              <wp:anchor distT="0" distB="0" distL="114300" distR="114300" simplePos="0" relativeHeight="251693056" behindDoc="0" locked="0" layoutInCell="1" allowOverlap="1" wp14:anchorId="7B479DC0" wp14:editId="13FCC57B">
+                <wp:simplePos x="0" y="0"/>
+                <wp:positionH relativeFrom="column">
+                  <wp:posOffset>368935</wp:posOffset>
+                </wp:positionH>
+                <wp:positionV relativeFrom="paragraph">
+                  <wp:posOffset>3891758</wp:posOffset>
+                </wp:positionV>
+                <wp:extent cx="2080895" cy="635"/>
+                <wp:effectExtent l="0" t="0" r="1905" b="635"/>
+                <wp:wrapSquare wrapText="bothSides"/>
+                <wp:docPr id="28" name="Text Box 28"/>
+                <wp:cNvGraphicFramePr/>
+                <a:graphic xmlns:a="http://schemas.openxmlformats.org/drawingml/2006/main">
+                  <a:graphicData uri="http://schemas.microsoft.com/office/word/2010/wordprocessingShape">
+                    <wps:wsp>
+                      <wps:cNvSpPr txBox="1"/>
+                      <wps:spPr>
+                        <a:xfrm>
+                          <a:off x="0" y="0"/>
+                          <a:ext cx="2080895" cy="635"/>
+                        </a:xfrm>
+                        <a:prstGeom prst="rect">
+                          <a:avLst/>
+                        </a:prstGeom>
+                        <a:solidFill>
+                          <a:prstClr val="white"/>
+                        </a:solidFill>
+                        <a:ln>
+                          <a:noFill/>
+                        </a:ln>
+                      </wps:spPr>
+                      <wps:txbx>
+                        <w:txbxContent>
+                          <w:p>
+                            <w:pPr>
+                              <w:pStyle w:val="Caption"/>
+                              <w:rPr>
+                                <w:noProof/>
+                                <w:lang w:val="nl-BE" w:eastAsia="nl-BE"/>
+                              </w:rPr>
+                            </w:pPr>
+                            <w:r>
+                              <w:t xml:space="preserve">Screenshot </w:t>
+                            </w:r>
+                            <w:r>
+                              <w:fldChar w:fldCharType="begin"/>
+                            </w:r>
+                            <w:r>
+                              <w:instrText xml:space="preserve"> SEQ Screenshot \* ARABIC </w:instrText>
+                            </w:r>
+                            <w:r>
+                              <w:fldChar w:fldCharType="separate"/>
+                            </w:r>
+                            <w:r>
+                              <w:rPr>
+                                <w:noProof/>
+                              </w:rPr>
+                              <w:t>4</w:t>
+                            </w:r>
+                            <w:r>
+                              <w:fldChar w:fldCharType="end"/>
+                            </w:r>
+                            <w:r>
+                              <w:t xml:space="preserve"> – Login scherm.</w:t>
+                            </w:r>
+                          </w:p>
+                        </w:txbxContent>
+                      </wps:txbx>
+                      <wps:bodyPr rot="0" spcFirstLastPara="0" vertOverflow="overflow" horzOverflow="overflow" vert="horz" wrap="square" lIns="0" tIns="0" rIns="0" bIns="0" numCol="1" spcCol="0" rtlCol="0" fromWordArt="0" anchor="t" anchorCtr="0" forceAA="0" compatLnSpc="1">
+                        <a:prstTxWarp prst="textNoShape">
+                          <a:avLst/>
+                        </a:prstTxWarp>
+                        <a:spAutoFit/>
+                      </wps:bodyPr>
+                    </wps:wsp>
+                  </a:graphicData>
+                </a:graphic>
+              </wp:anchor>
+            </w:drawing>
+          </mc:Choice>
+          <mc:Fallback>
+            <w:pict>
+              <v:shape w14:anchorId="7B479DC0" id="Text Box 28" o:spid="_x0000_s1033" type="#_x0000_t202" style="position:absolute;margin-left:29.05pt;margin-top:306.45pt;width:163.85pt;height:.05pt;z-index:251693056;visibility:visible;mso-wrap-style:square;mso-wrap-distance-left:9pt;mso-wrap-distance-top:0;mso-wrap-distance-right:9pt;mso-wrap-distance-bottom:0;mso-position-horizontal:absolute;mso-position-horizontal-relative:text;mso-position-vertical:absolute;mso-position-vertical-relative:text;v-text-anchor:top" o:gfxdata="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" stroked="f">
+                <v:textbox style="mso-fit-shape-to-text:t" inset="0,0,0,0">
+                  <w:txbxContent>
+                    <w:p>
+                      <w:pPr>
+                        <w:pStyle w:val="Caption"/>
+                        <w:rPr>
+                          <w:noProof/>
+                          <w:lang w:val="nl-BE" w:eastAsia="nl-BE"/>
+                        </w:rPr>
+                      </w:pPr>
+                      <w:r>
+                        <w:t xml:space="preserve">Screenshot </w:t>
+                      </w:r>
+                      <w:r>
+                        <w:fldChar w:fldCharType="begin"/>
+                      </w:r>
+                      <w:r>
+                        <w:instrText xml:space="preserve"> SEQ Screenshot \* ARABIC </w:instrText>
+                      </w:r>
+                      <w:r>
+                        <w:fldChar w:fldCharType="separate"/>
+                      </w:r>
+                      <w:r>
+                        <w:rPr>
+                          <w:noProof/>
+                        </w:rPr>
+                        <w:t>4</w:t>
+                      </w:r>
+                      <w:r>
+                        <w:fldChar w:fldCharType="end"/>
+                      </w:r>
+                      <w:r>
+                        <w:t xml:space="preserve"> – Login scherm.</w:t>
+                      </w:r>
+                    </w:p>
+                  </w:txbxContent>
+                </v:textbox>
+                <w10:wrap type="square"/>
+              </v:shape>
+            </w:pict>
+          </mc:Fallback>
+        </mc:AlternateContent>
+      </w:r>
+      <w:r>
+        <w:rPr>
+          <w:noProof/>
+          <w:lang w:val="nl-BE" w:eastAsia="nl-BE"/>
         </w:rPr>
         <w:drawing>
-          <wp:anchor distT="0" distB="0" distL="114300" distR="114300" simplePos="0" relativeHeight="251681792" behindDoc="1" locked="0" layoutInCell="1" allowOverlap="1" wp14:anchorId="6425BC65" wp14:editId="3C489071">
+          <wp:anchor distT="0" distB="0" distL="114300" distR="114300" simplePos="0" relativeHeight="251683840" behindDoc="1" locked="0" layoutInCell="1" allowOverlap="1" wp14:anchorId="49DAB8D5" wp14:editId="24BE07EB">
             <wp:simplePos x="0" y="0"/>
             <wp:positionH relativeFrom="column">
-              <wp:posOffset>3099435</wp:posOffset>
+              <wp:posOffset>3361690</wp:posOffset>
             </wp:positionH>
             <wp:positionV relativeFrom="paragraph">
-              <wp:posOffset>150495</wp:posOffset>
+              <wp:posOffset>4458970</wp:posOffset>
             </wp:positionV>
-            <wp:extent cx="2206625" cy="3910965"/>
-            <wp:effectExtent l="0" t="0" r="3175" b="635"/>
+            <wp:extent cx="2016000" cy="3574131"/>
+            <wp:effectExtent l="0" t="0" r="3810" b="0"/>
             <wp:wrapNone/>
-            <wp:docPr id="21" name="Picture 21"/>
+            <wp:docPr id="23" name="Picture 23"/>
             <wp:cNvGraphicFramePr>
               <a:graphicFrameLocks xmlns:a="http://schemas.openxmlformats.org/drawingml/2006/main" noChangeAspect="1"/>
             </wp:cNvGraphicFramePr>
@@ -4234,7 +5161,7 @@
               <a:graphicData uri="http://schemas.openxmlformats.org/drawingml/2006/picture">
                 <pic:pic xmlns:pic="http://schemas.openxmlformats.org/drawingml/2006/picture">
                   <pic:nvPicPr>
-                    <pic:cNvPr id="21" name="Screenshot 2019-06-14 at 04.28.57.png"/>
+                    <pic:cNvPr id="23" name="Screenshot 2019-06-14 at 04.33.21.png"/>
                     <pic:cNvPicPr/>
                   </pic:nvPicPr>
                   <pic:blipFill>
@@ -4252,7 +5179,7 @@
                   <pic:spPr>
                     <a:xfrm>
                       <a:off x="0" y="0"/>
-                      <a:ext cx="2206625" cy="3910965"/>
+                      <a:ext cx="2016000" cy="3574131"/>
                     </a:xfrm>
                     <a:prstGeom prst="rect">
                       <a:avLst/>
@@ -4273,21 +5200,21 @@
       <w:r>
         <w:rPr>
           <w:noProof/>
-          <w:lang w:val="nl-BE"/>
+          <w:lang w:val="nl-BE" w:eastAsia="nl-BE"/>
         </w:rPr>
         <w:drawing>
-          <wp:anchor distT="0" distB="0" distL="114300" distR="114300" simplePos="0" relativeHeight="251680768" behindDoc="1" locked="0" layoutInCell="1" allowOverlap="1" wp14:anchorId="4D8C0771" wp14:editId="2B5FBC30">
+          <wp:anchor distT="0" distB="0" distL="114300" distR="114300" simplePos="0" relativeHeight="251682816" behindDoc="1" locked="0" layoutInCell="1" allowOverlap="1" wp14:anchorId="13027B68" wp14:editId="16DB31C3">
             <wp:simplePos x="0" y="0"/>
             <wp:positionH relativeFrom="column">
-              <wp:posOffset>367030</wp:posOffset>
+              <wp:posOffset>368935</wp:posOffset>
             </wp:positionH>
             <wp:positionV relativeFrom="paragraph">
-              <wp:posOffset>148049</wp:posOffset>
+              <wp:posOffset>4449445</wp:posOffset>
             </wp:positionV>
-            <wp:extent cx="2206625" cy="3911600"/>
-            <wp:effectExtent l="0" t="0" r="3175" b="0"/>
+            <wp:extent cx="2016000" cy="3573306"/>
+            <wp:effectExtent l="0" t="0" r="3810" b="0"/>
             <wp:wrapNone/>
-            <wp:docPr id="20" name="Picture 20"/>
+            <wp:docPr id="22" name="Picture 22"/>
             <wp:cNvGraphicFramePr>
               <a:graphicFrameLocks xmlns:a="http://schemas.openxmlformats.org/drawingml/2006/main" noChangeAspect="1"/>
             </wp:cNvGraphicFramePr>
@@ -4295,7 +5222,7 @@
               <a:graphicData uri="http://schemas.openxmlformats.org/drawingml/2006/picture">
                 <pic:pic xmlns:pic="http://schemas.openxmlformats.org/drawingml/2006/picture">
                   <pic:nvPicPr>
-                    <pic:cNvPr id="20" name="Screenshot 2019-06-14 at 04.27.46.png"/>
+                    <pic:cNvPr id="22" name="Screenshot 2019-06-14 at 04.30.52.png"/>
                     <pic:cNvPicPr/>
                   </pic:nvPicPr>
                   <pic:blipFill>
@@ -4313,7 +5240,7 @@
                   <pic:spPr>
                     <a:xfrm>
                       <a:off x="0" y="0"/>
-                      <a:ext cx="2206625" cy="3911600"/>
+                      <a:ext cx="2016000" cy="3573306"/>
                     </a:xfrm>
                     <a:prstGeom prst="rect">
                       <a:avLst/>
@@ -4352,28 +5279,23 @@
       </w:pPr>
       <w:r>
         <w:rPr>
-          <w:rFonts w:eastAsiaTheme="majorEastAsia" w:cstheme="majorBidi"/>
-          <w:b/>
           <w:noProof/>
-          <w:color w:val="BA42CC"/>
-          <w:sz w:val="36"/>
-          <w:szCs w:val="32"/>
-          <w:lang w:val="nl-BE"/>
+          <w:lang w:val="nl-BE" w:eastAsia="nl-BE"/>
         </w:rPr>
         <w:lastRenderedPageBreak/>
         <w:drawing>
-          <wp:anchor distT="0" distB="0" distL="114300" distR="114300" simplePos="0" relativeHeight="251687936" behindDoc="1" locked="0" layoutInCell="1" allowOverlap="1" wp14:anchorId="1901A7F3" wp14:editId="524DB2A2">
+          <wp:anchor distT="0" distB="0" distL="114300" distR="114300" simplePos="0" relativeHeight="251685888" behindDoc="1" locked="0" layoutInCell="1" allowOverlap="1" wp14:anchorId="73BBDADF" wp14:editId="5618B8D2">
             <wp:simplePos x="0" y="0"/>
             <wp:positionH relativeFrom="column">
-              <wp:posOffset>3102610</wp:posOffset>
+              <wp:posOffset>3336925</wp:posOffset>
             </wp:positionH>
             <wp:positionV relativeFrom="paragraph">
-              <wp:posOffset>4365510</wp:posOffset>
+              <wp:posOffset>161925</wp:posOffset>
             </wp:positionV>
-            <wp:extent cx="2183573" cy="3870325"/>
-            <wp:effectExtent l="0" t="0" r="1270" b="3175"/>
+            <wp:extent cx="2008505" cy="3573780"/>
+            <wp:effectExtent l="0" t="0" r="0" b="0"/>
             <wp:wrapNone/>
-            <wp:docPr id="27" name="Picture 27"/>
+            <wp:docPr id="25" name="Picture 25"/>
             <wp:cNvGraphicFramePr>
               <a:graphicFrameLocks xmlns:a="http://schemas.openxmlformats.org/drawingml/2006/main" noChangeAspect="1"/>
             </wp:cNvGraphicFramePr>
@@ -4381,7 +5303,7 @@
               <a:graphicData uri="http://schemas.openxmlformats.org/drawingml/2006/picture">
                 <pic:pic xmlns:pic="http://schemas.openxmlformats.org/drawingml/2006/picture">
                   <pic:nvPicPr>
-                    <pic:cNvPr id="27" name="Screenshot 2019-06-14 at 13.23.26.png"/>
+                    <pic:cNvPr id="25" name="Screenshot 2019-06-14 at 13.21.49.png"/>
                     <pic:cNvPicPr/>
                   </pic:nvPicPr>
                   <pic:blipFill>
@@ -4399,7 +5321,7 @@
                   <pic:spPr>
                     <a:xfrm>
                       <a:off x="0" y="0"/>
-                      <a:ext cx="2183573" cy="3870325"/>
+                      <a:ext cx="2008505" cy="3573780"/>
                     </a:xfrm>
                     <a:prstGeom prst="rect">
                       <a:avLst/>
@@ -4419,27 +5341,301 @@
       </w:r>
       <w:r>
         <w:rPr>
+          <w:noProof/>
+        </w:rPr>
+        <mc:AlternateContent>
+          <mc:Choice Requires="wps">
+            <w:drawing>
+              <wp:anchor distT="0" distB="0" distL="114300" distR="114300" simplePos="0" relativeHeight="251703296" behindDoc="1" locked="0" layoutInCell="1" allowOverlap="1" wp14:anchorId="5835623C" wp14:editId="42D43806">
+                <wp:simplePos x="0" y="0"/>
+                <wp:positionH relativeFrom="column">
+                  <wp:posOffset>3331845</wp:posOffset>
+                </wp:positionH>
+                <wp:positionV relativeFrom="paragraph">
+                  <wp:posOffset>3796665</wp:posOffset>
+                </wp:positionV>
+                <wp:extent cx="2015490" cy="635"/>
+                <wp:effectExtent l="0" t="0" r="3810" b="12065"/>
+                <wp:wrapNone/>
+                <wp:docPr id="33" name="Text Box 33"/>
+                <wp:cNvGraphicFramePr/>
+                <a:graphic xmlns:a="http://schemas.openxmlformats.org/drawingml/2006/main">
+                  <a:graphicData uri="http://schemas.microsoft.com/office/word/2010/wordprocessingShape">
+                    <wps:wsp>
+                      <wps:cNvSpPr txBox="1"/>
+                      <wps:spPr>
+                        <a:xfrm>
+                          <a:off x="0" y="0"/>
+                          <a:ext cx="2015490" cy="635"/>
+                        </a:xfrm>
+                        <a:prstGeom prst="rect">
+                          <a:avLst/>
+                        </a:prstGeom>
+                        <a:solidFill>
+                          <a:prstClr val="white"/>
+                        </a:solidFill>
+                        <a:ln>
+                          <a:noFill/>
+                        </a:ln>
+                      </wps:spPr>
+                      <wps:txbx>
+                        <w:txbxContent>
+                          <w:p>
+                            <w:pPr>
+                              <w:pStyle w:val="Caption"/>
+                              <w:rPr>
+                                <w:noProof/>
+                                <w:lang w:val="nl-BE" w:eastAsia="nl-BE"/>
+                              </w:rPr>
+                            </w:pPr>
+                            <w:r>
+                              <w:t xml:space="preserve">Screenshot </w:t>
+                            </w:r>
+                            <w:r>
+                              <w:fldChar w:fldCharType="begin"/>
+                            </w:r>
+                            <w:r>
+                              <w:instrText xml:space="preserve"> SEQ Screenshot \* ARABIC </w:instrText>
+                            </w:r>
+                            <w:r>
+                              <w:fldChar w:fldCharType="separate"/>
+                            </w:r>
+                            <w:r>
+                              <w:rPr>
+                                <w:noProof/>
+                              </w:rPr>
+                              <w:t>5</w:t>
+                            </w:r>
+                            <w:r>
+                              <w:fldChar w:fldCharType="end"/>
+                            </w:r>
+                            <w:r>
+                              <w:t xml:space="preserve"> –  Filteren op categorie.</w:t>
+                            </w:r>
+                          </w:p>
+                        </w:txbxContent>
+                      </wps:txbx>
+                      <wps:bodyPr rot="0" spcFirstLastPara="0" vertOverflow="overflow" horzOverflow="overflow" vert="horz" wrap="square" lIns="0" tIns="0" rIns="0" bIns="0" numCol="1" spcCol="0" rtlCol="0" fromWordArt="0" anchor="t" anchorCtr="0" forceAA="0" compatLnSpc="1">
+                        <a:prstTxWarp prst="textNoShape">
+                          <a:avLst/>
+                        </a:prstTxWarp>
+                        <a:spAutoFit/>
+                      </wps:bodyPr>
+                    </wps:wsp>
+                  </a:graphicData>
+                </a:graphic>
+              </wp:anchor>
+            </w:drawing>
+          </mc:Choice>
+          <mc:Fallback>
+            <w:pict>
+              <v:shape w14:anchorId="5835623C" id="Text Box 33" o:spid="_x0000_s1034" type="#_x0000_t202" style="position:absolute;margin-left:262.35pt;margin-top:298.95pt;width:158.7pt;height:.05pt;z-index:-251613184;visibility:visible;mso-wrap-style:square;mso-wrap-distance-left:9pt;mso-wrap-distance-top:0;mso-wrap-distance-right:9pt;mso-wrap-distance-bottom:0;mso-position-horizontal:absolute;mso-position-horizontal-relative:text;mso-position-vertical:absolute;mso-position-vertical-relative:text;v-text-anchor:top" o:gfxdata="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" stroked="f">
+                <v:textbox style="mso-fit-shape-to-text:t" inset="0,0,0,0">
+                  <w:txbxContent>
+                    <w:p>
+                      <w:pPr>
+                        <w:pStyle w:val="Caption"/>
+                        <w:rPr>
+                          <w:noProof/>
+                          <w:lang w:val="nl-BE" w:eastAsia="nl-BE"/>
+                        </w:rPr>
+                      </w:pPr>
+                      <w:r>
+                        <w:t xml:space="preserve">Screenshot </w:t>
+                      </w:r>
+                      <w:r>
+                        <w:fldChar w:fldCharType="begin"/>
+                      </w:r>
+                      <w:r>
+                        <w:instrText xml:space="preserve"> SEQ Screenshot \* ARABIC </w:instrText>
+                      </w:r>
+                      <w:r>
+                        <w:fldChar w:fldCharType="separate"/>
+                      </w:r>
+                      <w:r>
+                        <w:rPr>
+                          <w:noProof/>
+                        </w:rPr>
+                        <w:t>5</w:t>
+                      </w:r>
+                      <w:r>
+                        <w:fldChar w:fldCharType="end"/>
+                      </w:r>
+                      <w:r>
+                        <w:t xml:space="preserve"> –  Filteren op categorie.</w:t>
+                      </w:r>
+                    </w:p>
+                  </w:txbxContent>
+                </v:textbox>
+              </v:shape>
+            </w:pict>
+          </mc:Fallback>
+        </mc:AlternateContent>
+      </w:r>
+    </w:p>
+    <w:p>
+      <w:pPr>
+        <w:spacing w:line="240" w:lineRule="auto"/>
+        <w:rPr>
           <w:rFonts w:eastAsiaTheme="majorEastAsia" w:cstheme="majorBidi"/>
           <w:b/>
-          <w:noProof/>
           <w:color w:val="BA42CC"/>
           <w:sz w:val="36"/>
           <w:szCs w:val="32"/>
           <w:lang w:val="nl-BE"/>
         </w:rPr>
+      </w:pPr>
+      <w:r>
+        <w:rPr>
+          <w:noProof/>
+        </w:rPr>
+        <mc:AlternateContent>
+          <mc:Choice Requires="wps">
+            <w:drawing>
+              <wp:anchor distT="0" distB="0" distL="114300" distR="114300" simplePos="0" relativeHeight="251707392" behindDoc="1" locked="0" layoutInCell="1" allowOverlap="1" wp14:anchorId="17593169" wp14:editId="435122BC">
+                <wp:simplePos x="0" y="0"/>
+                <wp:positionH relativeFrom="column">
+                  <wp:posOffset>3328035</wp:posOffset>
+                </wp:positionH>
+                <wp:positionV relativeFrom="paragraph">
+                  <wp:posOffset>7800975</wp:posOffset>
+                </wp:positionV>
+                <wp:extent cx="2015490" cy="635"/>
+                <wp:effectExtent l="0" t="0" r="3810" b="12065"/>
+                <wp:wrapNone/>
+                <wp:docPr id="35" name="Text Box 35"/>
+                <wp:cNvGraphicFramePr/>
+                <a:graphic xmlns:a="http://schemas.openxmlformats.org/drawingml/2006/main">
+                  <a:graphicData uri="http://schemas.microsoft.com/office/word/2010/wordprocessingShape">
+                    <wps:wsp>
+                      <wps:cNvSpPr txBox="1"/>
+                      <wps:spPr>
+                        <a:xfrm>
+                          <a:off x="0" y="0"/>
+                          <a:ext cx="2015490" cy="635"/>
+                        </a:xfrm>
+                        <a:prstGeom prst="rect">
+                          <a:avLst/>
+                        </a:prstGeom>
+                        <a:solidFill>
+                          <a:prstClr val="white"/>
+                        </a:solidFill>
+                        <a:ln>
+                          <a:noFill/>
+                        </a:ln>
+                      </wps:spPr>
+                      <wps:txbx>
+                        <w:txbxContent>
+                          <w:p>
+                            <w:pPr>
+                              <w:pStyle w:val="Caption"/>
+                              <w:rPr>
+                                <w:noProof/>
+                                <w:lang w:val="nl-BE" w:eastAsia="nl-BE"/>
+                              </w:rPr>
+                            </w:pPr>
+                            <w:r>
+                              <w:t xml:space="preserve">Screenshot </w:t>
+                            </w:r>
+                            <w:r>
+                              <w:fldChar w:fldCharType="begin"/>
+                            </w:r>
+                            <w:r>
+                              <w:instrText xml:space="preserve"> SEQ Screenshot \* ARABIC </w:instrText>
+                            </w:r>
+                            <w:r>
+                              <w:fldChar w:fldCharType="separate"/>
+                            </w:r>
+                            <w:r>
+                              <w:rPr>
+                                <w:noProof/>
+                              </w:rPr>
+                              <w:t>6</w:t>
+                            </w:r>
+                            <w:r>
+                              <w:fldChar w:fldCharType="end"/>
+                            </w:r>
+                            <w:r>
+                              <w:t xml:space="preserve"> - Profiel met je quizzes.</w:t>
+                            </w:r>
+                          </w:p>
+                        </w:txbxContent>
+                      </wps:txbx>
+                      <wps:bodyPr rot="0" spcFirstLastPara="0" vertOverflow="overflow" horzOverflow="overflow" vert="horz" wrap="square" lIns="0" tIns="0" rIns="0" bIns="0" numCol="1" spcCol="0" rtlCol="0" fromWordArt="0" anchor="t" anchorCtr="0" forceAA="0" compatLnSpc="1">
+                        <a:prstTxWarp prst="textNoShape">
+                          <a:avLst/>
+                        </a:prstTxWarp>
+                        <a:spAutoFit/>
+                      </wps:bodyPr>
+                    </wps:wsp>
+                  </a:graphicData>
+                </a:graphic>
+              </wp:anchor>
+            </w:drawing>
+          </mc:Choice>
+          <mc:Fallback>
+            <w:pict>
+              <v:shape w14:anchorId="17593169" id="Text Box 35" o:spid="_x0000_s1035" type="#_x0000_t202" style="position:absolute;margin-left:262.05pt;margin-top:614.25pt;width:158.7pt;height:.05pt;z-index:-251609088;visibility:visible;mso-wrap-style:square;mso-wrap-distance-left:9pt;mso-wrap-distance-top:0;mso-wrap-distance-right:9pt;mso-wrap-distance-bottom:0;mso-position-horizontal:absolute;mso-position-horizontal-relative:text;mso-position-vertical:absolute;mso-position-vertical-relative:text;v-text-anchor:top" o:gfxdata="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" stroked="f">
+                <v:textbox style="mso-fit-shape-to-text:t" inset="0,0,0,0">
+                  <w:txbxContent>
+                    <w:p>
+                      <w:pPr>
+                        <w:pStyle w:val="Caption"/>
+                        <w:rPr>
+                          <w:noProof/>
+                          <w:lang w:val="nl-BE" w:eastAsia="nl-BE"/>
+                        </w:rPr>
+                      </w:pPr>
+                      <w:r>
+                        <w:t xml:space="preserve">Screenshot </w:t>
+                      </w:r>
+                      <w:r>
+                        <w:fldChar w:fldCharType="begin"/>
+                      </w:r>
+                      <w:r>
+                        <w:instrText xml:space="preserve"> SEQ Screenshot \* ARABIC </w:instrText>
+                      </w:r>
+                      <w:r>
+                        <w:fldChar w:fldCharType="separate"/>
+                      </w:r>
+                      <w:r>
+                        <w:rPr>
+                          <w:noProof/>
+                        </w:rPr>
+                        <w:t>6</w:t>
+                      </w:r>
+                      <w:r>
+                        <w:fldChar w:fldCharType="end"/>
+                      </w:r>
+                      <w:r>
+                        <w:t xml:space="preserve"> - Profiel met je quizzes.</w:t>
+                      </w:r>
+                    </w:p>
+                  </w:txbxContent>
+                </v:textbox>
+              </v:shape>
+            </w:pict>
+          </mc:Fallback>
+        </mc:AlternateContent>
+      </w:r>
+      <w:r>
+        <w:rPr>
+          <w:noProof/>
+          <w:lang w:val="nl-BE" w:eastAsia="nl-BE"/>
+        </w:rPr>
         <w:drawing>
-          <wp:anchor distT="0" distB="0" distL="114300" distR="114300" simplePos="0" relativeHeight="251686912" behindDoc="1" locked="0" layoutInCell="1" allowOverlap="1" wp14:anchorId="7AB4BF33" wp14:editId="22D44DB7">
+          <wp:anchor distT="0" distB="0" distL="114300" distR="114300" simplePos="0" relativeHeight="251681792" behindDoc="1" locked="0" layoutInCell="1" allowOverlap="1" wp14:anchorId="6425BC65" wp14:editId="56460589">
             <wp:simplePos x="0" y="0"/>
             <wp:positionH relativeFrom="column">
-              <wp:posOffset>338455</wp:posOffset>
+              <wp:posOffset>3328035</wp:posOffset>
             </wp:positionH>
             <wp:positionV relativeFrom="paragraph">
-              <wp:posOffset>4139392</wp:posOffset>
+              <wp:posOffset>4170636</wp:posOffset>
             </wp:positionV>
-            <wp:extent cx="2204711" cy="3907790"/>
-            <wp:effectExtent l="0" t="0" r="5715" b="3810"/>
+            <wp:extent cx="2016000" cy="3573790"/>
+            <wp:effectExtent l="0" t="0" r="3810" b="0"/>
             <wp:wrapNone/>
-            <wp:docPr id="26" name="Picture 26"/>
+            <wp:docPr id="21" name="Picture 21"/>
             <wp:cNvGraphicFramePr>
               <a:graphicFrameLocks xmlns:a="http://schemas.openxmlformats.org/drawingml/2006/main" noChangeAspect="1"/>
             </wp:cNvGraphicFramePr>
@@ -4447,7 +5643,7 @@
               <a:graphicData uri="http://schemas.openxmlformats.org/drawingml/2006/picture">
                 <pic:pic xmlns:pic="http://schemas.openxmlformats.org/drawingml/2006/picture">
                   <pic:nvPicPr>
-                    <pic:cNvPr id="26" name="Screenshot 2019-06-14 at 13.23.12.png"/>
+                    <pic:cNvPr id="21" name="Screenshot 2019-06-14 at 04.28.57.png"/>
                     <pic:cNvPicPr/>
                   </pic:nvPicPr>
                   <pic:blipFill>
@@ -4465,7 +5661,7 @@
                   <pic:spPr>
                     <a:xfrm>
                       <a:off x="0" y="0"/>
-                      <a:ext cx="2204711" cy="3907790"/>
+                      <a:ext cx="2016000" cy="3573790"/>
                     </a:xfrm>
                     <a:prstGeom prst="rect">
                       <a:avLst/>
@@ -4486,21 +5682,155 @@
       <w:r>
         <w:rPr>
           <w:noProof/>
-          <w:lang w:val="nl-BE"/>
+        </w:rPr>
+        <mc:AlternateContent>
+          <mc:Choice Requires="wps">
+            <w:drawing>
+              <wp:anchor distT="0" distB="0" distL="114300" distR="114300" simplePos="0" relativeHeight="251705344" behindDoc="0" locked="0" layoutInCell="1" allowOverlap="1" wp14:anchorId="0C2C988F" wp14:editId="0952DF7B">
+                <wp:simplePos x="0" y="0"/>
+                <wp:positionH relativeFrom="column">
+                  <wp:posOffset>368300</wp:posOffset>
+                </wp:positionH>
+                <wp:positionV relativeFrom="paragraph">
+                  <wp:posOffset>7780020</wp:posOffset>
+                </wp:positionV>
+                <wp:extent cx="2015490" cy="635"/>
+                <wp:effectExtent l="0" t="0" r="3810" b="12065"/>
+                <wp:wrapSquare wrapText="bothSides"/>
+                <wp:docPr id="34" name="Text Box 34"/>
+                <wp:cNvGraphicFramePr/>
+                <a:graphic xmlns:a="http://schemas.openxmlformats.org/drawingml/2006/main">
+                  <a:graphicData uri="http://schemas.microsoft.com/office/word/2010/wordprocessingShape">
+                    <wps:wsp>
+                      <wps:cNvSpPr txBox="1"/>
+                      <wps:spPr>
+                        <a:xfrm>
+                          <a:off x="0" y="0"/>
+                          <a:ext cx="2015490" cy="635"/>
+                        </a:xfrm>
+                        <a:prstGeom prst="rect">
+                          <a:avLst/>
+                        </a:prstGeom>
+                        <a:solidFill>
+                          <a:prstClr val="white"/>
+                        </a:solidFill>
+                        <a:ln>
+                          <a:noFill/>
+                        </a:ln>
+                      </wps:spPr>
+                      <wps:txbx>
+                        <w:txbxContent>
+                          <w:p>
+                            <w:pPr>
+                              <w:pStyle w:val="Caption"/>
+                              <w:rPr>
+                                <w:noProof/>
+                                <w:lang w:val="nl-BE" w:eastAsia="nl-BE"/>
+                              </w:rPr>
+                            </w:pPr>
+                            <w:r>
+                              <w:t xml:space="preserve">Screenshot </w:t>
+                            </w:r>
+                            <w:r>
+                              <w:fldChar w:fldCharType="begin"/>
+                            </w:r>
+                            <w:r>
+                              <w:instrText xml:space="preserve"> SEQ Screenshot \* ARABIC </w:instrText>
+                            </w:r>
+                            <w:r>
+                              <w:fldChar w:fldCharType="separate"/>
+                            </w:r>
+                            <w:r>
+                              <w:rPr>
+                                <w:noProof/>
+                              </w:rPr>
+                              <w:t>7</w:t>
+                            </w:r>
+                            <w:r>
+                              <w:fldChar w:fldCharType="end"/>
+                            </w:r>
+                            <w:r>
+                              <w:t xml:space="preserve"> - Overzicht van de nieuwe quizzes.</w:t>
+                            </w:r>
+                          </w:p>
+                        </w:txbxContent>
+                      </wps:txbx>
+                      <wps:bodyPr rot="0" spcFirstLastPara="0" vertOverflow="overflow" horzOverflow="overflow" vert="horz" wrap="square" lIns="0" tIns="0" rIns="0" bIns="0" numCol="1" spcCol="0" rtlCol="0" fromWordArt="0" anchor="t" anchorCtr="0" forceAA="0" compatLnSpc="1">
+                        <a:prstTxWarp prst="textNoShape">
+                          <a:avLst/>
+                        </a:prstTxWarp>
+                        <a:spAutoFit/>
+                      </wps:bodyPr>
+                    </wps:wsp>
+                  </a:graphicData>
+                </a:graphic>
+              </wp:anchor>
+            </w:drawing>
+          </mc:Choice>
+          <mc:Fallback>
+            <w:pict>
+              <v:shape w14:anchorId="0C2C988F" id="Text Box 34" o:spid="_x0000_s1036" type="#_x0000_t202" style="position:absolute;margin-left:29pt;margin-top:612.6pt;width:158.7pt;height:.05pt;z-index:251705344;visibility:visible;mso-wrap-style:square;mso-wrap-distance-left:9pt;mso-wrap-distance-top:0;mso-wrap-distance-right:9pt;mso-wrap-distance-bottom:0;mso-position-horizontal:absolute;mso-position-horizontal-relative:text;mso-position-vertical:absolute;mso-position-vertical-relative:text;v-text-anchor:top" o:gfxdata="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" stroked="f">
+                <v:textbox style="mso-fit-shape-to-text:t" inset="0,0,0,0">
+                  <w:txbxContent>
+                    <w:p>
+                      <w:pPr>
+                        <w:pStyle w:val="Caption"/>
+                        <w:rPr>
+                          <w:noProof/>
+                          <w:lang w:val="nl-BE" w:eastAsia="nl-BE"/>
+                        </w:rPr>
+                      </w:pPr>
+                      <w:r>
+                        <w:t xml:space="preserve">Screenshot </w:t>
+                      </w:r>
+                      <w:r>
+                        <w:fldChar w:fldCharType="begin"/>
+                      </w:r>
+                      <w:r>
+                        <w:instrText xml:space="preserve"> SEQ Screenshot \* ARABIC </w:instrText>
+                      </w:r>
+                      <w:r>
+                        <w:fldChar w:fldCharType="separate"/>
+                      </w:r>
+                      <w:r>
+                        <w:rPr>
+                          <w:noProof/>
+                        </w:rPr>
+                        <w:t>7</w:t>
+                      </w:r>
+                      <w:r>
+                        <w:fldChar w:fldCharType="end"/>
+                      </w:r>
+                      <w:r>
+                        <w:t xml:space="preserve"> - Overzicht van de nieuwe quizzes.</w:t>
+                      </w:r>
+                    </w:p>
+                  </w:txbxContent>
+                </v:textbox>
+                <w10:wrap type="square"/>
+              </v:shape>
+            </w:pict>
+          </mc:Fallback>
+        </mc:AlternateContent>
+      </w:r>
+      <w:r>
+        <w:rPr>
+          <w:noProof/>
+          <w:lang w:val="nl-BE" w:eastAsia="nl-BE"/>
         </w:rPr>
         <w:drawing>
-          <wp:anchor distT="0" distB="0" distL="114300" distR="114300" simplePos="0" relativeHeight="251685888" behindDoc="1" locked="0" layoutInCell="1" allowOverlap="1" wp14:anchorId="73BBDADF" wp14:editId="2939B042">
+          <wp:anchor distT="0" distB="0" distL="114300" distR="114300" simplePos="0" relativeHeight="251680768" behindDoc="1" locked="0" layoutInCell="1" allowOverlap="1" wp14:anchorId="4D8C0771" wp14:editId="017E9751">
             <wp:simplePos x="0" y="0"/>
             <wp:positionH relativeFrom="column">
-              <wp:posOffset>3101975</wp:posOffset>
+              <wp:posOffset>368300</wp:posOffset>
             </wp:positionH>
             <wp:positionV relativeFrom="paragraph">
-              <wp:posOffset>-116015</wp:posOffset>
+              <wp:posOffset>4149883</wp:posOffset>
             </wp:positionV>
-            <wp:extent cx="2183130" cy="3870325"/>
-            <wp:effectExtent l="0" t="0" r="1270" b="3175"/>
-            <wp:wrapNone/>
-            <wp:docPr id="25" name="Picture 25"/>
+            <wp:extent cx="2015490" cy="3573145"/>
+            <wp:effectExtent l="0" t="0" r="3810" b="0"/>
+            <wp:wrapSquare wrapText="bothSides"/>
+            <wp:docPr id="20" name="Picture 20"/>
             <wp:cNvGraphicFramePr>
               <a:graphicFrameLocks xmlns:a="http://schemas.openxmlformats.org/drawingml/2006/main" noChangeAspect="1"/>
             </wp:cNvGraphicFramePr>
@@ -4508,7 +5838,7 @@
               <a:graphicData uri="http://schemas.openxmlformats.org/drawingml/2006/picture">
                 <pic:pic xmlns:pic="http://schemas.openxmlformats.org/drawingml/2006/picture">
                   <pic:nvPicPr>
-                    <pic:cNvPr id="25" name="Screenshot 2019-06-14 at 13.21.49.png"/>
+                    <pic:cNvPr id="20" name="Screenshot 2019-06-14 at 04.27.46.png"/>
                     <pic:cNvPicPr/>
                   </pic:nvPicPr>
                   <pic:blipFill>
@@ -4526,7 +5856,7 @@
                   <pic:spPr>
                     <a:xfrm>
                       <a:off x="0" y="0"/>
-                      <a:ext cx="2183130" cy="3870325"/>
+                      <a:ext cx="2015490" cy="3573145"/>
                     </a:xfrm>
                     <a:prstGeom prst="rect">
                       <a:avLst/>
@@ -4547,19 +5877,152 @@
       <w:r>
         <w:rPr>
           <w:noProof/>
-          <w:lang w:val="nl-BE"/>
+        </w:rPr>
+        <mc:AlternateContent>
+          <mc:Choice Requires="wps">
+            <w:drawing>
+              <wp:anchor distT="0" distB="0" distL="114300" distR="114300" simplePos="0" relativeHeight="251701248" behindDoc="1" locked="0" layoutInCell="1" allowOverlap="1" wp14:anchorId="75EB7A70" wp14:editId="7DD71A44">
+                <wp:simplePos x="0" y="0"/>
+                <wp:positionH relativeFrom="column">
+                  <wp:posOffset>367030</wp:posOffset>
+                </wp:positionH>
+                <wp:positionV relativeFrom="paragraph">
+                  <wp:posOffset>3515360</wp:posOffset>
+                </wp:positionV>
+                <wp:extent cx="2015490" cy="635"/>
+                <wp:effectExtent l="0" t="0" r="3810" b="12065"/>
+                <wp:wrapNone/>
+                <wp:docPr id="32" name="Text Box 32"/>
+                <wp:cNvGraphicFramePr/>
+                <a:graphic xmlns:a="http://schemas.openxmlformats.org/drawingml/2006/main">
+                  <a:graphicData uri="http://schemas.microsoft.com/office/word/2010/wordprocessingShape">
+                    <wps:wsp>
+                      <wps:cNvSpPr txBox="1"/>
+                      <wps:spPr>
+                        <a:xfrm>
+                          <a:off x="0" y="0"/>
+                          <a:ext cx="2015490" cy="635"/>
+                        </a:xfrm>
+                        <a:prstGeom prst="rect">
+                          <a:avLst/>
+                        </a:prstGeom>
+                        <a:solidFill>
+                          <a:prstClr val="white"/>
+                        </a:solidFill>
+                        <a:ln>
+                          <a:noFill/>
+                        </a:ln>
+                      </wps:spPr>
+                      <wps:txbx>
+                        <w:txbxContent>
+                          <w:p>
+                            <w:pPr>
+                              <w:pStyle w:val="Caption"/>
+                              <w:rPr>
+                                <w:noProof/>
+                                <w:lang w:val="nl-BE" w:eastAsia="nl-BE"/>
+                              </w:rPr>
+                            </w:pPr>
+                            <w:r>
+                              <w:t xml:space="preserve">Screenshot </w:t>
+                            </w:r>
+                            <w:r>
+                              <w:fldChar w:fldCharType="begin"/>
+                            </w:r>
+                            <w:r>
+                              <w:instrText xml:space="preserve"> SEQ Screenshot \* ARABIC </w:instrText>
+                            </w:r>
+                            <w:r>
+                              <w:fldChar w:fldCharType="separate"/>
+                            </w:r>
+                            <w:r>
+                              <w:rPr>
+                                <w:noProof/>
+                              </w:rPr>
+                              <w:t>8</w:t>
+                            </w:r>
+                            <w:r>
+                              <w:fldChar w:fldCharType="end"/>
+                            </w:r>
+                            <w:r>
+                              <w:t xml:space="preserve"> – Quiz informatie.</w:t>
+                            </w:r>
+                          </w:p>
+                        </w:txbxContent>
+                      </wps:txbx>
+                      <wps:bodyPr rot="0" spcFirstLastPara="0" vertOverflow="overflow" horzOverflow="overflow" vert="horz" wrap="square" lIns="0" tIns="0" rIns="0" bIns="0" numCol="1" spcCol="0" rtlCol="0" fromWordArt="0" anchor="t" anchorCtr="0" forceAA="0" compatLnSpc="1">
+                        <a:prstTxWarp prst="textNoShape">
+                          <a:avLst/>
+                        </a:prstTxWarp>
+                        <a:spAutoFit/>
+                      </wps:bodyPr>
+                    </wps:wsp>
+                  </a:graphicData>
+                </a:graphic>
+              </wp:anchor>
+            </w:drawing>
+          </mc:Choice>
+          <mc:Fallback>
+            <w:pict>
+              <v:shape w14:anchorId="75EB7A70" id="Text Box 32" o:spid="_x0000_s1037" type="#_x0000_t202" style="position:absolute;margin-left:28.9pt;margin-top:276.8pt;width:158.7pt;height:.05pt;z-index:-251615232;visibility:visible;mso-wrap-style:square;mso-wrap-distance-left:9pt;mso-wrap-distance-top:0;mso-wrap-distance-right:9pt;mso-wrap-distance-bottom:0;mso-position-horizontal:absolute;mso-position-horizontal-relative:text;mso-position-vertical:absolute;mso-position-vertical-relative:text;v-text-anchor:top" o:gfxdata="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" stroked="f">
+                <v:textbox style="mso-fit-shape-to-text:t" inset="0,0,0,0">
+                  <w:txbxContent>
+                    <w:p>
+                      <w:pPr>
+                        <w:pStyle w:val="Caption"/>
+                        <w:rPr>
+                          <w:noProof/>
+                          <w:lang w:val="nl-BE" w:eastAsia="nl-BE"/>
+                        </w:rPr>
+                      </w:pPr>
+                      <w:r>
+                        <w:t xml:space="preserve">Screenshot </w:t>
+                      </w:r>
+                      <w:r>
+                        <w:fldChar w:fldCharType="begin"/>
+                      </w:r>
+                      <w:r>
+                        <w:instrText xml:space="preserve"> SEQ Screenshot \* ARABIC </w:instrText>
+                      </w:r>
+                      <w:r>
+                        <w:fldChar w:fldCharType="separate"/>
+                      </w:r>
+                      <w:r>
+                        <w:rPr>
+                          <w:noProof/>
+                        </w:rPr>
+                        <w:t>8</w:t>
+                      </w:r>
+                      <w:r>
+                        <w:fldChar w:fldCharType="end"/>
+                      </w:r>
+                      <w:r>
+                        <w:t xml:space="preserve"> – Quiz informatie.</w:t>
+                      </w:r>
+                    </w:p>
+                  </w:txbxContent>
+                </v:textbox>
+              </v:shape>
+            </w:pict>
+          </mc:Fallback>
+        </mc:AlternateContent>
+      </w:r>
+      <w:r>
+        <w:rPr>
+          <w:noProof/>
+          <w:lang w:val="nl-BE" w:eastAsia="nl-BE"/>
         </w:rPr>
         <w:drawing>
-          <wp:anchor distT="0" distB="0" distL="114300" distR="114300" simplePos="0" relativeHeight="251684864" behindDoc="1" locked="0" layoutInCell="1" allowOverlap="1" wp14:anchorId="5BDE2DA9" wp14:editId="0D297C75">
+          <wp:anchor distT="0" distB="0" distL="114300" distR="114300" simplePos="0" relativeHeight="251684864" behindDoc="1" locked="0" layoutInCell="1" allowOverlap="1" wp14:anchorId="5BDE2DA9" wp14:editId="573DB4CF">
             <wp:simplePos x="0" y="0"/>
             <wp:positionH relativeFrom="column">
               <wp:posOffset>367030</wp:posOffset>
             </wp:positionH>
             <wp:positionV relativeFrom="paragraph">
-              <wp:posOffset>-114953</wp:posOffset>
+              <wp:posOffset>-114935</wp:posOffset>
             </wp:positionV>
-            <wp:extent cx="2183573" cy="3870325"/>
-            <wp:effectExtent l="0" t="0" r="1270" b="3175"/>
+            <wp:extent cx="2016000" cy="3573306"/>
+            <wp:effectExtent l="0" t="0" r="3810" b="0"/>
             <wp:wrapNone/>
             <wp:docPr id="24" name="Picture 24"/>
             <wp:cNvGraphicFramePr>
@@ -4587,7 +6050,7 @@
                   <pic:spPr>
                     <a:xfrm>
                       <a:off x="0" y="0"/>
-                      <a:ext cx="2183573" cy="3870325"/>
+                      <a:ext cx="2016000" cy="3573306"/>
                     </a:xfrm>
                     <a:prstGeom prst="rect">
                       <a:avLst/>
@@ -4621,7 +6084,7 @@
           <w:lang w:val="nl-BE"/>
         </w:rPr>
       </w:pPr>
-      <w:bookmarkStart w:id="11" w:name="_Toc11415246"/>
+      <w:bookmarkStart w:id="11" w:name="_Toc11528474"/>
       <w:r>
         <w:rPr>
           <w:lang w:val="nl-BE"/>
@@ -4677,7 +6140,63 @@
         <w:rPr>
           <w:lang w:val="nl-BE"/>
         </w:rPr>
-        <w:t>Ik heb Firestore gebruikt als database omdat ik voornamelijk met front-end zaken bezig ben en mij daar volop op wou focussen.</w:t>
+        <w:t>Ik heb Firestore gebruikt als database</w:t>
+      </w:r>
+      <w:r>
+        <w:rPr>
+          <w:lang w:val="nl-BE"/>
+        </w:rPr>
+        <w:t>,</w:t>
+      </w:r>
+      <w:r>
+        <w:rPr>
+          <w:lang w:val="nl-BE"/>
+        </w:rPr>
+        <w:t xml:space="preserve"> omdat ik</w:t>
+      </w:r>
+      <w:r>
+        <w:rPr>
+          <w:lang w:val="nl-BE"/>
+        </w:rPr>
+        <w:t xml:space="preserve"> me</w:t>
+      </w:r>
+      <w:r>
+        <w:rPr>
+          <w:lang w:val="nl-BE"/>
+        </w:rPr>
+        <w:t xml:space="preserve"> voornamelijk </w:t>
+      </w:r>
+      <w:r>
+        <w:rPr>
+          <w:lang w:val="nl-BE"/>
+        </w:rPr>
+        <w:t>in</w:t>
+      </w:r>
+      <w:r>
+        <w:rPr>
+          <w:lang w:val="nl-BE"/>
+        </w:rPr>
+        <w:t xml:space="preserve"> </w:t>
+      </w:r>
+      <w:r>
+        <w:t xml:space="preserve">front-end zaken </w:t>
+      </w:r>
+      <w:r>
+        <w:t>verdiep</w:t>
+      </w:r>
+      <w:r>
+        <w:rPr>
+          <w:b/>
+          <w:color w:val="FF0000"/>
+          <w:lang w:val="nl-BE"/>
+        </w:rPr>
+        <w:t xml:space="preserve"> </w:t>
+      </w:r>
+      <w:r>
+        <w:rPr>
+          <w:lang w:val="nl-BE"/>
+        </w:rPr>
+        <w:t>en mij daar volop op wou focussen.</w:t>
       </w:r>
     </w:p>
     <w:p>
@@ -4694,7 +6213,7 @@
           <w:lang w:val="nl-BE"/>
         </w:rPr>
       </w:pPr>
-      <w:bookmarkStart w:id="12" w:name="_Toc11415247"/>
+      <w:bookmarkStart w:id="12" w:name="_Toc11528475"/>
       <w:r>
         <w:rPr>
           <w:lang w:val="nl-BE"/>
@@ -4719,7 +6238,19 @@
         <w:rPr>
           <w:lang w:val="nl-BE"/>
         </w:rPr>
-        <w:t xml:space="preserve">favoriete framework om applicaties mee te ontwikkelen. Ik heb lang gebruik gemaakt van React maar heb mij uiteindelijk voorgenomen om Vue ook eens onder de </w:t>
+        <w:t>favoriete framework om applicaties mee te ontwikkelen. Ik heb lang gebruik gemaakt van React</w:t>
+      </w:r>
+      <w:r>
+        <w:rPr>
+          <w:lang w:val="nl-BE"/>
+        </w:rPr>
+        <w:t>,</w:t>
+      </w:r>
+      <w:r>
+        <w:rPr>
+          <w:lang w:val="nl-BE"/>
+        </w:rPr>
+        <w:t xml:space="preserve"> maar heb mij uiteindelijk voorgenomen om Vue ook eens onder de </w:t>
       </w:r>
       <w:r>
         <w:rPr>
@@ -4743,7 +6274,19 @@
         <w:rPr>
           <w:lang w:val="nl-BE"/>
         </w:rPr>
-        <w:t>voor elk project. Daarom was het voor mij geen moeilijke keuze om te beslissen wat ik ging gebruiken voor Luo. Ik ben hier het meest vertrouwd in.</w:t>
+        <w:t xml:space="preserve">voor elk project. Daarom was het voor mij geen moeilijke keuze om te beslissen wat ik ging gebruiken voor Luo. Ik ben hier het meest vertrouwd </w:t>
+      </w:r>
+      <w:r>
+        <w:rPr>
+          <w:lang w:val="nl-BE"/>
+        </w:rPr>
+        <w:t>mee</w:t>
+      </w:r>
+      <w:r>
+        <w:rPr>
+          <w:lang w:val="nl-BE"/>
+        </w:rPr>
+        <w:t>.</w:t>
       </w:r>
     </w:p>
     <w:p>
@@ -4760,7 +6303,7 @@
           <w:lang w:val="nl-BE"/>
         </w:rPr>
       </w:pPr>
-      <w:bookmarkStart w:id="13" w:name="_Toc11415248"/>
+      <w:bookmarkStart w:id="13" w:name="_Toc11528476"/>
       <w:r>
         <w:rPr>
           <w:lang w:val="nl-BE"/>
@@ -4803,7 +6346,43 @@
         <w:rPr>
           <w:lang w:val="nl-BE"/>
         </w:rPr>
-        <w:t>. Ik gebruik deze om bepaalde calculaties te doen indien er een waarde in Firestore veranderd. Zo zal de variabele likes automatisch verhogen indien er een user id wordt opgeslagen in de likedBy array van een quiz.</w:t>
+        <w:t xml:space="preserve">. Ik gebruik deze om bepaalde calculaties </w:t>
+      </w:r>
+      <w:r>
+        <w:rPr>
+          <w:lang w:val="nl-BE"/>
+        </w:rPr>
+        <w:t>uit te voeren</w:t>
+      </w:r>
+      <w:r>
+        <w:rPr>
+          <w:lang w:val="nl-BE"/>
+        </w:rPr>
+        <w:t xml:space="preserve"> indien er een waarde in Firestore veranderd. Zo zal de variabele </w:t>
+      </w:r>
+      <w:r>
+        <w:rPr>
+          <w:lang w:val="nl-BE"/>
+        </w:rPr>
+        <w:t>"</w:t>
+      </w:r>
+      <w:r>
+        <w:rPr>
+          <w:lang w:val="nl-BE"/>
+        </w:rPr>
+        <w:t>likes</w:t>
+      </w:r>
+      <w:r>
+        <w:rPr>
+          <w:lang w:val="nl-BE"/>
+        </w:rPr>
+        <w:t>"</w:t>
+      </w:r>
+      <w:r>
+        <w:rPr>
+          <w:lang w:val="nl-BE"/>
+        </w:rPr>
+        <w:t xml:space="preserve"> automatisch verhogen indien er een user id wordt opgeslagen in de likedBy array van een quiz.</w:t>
       </w:r>
     </w:p>
     <w:p>
@@ -4849,7 +6428,7 @@
         </w:rPr>
         <w:br w:type="page"/>
       </w:r>
-      <w:bookmarkStart w:id="14" w:name="_Toc11415249"/>
+      <w:bookmarkStart w:id="14" w:name="_Toc11528477"/>
       <w:r>
         <w:rPr>
           <w:lang w:val="nl-BE"/>
@@ -4911,6 +6490,7 @@
       <w:r>
         <w:rPr>
           <w:noProof/>
+          <w:lang w:val="nl-BE" w:eastAsia="nl-BE"/>
         </w:rPr>
         <mc:AlternateContent>
           <mc:Choice Requires="wps">
@@ -4972,7 +6552,7 @@
                               <w:rPr>
                                 <w:noProof/>
                               </w:rPr>
-                              <w:t>2</w:t>
+                              <w:t>1</w:t>
                             </w:r>
                             <w:r>
                               <w:rPr>
@@ -4997,7 +6577,7 @@
           </mc:Choice>
           <mc:Fallback>
             <w:pict>
-              <v:shape w14:anchorId="0FFBFD10" id="Text Box 7" o:spid="_x0000_s1030" type="#_x0000_t202" style="position:absolute;margin-left:0;margin-top:209.7pt;width:139.15pt;height:.05pt;z-index:-251638784;visibility:visible;mso-wrap-style:square;mso-wrap-distance-left:9pt;mso-wrap-distance-top:0;mso-wrap-distance-right:9pt;mso-wrap-distance-bottom:0;mso-position-horizontal:absolute;mso-position-horizontal-relative:text;mso-position-vertical:absolute;mso-position-vertical-relative:text;v-text-anchor:top" o:gfxdata="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" stroked="f">
+              <v:shape w14:anchorId="0FFBFD10" id="Text Box 7" o:spid="_x0000_s1038" type="#_x0000_t202" style="position:absolute;margin-left:0;margin-top:209.7pt;width:139.15pt;height:.05pt;z-index:-251638784;visibility:visible;mso-wrap-style:square;mso-wrap-distance-left:9pt;mso-wrap-distance-top:0;mso-wrap-distance-right:9pt;mso-wrap-distance-bottom:0;mso-position-horizontal:absolute;mso-position-horizontal-relative:text;mso-position-vertical:absolute;mso-position-vertical-relative:text;v-text-anchor:top" o:gfxdata="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" stroked="f">
                 <v:textbox style="mso-fit-shape-to-text:t" inset="0,0,0,0">
                   <w:txbxContent>
                     <w:p>
@@ -5007,22 +6587,30 @@
                           <w:lang w:val="nl-BE"/>
                         </w:rPr>
                       </w:pPr>
-                      <w:proofErr w:type="spellStart"/>
                       <w:r>
-                        <w:t>Figuur</w:t>
+                        <w:t xml:space="preserve">Figuur </w:t>
                       </w:r>
-                      <w:proofErr w:type="spellEnd"/>
                       <w:r>
-                        <w:t xml:space="preserve"> </w:t>
+                        <w:fldChar w:fldCharType="begin"/>
                       </w:r>
-                      <w:fldSimple w:instr=" SEQ Figuur \* ARABIC ">
-                        <w:r>
-                          <w:rPr>
-                            <w:noProof/>
-                          </w:rPr>
-                          <w:t>2</w:t>
-                        </w:r>
-                      </w:fldSimple>
+                      <w:r>
+                        <w:instrText xml:space="preserve"> SEQ Figuur \* ARABIC </w:instrText>
+                      </w:r>
+                      <w:r>
+                        <w:fldChar w:fldCharType="separate"/>
+                      </w:r>
+                      <w:r>
+                        <w:rPr>
+                          <w:noProof/>
+                        </w:rPr>
+                        <w:t>1</w:t>
+                      </w:r>
+                      <w:r>
+                        <w:rPr>
+                          <w:noProof/>
+                        </w:rPr>
+                        <w:fldChar w:fldCharType="end"/>
+                      </w:r>
                     </w:p>
                   </w:txbxContent>
                 </v:textbox>
@@ -5034,10 +6622,10 @@
       <w:r>
         <w:rPr>
           <w:noProof/>
-          <w:lang w:val="nl-BE"/>
+          <w:lang w:val="nl-BE" w:eastAsia="nl-BE"/>
         </w:rPr>
         <w:drawing>
-          <wp:anchor distT="0" distB="0" distL="114300" distR="114300" simplePos="0" relativeHeight="251674624" behindDoc="1" locked="0" layoutInCell="1" allowOverlap="1" wp14:anchorId="06A1FF3F" wp14:editId="4CD83C20">
+          <wp:anchor distT="0" distB="0" distL="114300" distR="114300" simplePos="0" relativeHeight="251674624" behindDoc="1" locked="0" layoutInCell="1" allowOverlap="1" wp14:anchorId="06A1FF3F" wp14:editId="70E093D9">
             <wp:simplePos x="0" y="0"/>
             <wp:positionH relativeFrom="column">
               <wp:posOffset>0</wp:posOffset>
@@ -5095,11 +6683,12 @@
       <w:r>
         <w:rPr>
           <w:noProof/>
+          <w:lang w:val="nl-BE" w:eastAsia="nl-BE"/>
         </w:rPr>
         <mc:AlternateContent>
           <mc:Choice Requires="wps">
             <w:drawing>
-              <wp:anchor distT="0" distB="0" distL="114300" distR="114300" simplePos="0" relativeHeight="251679744" behindDoc="1" locked="0" layoutInCell="1" allowOverlap="1" wp14:anchorId="059D5911" wp14:editId="58146873">
+              <wp:anchor distT="0" distB="0" distL="114300" distR="114300" simplePos="0" relativeHeight="251679744" behindDoc="1" locked="0" layoutInCell="1" allowOverlap="1" wp14:anchorId="059D5911" wp14:editId="74DBC44D">
                 <wp:simplePos x="0" y="0"/>
                 <wp:positionH relativeFrom="column">
                   <wp:posOffset>1953895</wp:posOffset>
@@ -5156,7 +6745,7 @@
                               <w:rPr>
                                 <w:noProof/>
                               </w:rPr>
-                              <w:t>3</w:t>
+                              <w:t>2</w:t>
                             </w:r>
                             <w:r>
                               <w:rPr>
@@ -5181,7 +6770,7 @@
           </mc:Choice>
           <mc:Fallback>
             <w:pict>
-              <v:shape w14:anchorId="059D5911" id="Text Box 8" o:spid="_x0000_s1031" type="#_x0000_t202" style="position:absolute;margin-left:153.85pt;margin-top:209.7pt;width:290.85pt;height:.05pt;z-index:-251636736;visibility:visible;mso-wrap-style:square;mso-wrap-distance-left:9pt;mso-wrap-distance-top:0;mso-wrap-distance-right:9pt;mso-wrap-distance-bottom:0;mso-position-horizontal:absolute;mso-position-horizontal-relative:text;mso-position-vertical:absolute;mso-position-vertical-relative:text;v-text-anchor:top" o:gfxdata="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" stroked="f">
+              <v:shape w14:anchorId="059D5911" id="Text Box 8" o:spid="_x0000_s1039" type="#_x0000_t202" style="position:absolute;margin-left:153.85pt;margin-top:209.7pt;width:290.85pt;height:.05pt;z-index:-251636736;visibility:visible;mso-wrap-style:square;mso-wrap-distance-left:9pt;mso-wrap-distance-top:0;mso-wrap-distance-right:9pt;mso-wrap-distance-bottom:0;mso-position-horizontal:absolute;mso-position-horizontal-relative:text;mso-position-vertical:absolute;mso-position-vertical-relative:text;v-text-anchor:top" o:gfxdata="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" stroked="f">
                 <v:textbox style="mso-fit-shape-to-text:t" inset="0,0,0,0">
                   <w:txbxContent>
                     <w:p>
@@ -5191,22 +6780,30 @@
                           <w:noProof/>
                         </w:rPr>
                       </w:pPr>
-                      <w:proofErr w:type="spellStart"/>
                       <w:r>
-                        <w:t>Figuur</w:t>
+                        <w:t xml:space="preserve">Figuur </w:t>
                       </w:r>
-                      <w:proofErr w:type="spellEnd"/>
                       <w:r>
-                        <w:t xml:space="preserve"> </w:t>
+                        <w:fldChar w:fldCharType="begin"/>
                       </w:r>
-                      <w:fldSimple w:instr=" SEQ Figuur \* ARABIC ">
-                        <w:r>
-                          <w:rPr>
-                            <w:noProof/>
-                          </w:rPr>
-                          <w:t>3</w:t>
-                        </w:r>
-                      </w:fldSimple>
+                      <w:r>
+                        <w:instrText xml:space="preserve"> SEQ Figuur \* ARABIC </w:instrText>
+                      </w:r>
+                      <w:r>
+                        <w:fldChar w:fldCharType="separate"/>
+                      </w:r>
+                      <w:r>
+                        <w:rPr>
+                          <w:noProof/>
+                        </w:rPr>
+                        <w:t>2</w:t>
+                      </w:r>
+                      <w:r>
+                        <w:rPr>
+                          <w:noProof/>
+                        </w:rPr>
+                        <w:fldChar w:fldCharType="end"/>
+                      </w:r>
                     </w:p>
                   </w:txbxContent>
                 </v:textbox>
@@ -5218,7 +6815,7 @@
       <w:r>
         <w:rPr>
           <w:noProof/>
-          <w:lang w:val="nl-BE"/>
+          <w:lang w:val="nl-BE" w:eastAsia="nl-BE"/>
         </w:rPr>
         <w:drawing>
           <wp:anchor distT="0" distB="0" distL="114300" distR="114300" simplePos="0" relativeHeight="251675648" behindDoc="1" locked="0" layoutInCell="1" allowOverlap="1" wp14:anchorId="27E8FFFA" wp14:editId="104BC1AD">
@@ -5499,7 +7096,7 @@
           <w:lang w:val="nl-BE"/>
         </w:rPr>
       </w:pPr>
-      <w:bookmarkStart w:id="15" w:name="_Toc11415250"/>
+      <w:bookmarkStart w:id="15" w:name="_Toc11528478"/>
       <w:r>
         <w:rPr>
           <w:lang w:val="nl-BE"/>
@@ -5539,6 +7136,12 @@
         </w:rPr>
         <w:t xml:space="preserve"> Hieronder zie je een klein schema hoe Vuex te werk gaat.</w:t>
       </w:r>
+      <w:r>
+        <w:rPr>
+          <w:lang w:val="nl-BE"/>
+        </w:rPr>
+        <w:t xml:space="preserve"> Je ziet dat de componenten verschillende variabelen en requests gaan raadplegen in de Vuex store.</w:t>
+      </w:r>
     </w:p>
     <w:p>
       <w:pPr>
@@ -5556,7 +7159,7 @@
       <w:r>
         <w:rPr>
           <w:noProof/>
-          <w:lang w:val="nl-BE"/>
+          <w:lang w:val="nl-BE" w:eastAsia="nl-BE"/>
         </w:rPr>
         <w:drawing>
           <wp:anchor distT="0" distB="0" distL="114300" distR="114300" simplePos="0" relativeHeight="251661312" behindDoc="1" locked="0" layoutInCell="1" allowOverlap="1" wp14:anchorId="5851C26F" wp14:editId="539D0C57">
@@ -5741,7 +7344,7 @@
           <w:lang w:val="nl-BE"/>
         </w:rPr>
       </w:pPr>
-      <w:bookmarkStart w:id="16" w:name="_Toc11415251"/>
+      <w:bookmarkStart w:id="16" w:name="_Toc11528479"/>
       <w:r>
         <w:rPr>
           <w:lang w:val="nl-BE"/>
@@ -5767,7 +7370,19 @@
         <w:rPr>
           <w:lang w:val="nl-BE"/>
         </w:rPr>
-        <w:t>Ik heb de applicatie door enkele personen laten testen en daar zijn de volgende resultaten uit gekomen.</w:t>
+        <w:t>Ik heb de applicatie door enkele personen laten testen en daar</w:t>
+      </w:r>
+      <w:r>
+        <w:rPr>
+          <w:lang w:val="nl-BE"/>
+        </w:rPr>
+        <w:t xml:space="preserve">uit </w:t>
+      </w:r>
+      <w:r>
+        <w:rPr>
+          <w:lang w:val="nl-BE"/>
+        </w:rPr>
+        <w:t>volgde  onderstaande feedback:</w:t>
       </w:r>
     </w:p>
     <w:p>
@@ -5792,7 +7407,19 @@
         <w:rPr>
           <w:lang w:val="nl-BE"/>
         </w:rPr>
-        <w:t>Wanneer je een quiz aan het spelen bent en je zit met een toestel dat niet zo hoog is wordt alles op elkaar gepropt.</w:t>
+        <w:t>Wanneer je een quiz aan het spelen bent en je zit met een toestel dat niet zo hoog is</w:t>
+      </w:r>
+      <w:r>
+        <w:rPr>
+          <w:lang w:val="nl-BE"/>
+        </w:rPr>
+        <w:t>,</w:t>
+      </w:r>
+      <w:r>
+        <w:rPr>
+          <w:lang w:val="nl-BE"/>
+        </w:rPr>
+        <w:t xml:space="preserve"> wordt alles op elkaar gepropt.</w:t>
       </w:r>
     </w:p>
     <w:p>
@@ -5810,7 +7437,19 @@
         <w:rPr>
           <w:lang w:val="nl-BE"/>
         </w:rPr>
-        <w:t>Opl: Ik heb de foto bovenaan iets smaller gemaakt in de hoogte en op deze foto een knopje voorzien die er voor zorgt dat de foto hoger wordt wanneer er op wordt geklikt. Ook is het mogelijk om te scrollen door de antwoorden.</w:t>
+        <w:t>Opl</w:t>
+      </w:r>
+      <w:r>
+        <w:rPr>
+          <w:lang w:val="nl-BE"/>
+        </w:rPr>
+        <w:t>ossing</w:t>
+      </w:r>
+      <w:r>
+        <w:rPr>
+          <w:lang w:val="nl-BE"/>
+        </w:rPr>
+        <w:t>: Ik heb de foto bovenaan iets smaller gemaakt in de hoogte en op deze foto een knopje voorzien die er voor zorgt dat de foto hoger wordt wanneer er op wordt geklikt. Ook is het mogelijk om te scrollen door de antwoorden.</w:t>
       </w:r>
       <w:r>
         <w:rPr>
@@ -5852,7 +7491,19 @@
         <w:rPr>
           <w:lang w:val="nl-BE"/>
         </w:rPr>
-        <w:t>Opl: Header smaller maken in de hoogte en op de plaatsen waar het kan er voor zorgen dat je kan scrollen.</w:t>
+        <w:t>Opl</w:t>
+      </w:r>
+      <w:r>
+        <w:rPr>
+          <w:lang w:val="nl-BE"/>
+        </w:rPr>
+        <w:t>ossing</w:t>
+      </w:r>
+      <w:r>
+        <w:rPr>
+          <w:lang w:val="nl-BE"/>
+        </w:rPr>
+        <w:t>: Header smaller maken in de hoogte en op de plaatsen waar het kan er voor zorgen dat je kan scrollen.</w:t>
       </w:r>
       <w:r>
         <w:rPr>
@@ -5876,7 +7527,19 @@
         <w:rPr>
           <w:lang w:val="nl-BE"/>
         </w:rPr>
-        <w:t>Wanneer je een vraag aan het maken bent en je na het toevoegen van je antwoorden op submit drukt ga je naar de vogende stap waar je een correct antwoord moet selecteren. Wanneer je in deze stap zit is het knopje “add answer” nog steeds zichtbaar van de vorige stap. Ik had van verschillende mensen de feedback gekregen dat dit knopje beter weg kan wanneer men een correct antwoord moet selecteren.</w:t>
+        <w:t>Wanneer je een vraag aan het maken bent en je na het toevoegen van je antwoorden op submit drukt</w:t>
+      </w:r>
+      <w:r>
+        <w:rPr>
+          <w:lang w:val="nl-BE"/>
+        </w:rPr>
+        <w:t>,</w:t>
+      </w:r>
+      <w:r>
+        <w:rPr>
+          <w:lang w:val="nl-BE"/>
+        </w:rPr>
+        <w:t xml:space="preserve"> ga je naar de vogende stap waar je een correct antwoord moet selecteren. Wanneer je in deze stap zit is het knopje “add answer” nog steeds zichtbaar van de vorige stap. Ik had van verschillende mensen de feedback gekregen dat dit knopje beter weg kan wanneer men een correct antwoord moet selecteren.</w:t>
       </w:r>
       <w:r>
         <w:rPr>
@@ -5900,7 +7563,19 @@
         <w:rPr>
           <w:lang w:val="nl-BE"/>
         </w:rPr>
-        <w:t>Wanneer je een vraag aan het maken bent en je na het toevoegen van je antwoorden op enter klikt zou je naar de volgende stap moeten gaan waar je een correct antwoord moet selecteren.</w:t>
+        <w:t>Wanneer je een vraag aan het maken bent en je na het toevoegen van je antwoorden op enter klikt</w:t>
+      </w:r>
+      <w:r>
+        <w:rPr>
+          <w:lang w:val="nl-BE"/>
+        </w:rPr>
+        <w:t>,</w:t>
+      </w:r>
+      <w:r>
+        <w:rPr>
+          <w:lang w:val="nl-BE"/>
+        </w:rPr>
+        <w:t xml:space="preserve"> zou je naar de volgende stap moeten gaan waar je een correct antwoord moet selecteren.</w:t>
       </w:r>
     </w:p>
     <w:p>
@@ -5918,7 +7593,19 @@
         <w:rPr>
           <w:lang w:val="nl-BE"/>
         </w:rPr>
-        <w:t>Opl: Enter click event toevoegen die de volgende stap opent.</w:t>
+        <w:t>Opl</w:t>
+      </w:r>
+      <w:r>
+        <w:rPr>
+          <w:lang w:val="nl-BE"/>
+        </w:rPr>
+        <w:t>ossing</w:t>
+      </w:r>
+      <w:r>
+        <w:rPr>
+          <w:lang w:val="nl-BE"/>
+        </w:rPr>
+        <w:t>: Enter click event toevoegen die de volgende stap opent.</w:t>
       </w:r>
       <w:r>
         <w:rPr>
@@ -5957,19 +7644,48 @@
           <w:lang w:val="nl-BE"/>
         </w:rPr>
         <w:lastRenderedPageBreak/>
-        <w:t xml:space="preserve">Het modal om een vraag toe te voegen iets robuuster maken. Wanneer we perongeluk </w:t>
-      </w:r>
-      <w:r>
-        <w:rPr>
-          <w:lang w:val="nl-BE"/>
-        </w:rPr>
-        <w:t>naast dit modal klikken</w:t>
-      </w:r>
-      <w:r>
-        <w:rPr>
-          <w:lang w:val="nl-BE"/>
-        </w:rPr>
-        <w:t xml:space="preserve"> zijn we onze vraag kwijt.</w:t>
+        <w:t xml:space="preserve">Het </w:t>
+      </w:r>
+      <w:proofErr w:type="spellStart"/>
+      <w:r>
+        <w:t>modal</w:t>
+      </w:r>
+      <w:proofErr w:type="spellEnd"/>
+      <w:r>
+        <w:rPr>
+          <w:lang w:val="nl-BE"/>
+        </w:rPr>
+        <w:t xml:space="preserve"> om een vraag toe te voegen iets robuuster maken. Wanneer </w:t>
+      </w:r>
+      <w:r>
+        <w:rPr>
+          <w:lang w:val="nl-BE"/>
+        </w:rPr>
+        <w:t>je</w:t>
+      </w:r>
+      <w:r>
+        <w:rPr>
+          <w:lang w:val="nl-BE"/>
+        </w:rPr>
+        <w:t xml:space="preserve"> perongeluk </w:t>
+      </w:r>
+      <w:r>
+        <w:rPr>
+          <w:lang w:val="nl-BE"/>
+        </w:rPr>
+        <w:t>naast dit modal klik</w:t>
+      </w:r>
+      <w:r>
+        <w:rPr>
+          <w:lang w:val="nl-BE"/>
+        </w:rPr>
+        <w:t xml:space="preserve">t, ben je je </w:t>
+      </w:r>
+      <w:r>
+        <w:rPr>
+          <w:lang w:val="nl-BE"/>
+        </w:rPr>
+        <w:t>vraag kwijt.</w:t>
       </w:r>
     </w:p>
     <w:p>
@@ -5987,7 +7703,37 @@
         <w:rPr>
           <w:lang w:val="nl-BE"/>
         </w:rPr>
-        <w:t>Opl: Data die de gebruiker heeft ingevuld in de Vuex state opslaan zodat wanneer we perongeluk naast het modal klikken en we drukken terug op “create question” die data terug wordt ingevuld.</w:t>
+        <w:t>Opl</w:t>
+      </w:r>
+      <w:r>
+        <w:rPr>
+          <w:lang w:val="nl-BE"/>
+        </w:rPr>
+        <w:t>ossing</w:t>
+      </w:r>
+      <w:r>
+        <w:rPr>
+          <w:lang w:val="nl-BE"/>
+        </w:rPr>
+        <w:t>: Data die de gebruiker heeft ingevuld in de Vuex state opslaan</w:t>
+      </w:r>
+      <w:r>
+        <w:rPr>
+          <w:lang w:val="nl-BE"/>
+        </w:rPr>
+        <w:t>,</w:t>
+      </w:r>
+      <w:r>
+        <w:rPr>
+          <w:lang w:val="nl-BE"/>
+        </w:rPr>
+        <w:t xml:space="preserve"> zodat </w:t>
+      </w:r>
+      <w:r>
+        <w:rPr>
+          <w:lang w:val="nl-BE"/>
+        </w:rPr>
+        <w:t>wanneer hij naast het modal klikt de data niet verloren gaat.</w:t>
       </w:r>
       <w:r>
         <w:rPr>
@@ -6011,7 +7757,19 @@
         <w:rPr>
           <w:lang w:val="nl-BE"/>
         </w:rPr>
-        <w:t>Op de profile page staat een stat die aangeeft hoeveel quizzes een bepaalde gebruiker al heeft gespeeld. Deze informatie is voor velen niet relevant.</w:t>
+        <w:t xml:space="preserve">Op de profile page staat </w:t>
+      </w:r>
+      <w:r>
+        <w:rPr>
+          <w:lang w:val="nl-BE"/>
+        </w:rPr>
+        <w:t xml:space="preserve">vermeld </w:t>
+      </w:r>
+      <w:r>
+        <w:rPr>
+          <w:lang w:val="nl-BE"/>
+        </w:rPr>
+        <w:t>hoeveel quizzes een bepaalde gebruiker al heeft gespeeld. Deze informatie is voor velen niet relevant.</w:t>
       </w:r>
     </w:p>
     <w:p>
@@ -6029,7 +7787,25 @@
         <w:rPr>
           <w:lang w:val="nl-BE"/>
         </w:rPr>
-        <w:t>Opl: Ik heb deze informatie vervangen door een stat die aangeeft hoeveel followers deze gebruiker heeft.</w:t>
+        <w:t>Opl</w:t>
+      </w:r>
+      <w:r>
+        <w:rPr>
+          <w:lang w:val="nl-BE"/>
+        </w:rPr>
+        <w:t>ossing</w:t>
+      </w:r>
+      <w:r>
+        <w:rPr>
+          <w:lang w:val="nl-BE"/>
+        </w:rPr>
+        <w:t xml:space="preserve">: Ik heb deze informatie vervangen </w:t>
+      </w:r>
+      <w:r>
+        <w:rPr>
+          <w:lang w:val="nl-BE"/>
+        </w:rPr>
+        <w:t>door het aantal volgers te weergeven van die bepaalde gebruiker.</w:t>
       </w:r>
     </w:p>
     <w:p>
@@ -6053,7 +7829,7 @@
           <w:lang w:val="nl-BE"/>
         </w:rPr>
       </w:pPr>
-      <w:bookmarkStart w:id="17" w:name="_Toc11415252"/>
+      <w:bookmarkStart w:id="17" w:name="_Toc11528480"/>
       <w:r>
         <w:rPr>
           <w:lang w:val="nl-BE"/>
@@ -6066,6 +7842,8 @@
     <w:p>
       <w:pPr>
         <w:rPr>
+          <w:b/>
+          <w:color w:val="FF0000"/>
           <w:lang w:val="nl-BE"/>
         </w:rPr>
       </w:pPr>
@@ -6079,27 +7857,149 @@
         <w:rPr>
           <w:lang w:val="nl-BE"/>
         </w:rPr>
-        <w:t>. Zo is de report functie voor mij een van de belangrijkste feature in de applicatie. Omdat echt iedereen zelf quizzes kan aanmaken wou ik voorkomen dat er onjuiste informatie rond ging of dat er gebruikers met slechte bedoelingen hier dingen kunnen plaatsen die hier niet thuis horen. De report functie is dan ook zeer belangrijk en zou er voor kunnen zorgen dat de community elkaar controleert. Indien er een report zou gemeld worden kunnen de “beheerders” hier direct op in springen en de des betreffende quiz blokkeren/verwijderen.</w:t>
-      </w:r>
-    </w:p>
-    <w:p>
-      <w:pPr>
-        <w:rPr>
-          <w:lang w:val="nl-BE"/>
-        </w:rPr>
-      </w:pPr>
-    </w:p>
-    <w:p>
-      <w:pPr>
-        <w:rPr>
-          <w:lang w:val="nl-BE"/>
-        </w:rPr>
-      </w:pPr>
-      <w:r>
-        <w:rPr>
-          <w:lang w:val="nl-BE"/>
-        </w:rPr>
-        <w:t>Nog een ander puntje dat naar boven kwam was het feit dat niet elke gebruiker bij het aanmaken van een quiz een foto wil toevoegen. I</w:t>
+        <w:t>. Zo is de report functie voor mij een van de belangrijkste feature</w:t>
+      </w:r>
+      <w:r>
+        <w:rPr>
+          <w:lang w:val="nl-BE"/>
+        </w:rPr>
+        <w:t>s</w:t>
+      </w:r>
+      <w:r>
+        <w:rPr>
+          <w:lang w:val="nl-BE"/>
+        </w:rPr>
+        <w:t xml:space="preserve"> in de applicatie. Omda</w:t>
+      </w:r>
+      <w:r>
+        <w:rPr>
+          <w:lang w:val="nl-BE"/>
+        </w:rPr>
+        <w:t>t</w:t>
+      </w:r>
+      <w:r>
+        <w:rPr>
+          <w:lang w:val="nl-BE"/>
+        </w:rPr>
+        <w:t xml:space="preserve"> iedereen quizzes kan aanmaken</w:t>
+      </w:r>
+      <w:r>
+        <w:rPr>
+          <w:lang w:val="nl-BE"/>
+        </w:rPr>
+        <w:t>,</w:t>
+      </w:r>
+      <w:r>
+        <w:rPr>
+          <w:lang w:val="nl-BE"/>
+        </w:rPr>
+        <w:t xml:space="preserve"> wou ik voorkomen dat er onjuiste informatie </w:t>
+      </w:r>
+      <w:r>
+        <w:t xml:space="preserve">gebruikt werd in de </w:t>
+      </w:r>
+      <w:proofErr w:type="spellStart"/>
+      <w:r>
+        <w:t>quizzes</w:t>
+      </w:r>
+      <w:proofErr w:type="spellEnd"/>
+      <w:r>
+        <w:rPr>
+          <w:color w:val="FF0000"/>
+          <w:lang w:val="nl-BE"/>
+        </w:rPr>
+        <w:t xml:space="preserve"> </w:t>
+      </w:r>
+      <w:r>
+        <w:rPr>
+          <w:lang w:val="nl-BE"/>
+        </w:rPr>
+        <w:t>of dat</w:t>
+      </w:r>
+      <w:r>
+        <w:rPr>
+          <w:lang w:val="nl-BE"/>
+        </w:rPr>
+        <w:t xml:space="preserve"> </w:t>
+      </w:r>
+      <w:r>
+        <w:rPr>
+          <w:lang w:val="nl-BE"/>
+        </w:rPr>
+        <w:t xml:space="preserve">gebruikers met slechte bedoelingen </w:t>
+      </w:r>
+      <w:r>
+        <w:rPr>
+          <w:lang w:val="nl-BE"/>
+        </w:rPr>
+        <w:t>quizzes aanmaken</w:t>
+      </w:r>
+      <w:r>
+        <w:rPr>
+          <w:lang w:val="nl-BE"/>
+        </w:rPr>
+        <w:t xml:space="preserve"> die hier niet thuis horen. De report functie is dan ook zeer belangrijk en zou er voor kunnen zorgen dat de community elkaar controleert. Indien er een report zou gemeld worden</w:t>
+      </w:r>
+      <w:r>
+        <w:rPr>
+          <w:lang w:val="nl-BE"/>
+        </w:rPr>
+        <w:t>,</w:t>
+      </w:r>
+      <w:r>
+        <w:rPr>
+          <w:lang w:val="nl-BE"/>
+        </w:rPr>
+        <w:t xml:space="preserve"> kunnen de “beheerders” hier direct </w:t>
+      </w:r>
+      <w:r>
+        <w:t>op in springen</w:t>
+      </w:r>
+      <w:r>
+        <w:rPr>
+          <w:b/>
+          <w:color w:val="FF0000"/>
+          <w:lang w:val="nl-BE"/>
+        </w:rPr>
+        <w:t xml:space="preserve"> </w:t>
+      </w:r>
+      <w:r>
+        <w:rPr>
+          <w:lang w:val="nl-BE"/>
+        </w:rPr>
+        <w:t>en de des betreffende quiz blokkeren/verwijderen.</w:t>
+      </w:r>
+    </w:p>
+    <w:p>
+      <w:pPr>
+        <w:rPr>
+          <w:lang w:val="nl-BE"/>
+        </w:rPr>
+      </w:pPr>
+    </w:p>
+    <w:p>
+      <w:pPr>
+        <w:rPr>
+          <w:lang w:val="nl-BE"/>
+        </w:rPr>
+      </w:pPr>
+      <w:r>
+        <w:rPr>
+          <w:lang w:val="nl-BE"/>
+        </w:rPr>
+        <w:t>Nog een ander puntje dat naar boven kwam</w:t>
+      </w:r>
+      <w:r>
+        <w:rPr>
+          <w:lang w:val="nl-BE"/>
+        </w:rPr>
+        <w:t>,</w:t>
+      </w:r>
+      <w:r>
+        <w:rPr>
+          <w:lang w:val="nl-BE"/>
+        </w:rPr>
+        <w:t xml:space="preserve"> was het feit dat niet elke gebruiker bij het aanmaken van een quiz een foto wil toevoegen. I</w:t>
       </w:r>
       <w:r>
         <w:rPr>
@@ -6117,13 +8017,37 @@
         <w:rPr>
           <w:lang w:val="nl-BE"/>
         </w:rPr>
-        <w:t xml:space="preserve"> se </w:t>
-      </w:r>
-      <w:r>
-        <w:rPr>
-          <w:lang w:val="nl-BE"/>
-        </w:rPr>
-        <w:t xml:space="preserve">volgen. Doordat elke quiz minstens 1 categorie moet bevatten heb ik besloten om minstens 2 voorbeeld afbeeldingen te voorzien per categorie. Wanneer een gebruiker een quiz </w:t>
+        <w:t xml:space="preserve"> </w:t>
+      </w:r>
+      <w:r>
+        <w:rPr>
+          <w:lang w:val="nl-BE"/>
+        </w:rPr>
+        <w:t xml:space="preserve">se </w:t>
+      </w:r>
+      <w:r>
+        <w:rPr>
+          <w:lang w:val="nl-BE"/>
+        </w:rPr>
+        <w:t>doorvoeren in mijn applicatie</w:t>
+      </w:r>
+      <w:r>
+        <w:rPr>
+          <w:lang w:val="nl-BE"/>
+        </w:rPr>
+        <w:t>. Doordat elke quiz minstens 1 categorie moet bevatten</w:t>
+      </w:r>
+      <w:r>
+        <w:rPr>
+          <w:lang w:val="nl-BE"/>
+        </w:rPr>
+        <w:t>,</w:t>
+      </w:r>
+      <w:r>
+        <w:rPr>
+          <w:lang w:val="nl-BE"/>
+        </w:rPr>
+        <w:t xml:space="preserve"> heb ik besloten om minstens 2 voorbeeldafbeeldingen te voorzien per categorie. Wanneer een gebruiker een quiz </w:t>
       </w:r>
       <w:r>
         <w:rPr>
@@ -6135,7 +8059,25 @@
         <w:rPr>
           <w:lang w:val="nl-BE"/>
         </w:rPr>
-        <w:t xml:space="preserve"> zal er automatisch een van deze 2 afbeeldingen gekozen worden.</w:t>
+        <w:t xml:space="preserve"> zonder een foto toe te voegen,</w:t>
+      </w:r>
+      <w:r>
+        <w:rPr>
+          <w:lang w:val="nl-BE"/>
+        </w:rPr>
+        <w:t xml:space="preserve"> zal er automatisch </w:t>
+      </w:r>
+      <w:r>
+        <w:rPr>
+          <w:lang w:val="nl-BE"/>
+        </w:rPr>
+        <w:t>éé</w:t>
+      </w:r>
+      <w:r>
+        <w:rPr>
+          <w:lang w:val="nl-BE"/>
+        </w:rPr>
+        <w:t>n van deze 2 afbeeldingen gekozen worden.</w:t>
       </w:r>
       <w:r>
         <w:rPr>
@@ -6151,7 +8093,7 @@
           <w:lang w:val="nl-BE"/>
         </w:rPr>
       </w:pPr>
-      <w:bookmarkStart w:id="18" w:name="_Toc11415253"/>
+      <w:bookmarkStart w:id="18" w:name="_Toc11528481"/>
       <w:r>
         <w:rPr>
           <w:lang w:val="nl-BE"/>
@@ -6213,7 +8155,25 @@
         <w:rPr>
           <w:lang w:val="nl-BE"/>
         </w:rPr>
-        <w:t xml:space="preserve"> vinden op de volgende link.</w:t>
+        <w:t xml:space="preserve"> vinden op</w:t>
+      </w:r>
+      <w:r>
+        <w:rPr>
+          <w:lang w:val="nl-BE"/>
+        </w:rPr>
+        <w:t xml:space="preserve"> onderstaande</w:t>
+      </w:r>
+      <w:r>
+        <w:rPr>
+          <w:lang w:val="nl-BE"/>
+        </w:rPr>
+        <w:t xml:space="preserve"> </w:t>
+      </w:r>
+      <w:r>
+        <w:rPr>
+          <w:lang w:val="nl-BE"/>
+        </w:rPr>
+        <w:t>link.</w:t>
       </w:r>
       <w:r>
         <w:rPr>
@@ -6256,7 +8216,55 @@
         <w:rPr>
           <w:lang w:val="nl-BE"/>
         </w:rPr>
-        <w:t>Zoals eerder vermeld heb via GitHub Projects gewerkt om mijn project te plannen. Elk issue heeft zijn eigen commit nummer zodat je in je commit history makkelijk kan terug wat je toen had gedaan. Het Kanban bord kan je terug vinden op de volgende link.</w:t>
+        <w:t>Zoals eerder vermeld heb</w:t>
+      </w:r>
+      <w:r>
+        <w:rPr>
+          <w:lang w:val="nl-BE"/>
+        </w:rPr>
+        <w:t xml:space="preserve"> ik</w:t>
+      </w:r>
+      <w:r>
+        <w:rPr>
+          <w:lang w:val="nl-BE"/>
+        </w:rPr>
+        <w:t xml:space="preserve"> via GitHub Projects gewerkt om mijn project te plannen. Elk issue heeft zijn eigen commit nummer zodat je in </w:t>
+      </w:r>
+      <w:r>
+        <w:rPr>
+          <w:lang w:val="nl-BE"/>
+        </w:rPr>
+        <w:t>de</w:t>
+      </w:r>
+      <w:r>
+        <w:rPr>
+          <w:lang w:val="nl-BE"/>
+        </w:rPr>
+        <w:t xml:space="preserve"> commit history makkelijk kan terug wat </w:t>
+      </w:r>
+      <w:r>
+        <w:rPr>
+          <w:lang w:val="nl-BE"/>
+        </w:rPr>
+        <w:t>ik</w:t>
+      </w:r>
+      <w:r>
+        <w:rPr>
+          <w:lang w:val="nl-BE"/>
+        </w:rPr>
+        <w:t xml:space="preserve"> toen had gedaan. Het Kanban bord kan je terug vinden op</w:t>
+      </w:r>
+      <w:r>
+        <w:rPr>
+          <w:lang w:val="nl-BE"/>
+        </w:rPr>
+        <w:t xml:space="preserve"> onderstaande</w:t>
+      </w:r>
+      <w:r>
+        <w:rPr>
+          <w:lang w:val="nl-BE"/>
+        </w:rPr>
+        <w:t xml:space="preserve"> link.</w:t>
       </w:r>
     </w:p>
     <w:p>
@@ -6292,35 +8300,37 @@
       </w:pPr>
     </w:p>
     <w:p>
+      <w:r>
+        <w:t>Mappens</w:t>
+      </w:r>
+      <w:r>
+        <w:t>tructuur Git</w:t>
+      </w:r>
+      <w:r>
+        <w:t>H</w:t>
+      </w:r>
+      <w:r>
+        <w:t xml:space="preserve">ub </w:t>
+      </w:r>
       <w:proofErr w:type="spellStart"/>
       <w:r>
-        <w:t>Mappens</w:t>
-      </w:r>
-      <w:r>
-        <w:t>tructuur</w:t>
+        <w:t>reposit</w:t>
+      </w:r>
+      <w:r>
+        <w:t>ory</w:t>
       </w:r>
       <w:proofErr w:type="spellEnd"/>
       <w:r>
-        <w:t xml:space="preserve"> Git</w:t>
-      </w:r>
-      <w:r>
-        <w:t>H</w:t>
-      </w:r>
-      <w:r>
-        <w:t>ub reposit</w:t>
-      </w:r>
-      <w:r>
-        <w:t>ory:</w:t>
-      </w:r>
-    </w:p>
-    <w:p>
-      <w:pPr>
-        <w:rPr>
-          <w:lang w:val="nl-BE"/>
-        </w:rPr>
-      </w:pPr>
-      <w:bookmarkStart w:id="19" w:name="_GoBack"/>
-      <w:bookmarkEnd w:id="19"/>
+        <w:t>:</w:t>
+      </w:r>
+    </w:p>
+    <w:p/>
+    <w:p>
+      <w:pPr>
+        <w:rPr>
+          <w:lang w:val="nl-BE"/>
+        </w:rPr>
+      </w:pPr>
       <w:r>
         <w:rPr>
           <w:lang w:val="nl-BE"/>
@@ -6479,7 +8489,7 @@
           <w:lang w:val="nl-BE"/>
         </w:rPr>
       </w:pPr>
-      <w:bookmarkStart w:id="20" w:name="_Toc11415254"/>
+      <w:bookmarkStart w:id="19" w:name="_Toc11528482"/>
       <w:r>
         <w:rPr>
           <w:lang w:val="nl-BE"/>
@@ -6497,9 +8507,21 @@
         <w:rPr>
           <w:lang w:val="nl-BE"/>
         </w:rPr>
-        <w:t xml:space="preserve"> toekomst van Luo</w:t>
-      </w:r>
-      <w:bookmarkEnd w:id="20"/>
+        <w:t xml:space="preserve"> </w:t>
+      </w:r>
+      <w:r>
+        <w:rPr>
+          <w:lang w:val="nl-BE"/>
+        </w:rPr>
+        <w:t>T</w:t>
+      </w:r>
+      <w:r>
+        <w:rPr>
+          <w:lang w:val="nl-BE"/>
+        </w:rPr>
+        <w:t>oekomst van Luo</w:t>
+      </w:r>
+      <w:bookmarkEnd w:id="19"/>
     </w:p>
     <w:p>
       <w:pPr>
@@ -6517,8 +8539,21 @@
         <w:rPr>
           <w:lang w:val="nl-BE"/>
         </w:rPr>
-        <w:t>te werken aan deze applicatie en heb van verschillende personen goede feedback gekregen dat ze zeker het nut inzien van Luo. De volgende features / issues zou ik graag willen toepassen in de toekomst.</w:t>
-      </w:r>
+        <w:t>te werken aan deze applicatie en heb van verschillende personen goede feedback gekregen dat ze zeker het nut inzien van Luo. De volgende features / issues zou ik graag willen toepassen in de toekomst</w:t>
+      </w:r>
+      <w:r>
+        <w:rPr>
+          <w:lang w:val="nl-BE"/>
+        </w:rPr>
+        <w:t>:</w:t>
+      </w:r>
+    </w:p>
+    <w:p>
+      <w:pPr>
+        <w:rPr>
+          <w:lang w:val="nl-BE"/>
+        </w:rPr>
+      </w:pPr>
     </w:p>
     <w:p>
       <w:pPr>
@@ -6535,7 +8570,31 @@
         <w:rPr>
           <w:lang w:val="nl-BE"/>
         </w:rPr>
-        <w:t>Op het einde van een quiz bekijken hoeveel procent van de gebruikers die de quiz hebben gespeeld de vraag juist of fout hadden.</w:t>
+        <w:t>Op het einde van een quiz bekijken hoeveel procent van de gebruikers die de quiz hebben gespeeld de vra</w:t>
+      </w:r>
+      <w:r>
+        <w:rPr>
+          <w:lang w:val="nl-BE"/>
+        </w:rPr>
+        <w:t>gen</w:t>
+      </w:r>
+      <w:r>
+        <w:rPr>
+          <w:lang w:val="nl-BE"/>
+        </w:rPr>
+        <w:t xml:space="preserve"> juist of fout hadden</w:t>
+      </w:r>
+      <w:r>
+        <w:rPr>
+          <w:lang w:val="nl-BE"/>
+        </w:rPr>
+        <w:t xml:space="preserve"> beantwoord</w:t>
+      </w:r>
+      <w:r>
+        <w:rPr>
+          <w:lang w:val="nl-BE"/>
+        </w:rPr>
+        <w:t>.</w:t>
       </w:r>
     </w:p>
     <w:p>
@@ -6553,7 +8612,25 @@
         <w:rPr>
           <w:lang w:val="nl-BE"/>
         </w:rPr>
-        <w:t>Ik zou de backend graag zelf gaan schrijven om zo nog meer vrijheid te hebben en hier op te werken.</w:t>
+        <w:t xml:space="preserve">Ik zou de backend graag zelf schrijven om </w:t>
+      </w:r>
+      <w:r>
+        <w:rPr>
+          <w:lang w:val="nl-BE"/>
+        </w:rPr>
+        <w:t>op deze manier</w:t>
+      </w:r>
+      <w:r>
+        <w:rPr>
+          <w:lang w:val="nl-BE"/>
+        </w:rPr>
+        <w:t xml:space="preserve"> nog meer vrijheid te hebben en </w:t>
+      </w:r>
+      <w:r>
+        <w:t>makkelijker nieuwe features te ontwikkelen</w:t>
+      </w:r>
+      <w:r>
+        <w:t>.</w:t>
       </w:r>
     </w:p>
     <w:p>
@@ -6571,7 +8648,31 @@
         <w:rPr>
           <w:lang w:val="nl-BE"/>
         </w:rPr>
-        <w:t>Om de realtime updates te behouden ga Pusher eens bekijken.</w:t>
+        <w:t xml:space="preserve">Om de realtime updates te behouden </w:t>
+      </w:r>
+      <w:r>
+        <w:rPr>
+          <w:lang w:val="nl-BE"/>
+        </w:rPr>
+        <w:t>wil ik graag</w:t>
+      </w:r>
+      <w:r>
+        <w:rPr>
+          <w:lang w:val="nl-BE"/>
+        </w:rPr>
+        <w:t xml:space="preserve"> Pusher</w:t>
+      </w:r>
+      <w:r>
+        <w:rPr>
+          <w:lang w:val="nl-BE"/>
+        </w:rPr>
+        <w:t xml:space="preserve"> </w:t>
+      </w:r>
+      <w:r>
+        <w:rPr>
+          <w:lang w:val="nl-BE"/>
+        </w:rPr>
+        <w:t>bekijken.</w:t>
       </w:r>
     </w:p>
     <w:p>
@@ -6619,7 +8720,7 @@
         <w:rPr>
           <w:lang w:val="nl-BE"/>
         </w:rPr>
-        <w:t>Nu kan iedereen een quiz maken in een taal naar keuze. Aangezien er gebruikers uit verschillende landen deze app kunnen gebruiken zou ik er misschien een filter in willen steken waarmee je kan filteren op taal.</w:t>
+        <w:t>Nu kan iedereen een quiz maken in een taal naar keuze. Aangezien er gebruikers uit verschillende landen deze app kunnen gebruiken zou ik er een filter in willen steken waarmee je kan filteren op taal.</w:t>
       </w:r>
     </w:p>
     <w:p>
@@ -6629,15 +8730,62 @@
           <w:ilvl w:val="0"/>
           <w:numId w:val="6"/>
         </w:numPr>
-        <w:rPr>
-          <w:lang w:val="nl-BE"/>
-        </w:rPr>
-      </w:pPr>
-      <w:r>
-        <w:rPr>
-          <w:lang w:val="nl-BE"/>
-        </w:rPr>
-        <w:t>Momenteel is het enkel mogelijk om multiple choice vragen aan te maken. In de toekomst zou ik meer speelmodussen willen voorzien.</w:t>
+      </w:pPr>
+      <w:r>
+        <w:rPr>
+          <w:lang w:val="nl-BE"/>
+        </w:rPr>
+        <w:t>Momenteel is het enkel mogelijk om multiple choice vragen aan te maken. In de toekomst zou ik meer speelmodussen willen voorzien</w:t>
+      </w:r>
+      <w:r>
+        <w:rPr>
+          <w:lang w:val="nl-BE"/>
+        </w:rPr>
+        <w:t xml:space="preserve">, zoals </w:t>
+      </w:r>
+      <w:r>
+        <w:t xml:space="preserve">open vragen, </w:t>
+      </w:r>
+      <w:proofErr w:type="spellStart"/>
+      <w:r>
+        <w:t>drag</w:t>
+      </w:r>
+      <w:proofErr w:type="spellEnd"/>
+      <w:r>
+        <w:t xml:space="preserve"> </w:t>
+      </w:r>
+      <w:proofErr w:type="spellStart"/>
+      <w:r>
+        <w:t>and</w:t>
+      </w:r>
+      <w:proofErr w:type="spellEnd"/>
+      <w:r>
+        <w:t xml:space="preserve"> drop</w:t>
+      </w:r>
+      <w:r>
+        <w:t xml:space="preserve"> en</w:t>
+      </w:r>
+      <w:r>
+        <w:t xml:space="preserve"> </w:t>
+      </w:r>
+      <w:proofErr w:type="spellStart"/>
+      <w:r>
+        <w:t>fill</w:t>
+      </w:r>
+      <w:proofErr w:type="spellEnd"/>
+      <w:r>
+        <w:t xml:space="preserve"> in </w:t>
+      </w:r>
+      <w:proofErr w:type="spellStart"/>
+      <w:r>
+        <w:t>the</w:t>
+      </w:r>
+      <w:proofErr w:type="spellEnd"/>
+      <w:r>
+        <w:t xml:space="preserve"> blanks</w:t>
+      </w:r>
+      <w:r>
+        <w:t>.</w:t>
       </w:r>
     </w:p>
     <w:p>
@@ -6665,7 +8813,7 @@
           <w:lang w:val="nl-BE"/>
         </w:rPr>
       </w:pPr>
-      <w:bookmarkStart w:id="21" w:name="_Toc11415255"/>
+      <w:bookmarkStart w:id="20" w:name="_Toc11528483"/>
       <w:r>
         <w:rPr>
           <w:lang w:val="nl-BE"/>
@@ -6679,7 +8827,7 @@
         </w:rPr>
         <w:t xml:space="preserve"> Timesheet</w:t>
       </w:r>
-      <w:bookmarkEnd w:id="21"/>
+      <w:bookmarkEnd w:id="20"/>
     </w:p>
     <w:p>
       <w:pPr>
@@ -6769,8 +8917,14 @@
           <w:ilvl w:val="1"/>
           <w:numId w:val="2"/>
         </w:numPr>
-      </w:pPr>
-      <w:r>
+        <w:rPr>
+          <w:lang w:val="en-US"/>
+        </w:rPr>
+      </w:pPr>
+      <w:r>
+        <w:rPr>
+          <w:lang w:val="en-US"/>
+        </w:rPr>
         <w:t>Wireframe + design van splash screen.</w:t>
       </w:r>
     </w:p>
@@ -6793,8 +8947,14 @@
           <w:ilvl w:val="1"/>
           <w:numId w:val="2"/>
         </w:numPr>
-      </w:pPr>
-      <w:r>
+        <w:rPr>
+          <w:lang w:val="en-US"/>
+        </w:rPr>
+      </w:pPr>
+      <w:r>
+        <w:rPr>
+          <w:lang w:val="en-US"/>
+        </w:rPr>
         <w:t>Wireframing + design van authentication page.</w:t>
       </w:r>
     </w:p>
@@ -6818,8 +8978,21 @@
           <w:numId w:val="2"/>
         </w:numPr>
       </w:pPr>
-      <w:r>
-        <w:t>Wireframing + design quiz overview.</w:t>
+      <w:proofErr w:type="spellStart"/>
+      <w:r>
+        <w:t>Wireframing</w:t>
+      </w:r>
+      <w:proofErr w:type="spellEnd"/>
+      <w:r>
+        <w:t xml:space="preserve"> + design quiz </w:t>
+      </w:r>
+      <w:proofErr w:type="spellStart"/>
+      <w:r>
+        <w:t>overview</w:t>
+      </w:r>
+      <w:proofErr w:type="spellEnd"/>
+      <w:r>
+        <w:t>.</w:t>
       </w:r>
     </w:p>
     <w:p>
@@ -6831,7 +9004,15 @@
         </w:numPr>
       </w:pPr>
       <w:r>
-        <w:t>Design van app components.</w:t>
+        <w:t xml:space="preserve">Design van app </w:t>
+      </w:r>
+      <w:proofErr w:type="spellStart"/>
+      <w:r>
+        <w:t>components</w:t>
+      </w:r>
+      <w:proofErr w:type="spellEnd"/>
+      <w:r>
+        <w:t>.</w:t>
       </w:r>
     </w:p>
     <w:p>
@@ -6843,15 +9024,7 @@
         </w:numPr>
       </w:pPr>
       <w:r>
-        <w:t xml:space="preserve">12 </w:t>
-      </w:r>
-      <w:proofErr w:type="spellStart"/>
-      <w:r>
-        <w:t>april</w:t>
-      </w:r>
-      <w:proofErr w:type="spellEnd"/>
-      <w:r>
-        <w:t xml:space="preserve"> 2019</w:t>
+        <w:t>12 april 2019</w:t>
       </w:r>
     </w:p>
     <w:p>
@@ -8739,7 +10912,7 @@
           <w:lang w:val="nl-BE"/>
         </w:rPr>
       </w:pPr>
-      <w:bookmarkStart w:id="22" w:name="_Toc11415256"/>
+      <w:bookmarkStart w:id="21" w:name="_Toc11528484"/>
       <w:r>
         <w:rPr>
           <w:lang w:val="nl-BE"/>
@@ -8747,20 +10920,35 @@
         <w:lastRenderedPageBreak/>
         <w:t>12 Conclusie</w:t>
       </w:r>
+      <w:bookmarkEnd w:id="21"/>
+    </w:p>
+    <w:p>
+      <w:pPr>
+        <w:rPr>
+          <w:lang w:val="nl-BE"/>
+        </w:rPr>
+      </w:pPr>
+      <w:r>
+        <w:rPr>
+          <w:lang w:val="nl-BE"/>
+        </w:rPr>
+        <w:t>Na ongeveer 3 maanden gewerkt te hebben aan deze applicatie kan ik zeggen dat ik zowel tevreden als trots ben op mijn product. Ik heb tijdens mijn opleiding enorm veel ontdekt en bijgeleerd, al moet ik zeggen dat wat je ziet in school slechts het puntje van de ijsberg is. Je leert pas echt bij door je continue bij te scholen, opzoek werk te doen en te leren uit je fouten. Zoals eerder vermeld heb ik n</w:t>
+      </w:r>
+      <w:bookmarkStart w:id="22" w:name="_GoBack"/>
       <w:bookmarkEnd w:id="22"/>
-    </w:p>
-    <w:p>
-      <w:pPr>
-        <w:rPr>
-          <w:lang w:val="nl-BE"/>
-        </w:rPr>
-      </w:pPr>
-      <w:r>
-        <w:rPr>
-          <w:lang w:val="nl-BE"/>
-        </w:rPr>
-        <w:t>Na ongeveer 3 maanden gewerkt te hebben aan deze applicatie kan ik zeggen dat ik zowel tevreden als trots ben op mijn product. Ik heb tijdens mijn opleiding enorm veel ontdekt en bijgeleerd, al moet ik zeggen dat wat je ziet in school slechts het puntje van de ijsberg is. Je leert pas echt bij door je continue bij te scholen, opzoek werk te doen en te leren uit je fouten. Zoals eerder vermeld heb ik nog de intentie om door te gaan met Luo!</w:t>
-      </w:r>
+      <w:r>
+        <w:rPr>
+          <w:lang w:val="nl-BE"/>
+        </w:rPr>
+        <w:t>og de intentie om door te gaan met Luo!</w:t>
+      </w:r>
+    </w:p>
+    <w:p>
+      <w:pPr>
+        <w:rPr>
+          <w:lang w:val="nl-BE"/>
+        </w:rPr>
+      </w:pPr>
     </w:p>
     <w:sectPr>
       <w:footerReference w:type="even" r:id="rId24"/>
@@ -8911,7 +11099,7 @@
             <w:noProof/>
             <w:lang w:val="nl-BE"/>
           </w:rPr>
-          <w:t>2</w:t>
+          <w:t>1</w:t>
         </w:r>
         <w:r>
           <w:rPr>
@@ -10165,12 +12353,13 @@
   <w:style w:type="paragraph" w:default="1" w:styleId="Normal">
     <w:name w:val="Normal"/>
     <w:qFormat/>
-    <w:rsid w:val="001E2213"/>
+    <w:rsid w:val="00C549B8"/>
     <w:pPr>
       <w:spacing w:line="360" w:lineRule="auto"/>
     </w:pPr>
     <w:rPr>
       <w:rFonts w:ascii="Montserrat" w:hAnsi="Montserrat"/>
+      <w:lang w:val="nl-NL"/>
     </w:rPr>
   </w:style>
   <w:style w:type="paragraph" w:styleId="Heading1">
@@ -10685,8 +12874,8 @@
       <w:szCs w:val="22"/>
     </w:rPr>
   </w:style>
-  <w:style w:type="character" w:styleId="UnresolvedMention">
-    <w:name w:val="Unresolved Mention"/>
+  <w:style w:type="character" w:customStyle="1" w:styleId="UnresolvedMention1">
+    <w:name w:val="Unresolved Mention1"/>
     <w:basedOn w:val="DefaultParagraphFont"/>
     <w:uiPriority w:val="99"/>
     <w:semiHidden/>
@@ -11012,7 +13201,7 @@
 </file>
 
 <file path=customXml/itemProps1.xml><?xml version="1.0" encoding="utf-8"?>
-<ds:datastoreItem xmlns:ds="http://schemas.openxmlformats.org/officeDocument/2006/customXml" ds:itemID="{769355EE-B7ED-B549-A196-927FBA0A465F}">
+<ds:datastoreItem xmlns:ds="http://schemas.openxmlformats.org/officeDocument/2006/customXml" ds:itemID="{7DE60C4F-85B2-4E40-ABD8-08A316CBDF42}">
   <ds:schemaRefs>
     <ds:schemaRef ds:uri="http://schemas.openxmlformats.org/officeDocument/2006/bibliography"/>
   </ds:schemaRefs>

</xml_diff>

<commit_message>
LUO-026: bug fix when audio uploading
</commit_message>
<xml_diff>
--- a/paper/Paper_Luo-Pieter-Jan_De_Ridder.docx
+++ b/paper/Paper_Luo-Pieter-Jan_De_Ridder.docx
@@ -8108,6 +8108,12 @@
         <w:t xml:space="preserve"> GitHub</w:t>
       </w:r>
       <w:bookmarkEnd w:id="18"/>
+      <w:r>
+        <w:rPr>
+          <w:lang w:val="nl-BE"/>
+        </w:rPr>
+        <w:t xml:space="preserve"> en URL</w:t>
+      </w:r>
     </w:p>
     <w:p>
       <w:pPr>
@@ -8457,6 +8463,71 @@
     </w:p>
     <w:p>
       <w:pPr>
+        <w:rPr>
+          <w:lang w:val="nl-BE"/>
+        </w:rPr>
+      </w:pPr>
+    </w:p>
+    <w:p>
+      <w:pPr>
+        <w:rPr>
+          <w:lang w:val="nl-BE"/>
+        </w:rPr>
+      </w:pPr>
+      <w:r>
+        <w:rPr>
+          <w:lang w:val="nl-BE"/>
+        </w:rPr>
+        <w:t>De applicatie zelf kan je vinden op onderstaande link</w:t>
+      </w:r>
+    </w:p>
+    <w:p>
+      <w:pPr>
+        <w:rPr>
+          <w:lang w:val="nl-BE"/>
+        </w:rPr>
+      </w:pPr>
+      <w:r>
+        <w:rPr>
+          <w:lang w:val="nl-BE"/>
+        </w:rPr>
+        <w:fldChar w:fldCharType="begin"/>
+      </w:r>
+      <w:r>
+        <w:rPr>
+          <w:lang w:val="nl-BE"/>
+        </w:rPr>
+        <w:instrText xml:space="preserve"> HYPERLINK "luo.pieterjanderidder.be" </w:instrText>
+      </w:r>
+      <w:r>
+        <w:rPr>
+          <w:lang w:val="nl-BE"/>
+        </w:rPr>
+      </w:r>
+      <w:r>
+        <w:rPr>
+          <w:lang w:val="nl-BE"/>
+        </w:rPr>
+        <w:fldChar w:fldCharType="separate"/>
+      </w:r>
+      <w:r>
+        <w:rPr>
+          <w:rStyle w:val="Hyperlink"/>
+          <w:lang w:val="nl-BE"/>
+        </w:rPr>
+        <w:t>luo.pieterjanderidder.be</w:t>
+      </w:r>
+      <w:r>
+        <w:rPr>
+          <w:lang w:val="nl-BE"/>
+        </w:rPr>
+        <w:fldChar w:fldCharType="end"/>
+      </w:r>
+      <w:bookmarkStart w:id="19" w:name="_GoBack"/>
+      <w:bookmarkEnd w:id="19"/>
+    </w:p>
+    <w:p>
+      <w:pPr>
         <w:spacing w:line="240" w:lineRule="auto"/>
         <w:rPr>
           <w:lang w:val="nl-BE"/>
@@ -8489,7 +8560,7 @@
           <w:lang w:val="nl-BE"/>
         </w:rPr>
       </w:pPr>
-      <w:bookmarkStart w:id="19" w:name="_Toc11528482"/>
+      <w:bookmarkStart w:id="20" w:name="_Toc11528482"/>
       <w:r>
         <w:rPr>
           <w:lang w:val="nl-BE"/>
@@ -8521,7 +8592,7 @@
         </w:rPr>
         <w:t>oekomst van Luo</w:t>
       </w:r>
-      <w:bookmarkEnd w:id="19"/>
+      <w:bookmarkEnd w:id="20"/>
     </w:p>
     <w:p>
       <w:pPr>
@@ -8813,7 +8884,7 @@
           <w:lang w:val="nl-BE"/>
         </w:rPr>
       </w:pPr>
-      <w:bookmarkStart w:id="20" w:name="_Toc11528483"/>
+      <w:bookmarkStart w:id="21" w:name="_Toc11528483"/>
       <w:r>
         <w:rPr>
           <w:lang w:val="nl-BE"/>
@@ -8827,7 +8898,7 @@
         </w:rPr>
         <w:t xml:space="preserve"> Timesheet</w:t>
       </w:r>
-      <w:bookmarkEnd w:id="20"/>
+      <w:bookmarkEnd w:id="21"/>
     </w:p>
     <w:p>
       <w:pPr>
@@ -10912,7 +10983,7 @@
           <w:lang w:val="nl-BE"/>
         </w:rPr>
       </w:pPr>
-      <w:bookmarkStart w:id="21" w:name="_Toc11528484"/>
+      <w:bookmarkStart w:id="22" w:name="_Toc11528484"/>
       <w:r>
         <w:rPr>
           <w:lang w:val="nl-BE"/>
@@ -10920,27 +10991,19 @@
         <w:lastRenderedPageBreak/>
         <w:t>12 Conclusie</w:t>
       </w:r>
-      <w:bookmarkEnd w:id="21"/>
-    </w:p>
-    <w:p>
-      <w:pPr>
-        <w:rPr>
-          <w:lang w:val="nl-BE"/>
-        </w:rPr>
-      </w:pPr>
-      <w:r>
-        <w:rPr>
-          <w:lang w:val="nl-BE"/>
-        </w:rPr>
-        <w:t>Na ongeveer 3 maanden gewerkt te hebben aan deze applicatie kan ik zeggen dat ik zowel tevreden als trots ben op mijn product. Ik heb tijdens mijn opleiding enorm veel ontdekt en bijgeleerd, al moet ik zeggen dat wat je ziet in school slechts het puntje van de ijsberg is. Je leert pas echt bij door je continue bij te scholen, opzoek werk te doen en te leren uit je fouten. Zoals eerder vermeld heb ik n</w:t>
-      </w:r>
-      <w:bookmarkStart w:id="22" w:name="_GoBack"/>
       <w:bookmarkEnd w:id="22"/>
-      <w:r>
-        <w:rPr>
-          <w:lang w:val="nl-BE"/>
-        </w:rPr>
-        <w:t>og de intentie om door te gaan met Luo!</w:t>
+    </w:p>
+    <w:p>
+      <w:pPr>
+        <w:rPr>
+          <w:lang w:val="nl-BE"/>
+        </w:rPr>
+      </w:pPr>
+      <w:r>
+        <w:rPr>
+          <w:lang w:val="nl-BE"/>
+        </w:rPr>
+        <w:t>Na ongeveer 3 maanden gewerkt te hebben aan deze applicatie kan ik zeggen dat ik zowel tevreden als trots ben op mijn product. Ik heb tijdens mijn opleiding enorm veel ontdekt en bijgeleerd, al moet ik zeggen dat wat je ziet in school slechts het puntje van de ijsberg is. Je leert pas echt bij door je continue bij te scholen, opzoek werk te doen en te leren uit je fouten. Zoals eerder vermeld heb ik nog de intentie om door te gaan met Luo!</w:t>
       </w:r>
     </w:p>
     <w:p>
@@ -12898,6 +12961,18 @@
       <w:u w:val="single"/>
     </w:rPr>
   </w:style>
+  <w:style w:type="character" w:styleId="UnresolvedMention">
+    <w:name w:val="Unresolved Mention"/>
+    <w:basedOn w:val="DefaultParagraphFont"/>
+    <w:uiPriority w:val="99"/>
+    <w:semiHidden/>
+    <w:unhideWhenUsed/>
+    <w:rsid w:val="001D126C"/>
+    <w:rPr>
+      <w:color w:val="605E5C"/>
+      <w:shd w:val="clear" w:color="auto" w:fill="E1DFDD"/>
+    </w:rPr>
+  </w:style>
 </w:styles>
 </file>
 
@@ -13201,7 +13276,7 @@
 </file>
 
 <file path=customXml/itemProps1.xml><?xml version="1.0" encoding="utf-8"?>
-<ds:datastoreItem xmlns:ds="http://schemas.openxmlformats.org/officeDocument/2006/customXml" ds:itemID="{7DE60C4F-85B2-4E40-ABD8-08A316CBDF42}">
+<ds:datastoreItem xmlns:ds="http://schemas.openxmlformats.org/officeDocument/2006/customXml" ds:itemID="{E4E4C63D-4B1D-6241-8EE6-14036ACE4C0B}">
   <ds:schemaRefs>
     <ds:schemaRef ds:uri="http://schemas.openxmlformats.org/officeDocument/2006/bibliography"/>
   </ds:schemaRefs>

</xml_diff>